<commit_message>
some application changes. todo updated. doc updated
</commit_message>
<xml_diff>
--- a/docs/Summary Evaluation Platform.docx
+++ b/docs/Summary Evaluation Platform.docx
@@ -7,7 +7,6 @@
         <w:bidi w:val="0"/>
         <w:jc w:val="center"/>
         <w:rPr>
-          <w:sz w:val="24"/>
           <w:szCs w:val="24"/>
         </w:rPr>
       </w:pPr>
@@ -15,7 +14,6 @@
         <w:rPr>
           <w:b/>
           <w:bCs/>
-          <w:sz w:val="24"/>
           <w:szCs w:val="24"/>
         </w:rPr>
         <w:t>Beer Sheva Campus</w:t>
@@ -26,7 +24,6 @@
         <w:bidi w:val="0"/>
         <w:jc w:val="center"/>
         <w:rPr>
-          <w:sz w:val="24"/>
           <w:szCs w:val="24"/>
         </w:rPr>
       </w:pPr>
@@ -36,7 +33,6 @@
         <w:bidi w:val="0"/>
         <w:jc w:val="center"/>
         <w:rPr>
-          <w:sz w:val="24"/>
           <w:szCs w:val="24"/>
         </w:rPr>
       </w:pPr>
@@ -253,9 +249,14 @@
           <w:sz w:val="32"/>
           <w:szCs w:val="32"/>
         </w:rPr>
-        <w:t xml:space="preserve">Name: </w:t>
-      </w:r>
-      <w:r>
+        <w:t>Name: Sergey Mordeev</w:t>
+      </w:r>
+    </w:p>
+    <w:p>
+      <w:pPr>
+        <w:bidi w:val="0"/>
+        <w:spacing w:after="0" w:line="480" w:lineRule="auto"/>
+        <w:ind w:left="720"/>
         <w:rPr>
           <w:rFonts w:asciiTheme="minorBidi" w:hAnsiTheme="minorBidi"/>
           <w:b/>
@@ -263,14 +264,8 @@
           <w:sz w:val="32"/>
           <w:szCs w:val="32"/>
         </w:rPr>
-        <w:t>Sergey Mordeev</w:t>
-      </w:r>
-    </w:p>
-    <w:p>
-      <w:pPr>
-        <w:bidi w:val="0"/>
-        <w:spacing w:after="0" w:line="480" w:lineRule="auto"/>
-        <w:ind w:left="720"/>
+      </w:pPr>
+      <w:r>
         <w:rPr>
           <w:rFonts w:asciiTheme="minorBidi" w:hAnsiTheme="minorBidi"/>
           <w:b/>
@@ -278,8 +273,13 @@
           <w:sz w:val="32"/>
           <w:szCs w:val="32"/>
         </w:rPr>
-      </w:pPr>
-      <w:r>
+        <w:t>ID: 321175879</w:t>
+      </w:r>
+    </w:p>
+    <w:p>
+      <w:pPr>
+        <w:bidi w:val="0"/>
+        <w:spacing w:line="480" w:lineRule="auto"/>
         <w:rPr>
           <w:rFonts w:asciiTheme="minorBidi" w:hAnsiTheme="minorBidi"/>
           <w:b/>
@@ -287,8 +287,7 @@
           <w:sz w:val="32"/>
           <w:szCs w:val="32"/>
         </w:rPr>
-        <w:t xml:space="preserve">ID: </w:t>
-      </w:r>
+      </w:pPr>
       <w:r>
         <w:rPr>
           <w:rFonts w:asciiTheme="minorBidi" w:hAnsiTheme="minorBidi"/>
@@ -297,13 +296,14 @@
           <w:sz w:val="32"/>
           <w:szCs w:val="32"/>
         </w:rPr>
-        <w:t>321175879</w:t>
-      </w:r>
-    </w:p>
-    <w:p>
-      <w:pPr>
-        <w:bidi w:val="0"/>
-        <w:spacing w:line="480" w:lineRule="auto"/>
+        <w:tab/>
+        <w:t>Project Leader: Dr. Marina Litvak</w:t>
+      </w:r>
+    </w:p>
+    <w:p>
+      <w:pPr>
+        <w:bidi w:val="0"/>
+        <w:spacing w:after="160" w:line="259" w:lineRule="auto"/>
         <w:rPr>
           <w:rFonts w:asciiTheme="minorBidi" w:hAnsiTheme="minorBidi"/>
           <w:b/>
@@ -320,45 +320,18 @@
           <w:sz w:val="32"/>
           <w:szCs w:val="32"/>
         </w:rPr>
-        <w:tab/>
-        <w:t xml:space="preserve">Project Leader: </w:t>
-      </w:r>
-      <w:r>
-        <w:rPr>
-          <w:rFonts w:asciiTheme="minorBidi" w:hAnsiTheme="minorBidi"/>
-          <w:b/>
-          <w:bCs/>
-          <w:sz w:val="32"/>
-          <w:szCs w:val="32"/>
-        </w:rPr>
-        <w:t>Dr. Marina Litvak</w:t>
-      </w:r>
-    </w:p>
-    <w:p>
-      <w:pPr>
-        <w:bidi w:val="0"/>
-        <w:spacing w:after="160" w:line="259" w:lineRule="auto"/>
-        <w:rPr>
-          <w:rFonts w:asciiTheme="minorBidi" w:hAnsiTheme="minorBidi"/>
-          <w:b/>
-          <w:bCs/>
-          <w:sz w:val="32"/>
-          <w:szCs w:val="32"/>
-        </w:rPr>
-      </w:pPr>
-      <w:r>
-        <w:rPr>
-          <w:rFonts w:asciiTheme="minorBidi" w:hAnsiTheme="minorBidi"/>
-          <w:b/>
-          <w:bCs/>
-          <w:sz w:val="32"/>
-          <w:szCs w:val="32"/>
-        </w:rPr>
         <w:br w:type="page"/>
       </w:r>
     </w:p>
     <w:sdt>
       <w:sdtPr>
+        <w:rPr>
+          <w:rFonts w:asciiTheme="minorHAnsi" w:eastAsiaTheme="minorHAnsi" w:hAnsiTheme="minorHAnsi" w:cstheme="minorBidi"/>
+          <w:color w:val="auto"/>
+          <w:sz w:val="22"/>
+          <w:szCs w:val="22"/>
+          <w:lang w:bidi="he-IL"/>
+        </w:rPr>
         <w:id w:val="-19702628"/>
         <w:docPartObj>
           <w:docPartGallery w:val="Table of Contents"/>
@@ -367,15 +340,11 @@
       </w:sdtPr>
       <w:sdtEndPr>
         <w:rPr>
-          <w:rFonts w:asciiTheme="minorHAnsi" w:eastAsiaTheme="minorHAnsi" w:hAnsiTheme="minorHAnsi" w:cstheme="minorBidi"/>
           <w:b/>
           <w:bCs/>
           <w:noProof/>
-          <w:color w:val="auto"/>
-          <w:sz w:val="22"/>
-          <w:szCs w:val="22"/>
+          <w:sz w:val="24"/>
           <w:rtl/>
-          <w:lang w:bidi="he-IL"/>
         </w:rPr>
       </w:sdtEndPr>
       <w:sdtContent>
@@ -397,6 +366,7 @@
             <w:rPr>
               <w:rFonts w:eastAsiaTheme="minorEastAsia"/>
               <w:noProof/>
+              <w:sz w:val="22"/>
             </w:rPr>
           </w:pPr>
           <w:r>
@@ -408,7 +378,7 @@
           <w:r>
             <w:fldChar w:fldCharType="separate"/>
           </w:r>
-          <w:hyperlink w:anchor="_Toc3194249" w:history="1">
+          <w:hyperlink w:anchor="_Toc3218556" w:history="1">
             <w:r>
               <w:rPr>
                 <w:rStyle w:val="Hyperlink"/>
@@ -435,7 +405,7 @@
                 <w:noProof/>
                 <w:webHidden/>
               </w:rPr>
-              <w:instrText xml:space="preserve"> PAGEREF _Toc3194249 \h </w:instrText>
+              <w:instrText xml:space="preserve"> PAGEREF _Toc3218556 \h </w:instrText>
             </w:r>
             <w:r>
               <w:rPr>
@@ -476,9 +446,10 @@
             <w:rPr>
               <w:rFonts w:eastAsiaTheme="minorEastAsia"/>
               <w:noProof/>
+              <w:sz w:val="22"/>
             </w:rPr>
           </w:pPr>
-          <w:hyperlink w:anchor="_Toc3194250" w:history="1">
+          <w:hyperlink w:anchor="_Toc3218557" w:history="1">
             <w:r>
               <w:rPr>
                 <w:rStyle w:val="Hyperlink"/>
@@ -505,7 +476,7 @@
                 <w:noProof/>
                 <w:webHidden/>
               </w:rPr>
-              <w:instrText xml:space="preserve"> PAGEREF _Toc3194250 \h </w:instrText>
+              <w:instrText xml:space="preserve"> PAGEREF _Toc3218557 \h </w:instrText>
             </w:r>
             <w:r>
               <w:rPr>
@@ -526,6 +497,219 @@
                 <w:webHidden/>
               </w:rPr>
               <w:t>3</w:t>
+            </w:r>
+            <w:r>
+              <w:rPr>
+                <w:noProof/>
+                <w:webHidden/>
+              </w:rPr>
+              <w:fldChar w:fldCharType="end"/>
+            </w:r>
+          </w:hyperlink>
+        </w:p>
+        <w:p>
+          <w:pPr>
+            <w:pStyle w:val="TOC1"/>
+            <w:tabs>
+              <w:tab w:val="right" w:leader="dot" w:pos="9350"/>
+            </w:tabs>
+            <w:bidi w:val="0"/>
+            <w:rPr>
+              <w:rFonts w:eastAsiaTheme="minorEastAsia"/>
+              <w:noProof/>
+              <w:sz w:val="22"/>
+            </w:rPr>
+          </w:pPr>
+          <w:hyperlink w:anchor="_Toc3218558" w:history="1">
+            <w:r>
+              <w:rPr>
+                <w:rStyle w:val="Hyperlink"/>
+                <w:noProof/>
+              </w:rPr>
+              <w:t>2. Text Summarization Task</w:t>
+            </w:r>
+            <w:r>
+              <w:rPr>
+                <w:noProof/>
+                <w:webHidden/>
+              </w:rPr>
+              <w:tab/>
+            </w:r>
+            <w:r>
+              <w:rPr>
+                <w:noProof/>
+                <w:webHidden/>
+              </w:rPr>
+              <w:fldChar w:fldCharType="begin"/>
+            </w:r>
+            <w:r>
+              <w:rPr>
+                <w:noProof/>
+                <w:webHidden/>
+              </w:rPr>
+              <w:instrText xml:space="preserve"> PAGEREF _Toc3218558 \h </w:instrText>
+            </w:r>
+            <w:r>
+              <w:rPr>
+                <w:noProof/>
+                <w:webHidden/>
+              </w:rPr>
+            </w:r>
+            <w:r>
+              <w:rPr>
+                <w:noProof/>
+                <w:webHidden/>
+              </w:rPr>
+              <w:fldChar w:fldCharType="separate"/>
+            </w:r>
+            <w:r>
+              <w:rPr>
+                <w:noProof/>
+                <w:webHidden/>
+              </w:rPr>
+              <w:t>4</w:t>
+            </w:r>
+            <w:r>
+              <w:rPr>
+                <w:noProof/>
+                <w:webHidden/>
+              </w:rPr>
+              <w:fldChar w:fldCharType="end"/>
+            </w:r>
+          </w:hyperlink>
+        </w:p>
+        <w:p>
+          <w:pPr>
+            <w:pStyle w:val="TOC1"/>
+            <w:tabs>
+              <w:tab w:val="right" w:leader="dot" w:pos="9350"/>
+            </w:tabs>
+            <w:bidi w:val="0"/>
+            <w:rPr>
+              <w:rFonts w:eastAsiaTheme="minorEastAsia"/>
+              <w:noProof/>
+              <w:sz w:val="22"/>
+            </w:rPr>
+          </w:pPr>
+          <w:hyperlink w:anchor="_Toc3218559" w:history="1">
+            <w:r>
+              <w:rPr>
+                <w:rStyle w:val="Hyperlink"/>
+                <w:noProof/>
+              </w:rPr>
+              <w:t>3. Summary Evaluation</w:t>
+            </w:r>
+            <w:r>
+              <w:rPr>
+                <w:noProof/>
+                <w:webHidden/>
+              </w:rPr>
+              <w:tab/>
+            </w:r>
+            <w:r>
+              <w:rPr>
+                <w:noProof/>
+                <w:webHidden/>
+              </w:rPr>
+              <w:fldChar w:fldCharType="begin"/>
+            </w:r>
+            <w:r>
+              <w:rPr>
+                <w:noProof/>
+                <w:webHidden/>
+              </w:rPr>
+              <w:instrText xml:space="preserve"> PAGEREF _Toc3218559 \h </w:instrText>
+            </w:r>
+            <w:r>
+              <w:rPr>
+                <w:noProof/>
+                <w:webHidden/>
+              </w:rPr>
+            </w:r>
+            <w:r>
+              <w:rPr>
+                <w:noProof/>
+                <w:webHidden/>
+              </w:rPr>
+              <w:fldChar w:fldCharType="separate"/>
+            </w:r>
+            <w:r>
+              <w:rPr>
+                <w:noProof/>
+                <w:webHidden/>
+              </w:rPr>
+              <w:t>5</w:t>
+            </w:r>
+            <w:r>
+              <w:rPr>
+                <w:noProof/>
+                <w:webHidden/>
+              </w:rPr>
+              <w:fldChar w:fldCharType="end"/>
+            </w:r>
+          </w:hyperlink>
+        </w:p>
+        <w:p>
+          <w:pPr>
+            <w:pStyle w:val="TOC1"/>
+            <w:tabs>
+              <w:tab w:val="right" w:leader="dot" w:pos="9350"/>
+            </w:tabs>
+            <w:bidi w:val="0"/>
+            <w:rPr>
+              <w:rFonts w:eastAsiaTheme="minorEastAsia"/>
+              <w:noProof/>
+              <w:sz w:val="22"/>
+            </w:rPr>
+          </w:pPr>
+          <w:hyperlink w:anchor="_Toc3218560" w:history="1">
+            <w:r>
+              <w:rPr>
+                <w:rStyle w:val="Hyperlink"/>
+                <w:noProof/>
+              </w:rPr>
+              <w:t>References</w:t>
+            </w:r>
+            <w:r>
+              <w:rPr>
+                <w:noProof/>
+                <w:webHidden/>
+              </w:rPr>
+              <w:tab/>
+            </w:r>
+            <w:r>
+              <w:rPr>
+                <w:noProof/>
+                <w:webHidden/>
+              </w:rPr>
+              <w:fldChar w:fldCharType="begin"/>
+            </w:r>
+            <w:r>
+              <w:rPr>
+                <w:noProof/>
+                <w:webHidden/>
+              </w:rPr>
+              <w:instrText xml:space="preserve"> PAGEREF _Toc3218560 \h </w:instrText>
+            </w:r>
+            <w:r>
+              <w:rPr>
+                <w:noProof/>
+                <w:webHidden/>
+              </w:rPr>
+            </w:r>
+            <w:r>
+              <w:rPr>
+                <w:noProof/>
+                <w:webHidden/>
+              </w:rPr>
+              <w:fldChar w:fldCharType="separate"/>
+            </w:r>
+            <w:r>
+              <w:rPr>
+                <w:noProof/>
+                <w:webHidden/>
+              </w:rPr>
+              <w:t>6</w:t>
             </w:r>
             <w:r>
               <w:rPr>
@@ -576,7 +760,7 @@
         <w:pStyle w:val="Heading1"/>
         <w:bidi w:val="0"/>
       </w:pPr>
-      <w:bookmarkStart w:id="0" w:name="_Toc3194249"/>
+      <w:bookmarkStart w:id="0" w:name="_Toc3218556"/>
       <w:r>
         <w:lastRenderedPageBreak/>
         <w:t>Abstract</w:t>
@@ -608,7 +792,7 @@
         <w:pStyle w:val="Heading1"/>
         <w:bidi w:val="0"/>
       </w:pPr>
-      <w:bookmarkStart w:id="1" w:name="_Toc3194250"/>
+      <w:bookmarkStart w:id="1" w:name="_Toc3218557"/>
       <w:r>
         <w:t>1. Introduction</w:t>
       </w:r>
@@ -672,15 +856,13 @@
         <w:t>.</w:t>
       </w:r>
       <w:r>
-        <w:t xml:space="preserve"> The expectations in such case are that the software will work similarly with a variety of operating systems or hardware. From the other hand, when one says, for instance “we have an enterprise office platform software” the meaning in such case is not related neither to operating system nor to the APIs of such office software. The meaning is the group of programs for solving a particular business </w:t>
-      </w:r>
-      <w:proofErr w:type="gramStart"/>
-      <w:r>
-        <w:t>issues</w:t>
-      </w:r>
-      <w:proofErr w:type="gramEnd"/>
-      <w:r>
-        <w:t xml:space="preserve">. As </w:t>
+        <w:t xml:space="preserve"> The expectations in such case are that the software will work similarly with a variety of operating systems or hardware. From the other hand, when one says, for instance “we have an enterprise office platform software” the meaning in such case is not related neither to operating system nor to the APIs of such office software. The meaning is the group of programs for solving a particular business</w:t>
+      </w:r>
+      <w:r>
+        <w:t>’</w:t>
+      </w:r>
+      <w:r>
+        <w:t xml:space="preserve"> issues. As </w:t>
       </w:r>
       <w:r>
         <w:t>another</w:t>
@@ -735,7 +917,6 @@
         </w:numPr>
         <w:bidi w:val="0"/>
         <w:rPr>
-          <w:rFonts w:hint="cs"/>
           <w:rtl/>
         </w:rPr>
       </w:pPr>
@@ -775,7 +956,11 @@
         <w:t xml:space="preserve">morphed into much more massive GUI application. Hence, we believe that it was a good migration since the library and the API were tested by ourselves. </w:t>
       </w:r>
       <w:r>
-        <w:t xml:space="preserve">We cannot argue that the core library for metric evaluation is one of the best. However, we can argue that for us it was a right vision both for the code management and modeling the process of evaluation itself. The core library will be explained within this text for those who would like to use </w:t>
+        <w:t xml:space="preserve">We cannot argue that the core library for metric </w:t>
+      </w:r>
+      <w:r>
+        <w:lastRenderedPageBreak/>
+        <w:t xml:space="preserve">evaluation is one of the best. However, we can argue that for us it was a right vision both for the code management and modeling the process of evaluation itself. The core library will be explained within this text for those who would like to use </w:t>
       </w:r>
       <w:r>
         <w:t xml:space="preserve">the platform </w:t>
@@ -789,20 +974,374 @@
         <w:bidi w:val="0"/>
       </w:pPr>
       <w:r>
-        <w:t xml:space="preserve">The text will be divided into a couple of part. The first part will describe the task of summary evaluation in general. The second part will give the overview of the program internally. The third part will explain the usage of the GUI application. The last part will be the experiments with the system. Although we are </w:t>
-      </w:r>
-      <w:r>
+        <w:t xml:space="preserve">The text will be divided into a couple of part. The first part will describe the task of summary evaluation in general. The second part will give the overview of the program internally. The third part will explain the usage of the GUI application. The last part will be the experiments with the system. Although we are trying to not make the interdependencies within these parts but </w:t>
+      </w:r>
+      <w:r>
+        <w:t xml:space="preserve">for better understanding of the system reading it </w:t>
+      </w:r>
+      <w:r>
+        <w:t>in novel form</w:t>
+      </w:r>
+      <w:r>
+        <w:t xml:space="preserve"> give the better picture.</w:t>
+      </w:r>
+    </w:p>
+    <w:p>
+      <w:pPr>
+        <w:pStyle w:val="Heading1"/>
+        <w:bidi w:val="0"/>
+      </w:pPr>
+      <w:bookmarkStart w:id="2" w:name="_Toc3218558"/>
+      <w:r>
+        <w:t xml:space="preserve">2. </w:t>
+      </w:r>
+      <w:r>
+        <w:t xml:space="preserve">Text </w:t>
+      </w:r>
+      <w:r>
+        <w:t>Summar</w:t>
+      </w:r>
+      <w:r>
+        <w:t>ization</w:t>
+      </w:r>
+      <w:r>
+        <w:t xml:space="preserve"> </w:t>
+      </w:r>
+      <w:r>
+        <w:t>Task</w:t>
+      </w:r>
+      <w:bookmarkEnd w:id="2"/>
+    </w:p>
+    <w:p>
+      <w:pPr>
+        <w:bidi w:val="0"/>
+        <w:spacing w:after="160" w:line="259" w:lineRule="auto"/>
+      </w:pPr>
+      <w:r>
+        <w:t>The purpose of this section is to give an overview of what summarization process is from the flying bird point of view. Such need exists because the platform has been developed under several assumptions. No software in the world exists without taking assumptions. This piece of software should n</w:t>
+      </w:r>
+      <w:r>
+        <w:t>ot be an exception too. From the one hand each of us wants software for all possible case in life. From the other hand, the practice says that not taking assumptions can finally bring the programm</w:t>
+      </w:r>
+      <w:r>
+        <w:t>ing</w:t>
+      </w:r>
+      <w:r>
+        <w:t xml:space="preserve"> task either to the never-ending story or </w:t>
+      </w:r>
+      <w:r>
+        <w:t>since it is unclear what restrictions are the software becomes bloated; program features are unclear; the code base in pursuit of generalization becomes unmaintainable and full of bugs. Thus, restrictions and/or assumptions should be taken to produce a valuable software within a given time limit.</w:t>
+      </w:r>
+    </w:p>
+    <w:p>
+      <w:pPr>
+        <w:bidi w:val="0"/>
+        <w:spacing w:after="160" w:line="259" w:lineRule="auto"/>
+      </w:pPr>
+      <w:r>
+        <w:t>Text s</w:t>
+      </w:r>
+      <w:r>
+        <w:t xml:space="preserve">ummarization task depicts itself as </w:t>
+      </w:r>
+      <w:r>
+        <w:t xml:space="preserve">taking a summary from the given source(s). More formally the summary could be defined as a </w:t>
+      </w:r>
+      <w:r>
+        <w:rPr>
+          <w:i/>
+          <w:iCs/>
+        </w:rPr>
+        <w:t>text that is produced from one or more texts, that contains a significant portion of the information in the original text(s), and that is no longer than half of the original text(s)</w:t>
+      </w:r>
+      <w:r>
+        <w:t xml:space="preserve"> and text summarization as </w:t>
+      </w:r>
+      <w:r>
+        <w:rPr>
+          <w:i/>
+          <w:iCs/>
+        </w:rPr>
+        <w:t>the process of distilling the most important information from a source (or sources) to produce an abridged version for a particular user (or user)</w:t>
+      </w:r>
+      <w:r>
+        <w:rPr>
+          <w:i/>
+          <w:iCs/>
+        </w:rPr>
+        <w:t xml:space="preserve"> </w:t>
+      </w:r>
+      <w:r>
+        <w:rPr>
+          <w:i/>
+          <w:iCs/>
+        </w:rPr>
+        <w:t>and task (or tasks)</w:t>
+      </w:r>
+      <w:r>
+        <w:t xml:space="preserve"> </w:t>
+      </w:r>
+      <w:sdt>
+        <w:sdtPr>
+          <w:id w:val="-372386382"/>
+          <w:citation/>
+        </w:sdtPr>
+        <w:sdtEndPr/>
+        <w:sdtContent>
+          <w:r>
+            <w:fldChar w:fldCharType="begin"/>
+          </w:r>
+          <w:r>
+            <w:instrText xml:space="preserve"> CITATION Llo \l 1033 </w:instrText>
+          </w:r>
+          <w:r>
+            <w:fldChar w:fldCharType="separate"/>
+          </w:r>
+          <w:r>
+            <w:rPr>
+              <w:noProof/>
+            </w:rPr>
+            <w:t>[1]</w:t>
+          </w:r>
+          <w:r>
+            <w:fldChar w:fldCharType="end"/>
+          </w:r>
+        </w:sdtContent>
+      </w:sdt>
+      <w:r>
+        <w:t>. Text summarization in general could be divided into the single document or multi document. As well, the language should be considered too</w:t>
+      </w:r>
+      <w:r>
+        <w:t xml:space="preserve"> when we are talking about automatic text summarization (i.e. produced by machines) </w:t>
+      </w:r>
+      <w:sdt>
+        <w:sdtPr>
+          <w:id w:val="481735509"/>
+          <w:citation/>
+        </w:sdtPr>
+        <w:sdtEndPr/>
+        <w:sdtContent>
+          <w:r>
+            <w:fldChar w:fldCharType="begin"/>
+          </w:r>
+          <w:r>
+            <w:instrText xml:space="preserve"> CITATION Llo \l 1033 </w:instrText>
+          </w:r>
+          <w:r>
+            <w:fldChar w:fldCharType="separate"/>
+          </w:r>
+          <w:r>
+            <w:rPr>
+              <w:noProof/>
+            </w:rPr>
+            <w:t>[1]</w:t>
+          </w:r>
+          <w:r>
+            <w:fldChar w:fldCharType="end"/>
+          </w:r>
+        </w:sdtContent>
+      </w:sdt>
+      <w:r>
+        <w:t>. It is also important to understand what formats automatic summarizer can produce and consume. These facts are important since they directly influence on the summary evaluation.</w:t>
+      </w:r>
+    </w:p>
+    <w:p>
+      <w:pPr>
+        <w:bidi w:val="0"/>
+        <w:spacing w:after="160" w:line="259" w:lineRule="auto"/>
+      </w:pPr>
+      <w:r>
+        <w:t xml:space="preserve">It should be mentioned that </w:t>
+      </w:r>
+      <w:r>
+        <w:t xml:space="preserve">summarization task is vital in current over-information </w:t>
+      </w:r>
+      <w:sdt>
+        <w:sdtPr>
+          <w:id w:val="129990564"/>
+          <w:citation/>
+        </w:sdtPr>
+        <w:sdtEndPr/>
+        <w:sdtContent>
+          <w:r>
+            <w:fldChar w:fldCharType="begin"/>
+          </w:r>
+          <w:r>
+            <w:instrText xml:space="preserve"> CITATION Gia08 \l 1033 </w:instrText>
+          </w:r>
+          <w:r>
+            <w:fldChar w:fldCharType="separate"/>
+          </w:r>
+          <w:r>
+            <w:rPr>
+              <w:noProof/>
+            </w:rPr>
+            <w:t>[2]</w:t>
+          </w:r>
+          <w:r>
+            <w:fldChar w:fldCharType="end"/>
+          </w:r>
+        </w:sdtContent>
+      </w:sdt>
+      <w:r>
+        <w:t xml:space="preserve">.  For instance, the development of World Wide Web brings us to state where for the person it is not possible to read every page completely </w:t>
+      </w:r>
+      <w:sdt>
+        <w:sdtPr>
+          <w:id w:val="-659239488"/>
+          <w:citation/>
+        </w:sdtPr>
+        <w:sdtEndPr/>
+        <w:sdtContent>
+          <w:r>
+            <w:fldChar w:fldCharType="begin"/>
+          </w:r>
+          <w:r>
+            <w:instrText xml:space="preserve"> CITATION Llo \l 1033 </w:instrText>
+          </w:r>
+          <w:r>
+            <w:fldChar w:fldCharType="separate"/>
+          </w:r>
+          <w:r>
+            <w:rPr>
+              <w:noProof/>
+            </w:rPr>
+            <w:t>[1]</w:t>
+          </w:r>
+          <w:r>
+            <w:fldChar w:fldCharType="end"/>
+          </w:r>
+        </w:sdtContent>
+      </w:sdt>
+      <w:r>
+        <w:t>. Today “simple” search in web search engine will result in short summary</w:t>
+      </w:r>
+      <w:r>
+        <w:t xml:space="preserve">, see </w:t>
+      </w:r>
+      <w:r>
+        <w:t>Figure</w:t>
+      </w:r>
+      <w:r>
+        <w:t xml:space="preserve"> 1</w:t>
+      </w:r>
+      <w:r>
+        <w:t>.</w:t>
+      </w:r>
+      <w:r>
+        <w:t xml:space="preserve"> (It seems that it is a simplest possible summary, but it is a summary. For Google Scholar it looks like it takes an abstract of an article)</w:t>
+      </w:r>
+    </w:p>
+    <w:p>
+      <w:pPr>
+        <w:bidi w:val="0"/>
+        <w:spacing w:after="160" w:line="259" w:lineRule="auto"/>
+      </w:pPr>
+      <w:r>
+        <w:rPr>
+          <w:noProof/>
+        </w:rPr>
         <w:lastRenderedPageBreak/>
-        <w:t xml:space="preserve">trying to not make the interdependencies within these parts but </w:t>
-      </w:r>
-      <w:r>
-        <w:t xml:space="preserve">for better understanding of the system reading it </w:t>
-      </w:r>
-      <w:r>
-        <w:t>in novel form</w:t>
-      </w:r>
-      <w:r>
-        <w:t xml:space="preserve"> give the better picture.</w:t>
+        <w:drawing>
+          <wp:inline distT="0" distB="0" distL="0" distR="0" wp14:anchorId="77849F64" wp14:editId="2D023976">
+            <wp:extent cx="5939790" cy="2465070"/>
+            <wp:effectExtent l="0" t="0" r="3810" b="0"/>
+            <wp:docPr id="1" name="Picture 1"/>
+            <wp:cNvGraphicFramePr>
+              <a:graphicFrameLocks xmlns:a="http://schemas.openxmlformats.org/drawingml/2006/main" noChangeAspect="1"/>
+            </wp:cNvGraphicFramePr>
+            <a:graphic xmlns:a="http://schemas.openxmlformats.org/drawingml/2006/main">
+              <a:graphicData uri="http://schemas.openxmlformats.org/drawingml/2006/picture">
+                <pic:pic xmlns:pic="http://schemas.openxmlformats.org/drawingml/2006/picture">
+                  <pic:nvPicPr>
+                    <pic:cNvPr id="0" name="Picture 1"/>
+                    <pic:cNvPicPr>
+                      <a:picLocks noChangeAspect="1" noChangeArrowheads="1"/>
+                    </pic:cNvPicPr>
+                  </pic:nvPicPr>
+                  <pic:blipFill>
+                    <a:blip r:embed="rId8">
+                      <a:extLst>
+                        <a:ext uri="{28A0092B-C50C-407E-A947-70E740481C1C}">
+                          <a14:useLocalDpi xmlns:a14="http://schemas.microsoft.com/office/drawing/2010/main" val="0"/>
+                        </a:ext>
+                      </a:extLst>
+                    </a:blip>
+                    <a:srcRect/>
+                    <a:stretch>
+                      <a:fillRect/>
+                    </a:stretch>
+                  </pic:blipFill>
+                  <pic:spPr bwMode="auto">
+                    <a:xfrm>
+                      <a:off x="0" y="0"/>
+                      <a:ext cx="5939790" cy="2465070"/>
+                    </a:xfrm>
+                    <a:prstGeom prst="rect">
+                      <a:avLst/>
+                    </a:prstGeom>
+                    <a:noFill/>
+                    <a:ln>
+                      <a:noFill/>
+                    </a:ln>
+                  </pic:spPr>
+                </pic:pic>
+              </a:graphicData>
+            </a:graphic>
+          </wp:inline>
+        </w:drawing>
+      </w:r>
+    </w:p>
+    <w:p>
+      <w:pPr>
+        <w:bidi w:val="0"/>
+        <w:spacing w:after="160" w:line="259" w:lineRule="auto"/>
+        <w:jc w:val="center"/>
+      </w:pPr>
+      <w:r>
+        <w:t>Figure</w:t>
+      </w:r>
+      <w:r>
+        <w:t xml:space="preserve"> 1.</w:t>
+      </w:r>
+    </w:p>
+    <w:p>
+      <w:pPr>
+        <w:bidi w:val="0"/>
+        <w:spacing w:after="160" w:line="259" w:lineRule="auto"/>
+      </w:pPr>
+      <w:r>
+        <w:t xml:space="preserve">As it is already said in this section those details are reflected as assumptions and crystalized as requirements in the developed platform directly. For instance, </w:t>
+      </w:r>
+      <w:r>
+        <w:t xml:space="preserve">the platform expects that all documents either an original document(s) or the summary itself are a simple text encoded by UTF-8 and separated each one in its file. From the one hand it may require the preprocessing and/or after the summarization but from the other hand simplicity matters. Processing XML or other marked up format will require additional complication even for </w:t>
+      </w:r>
+      <w:r>
+        <w:t xml:space="preserve">the end </w:t>
+      </w:r>
+      <w:r>
+        <w:t>user to prepare documents in the needed format.</w:t>
+      </w:r>
+      <w:r>
+        <w:t xml:space="preserve"> As well, UTF-8 today is </w:t>
+      </w:r>
+      <w:r>
+        <w:t>the</w:t>
+      </w:r>
+      <w:r>
+        <w:t xml:space="preserve"> de-facto standard</w:t>
+      </w:r>
+      <w:r>
+        <w:t xml:space="preserve"> for simple text.</w:t>
+      </w:r>
+      <w:r>
+        <w:t xml:space="preserve"> </w:t>
+      </w:r>
+      <w:r>
+        <w:t xml:space="preserve">Our opinion that more exotic </w:t>
+      </w:r>
+      <w:r>
+        <w:t>as marked up language or those that based on text script processing as PDF or office documents (or even rare Unicode encodings) bring complexity both for the end user and text processing.</w:t>
       </w:r>
     </w:p>
     <w:p>
@@ -810,11 +1349,1174 @@
         <w:pStyle w:val="Heading1"/>
         <w:bidi w:val="0"/>
       </w:pPr>
-      <w:bookmarkStart w:id="2" w:name="_GoBack"/>
-      <w:bookmarkEnd w:id="2"/>
+      <w:bookmarkStart w:id="3" w:name="_Toc3218559"/>
+      <w:r>
+        <w:t>3. Summary Evaluation</w:t>
+      </w:r>
+      <w:bookmarkEnd w:id="3"/>
+    </w:p>
+    <w:p>
+      <w:pPr>
+        <w:bidi w:val="0"/>
+        <w:spacing w:after="160" w:line="259" w:lineRule="auto"/>
+      </w:pPr>
+      <w:r>
+        <w:t xml:space="preserve">In broad term of thinking summary evaluation could be a difficult problem because of human subjectivity about what good summary is. As the result it leads to disagreement whether one summary is better than another </w:t>
+      </w:r>
+      <w:sdt>
+        <w:sdtPr>
+          <w:id w:val="-517015004"/>
+          <w:citation/>
+        </w:sdtPr>
+        <w:sdtEndPr/>
+        <w:sdtContent>
+          <w:r>
+            <w:fldChar w:fldCharType="begin"/>
+          </w:r>
+          <w:r>
+            <w:instrText xml:space="preserve"> CITATION Gia08 \l 1033 </w:instrText>
+          </w:r>
+          <w:r>
+            <w:fldChar w:fldCharType="separate"/>
+          </w:r>
+          <w:r>
+            <w:rPr>
+              <w:noProof/>
+            </w:rPr>
+            <w:t>[2]</w:t>
+          </w:r>
+          <w:r>
+            <w:fldChar w:fldCharType="end"/>
+          </w:r>
+        </w:sdtContent>
+      </w:sdt>
+      <w:r>
+        <w:t xml:space="preserve">. </w:t>
+      </w:r>
+      <w:r>
+        <w:t>From the other hand, human judgment is the best possible judgment about the summary</w:t>
+      </w:r>
+      <w:r>
+        <w:t xml:space="preserve"> since humans eventually should read those summaries and have an idea what they are about.</w:t>
+      </w:r>
+    </w:p>
+    <w:p>
+      <w:pPr>
+        <w:bidi w:val="0"/>
+        <w:spacing w:after="160" w:line="259" w:lineRule="auto"/>
+        <w:rPr>
+          <w:rFonts w:ascii="Cambria Math" w:hAnsi="Cambria Math" w:cs="Cambria Math"/>
+        </w:rPr>
+      </w:pPr>
+      <w:r>
+        <w:t xml:space="preserve">As in many science fields the evaluation is a score which is given to the object and </w:t>
+      </w:r>
+      <w:r>
+        <w:t>the</w:t>
+      </w:r>
+      <w:r>
+        <w:t xml:space="preserve"> method which gives such score is called a metric. From mathematical point of </w:t>
+      </w:r>
+      <w:r>
+        <w:t>view,</w:t>
+      </w:r>
+      <w:r>
+        <w:t xml:space="preserve"> it could be represented as a function from </w:t>
+      </w:r>
+      <w:r>
+        <w:t xml:space="preserve">text domains (with or without additional parameters) to </w:t>
+      </w:r>
+      <w:r>
+        <w:rPr>
+          <w:rFonts w:ascii="Cambria Math" w:hAnsi="Cambria Math" w:cs="Cambria Math"/>
+        </w:rPr>
+        <w:t>ℝ domain:</w:t>
+      </w:r>
+    </w:p>
+    <w:p>
+      <w:pPr>
+        <w:bidi w:val="0"/>
+        <w:spacing w:after="160" w:line="259" w:lineRule="auto"/>
+        <w:jc w:val="center"/>
+        <w:rPr>
+          <w:rFonts w:eastAsiaTheme="minorEastAsia"/>
+        </w:rPr>
+      </w:pPr>
+      <m:oMathPara>
+        <m:oMath>
+          <m:sSub>
+            <m:sSubPr>
+              <m:ctrlPr>
+                <w:rPr>
+                  <w:rFonts w:ascii="Cambria Math" w:hAnsi="Cambria Math"/>
+                  <w:i/>
+                </w:rPr>
+              </m:ctrlPr>
+            </m:sSubPr>
+            <m:e>
+              <m:r>
+                <w:rPr>
+                  <w:rFonts w:ascii="Cambria Math" w:hAnsi="Cambria Math"/>
+                </w:rPr>
+                <m:t>f</m:t>
+              </m:r>
+            </m:e>
+            <m:sub>
+              <m:r>
+                <w:rPr>
+                  <w:rFonts w:ascii="Cambria Math" w:hAnsi="Cambria Math"/>
+                </w:rPr>
+                <m:t>metric</m:t>
+              </m:r>
+            </m:sub>
+          </m:sSub>
+          <m:d>
+            <m:dPr>
+              <m:ctrlPr>
+                <w:rPr>
+                  <w:rFonts w:ascii="Cambria Math" w:hAnsi="Cambria Math"/>
+                  <w:i/>
+                </w:rPr>
+              </m:ctrlPr>
+            </m:dPr>
+            <m:e>
+              <m:sSub>
+                <m:sSubPr>
+                  <m:ctrlPr>
+                    <w:rPr>
+                      <w:rFonts w:ascii="Cambria Math" w:hAnsi="Cambria Math"/>
+                      <w:i/>
+                    </w:rPr>
+                  </m:ctrlPr>
+                </m:sSubPr>
+                <m:e>
+                  <m:r>
+                    <w:rPr>
+                      <w:rFonts w:ascii="Cambria Math" w:hAnsi="Cambria Math"/>
+                    </w:rPr>
+                    <m:t>Text</m:t>
+                  </m:r>
+                </m:e>
+                <m:sub>
+                  <m:r>
+                    <w:rPr>
+                      <w:rFonts w:ascii="Cambria Math" w:hAnsi="Cambria Math"/>
+                    </w:rPr>
+                    <m:t>x</m:t>
+                  </m:r>
+                </m:sub>
+              </m:sSub>
+              <m:r>
+                <w:rPr>
+                  <w:rFonts w:ascii="Cambria Math" w:hAnsi="Cambria Math"/>
+                </w:rPr>
+                <m:t xml:space="preserve">, </m:t>
+              </m:r>
+              <m:sSub>
+                <m:sSubPr>
+                  <m:ctrlPr>
+                    <w:rPr>
+                      <w:rFonts w:ascii="Cambria Math" w:hAnsi="Cambria Math"/>
+                      <w:i/>
+                    </w:rPr>
+                  </m:ctrlPr>
+                </m:sSubPr>
+                <m:e>
+                  <m:r>
+                    <w:rPr>
+                      <w:rFonts w:ascii="Cambria Math" w:hAnsi="Cambria Math"/>
+                    </w:rPr>
+                    <m:t>P</m:t>
+                  </m:r>
+                </m:e>
+                <m:sub>
+                  <m:r>
+                    <w:rPr>
+                      <w:rFonts w:ascii="Cambria Math" w:hAnsi="Cambria Math"/>
+                    </w:rPr>
+                    <m:t>1</m:t>
+                  </m:r>
+                </m:sub>
+              </m:sSub>
+              <m:r>
+                <w:rPr>
+                  <w:rFonts w:ascii="Cambria Math" w:hAnsi="Cambria Math"/>
+                </w:rPr>
+                <m:t xml:space="preserve">,…, </m:t>
+              </m:r>
+              <m:sSub>
+                <m:sSubPr>
+                  <m:ctrlPr>
+                    <w:rPr>
+                      <w:rFonts w:ascii="Cambria Math" w:hAnsi="Cambria Math"/>
+                      <w:i/>
+                    </w:rPr>
+                  </m:ctrlPr>
+                </m:sSubPr>
+                <m:e>
+                  <m:r>
+                    <w:rPr>
+                      <w:rFonts w:ascii="Cambria Math" w:hAnsi="Cambria Math"/>
+                    </w:rPr>
+                    <m:t>P</m:t>
+                  </m:r>
+                </m:e>
+                <m:sub>
+                  <m:r>
+                    <w:rPr>
+                      <w:rFonts w:ascii="Cambria Math" w:hAnsi="Cambria Math"/>
+                    </w:rPr>
+                    <m:t>n</m:t>
+                  </m:r>
+                </m:sub>
+              </m:sSub>
+            </m:e>
+          </m:d>
+          <m:r>
+            <w:rPr>
+              <w:rFonts w:ascii="Cambria Math" w:hAnsi="Cambria Math"/>
+            </w:rPr>
+            <m:t>→</m:t>
+          </m:r>
+          <m:r>
+            <w:rPr>
+              <w:rFonts w:ascii="Cambria Math" w:hAnsi="Cambria Math"/>
+            </w:rPr>
+            <m:t>score</m:t>
+          </m:r>
+          <m:r>
+            <w:rPr>
+              <w:rFonts w:ascii="Cambria Math" w:hAnsi="Cambria Math"/>
+            </w:rPr>
+            <m:t>∈R</m:t>
+          </m:r>
+          <m:r>
+            <w:rPr>
+              <w:rFonts w:ascii="Cambria Math" w:hAnsi="Cambria Math"/>
+            </w:rPr>
+            <m:t xml:space="preserve"> </m:t>
+          </m:r>
+        </m:oMath>
+      </m:oMathPara>
+    </w:p>
+    <w:p>
+      <w:pPr>
+        <w:bidi w:val="0"/>
+        <w:spacing w:after="160" w:line="259" w:lineRule="auto"/>
+        <w:rPr>
+          <w:rFonts w:eastAsiaTheme="minorEastAsia"/>
+        </w:rPr>
+      </w:pPr>
+      <w:r>
+        <w:t xml:space="preserve">In many cases score range is restricted to be </w:t>
+      </w:r>
+      <m:oMath>
+        <m:r>
+          <w:rPr>
+            <w:rFonts w:ascii="Cambria Math" w:hAnsi="Cambria Math"/>
+          </w:rPr>
+          <m:t>[0,1]∈R</m:t>
+        </m:r>
+      </m:oMath>
+      <w:r>
+        <w:rPr>
+          <w:rFonts w:eastAsiaTheme="minorEastAsia"/>
+        </w:rPr>
+        <w:t xml:space="preserve"> or normalized to have such range.</w:t>
+      </w:r>
+    </w:p>
+    <w:p>
+      <w:pPr>
+        <w:bidi w:val="0"/>
+        <w:spacing w:after="160" w:line="259" w:lineRule="auto"/>
+        <w:rPr>
+          <w:rFonts w:eastAsiaTheme="minorEastAsia"/>
+        </w:rPr>
+      </w:pPr>
+      <w:r>
+        <w:rPr>
+          <w:rFonts w:eastAsiaTheme="minorEastAsia"/>
+        </w:rPr>
+        <w:lastRenderedPageBreak/>
+        <w:t>It highly dependent on the nature of the metric what expectations are. For the metrics which try show how a summary “good” or “bad” it is expected that th</w:t>
+      </w:r>
+      <w:r>
+        <w:rPr>
+          <w:rFonts w:eastAsiaTheme="minorEastAsia"/>
+        </w:rPr>
+        <w:t>e</w:t>
+      </w:r>
+      <w:r>
+        <w:rPr>
+          <w:rFonts w:eastAsiaTheme="minorEastAsia"/>
+        </w:rPr>
+        <w:t xml:space="preserve">se </w:t>
+      </w:r>
+      <w:r>
+        <w:rPr>
+          <w:rFonts w:eastAsiaTheme="minorEastAsia"/>
+        </w:rPr>
+        <w:t>metrics</w:t>
+      </w:r>
+      <w:r>
+        <w:rPr>
+          <w:rFonts w:eastAsiaTheme="minorEastAsia"/>
+        </w:rPr>
+        <w:t xml:space="preserve"> are statistically correlated to the human judgments for those summaries. For instance</w:t>
+      </w:r>
+      <w:r>
+        <w:rPr>
+          <w:rFonts w:eastAsiaTheme="minorEastAsia"/>
+        </w:rPr>
+        <w:t xml:space="preserve">, it could be a Pearson’s correlation </w:t>
+      </w:r>
+      <w:sdt>
+        <w:sdtPr>
+          <w:rPr>
+            <w:rFonts w:eastAsiaTheme="minorEastAsia"/>
+          </w:rPr>
+          <w:id w:val="624047125"/>
+          <w:citation/>
+        </w:sdtPr>
+        <w:sdtContent>
+          <w:r>
+            <w:rPr>
+              <w:rFonts w:eastAsiaTheme="minorEastAsia"/>
+            </w:rPr>
+            <w:fldChar w:fldCharType="begin"/>
+          </w:r>
+          <w:r>
+            <w:rPr>
+              <w:rFonts w:eastAsiaTheme="minorEastAsia"/>
+            </w:rPr>
+            <w:instrText xml:space="preserve"> CITATION Chi04 \l 1033 </w:instrText>
+          </w:r>
+          <w:r>
+            <w:rPr>
+              <w:rFonts w:eastAsiaTheme="minorEastAsia"/>
+            </w:rPr>
+            <w:fldChar w:fldCharType="separate"/>
+          </w:r>
+          <w:r>
+            <w:rPr>
+              <w:rFonts w:eastAsiaTheme="minorEastAsia"/>
+              <w:noProof/>
+            </w:rPr>
+            <w:t>[3]</w:t>
+          </w:r>
+          <w:r>
+            <w:rPr>
+              <w:rFonts w:eastAsiaTheme="minorEastAsia"/>
+            </w:rPr>
+            <w:fldChar w:fldCharType="end"/>
+          </w:r>
+        </w:sdtContent>
+      </w:sdt>
+      <w:r>
+        <w:rPr>
+          <w:rFonts w:eastAsiaTheme="minorEastAsia"/>
+        </w:rPr>
+        <w:t xml:space="preserve">. However, one might be interested not only how good or bad a summary is but, say, how good </w:t>
+      </w:r>
+      <w:r>
+        <w:rPr>
+          <w:rFonts w:eastAsiaTheme="minorEastAsia"/>
+        </w:rPr>
+        <w:t>a</w:t>
+      </w:r>
+      <w:r>
+        <w:rPr>
+          <w:rFonts w:eastAsiaTheme="minorEastAsia"/>
+        </w:rPr>
+        <w:t xml:space="preserve"> summarizer is. For us as humans, it is not only important how</w:t>
+      </w:r>
+      <w:r>
+        <w:rPr>
+          <w:rFonts w:eastAsiaTheme="minorEastAsia"/>
+        </w:rPr>
+        <w:t xml:space="preserve"> well </w:t>
+      </w:r>
+      <w:r>
+        <w:rPr>
+          <w:rFonts w:eastAsiaTheme="minorEastAsia"/>
+        </w:rPr>
+        <w:t xml:space="preserve">the information compressed into summary, but it is also important how this information is presented. Manner and matter for us have a meaning. </w:t>
+      </w:r>
+      <w:r>
+        <w:rPr>
+          <w:rFonts w:eastAsiaTheme="minorEastAsia"/>
+        </w:rPr>
+        <w:t xml:space="preserve">If it is very hard to read a summary </w:t>
+      </w:r>
+      <w:r>
+        <w:rPr>
+          <w:rFonts w:eastAsiaTheme="minorEastAsia"/>
+        </w:rPr>
+        <w:t>such summary</w:t>
+      </w:r>
+      <w:r>
+        <w:rPr>
+          <w:rFonts w:eastAsiaTheme="minorEastAsia"/>
+        </w:rPr>
+        <w:t xml:space="preserve"> might be useless eventually. Thus, we could be interested in the readability of those summaries. In </w:t>
+      </w:r>
+      <w:sdt>
+        <w:sdtPr>
+          <w:rPr>
+            <w:rFonts w:eastAsiaTheme="minorEastAsia"/>
+          </w:rPr>
+          <w:id w:val="-2118748007"/>
+          <w:citation/>
+        </w:sdtPr>
+        <w:sdtContent>
+          <w:r>
+            <w:rPr>
+              <w:rFonts w:eastAsiaTheme="minorEastAsia"/>
+            </w:rPr>
+            <w:fldChar w:fldCharType="begin"/>
+          </w:r>
+          <w:r>
+            <w:rPr>
+              <w:rFonts w:eastAsiaTheme="minorEastAsia"/>
+            </w:rPr>
+            <w:instrText xml:space="preserve"> CITATION Ele19 \l 1033 </w:instrText>
+          </w:r>
+          <w:r>
+            <w:rPr>
+              <w:rFonts w:eastAsiaTheme="minorEastAsia"/>
+            </w:rPr>
+            <w:fldChar w:fldCharType="separate"/>
+          </w:r>
+          <w:r>
+            <w:rPr>
+              <w:rFonts w:eastAsiaTheme="minorEastAsia"/>
+              <w:noProof/>
+            </w:rPr>
+            <w:t>[4]</w:t>
+          </w:r>
+          <w:r>
+            <w:rPr>
+              <w:rFonts w:eastAsiaTheme="minorEastAsia"/>
+            </w:rPr>
+            <w:fldChar w:fldCharType="end"/>
+          </w:r>
+        </w:sdtContent>
+      </w:sdt>
+      <w:r>
+        <w:rPr>
+          <w:rFonts w:eastAsiaTheme="minorEastAsia"/>
+        </w:rPr>
+        <w:t xml:space="preserve"> such question is </w:t>
+      </w:r>
+      <w:r>
+        <w:rPr>
+          <w:rFonts w:eastAsiaTheme="minorEastAsia"/>
+        </w:rPr>
+        <w:t>asked,</w:t>
+      </w:r>
+      <w:r>
+        <w:rPr>
+          <w:rFonts w:eastAsiaTheme="minorEastAsia"/>
+        </w:rPr>
+        <w:t xml:space="preserve"> and </w:t>
+      </w:r>
+      <w:r>
+        <w:rPr>
+          <w:rFonts w:eastAsiaTheme="minorEastAsia"/>
+        </w:rPr>
+        <w:t xml:space="preserve">it is implemented </w:t>
+      </w:r>
+      <w:r>
+        <w:rPr>
+          <w:rFonts w:eastAsiaTheme="minorEastAsia"/>
+        </w:rPr>
+        <w:t>by the software platform. The readability metrics’ results are useless without any reference and as a reference for readability metrics of the original documents.</w:t>
+      </w:r>
+    </w:p>
+    <w:p>
+      <w:pPr>
+        <w:pStyle w:val="Heading1"/>
+        <w:bidi w:val="0"/>
+        <w:rPr>
+          <w:rFonts w:eastAsiaTheme="minorEastAsia"/>
+        </w:rPr>
+      </w:pPr>
+      <w:r>
+        <w:rPr>
+          <w:rFonts w:eastAsiaTheme="minorEastAsia"/>
+        </w:rPr>
+        <w:t>4. Metrics</w:t>
+      </w:r>
+    </w:p>
+    <w:p>
+      <w:pPr>
+        <w:bidi w:val="0"/>
+        <w:rPr>
+          <w:rFonts w:ascii="Cambria Math" w:hAnsi="Cambria Math" w:cs="Cambria Math"/>
+        </w:rPr>
+      </w:pPr>
+      <w:r>
+        <w:t xml:space="preserve">It is already mentioned that a text metric could thought about as a function from text domain to </w:t>
+      </w:r>
+      <w:r>
+        <w:rPr>
+          <w:rFonts w:ascii="Cambria Math" w:hAnsi="Cambria Math" w:cs="Cambria Math"/>
+        </w:rPr>
+        <w:t xml:space="preserve">ℝ. However, for the metrics that should decide how much the summary </w:t>
+      </w:r>
+      <w:r>
+        <w:rPr>
+          <w:rFonts w:ascii="Cambria Math" w:hAnsi="Cambria Math" w:cs="Cambria Math"/>
+        </w:rPr>
+        <w:t xml:space="preserve">are built on the pattern of comparisons between two texts. Although the text comparison task is </w:t>
+      </w:r>
+      <w:r>
+        <w:rPr>
+          <w:rFonts w:ascii="Cambria Math" w:hAnsi="Cambria Math" w:cs="Cambria Math"/>
+        </w:rPr>
+        <w:t>interesting,</w:t>
+      </w:r>
+      <w:r>
+        <w:rPr>
+          <w:rFonts w:ascii="Cambria Math" w:hAnsi="Cambria Math" w:cs="Cambria Math"/>
+        </w:rPr>
+        <w:t xml:space="preserve"> but</w:t>
+      </w:r>
+      <w:r>
+        <w:rPr>
+          <w:rFonts w:ascii="Cambria Math" w:hAnsi="Cambria Math" w:cs="Cambria Math"/>
+        </w:rPr>
+        <w:t xml:space="preserve"> it is</w:t>
+      </w:r>
+      <w:r>
+        <w:rPr>
+          <w:rFonts w:ascii="Cambria Math" w:hAnsi="Cambria Math" w:cs="Cambria Math"/>
+        </w:rPr>
+        <w:t xml:space="preserve"> hard and has many applications in Natural Language Processing </w:t>
+      </w:r>
+      <w:sdt>
+        <w:sdtPr>
+          <w:rPr>
+            <w:rFonts w:ascii="Cambria Math" w:hAnsi="Cambria Math" w:cs="Cambria Math"/>
+          </w:rPr>
+          <w:id w:val="311065180"/>
+          <w:citation/>
+        </w:sdtPr>
+        <w:sdtContent>
+          <w:r>
+            <w:rPr>
+              <w:rFonts w:ascii="Cambria Math" w:hAnsi="Cambria Math" w:cs="Cambria Math"/>
+            </w:rPr>
+            <w:fldChar w:fldCharType="begin"/>
+          </w:r>
+          <w:r>
+            <w:rPr>
+              <w:rFonts w:ascii="Cambria Math" w:hAnsi="Cambria Math" w:cs="Cambria Math"/>
+            </w:rPr>
+            <w:instrText xml:space="preserve"> CITATION Leo \l 1033 </w:instrText>
+          </w:r>
+          <w:r>
+            <w:rPr>
+              <w:rFonts w:ascii="Cambria Math" w:hAnsi="Cambria Math" w:cs="Cambria Math"/>
+            </w:rPr>
+            <w:fldChar w:fldCharType="separate"/>
+          </w:r>
+          <w:r>
+            <w:rPr>
+              <w:rFonts w:ascii="Cambria Math" w:hAnsi="Cambria Math" w:cs="Cambria Math"/>
+              <w:noProof/>
+            </w:rPr>
+            <w:t>[5]</w:t>
+          </w:r>
+          <w:r>
+            <w:rPr>
+              <w:rFonts w:ascii="Cambria Math" w:hAnsi="Cambria Math" w:cs="Cambria Math"/>
+            </w:rPr>
+            <w:fldChar w:fldCharType="end"/>
+          </w:r>
+        </w:sdtContent>
+      </w:sdt>
+      <w:r>
+        <w:rPr>
+          <w:rFonts w:ascii="Cambria Math" w:hAnsi="Cambria Math" w:cs="Cambria Math"/>
+        </w:rPr>
+        <w:t>. The common pattern requires representing text in intermediate form</w:t>
+      </w:r>
+      <w:r>
+        <w:rPr>
+          <w:rFonts w:ascii="Cambria Math" w:hAnsi="Cambria Math" w:cs="Cambria Math"/>
+        </w:rPr>
+        <w:t>, F</w:t>
+      </w:r>
+      <w:r>
+        <w:rPr>
+          <w:rFonts w:ascii="Cambria Math" w:hAnsi="Cambria Math" w:cs="Cambria Math"/>
+        </w:rPr>
+        <w:t>igure 2</w:t>
+      </w:r>
+      <w:r>
+        <w:rPr>
+          <w:rFonts w:ascii="Cambria Math" w:hAnsi="Cambria Math" w:cs="Cambria Math"/>
+        </w:rPr>
+        <w:t xml:space="preserve">. </w:t>
+      </w:r>
+    </w:p>
+    <w:p>
+      <w:pPr>
+        <w:bidi w:val="0"/>
+        <w:spacing w:after="160" w:line="259" w:lineRule="auto"/>
+        <w:jc w:val="center"/>
+      </w:pPr>
+      <w:r>
+        <w:rPr>
+          <w:noProof/>
+        </w:rPr>
+        <w:drawing>
+          <wp:inline distT="0" distB="0" distL="0" distR="0" wp14:anchorId="7C578FBB" wp14:editId="24AC0A0D">
+            <wp:extent cx="3828593" cy="2939328"/>
+            <wp:effectExtent l="0" t="0" r="635" b="0"/>
+            <wp:docPr id="19" name="Picture 19"/>
+            <wp:cNvGraphicFramePr>
+              <a:graphicFrameLocks xmlns:a="http://schemas.openxmlformats.org/drawingml/2006/main" noChangeAspect="1"/>
+            </wp:cNvGraphicFramePr>
+            <a:graphic xmlns:a="http://schemas.openxmlformats.org/drawingml/2006/main">
+              <a:graphicData uri="http://schemas.openxmlformats.org/drawingml/2006/picture">
+                <pic:pic xmlns:pic="http://schemas.openxmlformats.org/drawingml/2006/picture">
+                  <pic:nvPicPr>
+                    <pic:cNvPr id="1" name=""/>
+                    <pic:cNvPicPr/>
+                  </pic:nvPicPr>
+                  <pic:blipFill>
+                    <a:blip r:embed="rId9"/>
+                    <a:stretch>
+                      <a:fillRect/>
+                    </a:stretch>
+                  </pic:blipFill>
+                  <pic:spPr>
+                    <a:xfrm>
+                      <a:off x="0" y="0"/>
+                      <a:ext cx="3846186" cy="2952835"/>
+                    </a:xfrm>
+                    <a:prstGeom prst="rect">
+                      <a:avLst/>
+                    </a:prstGeom>
+                  </pic:spPr>
+                </pic:pic>
+              </a:graphicData>
+            </a:graphic>
+          </wp:inline>
+        </w:drawing>
+      </w:r>
+    </w:p>
+    <w:p>
+      <w:pPr>
+        <w:bidi w:val="0"/>
+        <w:spacing w:after="160" w:line="259" w:lineRule="auto"/>
+        <w:jc w:val="center"/>
+      </w:pPr>
+      <w:r>
+        <w:t>Figure 2.</w:t>
+      </w:r>
+    </w:p>
+    <w:p>
+      <w:pPr>
+        <w:bidi w:val="0"/>
+        <w:spacing w:after="160" w:line="259" w:lineRule="auto"/>
+      </w:pPr>
+      <w:r>
+        <w:t>The second text of comparison in many cases</w:t>
+      </w:r>
+      <w:r>
+        <w:t xml:space="preserve"> is a human summary. Such summaries are called ‘ideal’ or ‘model’ summaries. Furthermore, because of the subjectivity of what good summary is, several summaries should be considered. As well, it should be considered what the strategy is for the multiple comparisons. For the ROUGE metric(s) </w:t>
+      </w:r>
+      <w:sdt>
+        <w:sdtPr>
+          <w:id w:val="832565400"/>
+          <w:citation/>
+        </w:sdtPr>
+        <w:sdtContent>
+          <w:r>
+            <w:fldChar w:fldCharType="begin"/>
+          </w:r>
+          <w:r>
+            <w:instrText xml:space="preserve"> CITATION Chi04 \l 1033 </w:instrText>
+          </w:r>
+          <w:r>
+            <w:fldChar w:fldCharType="separate"/>
+          </w:r>
+          <w:r>
+            <w:rPr>
+              <w:noProof/>
+            </w:rPr>
+            <w:t>[3]</w:t>
+          </w:r>
+          <w:r>
+            <w:fldChar w:fldCharType="end"/>
+          </w:r>
+        </w:sdtContent>
+      </w:sdt>
+      <w:r>
+        <w:t xml:space="preserve"> there are two strategies: either the average is taken, or the best result is taken. By our observations, the best result is not so </w:t>
+      </w:r>
+      <w:r>
+        <w:lastRenderedPageBreak/>
+        <w:t>popular. Therefore, the only strategy implemented by the evaluation platform is an average among all comparisons.</w:t>
+      </w:r>
+    </w:p>
+    <w:p>
+      <w:pPr>
+        <w:bidi w:val="0"/>
+        <w:spacing w:after="160" w:line="259" w:lineRule="auto"/>
+      </w:pPr>
+      <w:r>
+        <w:t xml:space="preserve">The real art of those comparisons </w:t>
+      </w:r>
+      <w:r>
+        <w:t>is the intermediate form and the following algorithms based on these forms.</w:t>
+      </w:r>
+      <w:r>
+        <w:t xml:space="preserve"> T</w:t>
+      </w:r>
+      <w:r>
+        <w:t xml:space="preserve">he forms are really </w:t>
+      </w:r>
+      <w:bookmarkStart w:id="4" w:name="_GoBack"/>
+      <w:bookmarkEnd w:id="4"/>
+    </w:p>
+    <w:p>
+      <w:pPr>
+        <w:bidi w:val="0"/>
+        <w:spacing w:after="160" w:line="259" w:lineRule="auto"/>
+      </w:pPr>
+      <w:r>
+        <w:br w:type="page"/>
+      </w:r>
+    </w:p>
+    <w:p>
+      <w:pPr>
+        <w:bidi w:val="0"/>
+        <w:spacing w:after="160" w:line="259" w:lineRule="auto"/>
+      </w:pPr>
+    </w:p>
+    <w:bookmarkStart w:id="5" w:name="_Toc3218560" w:displacedByCustomXml="next"/>
+    <w:sdt>
+      <w:sdtPr>
+        <w:rPr>
+          <w:rFonts w:asciiTheme="minorHAnsi" w:eastAsiaTheme="minorHAnsi" w:hAnsiTheme="minorHAnsi" w:cstheme="minorBidi"/>
+          <w:color w:val="auto"/>
+          <w:sz w:val="24"/>
+          <w:szCs w:val="22"/>
+          <w:rtl/>
+        </w:rPr>
+        <w:id w:val="1269270444"/>
+        <w:docPartObj>
+          <w:docPartGallery w:val="Bibliographies"/>
+          <w:docPartUnique/>
+        </w:docPartObj>
+      </w:sdtPr>
+      <w:sdtEndPr/>
+      <w:sdtContent>
+        <w:p>
+          <w:pPr>
+            <w:pStyle w:val="Heading1"/>
+          </w:pPr>
+          <w:r>
+            <w:t>References</w:t>
+          </w:r>
+          <w:bookmarkEnd w:id="5"/>
+        </w:p>
+        <w:sdt>
+          <w:sdtPr>
+            <w:rPr>
+              <w:rtl/>
+            </w:rPr>
+            <w:id w:val="-573587230"/>
+            <w:bibliography/>
+          </w:sdtPr>
+          <w:sdtEndPr/>
+          <w:sdtContent>
+            <w:p>
+              <w:pPr>
+                <w:rPr>
+                  <w:noProof/>
+                  <w:sz w:val="22"/>
+                </w:rPr>
+              </w:pPr>
+              <w:r>
+                <w:fldChar w:fldCharType="begin"/>
+              </w:r>
+              <w:r>
+                <w:instrText xml:space="preserve"> BIBLIOGRAPHY </w:instrText>
+              </w:r>
+              <w:r>
+                <w:fldChar w:fldCharType="separate"/>
+              </w:r>
+            </w:p>
+            <w:tbl>
+              <w:tblPr>
+                <w:tblW w:w="5000" w:type="pct"/>
+                <w:tblCellSpacing w:w="15" w:type="dxa"/>
+                <w:tblCellMar>
+                  <w:top w:w="15" w:type="dxa"/>
+                  <w:left w:w="15" w:type="dxa"/>
+                  <w:bottom w:w="15" w:type="dxa"/>
+                  <w:right w:w="15" w:type="dxa"/>
+                </w:tblCellMar>
+                <w:tblLook w:val="04A0" w:firstRow="1" w:lastRow="0" w:firstColumn="1" w:lastColumn="0" w:noHBand="0" w:noVBand="1"/>
+              </w:tblPr>
+              <w:tblGrid>
+                <w:gridCol w:w="344"/>
+                <w:gridCol w:w="9016"/>
+              </w:tblGrid>
+              <w:tr>
+                <w:trPr>
+                  <w:divId w:val="874776233"/>
+                  <w:tblCellSpacing w:w="15" w:type="dxa"/>
+                </w:trPr>
+                <w:tc>
+                  <w:tcPr>
+                    <w:tcW w:w="50" w:type="pct"/>
+                    <w:hideMark/>
+                  </w:tcPr>
+                  <w:p>
+                    <w:pPr>
+                      <w:pStyle w:val="Bibliography"/>
+                      <w:bidi w:val="0"/>
+                      <w:rPr>
+                        <w:noProof/>
+                        <w:szCs w:val="24"/>
+                      </w:rPr>
+                    </w:pPr>
+                    <w:r>
+                      <w:rPr>
+                        <w:noProof/>
+                      </w:rPr>
+                      <w:t xml:space="preserve">[1] </w:t>
+                    </w:r>
+                  </w:p>
+                </w:tc>
+                <w:tc>
+                  <w:tcPr>
+                    <w:tcW w:w="0" w:type="auto"/>
+                    <w:hideMark/>
+                  </w:tcPr>
+                  <w:p>
+                    <w:pPr>
+                      <w:pStyle w:val="Bibliography"/>
+                      <w:bidi w:val="0"/>
+                      <w:rPr>
+                        <w:noProof/>
+                      </w:rPr>
+                    </w:pPr>
+                    <w:r>
+                      <w:rPr>
+                        <w:noProof/>
+                      </w:rPr>
+                      <w:t xml:space="preserve">E. Lloret, TEXT SUMMARIZATION : AN OVERVIEW </w:t>
+                    </w:r>
+                    <w:r>
+                      <w:rPr>
+                        <w:rFonts w:ascii="Cambria Math" w:hAnsi="Cambria Math" w:cs="Cambria Math"/>
+                        <w:noProof/>
+                      </w:rPr>
+                      <w:t>∗</w:t>
+                    </w:r>
+                    <w:r>
+                      <w:rPr>
+                        <w:noProof/>
+                      </w:rPr>
+                      <w:t xml:space="preserve">. </w:t>
+                    </w:r>
+                  </w:p>
+                </w:tc>
+              </w:tr>
+              <w:tr>
+                <w:trPr>
+                  <w:divId w:val="874776233"/>
+                  <w:tblCellSpacing w:w="15" w:type="dxa"/>
+                </w:trPr>
+                <w:tc>
+                  <w:tcPr>
+                    <w:tcW w:w="50" w:type="pct"/>
+                    <w:hideMark/>
+                  </w:tcPr>
+                  <w:p>
+                    <w:pPr>
+                      <w:pStyle w:val="Bibliography"/>
+                      <w:bidi w:val="0"/>
+                      <w:rPr>
+                        <w:noProof/>
+                      </w:rPr>
+                    </w:pPr>
+                    <w:r>
+                      <w:rPr>
+                        <w:noProof/>
+                      </w:rPr>
+                      <w:t xml:space="preserve">[2] </w:t>
+                    </w:r>
+                  </w:p>
+                </w:tc>
+                <w:tc>
+                  <w:tcPr>
+                    <w:tcW w:w="0" w:type="auto"/>
+                    <w:hideMark/>
+                  </w:tcPr>
+                  <w:p>
+                    <w:pPr>
+                      <w:pStyle w:val="Bibliography"/>
+                      <w:bidi w:val="0"/>
+                      <w:rPr>
+                        <w:noProof/>
+                      </w:rPr>
+                    </w:pPr>
+                    <w:r>
+                      <w:rPr>
+                        <w:noProof/>
+                      </w:rPr>
+                      <w:t xml:space="preserve">G. K. a. S. Giannakopoulos, "Summarization System Evaluation Revisited: N-Gram Graphs," 2008. </w:t>
+                    </w:r>
+                  </w:p>
+                </w:tc>
+              </w:tr>
+              <w:tr>
+                <w:trPr>
+                  <w:divId w:val="874776233"/>
+                  <w:tblCellSpacing w:w="15" w:type="dxa"/>
+                </w:trPr>
+                <w:tc>
+                  <w:tcPr>
+                    <w:tcW w:w="50" w:type="pct"/>
+                    <w:hideMark/>
+                  </w:tcPr>
+                  <w:p>
+                    <w:pPr>
+                      <w:pStyle w:val="Bibliography"/>
+                      <w:bidi w:val="0"/>
+                      <w:rPr>
+                        <w:noProof/>
+                      </w:rPr>
+                    </w:pPr>
+                    <w:r>
+                      <w:rPr>
+                        <w:noProof/>
+                      </w:rPr>
+                      <w:t xml:space="preserve">[3] </w:t>
+                    </w:r>
+                  </w:p>
+                </w:tc>
+                <w:tc>
+                  <w:tcPr>
+                    <w:tcW w:w="0" w:type="auto"/>
+                    <w:hideMark/>
+                  </w:tcPr>
+                  <w:p>
+                    <w:pPr>
+                      <w:pStyle w:val="Bibliography"/>
+                      <w:bidi w:val="0"/>
+                      <w:rPr>
+                        <w:noProof/>
+                      </w:rPr>
+                    </w:pPr>
+                    <w:r>
+                      <w:rPr>
+                        <w:noProof/>
+                      </w:rPr>
+                      <w:t xml:space="preserve">C.-Y. Lin, "ROUGE: A Package for Automatic Evaluation of Summaries," 2004. </w:t>
+                    </w:r>
+                  </w:p>
+                </w:tc>
+              </w:tr>
+              <w:tr>
+                <w:trPr>
+                  <w:divId w:val="874776233"/>
+                  <w:tblCellSpacing w:w="15" w:type="dxa"/>
+                </w:trPr>
+                <w:tc>
+                  <w:tcPr>
+                    <w:tcW w:w="50" w:type="pct"/>
+                    <w:hideMark/>
+                  </w:tcPr>
+                  <w:p>
+                    <w:pPr>
+                      <w:pStyle w:val="Bibliography"/>
+                      <w:bidi w:val="0"/>
+                      <w:rPr>
+                        <w:noProof/>
+                      </w:rPr>
+                    </w:pPr>
+                    <w:r>
+                      <w:rPr>
+                        <w:noProof/>
+                      </w:rPr>
+                      <w:t xml:space="preserve">[4] </w:t>
+                    </w:r>
+                  </w:p>
+                </w:tc>
+                <w:tc>
+                  <w:tcPr>
+                    <w:tcW w:w="0" w:type="auto"/>
+                    <w:hideMark/>
+                  </w:tcPr>
+                  <w:p>
+                    <w:pPr>
+                      <w:pStyle w:val="Bibliography"/>
+                      <w:bidi w:val="0"/>
+                      <w:rPr>
+                        <w:noProof/>
+                      </w:rPr>
+                    </w:pPr>
+                    <w:r>
+                      <w:rPr>
+                        <w:noProof/>
+                      </w:rPr>
+                      <w:t xml:space="preserve">I. V. G. G. Leonidas Tsekouras, "A Graph-based Text Similarity Measure That Employs Named Entity". </w:t>
+                    </w:r>
+                  </w:p>
+                </w:tc>
+              </w:tr>
+              <w:tr>
+                <w:trPr>
+                  <w:divId w:val="874776233"/>
+                  <w:tblCellSpacing w:w="15" w:type="dxa"/>
+                </w:trPr>
+                <w:tc>
+                  <w:tcPr>
+                    <w:tcW w:w="50" w:type="pct"/>
+                    <w:hideMark/>
+                  </w:tcPr>
+                  <w:p>
+                    <w:pPr>
+                      <w:pStyle w:val="Bibliography"/>
+                      <w:bidi w:val="0"/>
+                      <w:rPr>
+                        <w:noProof/>
+                      </w:rPr>
+                    </w:pPr>
+                    <w:r>
+                      <w:rPr>
+                        <w:noProof/>
+                      </w:rPr>
+                      <w:t xml:space="preserve">[5] </w:t>
+                    </w:r>
+                  </w:p>
+                </w:tc>
+                <w:tc>
+                  <w:tcPr>
+                    <w:tcW w:w="0" w:type="auto"/>
+                    <w:hideMark/>
+                  </w:tcPr>
+                  <w:p>
+                    <w:pPr>
+                      <w:pStyle w:val="Bibliography"/>
+                      <w:bidi w:val="0"/>
+                      <w:rPr>
+                        <w:noProof/>
+                      </w:rPr>
+                    </w:pPr>
+                    <w:r>
+                      <w:rPr>
+                        <w:noProof/>
+                      </w:rPr>
+                      <w:t xml:space="preserve">E. H. Chin-Yew Lin, "Automatic Evaluation of Summaries Using N-gram," 2003. </w:t>
+                    </w:r>
+                  </w:p>
+                </w:tc>
+              </w:tr>
+              <w:tr>
+                <w:trPr>
+                  <w:divId w:val="874776233"/>
+                  <w:tblCellSpacing w:w="15" w:type="dxa"/>
+                </w:trPr>
+                <w:tc>
+                  <w:tcPr>
+                    <w:tcW w:w="50" w:type="pct"/>
+                    <w:hideMark/>
+                  </w:tcPr>
+                  <w:p>
+                    <w:pPr>
+                      <w:pStyle w:val="Bibliography"/>
+                      <w:bidi w:val="0"/>
+                      <w:rPr>
+                        <w:noProof/>
+                      </w:rPr>
+                    </w:pPr>
+                    <w:r>
+                      <w:rPr>
+                        <w:noProof/>
+                      </w:rPr>
+                      <w:t xml:space="preserve">[6] </w:t>
+                    </w:r>
+                  </w:p>
+                </w:tc>
+                <w:tc>
+                  <w:tcPr>
+                    <w:tcW w:w="0" w:type="auto"/>
+                    <w:hideMark/>
+                  </w:tcPr>
+                  <w:p>
+                    <w:pPr>
+                      <w:pStyle w:val="Bibliography"/>
+                      <w:bidi w:val="0"/>
+                      <w:rPr>
+                        <w:noProof/>
+                      </w:rPr>
+                    </w:pPr>
+                    <w:r>
+                      <w:rPr>
+                        <w:noProof/>
+                      </w:rPr>
+                      <w:t xml:space="preserve">T. V. P. M. R. M. M. P. Elena Lloret, "Are Better Summaries also Easier to Understand? Analyzing Text Complexity in Automatic Summarization," in </w:t>
+                    </w:r>
+                    <w:r>
+                      <w:rPr>
+                        <w:i/>
+                        <w:iCs/>
+                        <w:noProof/>
+                      </w:rPr>
+                      <w:t>Multilingual Text Analysis: Challenges, Models And Approaches</w:t>
+                    </w:r>
+                    <w:r>
+                      <w:rPr>
+                        <w:noProof/>
+                      </w:rPr>
+                      <w:t>, World Scientific, 2019, pp. 337-371.</w:t>
+                    </w:r>
+                  </w:p>
+                </w:tc>
+              </w:tr>
+            </w:tbl>
+            <w:p>
+              <w:pPr>
+                <w:bidi w:val="0"/>
+                <w:divId w:val="874776233"/>
+                <w:rPr>
+                  <w:rFonts w:eastAsia="Times New Roman"/>
+                  <w:noProof/>
+                </w:rPr>
+              </w:pPr>
+            </w:p>
+            <w:p>
+              <w:r>
+                <w:rPr>
+                  <w:b/>
+                  <w:bCs/>
+                  <w:noProof/>
+                </w:rPr>
+                <w:fldChar w:fldCharType="end"/>
+              </w:r>
+            </w:p>
+          </w:sdtContent>
+        </w:sdt>
+      </w:sdtContent>
+    </w:sdt>
+    <w:p>
+      <w:pPr>
+        <w:pStyle w:val="Heading1"/>
+        <w:bidi w:val="0"/>
+      </w:pPr>
     </w:p>
     <w:sectPr>
-      <w:footerReference w:type="default" r:id="rId8"/>
+      <w:footerReference w:type="default" r:id="rId10"/>
       <w:pgSz w:w="12240" w:h="15840"/>
       <w:pgMar w:top="1440" w:right="1440" w:bottom="1440" w:left="1440" w:header="720" w:footer="720" w:gutter="0"/>
       <w:cols w:space="720"/>
@@ -1424,11 +3126,14 @@
   <w:style w:type="paragraph" w:default="1" w:styleId="Normal">
     <w:name w:val="Normal"/>
     <w:qFormat/>
-    <w:rsid w:val="003C5501"/>
+    <w:rsid w:val="007C6840"/>
     <w:pPr>
       <w:bidi/>
       <w:spacing w:after="200" w:line="276" w:lineRule="auto"/>
     </w:pPr>
+    <w:rPr>
+      <w:sz w:val="24"/>
+    </w:rPr>
   </w:style>
   <w:style w:type="paragraph" w:styleId="Heading1">
     <w:name w:val="heading 1"/>
@@ -1454,7 +3159,6 @@
   <w:style w:type="character" w:default="1" w:styleId="DefaultParagraphFont">
     <w:name w:val="Default Paragraph Font"/>
     <w:uiPriority w:val="1"/>
-    <w:semiHidden/>
     <w:unhideWhenUsed/>
   </w:style>
   <w:style w:type="table" w:default="1" w:styleId="TableNormal">
@@ -1585,6 +3289,54 @@
       <w:ind w:left="720"/>
       <w:contextualSpacing/>
     </w:pPr>
+  </w:style>
+  <w:style w:type="paragraph" w:styleId="Bibliography">
+    <w:name w:val="Bibliography"/>
+    <w:basedOn w:val="Normal"/>
+    <w:next w:val="Normal"/>
+    <w:uiPriority w:val="37"/>
+    <w:unhideWhenUsed/>
+    <w:rsid w:val="00A9328E"/>
+  </w:style>
+  <w:style w:type="paragraph" w:styleId="BalloonText">
+    <w:name w:val="Balloon Text"/>
+    <w:basedOn w:val="Normal"/>
+    <w:link w:val="BalloonTextChar"/>
+    <w:uiPriority w:val="99"/>
+    <w:semiHidden/>
+    <w:unhideWhenUsed/>
+    <w:rsid w:val="00210009"/>
+    <w:pPr>
+      <w:spacing w:after="0" w:line="240" w:lineRule="auto"/>
+    </w:pPr>
+    <w:rPr>
+      <w:rFonts w:ascii="Segoe UI" w:hAnsi="Segoe UI" w:cs="Segoe UI"/>
+      <w:sz w:val="18"/>
+      <w:szCs w:val="18"/>
+    </w:rPr>
+  </w:style>
+  <w:style w:type="character" w:customStyle="1" w:styleId="BalloonTextChar">
+    <w:name w:val="Balloon Text Char"/>
+    <w:basedOn w:val="DefaultParagraphFont"/>
+    <w:link w:val="BalloonText"/>
+    <w:uiPriority w:val="99"/>
+    <w:semiHidden/>
+    <w:rsid w:val="00210009"/>
+    <w:rPr>
+      <w:rFonts w:ascii="Segoe UI" w:hAnsi="Segoe UI" w:cs="Segoe UI"/>
+      <w:sz w:val="18"/>
+      <w:szCs w:val="18"/>
+    </w:rPr>
+  </w:style>
+  <w:style w:type="character" w:styleId="PlaceholderText">
+    <w:name w:val="Placeholder Text"/>
+    <w:basedOn w:val="DefaultParagraphFont"/>
+    <w:uiPriority w:val="99"/>
+    <w:semiHidden/>
+    <w:rsid w:val="00070123"/>
+    <w:rPr>
+      <w:color w:val="808080"/>
+    </w:rPr>
   </w:style>
 </w:styles>
 </file>
@@ -1885,11 +3637,125 @@
 </file>
 
 <file path=customXml/item1.xml><?xml version="1.0" encoding="utf-8"?>
-<b:Sources xmlns:b="http://schemas.openxmlformats.org/officeDocument/2006/bibliography" xmlns="http://schemas.openxmlformats.org/officeDocument/2006/bibliography" SelectedStyle="\IEEE2006OfficeOnline.xsl" StyleName="IEEE" Version="2006"/>
+<b:Sources xmlns:b="http://schemas.openxmlformats.org/officeDocument/2006/bibliography" xmlns="http://schemas.openxmlformats.org/officeDocument/2006/bibliography" SelectedStyle="\IEEE2006OfficeOnline.xsl" StyleName="IEEE" Version="2006">
+  <b:Source>
+    <b:Tag>Llo</b:Tag>
+    <b:SourceType>Book</b:SourceType>
+    <b:Guid>{96898CFC-6557-4ECF-B168-EA051FA347D2}</b:Guid>
+    <b:Author>
+      <b:Author>
+        <b:NameList>
+          <b:Person>
+            <b:Last>Lloret</b:Last>
+            <b:First>Elena</b:First>
+          </b:Person>
+        </b:NameList>
+      </b:Author>
+    </b:Author>
+    <b:Title>TEXT SUMMARIZATION : AN OVERVIEW ∗</b:Title>
+    <b:RefOrder>1</b:RefOrder>
+  </b:Source>
+  <b:Source>
+    <b:Tag>Chi04</b:Tag>
+    <b:SourceType>JournalArticle</b:SourceType>
+    <b:Guid>{09DAB442-90EE-4DF5-A4B4-C4512D362DEC}</b:Guid>
+    <b:Author>
+      <b:Author>
+        <b:NameList>
+          <b:Person>
+            <b:Last>Lin</b:Last>
+            <b:First>Chin-Yew</b:First>
+          </b:Person>
+        </b:NameList>
+      </b:Author>
+    </b:Author>
+    <b:Title>ROUGE: A Package for Automatic Evaluation of Summaries</b:Title>
+    <b:Year>2004</b:Year>
+    <b:RefOrder>3</b:RefOrder>
+  </b:Source>
+  <b:Source>
+    <b:Tag>Chi03</b:Tag>
+    <b:SourceType>JournalArticle</b:SourceType>
+    <b:Guid>{2A18560A-7469-4023-8A48-681BE49FC9AA}</b:Guid>
+    <b:Author>
+      <b:Author>
+        <b:NameList>
+          <b:Person>
+            <b:Last>Chin-Yew Lin</b:Last>
+            <b:First>Eduard</b:First>
+            <b:Middle>Hovy</b:Middle>
+          </b:Person>
+        </b:NameList>
+      </b:Author>
+    </b:Author>
+    <b:Title>Automatic Evaluation of Summaries Using N-gram</b:Title>
+    <b:Year>2003</b:Year>
+    <b:RefOrder>6</b:RefOrder>
+  </b:Source>
+  <b:Source>
+    <b:Tag>Gia08</b:Tag>
+    <b:SourceType>JournalArticle</b:SourceType>
+    <b:Guid>{A84A6A2D-A0DB-49EC-B1CC-CFB32F848912}</b:Guid>
+    <b:Author>
+      <b:Author>
+        <b:NameList>
+          <b:Person>
+            <b:Last>Giannakopoulos</b:Last>
+            <b:First>G.,</b:First>
+            <b:Middle>Karkaletsis,V.,Vouros,G., and Stamatopoulos</b:Middle>
+          </b:Person>
+        </b:NameList>
+      </b:Author>
+    </b:Author>
+    <b:Title>Summarization System Evaluation Revisited: N-Gram Graphs</b:Title>
+    <b:Year>2008</b:Year>
+    <b:RefOrder>2</b:RefOrder>
+  </b:Source>
+  <b:Source>
+    <b:Tag>Ele19</b:Tag>
+    <b:SourceType>BookSection</b:SourceType>
+    <b:Guid>{D3565523-91A8-4AD2-9FA8-F89D48D8DC35}</b:Guid>
+    <b:Title>Are Better Summaries also Easier to Understand? Analyzing Text Complexity in Automatic Summarization</b:Title>
+    <b:Year>2019</b:Year>
+    <b:Pages>337-371</b:Pages>
+    <b:Author>
+      <b:Author>
+        <b:NameList>
+          <b:Person>
+            <b:Last>Elena Lloret</b:Last>
+            <b:First>Tatiana</b:First>
+            <b:Middle>Vodolazova, Paloma Moreda, Rafael Munoz, Manuel Palomar</b:Middle>
+          </b:Person>
+        </b:NameList>
+      </b:Author>
+    </b:Author>
+    <b:Publisher>World Scientific</b:Publisher>
+    <b:BookTitle>Multilingual Text Analysis: Challenges, Models And Approaches</b:BookTitle>
+    <b:RefOrder>4</b:RefOrder>
+  </b:Source>
+  <b:Source>
+    <b:Tag>Leo</b:Tag>
+    <b:SourceType>JournalArticle</b:SourceType>
+    <b:Guid>{D8ED79EA-E153-4AAF-94DF-138E4123C9B5}</b:Guid>
+    <b:Author>
+      <b:Author>
+        <b:NameList>
+          <b:Person>
+            <b:Last>Leonidas Tsekouras</b:Last>
+            <b:First>Iraklis</b:First>
+            <b:Middle>Varlamis, George Giannakopoulos</b:Middle>
+          </b:Person>
+        </b:NameList>
+      </b:Author>
+    </b:Author>
+    <b:Title>A Graph-based Text Similarity Measure That Employs Named Entity Information</b:Title>
+    <b:RefOrder>5</b:RefOrder>
+  </b:Source>
+</b:Sources>
 </file>
 
 <file path=customXml/itemProps1.xml><?xml version="1.0" encoding="utf-8"?>
-<ds:datastoreItem xmlns:ds="http://schemas.openxmlformats.org/officeDocument/2006/customXml" ds:itemID="{365AE7CC-086F-42C1-9C0F-E0CEEBC53BD9}">
+<ds:datastoreItem xmlns:ds="http://schemas.openxmlformats.org/officeDocument/2006/customXml" ds:itemID="{990AE1D2-66F0-4F52-B4E8-573EFC5E7354}">
   <ds:schemaRefs>
     <ds:schemaRef ds:uri="http://schemas.openxmlformats.org/officeDocument/2006/bibliography"/>
   </ds:schemaRefs>

</xml_diff>

<commit_message>
doc updated. immutability finished
</commit_message>
<xml_diff>
--- a/docs/Summary Evaluation Platform.docx
+++ b/docs/Summary Evaluation Platform.docx
@@ -25825,6 +25825,20 @@
           <w:i/>
           <w:iCs/>
         </w:rPr>
+        <w:t xml:space="preserve"> The new state of object is a new </w:t>
+      </w:r>
+      <w:r>
+        <w:rPr>
+          <w:i/>
+          <w:iCs/>
+        </w:rPr>
+        <w:t>object.</w:t>
+      </w:r>
+      <w:r>
+        <w:rPr>
+          <w:i/>
+          <w:iCs/>
+        </w:rPr>
         <w:t xml:space="preserve"> As well, designed correctly they should be safe</w:t>
       </w:r>
       <w:r>
@@ -25882,17 +25896,2596 @@
         <w:bidi w:val="0"/>
       </w:pPr>
       <w:r>
-        <w:rPr>
-          <w:rFonts w:eastAsiaTheme="minorEastAsia"/>
-        </w:rPr>
-        <w:t xml:space="preserve"> </w:t>
-      </w:r>
-      <w:r>
-        <w:br w:type="page"/>
+        <w:t>For example, let us look on the Score class of ROUGE metrics. Partially it looks so:</w:t>
       </w:r>
     </w:p>
     <w:p>
       <w:pPr>
+        <w:pStyle w:val="HTMLPreformatted"/>
+        <w:shd w:val="clear" w:color="auto" w:fill="FFFFFF"/>
+        <w:rPr>
+          <w:color w:val="000000"/>
+          <w:sz w:val="18"/>
+          <w:szCs w:val="18"/>
+        </w:rPr>
+      </w:pPr>
+      <w:r>
+        <w:rPr>
+          <w:b/>
+          <w:bCs/>
+          <w:color w:val="000080"/>
+          <w:sz w:val="18"/>
+          <w:szCs w:val="18"/>
+        </w:rPr>
+        <w:t xml:space="preserve">public class </w:t>
+      </w:r>
+      <w:r>
+        <w:rPr>
+          <w:color w:val="000000"/>
+          <w:sz w:val="18"/>
+          <w:szCs w:val="18"/>
+        </w:rPr>
+        <w:t xml:space="preserve">Score </w:t>
+      </w:r>
+      <w:r>
+        <w:rPr>
+          <w:b/>
+          <w:bCs/>
+          <w:color w:val="000080"/>
+          <w:sz w:val="18"/>
+          <w:szCs w:val="18"/>
+        </w:rPr>
+        <w:t xml:space="preserve">implements </w:t>
+      </w:r>
+      <w:r>
+        <w:rPr>
+          <w:color w:val="000000"/>
+          <w:sz w:val="18"/>
+          <w:szCs w:val="18"/>
+        </w:rPr>
+        <w:t xml:space="preserve">Serializable, </w:t>
+      </w:r>
+      <w:proofErr w:type="spellStart"/>
+      <w:r>
+        <w:rPr>
+          <w:color w:val="000000"/>
+          <w:sz w:val="18"/>
+          <w:szCs w:val="18"/>
+        </w:rPr>
+        <w:t>ReportedProperties</w:t>
+      </w:r>
+      <w:proofErr w:type="spellEnd"/>
+      <w:r>
+        <w:rPr>
+          <w:color w:val="000000"/>
+          <w:sz w:val="18"/>
+          <w:szCs w:val="18"/>
+        </w:rPr>
+        <w:t xml:space="preserve"> {</w:t>
+      </w:r>
+      <w:r>
+        <w:rPr>
+          <w:color w:val="000000"/>
+          <w:sz w:val="18"/>
+          <w:szCs w:val="18"/>
+        </w:rPr>
+        <w:br/>
+      </w:r>
+      <w:r>
+        <w:rPr>
+          <w:color w:val="000000"/>
+          <w:sz w:val="18"/>
+          <w:szCs w:val="18"/>
+        </w:rPr>
+        <w:br/>
+        <w:t xml:space="preserve">    </w:t>
+      </w:r>
+      <w:r>
+        <w:rPr>
+          <w:b/>
+          <w:bCs/>
+          <w:color w:val="000080"/>
+          <w:sz w:val="18"/>
+          <w:szCs w:val="18"/>
+        </w:rPr>
+        <w:t xml:space="preserve">private final double </w:t>
+      </w:r>
+      <w:r>
+        <w:rPr>
+          <w:b/>
+          <w:bCs/>
+          <w:color w:val="660E7A"/>
+          <w:sz w:val="18"/>
+          <w:szCs w:val="18"/>
+        </w:rPr>
+        <w:t>precision</w:t>
+      </w:r>
+      <w:r>
+        <w:rPr>
+          <w:color w:val="000000"/>
+          <w:sz w:val="18"/>
+          <w:szCs w:val="18"/>
+        </w:rPr>
+        <w:t>;</w:t>
+      </w:r>
+      <w:r>
+        <w:rPr>
+          <w:color w:val="000000"/>
+          <w:sz w:val="18"/>
+          <w:szCs w:val="18"/>
+        </w:rPr>
+        <w:br/>
+        <w:t xml:space="preserve">    </w:t>
+      </w:r>
+      <w:r>
+        <w:rPr>
+          <w:b/>
+          <w:bCs/>
+          <w:color w:val="000080"/>
+          <w:sz w:val="18"/>
+          <w:szCs w:val="18"/>
+        </w:rPr>
+        <w:t xml:space="preserve">private final double </w:t>
+      </w:r>
+      <w:r>
+        <w:rPr>
+          <w:b/>
+          <w:bCs/>
+          <w:color w:val="660E7A"/>
+          <w:sz w:val="18"/>
+          <w:szCs w:val="18"/>
+        </w:rPr>
+        <w:t>recall</w:t>
+      </w:r>
+      <w:r>
+        <w:rPr>
+          <w:color w:val="000000"/>
+          <w:sz w:val="18"/>
+          <w:szCs w:val="18"/>
+        </w:rPr>
+        <w:t>;</w:t>
+      </w:r>
+      <w:r>
+        <w:rPr>
+          <w:color w:val="000000"/>
+          <w:sz w:val="18"/>
+          <w:szCs w:val="18"/>
+        </w:rPr>
+        <w:br/>
+        <w:t xml:space="preserve">    </w:t>
+      </w:r>
+      <w:r>
+        <w:rPr>
+          <w:b/>
+          <w:bCs/>
+          <w:color w:val="000080"/>
+          <w:sz w:val="18"/>
+          <w:szCs w:val="18"/>
+        </w:rPr>
+        <w:t xml:space="preserve">private final double </w:t>
+      </w:r>
+      <w:r>
+        <w:rPr>
+          <w:b/>
+          <w:bCs/>
+          <w:color w:val="660E7A"/>
+          <w:sz w:val="18"/>
+          <w:szCs w:val="18"/>
+        </w:rPr>
+        <w:t>alpha</w:t>
+      </w:r>
+      <w:r>
+        <w:rPr>
+          <w:color w:val="000000"/>
+          <w:sz w:val="18"/>
+          <w:szCs w:val="18"/>
+        </w:rPr>
+        <w:t>;</w:t>
+      </w:r>
+      <w:r>
+        <w:rPr>
+          <w:color w:val="000000"/>
+          <w:sz w:val="18"/>
+          <w:szCs w:val="18"/>
+        </w:rPr>
+        <w:br/>
+        <w:t xml:space="preserve">    </w:t>
+      </w:r>
+      <w:r>
+        <w:rPr>
+          <w:b/>
+          <w:bCs/>
+          <w:color w:val="000080"/>
+          <w:sz w:val="18"/>
+          <w:szCs w:val="18"/>
+        </w:rPr>
+        <w:t xml:space="preserve">private final </w:t>
+      </w:r>
+      <w:r>
+        <w:rPr>
+          <w:color w:val="000000"/>
+          <w:sz w:val="18"/>
+          <w:szCs w:val="18"/>
+        </w:rPr>
+        <w:t xml:space="preserve">Double </w:t>
+      </w:r>
+      <w:r>
+        <w:rPr>
+          <w:b/>
+          <w:bCs/>
+          <w:color w:val="660E7A"/>
+          <w:sz w:val="18"/>
+          <w:szCs w:val="18"/>
+        </w:rPr>
+        <w:t>f1</w:t>
+      </w:r>
+      <w:r>
+        <w:rPr>
+          <w:color w:val="000000"/>
+          <w:sz w:val="18"/>
+          <w:szCs w:val="18"/>
+        </w:rPr>
+        <w:t>;</w:t>
+      </w:r>
+      <w:r>
+        <w:rPr>
+          <w:color w:val="000000"/>
+          <w:sz w:val="18"/>
+          <w:szCs w:val="18"/>
+        </w:rPr>
+        <w:br/>
+      </w:r>
+      <w:r>
+        <w:rPr>
+          <w:color w:val="000000"/>
+          <w:sz w:val="18"/>
+          <w:szCs w:val="18"/>
+        </w:rPr>
+        <w:br/>
+        <w:t xml:space="preserve">    </w:t>
+      </w:r>
+      <w:r>
+        <w:rPr>
+          <w:b/>
+          <w:bCs/>
+          <w:color w:val="000080"/>
+          <w:sz w:val="18"/>
+          <w:szCs w:val="18"/>
+        </w:rPr>
+        <w:t xml:space="preserve">public </w:t>
+      </w:r>
+      <w:r>
+        <w:rPr>
+          <w:color w:val="000000"/>
+          <w:sz w:val="18"/>
+          <w:szCs w:val="18"/>
+        </w:rPr>
+        <w:t>Score(</w:t>
+      </w:r>
+      <w:r>
+        <w:rPr>
+          <w:b/>
+          <w:bCs/>
+          <w:color w:val="000080"/>
+          <w:sz w:val="18"/>
+          <w:szCs w:val="18"/>
+        </w:rPr>
+        <w:t xml:space="preserve">double </w:t>
+      </w:r>
+      <w:r>
+        <w:rPr>
+          <w:color w:val="000000"/>
+          <w:sz w:val="18"/>
+          <w:szCs w:val="18"/>
+        </w:rPr>
+        <w:t xml:space="preserve">alpha, </w:t>
+      </w:r>
+      <w:r>
+        <w:rPr>
+          <w:b/>
+          <w:bCs/>
+          <w:color w:val="000080"/>
+          <w:sz w:val="18"/>
+          <w:szCs w:val="18"/>
+        </w:rPr>
+        <w:t xml:space="preserve">double </w:t>
+      </w:r>
+      <w:r>
+        <w:rPr>
+          <w:color w:val="000000"/>
+          <w:sz w:val="18"/>
+          <w:szCs w:val="18"/>
+        </w:rPr>
+        <w:t xml:space="preserve">precision, </w:t>
+      </w:r>
+      <w:r>
+        <w:rPr>
+          <w:b/>
+          <w:bCs/>
+          <w:color w:val="000080"/>
+          <w:sz w:val="18"/>
+          <w:szCs w:val="18"/>
+        </w:rPr>
+        <w:t xml:space="preserve">double </w:t>
+      </w:r>
+      <w:r>
+        <w:rPr>
+          <w:color w:val="000000"/>
+          <w:sz w:val="18"/>
+          <w:szCs w:val="18"/>
+        </w:rPr>
+        <w:t>recall) {</w:t>
+      </w:r>
+      <w:r>
+        <w:rPr>
+          <w:color w:val="000000"/>
+          <w:sz w:val="18"/>
+          <w:szCs w:val="18"/>
+        </w:rPr>
+        <w:br/>
+        <w:t xml:space="preserve">        </w:t>
+      </w:r>
+      <w:proofErr w:type="spellStart"/>
+      <w:r>
+        <w:rPr>
+          <w:b/>
+          <w:bCs/>
+          <w:color w:val="000080"/>
+          <w:sz w:val="18"/>
+          <w:szCs w:val="18"/>
+        </w:rPr>
+        <w:t>this</w:t>
+      </w:r>
+      <w:r>
+        <w:rPr>
+          <w:color w:val="000000"/>
+          <w:sz w:val="18"/>
+          <w:szCs w:val="18"/>
+        </w:rPr>
+        <w:t>.</w:t>
+      </w:r>
+      <w:r>
+        <w:rPr>
+          <w:b/>
+          <w:bCs/>
+          <w:color w:val="660E7A"/>
+          <w:sz w:val="18"/>
+          <w:szCs w:val="18"/>
+        </w:rPr>
+        <w:t>alpha</w:t>
+      </w:r>
+      <w:proofErr w:type="spellEnd"/>
+      <w:r>
+        <w:rPr>
+          <w:b/>
+          <w:bCs/>
+          <w:color w:val="660E7A"/>
+          <w:sz w:val="18"/>
+          <w:szCs w:val="18"/>
+        </w:rPr>
+        <w:t xml:space="preserve"> </w:t>
+      </w:r>
+      <w:r>
+        <w:rPr>
+          <w:color w:val="000000"/>
+          <w:sz w:val="18"/>
+          <w:szCs w:val="18"/>
+        </w:rPr>
+        <w:t>= alpha;</w:t>
+      </w:r>
+      <w:r>
+        <w:rPr>
+          <w:color w:val="000000"/>
+          <w:sz w:val="18"/>
+          <w:szCs w:val="18"/>
+        </w:rPr>
+        <w:br/>
+        <w:t xml:space="preserve">        </w:t>
+      </w:r>
+      <w:proofErr w:type="spellStart"/>
+      <w:r>
+        <w:rPr>
+          <w:b/>
+          <w:bCs/>
+          <w:color w:val="000080"/>
+          <w:sz w:val="18"/>
+          <w:szCs w:val="18"/>
+        </w:rPr>
+        <w:t>this</w:t>
+      </w:r>
+      <w:r>
+        <w:rPr>
+          <w:color w:val="000000"/>
+          <w:sz w:val="18"/>
+          <w:szCs w:val="18"/>
+        </w:rPr>
+        <w:t>.</w:t>
+      </w:r>
+      <w:r>
+        <w:rPr>
+          <w:b/>
+          <w:bCs/>
+          <w:color w:val="660E7A"/>
+          <w:sz w:val="18"/>
+          <w:szCs w:val="18"/>
+        </w:rPr>
+        <w:t>precision</w:t>
+      </w:r>
+      <w:proofErr w:type="spellEnd"/>
+      <w:r>
+        <w:rPr>
+          <w:b/>
+          <w:bCs/>
+          <w:color w:val="660E7A"/>
+          <w:sz w:val="18"/>
+          <w:szCs w:val="18"/>
+        </w:rPr>
+        <w:t xml:space="preserve"> </w:t>
+      </w:r>
+      <w:r>
+        <w:rPr>
+          <w:color w:val="000000"/>
+          <w:sz w:val="18"/>
+          <w:szCs w:val="18"/>
+        </w:rPr>
+        <w:t>= precision;</w:t>
+      </w:r>
+      <w:r>
+        <w:rPr>
+          <w:color w:val="000000"/>
+          <w:sz w:val="18"/>
+          <w:szCs w:val="18"/>
+        </w:rPr>
+        <w:br/>
+        <w:t xml:space="preserve">        </w:t>
+      </w:r>
+      <w:proofErr w:type="spellStart"/>
+      <w:r>
+        <w:rPr>
+          <w:b/>
+          <w:bCs/>
+          <w:color w:val="000080"/>
+          <w:sz w:val="18"/>
+          <w:szCs w:val="18"/>
+        </w:rPr>
+        <w:t>this</w:t>
+      </w:r>
+      <w:r>
+        <w:rPr>
+          <w:color w:val="000000"/>
+          <w:sz w:val="18"/>
+          <w:szCs w:val="18"/>
+        </w:rPr>
+        <w:t>.</w:t>
+      </w:r>
+      <w:r>
+        <w:rPr>
+          <w:b/>
+          <w:bCs/>
+          <w:color w:val="660E7A"/>
+          <w:sz w:val="18"/>
+          <w:szCs w:val="18"/>
+        </w:rPr>
+        <w:t>recall</w:t>
+      </w:r>
+      <w:proofErr w:type="spellEnd"/>
+      <w:r>
+        <w:rPr>
+          <w:b/>
+          <w:bCs/>
+          <w:color w:val="660E7A"/>
+          <w:sz w:val="18"/>
+          <w:szCs w:val="18"/>
+        </w:rPr>
+        <w:t xml:space="preserve"> </w:t>
+      </w:r>
+      <w:r>
+        <w:rPr>
+          <w:color w:val="000000"/>
+          <w:sz w:val="18"/>
+          <w:szCs w:val="18"/>
+        </w:rPr>
+        <w:t>= recall;</w:t>
+      </w:r>
+      <w:r>
+        <w:rPr>
+          <w:color w:val="000000"/>
+          <w:sz w:val="18"/>
+          <w:szCs w:val="18"/>
+        </w:rPr>
+        <w:br/>
+        <w:t xml:space="preserve">        </w:t>
+      </w:r>
+      <w:r>
+        <w:rPr>
+          <w:b/>
+          <w:bCs/>
+          <w:color w:val="000080"/>
+          <w:sz w:val="18"/>
+          <w:szCs w:val="18"/>
+        </w:rPr>
+        <w:t xml:space="preserve">double </w:t>
+      </w:r>
+      <w:r>
+        <w:rPr>
+          <w:color w:val="000000"/>
+          <w:sz w:val="18"/>
+          <w:szCs w:val="18"/>
+        </w:rPr>
+        <w:t>factor = (</w:t>
+      </w:r>
+      <w:r>
+        <w:rPr>
+          <w:color w:val="0000FF"/>
+          <w:sz w:val="18"/>
+          <w:szCs w:val="18"/>
+        </w:rPr>
+        <w:t xml:space="preserve">1 </w:t>
+      </w:r>
+      <w:r>
+        <w:rPr>
+          <w:color w:val="000000"/>
+          <w:sz w:val="18"/>
+          <w:szCs w:val="18"/>
+        </w:rPr>
+        <w:t>- alpha) * precision + alpha * recall;</w:t>
+      </w:r>
+      <w:r>
+        <w:rPr>
+          <w:color w:val="000000"/>
+          <w:sz w:val="18"/>
+          <w:szCs w:val="18"/>
+        </w:rPr>
+        <w:br/>
+        <w:t xml:space="preserve">        </w:t>
+      </w:r>
+      <w:r>
+        <w:rPr>
+          <w:b/>
+          <w:bCs/>
+          <w:color w:val="000080"/>
+          <w:sz w:val="18"/>
+          <w:szCs w:val="18"/>
+        </w:rPr>
+        <w:t xml:space="preserve">if </w:t>
+      </w:r>
+      <w:r>
+        <w:rPr>
+          <w:color w:val="000000"/>
+          <w:sz w:val="18"/>
+          <w:szCs w:val="18"/>
+        </w:rPr>
+        <w:t xml:space="preserve">(factor &gt; </w:t>
+      </w:r>
+      <w:r>
+        <w:rPr>
+          <w:color w:val="0000FF"/>
+          <w:sz w:val="18"/>
+          <w:szCs w:val="18"/>
+        </w:rPr>
+        <w:t>0</w:t>
+      </w:r>
+      <w:r>
+        <w:rPr>
+          <w:color w:val="000000"/>
+          <w:sz w:val="18"/>
+          <w:szCs w:val="18"/>
+        </w:rPr>
+        <w:t>) {</w:t>
+      </w:r>
+      <w:r>
+        <w:rPr>
+          <w:color w:val="000000"/>
+          <w:sz w:val="18"/>
+          <w:szCs w:val="18"/>
+        </w:rPr>
+        <w:br/>
+        <w:t xml:space="preserve">            </w:t>
+      </w:r>
+      <w:r>
+        <w:rPr>
+          <w:b/>
+          <w:bCs/>
+          <w:color w:val="660E7A"/>
+          <w:sz w:val="18"/>
+          <w:szCs w:val="18"/>
+        </w:rPr>
+        <w:t xml:space="preserve">f1 </w:t>
+      </w:r>
+      <w:r>
+        <w:rPr>
+          <w:color w:val="000000"/>
+          <w:sz w:val="18"/>
+          <w:szCs w:val="18"/>
+        </w:rPr>
+        <w:t>= (precision * recall) / factor;</w:t>
+      </w:r>
+      <w:r>
+        <w:rPr>
+          <w:color w:val="000000"/>
+          <w:sz w:val="18"/>
+          <w:szCs w:val="18"/>
+        </w:rPr>
+        <w:br/>
+        <w:t xml:space="preserve">        } </w:t>
+      </w:r>
+      <w:r>
+        <w:rPr>
+          <w:b/>
+          <w:bCs/>
+          <w:color w:val="000080"/>
+          <w:sz w:val="18"/>
+          <w:szCs w:val="18"/>
+        </w:rPr>
+        <w:t xml:space="preserve">else </w:t>
+      </w:r>
+      <w:r>
+        <w:rPr>
+          <w:color w:val="000000"/>
+          <w:sz w:val="18"/>
+          <w:szCs w:val="18"/>
+        </w:rPr>
+        <w:t>{</w:t>
+      </w:r>
+      <w:r>
+        <w:rPr>
+          <w:color w:val="000000"/>
+          <w:sz w:val="18"/>
+          <w:szCs w:val="18"/>
+        </w:rPr>
+        <w:br/>
+        <w:t xml:space="preserve">            </w:t>
+      </w:r>
+      <w:r>
+        <w:rPr>
+          <w:b/>
+          <w:bCs/>
+          <w:color w:val="660E7A"/>
+          <w:sz w:val="18"/>
+          <w:szCs w:val="18"/>
+        </w:rPr>
+        <w:t xml:space="preserve">f1 </w:t>
+      </w:r>
+      <w:r>
+        <w:rPr>
+          <w:color w:val="000000"/>
+          <w:sz w:val="18"/>
+          <w:szCs w:val="18"/>
+        </w:rPr>
+        <w:t xml:space="preserve">= </w:t>
+      </w:r>
+      <w:r>
+        <w:rPr>
+          <w:b/>
+          <w:bCs/>
+          <w:color w:val="000080"/>
+          <w:sz w:val="18"/>
+          <w:szCs w:val="18"/>
+        </w:rPr>
+        <w:t>null</w:t>
+      </w:r>
+      <w:r>
+        <w:rPr>
+          <w:color w:val="000000"/>
+          <w:sz w:val="18"/>
+          <w:szCs w:val="18"/>
+        </w:rPr>
+        <w:t>;</w:t>
+      </w:r>
+      <w:r>
+        <w:rPr>
+          <w:color w:val="000000"/>
+          <w:sz w:val="18"/>
+          <w:szCs w:val="18"/>
+        </w:rPr>
+        <w:br/>
+        <w:t xml:space="preserve">        }</w:t>
+      </w:r>
+      <w:r>
+        <w:rPr>
+          <w:color w:val="000000"/>
+          <w:sz w:val="18"/>
+          <w:szCs w:val="18"/>
+        </w:rPr>
+        <w:br/>
+        <w:t xml:space="preserve">    }</w:t>
+      </w:r>
+      <w:r>
+        <w:rPr>
+          <w:color w:val="000000"/>
+          <w:sz w:val="18"/>
+          <w:szCs w:val="18"/>
+        </w:rPr>
+        <w:br/>
+      </w:r>
+      <w:r>
+        <w:rPr>
+          <w:color w:val="000000"/>
+          <w:sz w:val="18"/>
+          <w:szCs w:val="18"/>
+        </w:rPr>
+        <w:br/>
+        <w:t xml:space="preserve">    </w:t>
+      </w:r>
+      <w:r>
+        <w:rPr>
+          <w:b/>
+          <w:bCs/>
+          <w:color w:val="000080"/>
+          <w:sz w:val="18"/>
+          <w:szCs w:val="18"/>
+        </w:rPr>
+        <w:t xml:space="preserve">public </w:t>
+      </w:r>
+      <w:r>
+        <w:rPr>
+          <w:color w:val="000000"/>
+          <w:sz w:val="18"/>
+          <w:szCs w:val="18"/>
+        </w:rPr>
+        <w:t>Score(</w:t>
+      </w:r>
+      <w:r>
+        <w:rPr>
+          <w:b/>
+          <w:bCs/>
+          <w:color w:val="000080"/>
+          <w:sz w:val="18"/>
+          <w:szCs w:val="18"/>
+        </w:rPr>
+        <w:t xml:space="preserve">double </w:t>
+      </w:r>
+      <w:r>
+        <w:rPr>
+          <w:color w:val="000000"/>
+          <w:sz w:val="18"/>
+          <w:szCs w:val="18"/>
+        </w:rPr>
+        <w:t xml:space="preserve">precision, </w:t>
+      </w:r>
+      <w:r>
+        <w:rPr>
+          <w:b/>
+          <w:bCs/>
+          <w:color w:val="000080"/>
+          <w:sz w:val="18"/>
+          <w:szCs w:val="18"/>
+        </w:rPr>
+        <w:t xml:space="preserve">double </w:t>
+      </w:r>
+      <w:r>
+        <w:rPr>
+          <w:color w:val="000000"/>
+          <w:sz w:val="18"/>
+          <w:szCs w:val="18"/>
+        </w:rPr>
+        <w:t>recall) {</w:t>
+      </w:r>
+      <w:r>
+        <w:rPr>
+          <w:color w:val="000000"/>
+          <w:sz w:val="18"/>
+          <w:szCs w:val="18"/>
+        </w:rPr>
+        <w:br/>
+        <w:t xml:space="preserve">        </w:t>
+      </w:r>
+      <w:r>
+        <w:rPr>
+          <w:b/>
+          <w:bCs/>
+          <w:color w:val="000080"/>
+          <w:sz w:val="18"/>
+          <w:szCs w:val="18"/>
+        </w:rPr>
+        <w:t>this</w:t>
+      </w:r>
+      <w:r>
+        <w:rPr>
+          <w:color w:val="000000"/>
+          <w:sz w:val="18"/>
+          <w:szCs w:val="18"/>
+        </w:rPr>
+        <w:t>(</w:t>
+      </w:r>
+      <w:r>
+        <w:rPr>
+          <w:b/>
+          <w:bCs/>
+          <w:i/>
+          <w:iCs/>
+          <w:color w:val="660E7A"/>
+          <w:sz w:val="18"/>
+          <w:szCs w:val="18"/>
+        </w:rPr>
+        <w:t>DEFAULT_ALPHA</w:t>
+      </w:r>
+      <w:r>
+        <w:rPr>
+          <w:color w:val="000000"/>
+          <w:sz w:val="18"/>
+          <w:szCs w:val="18"/>
+        </w:rPr>
+        <w:t>, precision, recall);</w:t>
+      </w:r>
+      <w:r>
+        <w:rPr>
+          <w:color w:val="000000"/>
+          <w:sz w:val="18"/>
+          <w:szCs w:val="18"/>
+        </w:rPr>
+        <w:br/>
+        <w:t xml:space="preserve">    }</w:t>
+      </w:r>
+      <w:r>
+        <w:rPr>
+          <w:color w:val="000000"/>
+          <w:sz w:val="18"/>
+          <w:szCs w:val="18"/>
+        </w:rPr>
+        <w:br/>
+      </w:r>
+      <w:r>
+        <w:rPr>
+          <w:color w:val="000000"/>
+          <w:sz w:val="18"/>
+          <w:szCs w:val="18"/>
+        </w:rPr>
+        <w:br/>
+        <w:t xml:space="preserve">    </w:t>
+      </w:r>
+      <w:r>
+        <w:rPr>
+          <w:b/>
+          <w:bCs/>
+          <w:color w:val="000080"/>
+          <w:sz w:val="18"/>
+          <w:szCs w:val="18"/>
+        </w:rPr>
+        <w:t xml:space="preserve">public double </w:t>
+      </w:r>
+      <w:proofErr w:type="spellStart"/>
+      <w:r>
+        <w:rPr>
+          <w:color w:val="000000"/>
+          <w:sz w:val="18"/>
+          <w:szCs w:val="18"/>
+        </w:rPr>
+        <w:t>getAlpha</w:t>
+      </w:r>
+      <w:proofErr w:type="spellEnd"/>
+      <w:r>
+        <w:rPr>
+          <w:color w:val="000000"/>
+          <w:sz w:val="18"/>
+          <w:szCs w:val="18"/>
+        </w:rPr>
+        <w:t>() {}</w:t>
+      </w:r>
+      <w:r>
+        <w:rPr>
+          <w:color w:val="000000"/>
+          <w:sz w:val="18"/>
+          <w:szCs w:val="18"/>
+        </w:rPr>
+        <w:br/>
+      </w:r>
+      <w:r>
+        <w:rPr>
+          <w:color w:val="000000"/>
+          <w:sz w:val="18"/>
+          <w:szCs w:val="18"/>
+        </w:rPr>
+        <w:br/>
+        <w:t xml:space="preserve">    </w:t>
+      </w:r>
+      <w:r>
+        <w:rPr>
+          <w:b/>
+          <w:bCs/>
+          <w:color w:val="000080"/>
+          <w:sz w:val="18"/>
+          <w:szCs w:val="18"/>
+        </w:rPr>
+        <w:t xml:space="preserve">public double </w:t>
+      </w:r>
+      <w:proofErr w:type="spellStart"/>
+      <w:r>
+        <w:rPr>
+          <w:color w:val="000000"/>
+          <w:sz w:val="18"/>
+          <w:szCs w:val="18"/>
+        </w:rPr>
+        <w:t>getPrecision</w:t>
+      </w:r>
+      <w:proofErr w:type="spellEnd"/>
+      <w:r>
+        <w:rPr>
+          <w:color w:val="000000"/>
+          <w:sz w:val="18"/>
+          <w:szCs w:val="18"/>
+        </w:rPr>
+        <w:t>() {}</w:t>
+      </w:r>
+      <w:r>
+        <w:rPr>
+          <w:color w:val="000000"/>
+          <w:sz w:val="18"/>
+          <w:szCs w:val="18"/>
+        </w:rPr>
+        <w:br/>
+      </w:r>
+      <w:r>
+        <w:rPr>
+          <w:color w:val="000000"/>
+          <w:sz w:val="18"/>
+          <w:szCs w:val="18"/>
+        </w:rPr>
+        <w:br/>
+        <w:t xml:space="preserve">    </w:t>
+      </w:r>
+      <w:r>
+        <w:rPr>
+          <w:b/>
+          <w:bCs/>
+          <w:color w:val="000080"/>
+          <w:sz w:val="18"/>
+          <w:szCs w:val="18"/>
+        </w:rPr>
+        <w:t xml:space="preserve">public double </w:t>
+      </w:r>
+      <w:proofErr w:type="spellStart"/>
+      <w:r>
+        <w:rPr>
+          <w:color w:val="000000"/>
+          <w:sz w:val="18"/>
+          <w:szCs w:val="18"/>
+        </w:rPr>
+        <w:t>getRecall</w:t>
+      </w:r>
+      <w:proofErr w:type="spellEnd"/>
+      <w:r>
+        <w:rPr>
+          <w:color w:val="000000"/>
+          <w:sz w:val="18"/>
+          <w:szCs w:val="18"/>
+        </w:rPr>
+        <w:t>() {}</w:t>
+      </w:r>
+      <w:r>
+        <w:rPr>
+          <w:color w:val="000000"/>
+          <w:sz w:val="18"/>
+          <w:szCs w:val="18"/>
+        </w:rPr>
+        <w:br/>
+      </w:r>
+      <w:r>
+        <w:rPr>
+          <w:color w:val="000000"/>
+          <w:sz w:val="18"/>
+          <w:szCs w:val="18"/>
+        </w:rPr>
+        <w:br/>
+        <w:t xml:space="preserve">    </w:t>
+      </w:r>
+      <w:r>
+        <w:rPr>
+          <w:b/>
+          <w:bCs/>
+          <w:color w:val="000080"/>
+          <w:sz w:val="18"/>
+          <w:szCs w:val="18"/>
+        </w:rPr>
+        <w:t xml:space="preserve">public </w:t>
+      </w:r>
+      <w:r>
+        <w:rPr>
+          <w:color w:val="000000"/>
+          <w:sz w:val="18"/>
+          <w:szCs w:val="18"/>
+        </w:rPr>
+        <w:t>Double getF1Measure() {}</w:t>
+      </w:r>
+      <w:r>
+        <w:rPr>
+          <w:color w:val="000000"/>
+          <w:sz w:val="18"/>
+          <w:szCs w:val="18"/>
+        </w:rPr>
+        <w:br/>
+        <w:t>}</w:t>
+      </w:r>
+    </w:p>
+    <w:p>
+      <w:pPr>
+        <w:bidi w:val="0"/>
+      </w:pPr>
+    </w:p>
+    <w:p>
+      <w:pPr>
+        <w:bidi w:val="0"/>
+      </w:pPr>
+      <w:r>
+        <w:lastRenderedPageBreak/>
+        <w:t xml:space="preserve">This class fulfills requirement of being immutable. No member of the class instance can mutate after its initialization. As well, ‘final’ keyword on class members forces immutability within the </w:t>
+      </w:r>
+      <w:r>
+        <w:t>object itself (‘final’ keyword has a special meaning in JMM – Java Memory Model in general</w:t>
+      </w:r>
+      <w:r>
+        <w:t xml:space="preserve"> that really makes the object immutable for cross-core CPU passing</w:t>
+      </w:r>
+      <w:r>
+        <w:t>. One interested on subject could look for more info</w:t>
+      </w:r>
+      <w:r>
+        <w:t>rmation</w:t>
+      </w:r>
+      <w:r>
+        <w:t xml:space="preserve"> for so called ‘memory </w:t>
+      </w:r>
+      <w:r>
+        <w:t>barriers’</w:t>
+      </w:r>
+      <w:r>
+        <w:t>)</w:t>
+      </w:r>
+      <w:r>
+        <w:t>.</w:t>
+      </w:r>
+    </w:p>
+    <w:p>
+      <w:pPr>
+        <w:bidi w:val="0"/>
+      </w:pPr>
+      <w:r>
+        <w:t xml:space="preserve">Although </w:t>
+      </w:r>
+      <w:r>
+        <w:t xml:space="preserve">the pattern for </w:t>
+      </w:r>
+      <w:r>
+        <w:t xml:space="preserve">immutable objects </w:t>
+      </w:r>
+      <w:r>
+        <w:t xml:space="preserve">in Java is simple, from the consumer perspective </w:t>
+      </w:r>
+      <w:r>
+        <w:t xml:space="preserve">their usage is not so comfortable. Immutable object should be initialized completely by the object constructor. One can see the first object constructor. It expects three double parameters. Within real development remembering of what all of them are could be cumbersome, especially when the number of parameters is not a trivial list. From the other hand having setter methods on the object is impossible (as with Java beans). </w:t>
+      </w:r>
+      <w:r>
+        <w:t xml:space="preserve">The solution for that in Java is defining additional layer of abstraction – the Builder pattern. More information is available in </w:t>
+      </w:r>
+      <w:sdt>
+        <w:sdtPr>
+          <w:id w:val="837728044"/>
+          <w:citation/>
+        </w:sdtPr>
+        <w:sdtContent>
+          <w:r>
+            <w:fldChar w:fldCharType="begin"/>
+          </w:r>
+          <w:r>
+            <w:instrText xml:space="preserve"> CITATION Jos18 \l 1033 </w:instrText>
+          </w:r>
+          <w:r>
+            <w:fldChar w:fldCharType="separate"/>
+          </w:r>
+          <w:r>
+            <w:rPr>
+              <w:noProof/>
+            </w:rPr>
+            <w:t>(Joshua Bloch, 2018)</w:t>
+          </w:r>
+          <w:r>
+            <w:fldChar w:fldCharType="end"/>
+          </w:r>
+        </w:sdtContent>
+      </w:sdt>
+      <w:r>
+        <w:t>. In two words it is a fluent interface which already discussed which is not immutable but build the immutable object (regularly, this class is an inner class of immutable class). For instance, for the discussed Score it is defined as:</w:t>
+      </w:r>
+    </w:p>
+    <w:p>
+      <w:pPr>
+        <w:shd w:val="clear" w:color="auto" w:fill="FFFFFF"/>
+        <w:tabs>
+          <w:tab w:val="left" w:pos="916"/>
+          <w:tab w:val="left" w:pos="1832"/>
+          <w:tab w:val="left" w:pos="2748"/>
+          <w:tab w:val="left" w:pos="3664"/>
+          <w:tab w:val="left" w:pos="4580"/>
+          <w:tab w:val="left" w:pos="5496"/>
+          <w:tab w:val="left" w:pos="6412"/>
+          <w:tab w:val="left" w:pos="7328"/>
+          <w:tab w:val="left" w:pos="8244"/>
+          <w:tab w:val="left" w:pos="9160"/>
+          <w:tab w:val="left" w:pos="10076"/>
+          <w:tab w:val="left" w:pos="10992"/>
+          <w:tab w:val="left" w:pos="11908"/>
+          <w:tab w:val="left" w:pos="12824"/>
+          <w:tab w:val="left" w:pos="13740"/>
+          <w:tab w:val="left" w:pos="14656"/>
+        </w:tabs>
+        <w:bidi w:val="0"/>
+        <w:spacing w:after="0" w:line="240" w:lineRule="auto"/>
+        <w:rPr>
+          <w:rFonts w:ascii="Courier New" w:eastAsia="Times New Roman" w:hAnsi="Courier New" w:cs="Courier New"/>
+          <w:color w:val="000000"/>
+          <w:sz w:val="18"/>
+          <w:szCs w:val="18"/>
+        </w:rPr>
+      </w:pPr>
+      <w:r>
+        <w:rPr>
+          <w:rFonts w:ascii="Courier New" w:eastAsia="Times New Roman" w:hAnsi="Courier New" w:cs="Courier New"/>
+          <w:b/>
+          <w:bCs/>
+          <w:color w:val="000080"/>
+          <w:sz w:val="18"/>
+          <w:szCs w:val="18"/>
+        </w:rPr>
+        <w:t xml:space="preserve">public static class </w:t>
+      </w:r>
+      <w:r>
+        <w:rPr>
+          <w:rFonts w:ascii="Courier New" w:eastAsia="Times New Roman" w:hAnsi="Courier New" w:cs="Courier New"/>
+          <w:color w:val="000000"/>
+          <w:sz w:val="18"/>
+          <w:szCs w:val="18"/>
+        </w:rPr>
+        <w:t>Builder {</w:t>
+      </w:r>
+      <w:r>
+        <w:rPr>
+          <w:rFonts w:ascii="Courier New" w:eastAsia="Times New Roman" w:hAnsi="Courier New" w:cs="Courier New"/>
+          <w:color w:val="000000"/>
+          <w:sz w:val="18"/>
+          <w:szCs w:val="18"/>
+        </w:rPr>
+        <w:br/>
+      </w:r>
+      <w:r>
+        <w:rPr>
+          <w:rFonts w:ascii="Courier New" w:eastAsia="Times New Roman" w:hAnsi="Courier New" w:cs="Courier New"/>
+          <w:color w:val="000000"/>
+          <w:sz w:val="18"/>
+          <w:szCs w:val="18"/>
+        </w:rPr>
+        <w:br/>
+        <w:t xml:space="preserve">    </w:t>
+      </w:r>
+      <w:r>
+        <w:rPr>
+          <w:rFonts w:ascii="Courier New" w:eastAsia="Times New Roman" w:hAnsi="Courier New" w:cs="Courier New"/>
+          <w:b/>
+          <w:bCs/>
+          <w:color w:val="000080"/>
+          <w:sz w:val="18"/>
+          <w:szCs w:val="18"/>
+        </w:rPr>
+        <w:t xml:space="preserve">private </w:t>
+      </w:r>
+      <w:r>
+        <w:rPr>
+          <w:rFonts w:ascii="Courier New" w:eastAsia="Times New Roman" w:hAnsi="Courier New" w:cs="Courier New"/>
+          <w:color w:val="000000"/>
+          <w:sz w:val="18"/>
+          <w:szCs w:val="18"/>
+        </w:rPr>
+        <w:t xml:space="preserve">Double </w:t>
+      </w:r>
+      <w:r>
+        <w:rPr>
+          <w:rFonts w:ascii="Courier New" w:eastAsia="Times New Roman" w:hAnsi="Courier New" w:cs="Courier New"/>
+          <w:b/>
+          <w:bCs/>
+          <w:color w:val="660E7A"/>
+          <w:sz w:val="18"/>
+          <w:szCs w:val="18"/>
+        </w:rPr>
+        <w:t>precision</w:t>
+      </w:r>
+      <w:r>
+        <w:rPr>
+          <w:rFonts w:ascii="Courier New" w:eastAsia="Times New Roman" w:hAnsi="Courier New" w:cs="Courier New"/>
+          <w:color w:val="000000"/>
+          <w:sz w:val="18"/>
+          <w:szCs w:val="18"/>
+        </w:rPr>
+        <w:t>;</w:t>
+      </w:r>
+      <w:r>
+        <w:rPr>
+          <w:rFonts w:ascii="Courier New" w:eastAsia="Times New Roman" w:hAnsi="Courier New" w:cs="Courier New"/>
+          <w:color w:val="000000"/>
+          <w:sz w:val="18"/>
+          <w:szCs w:val="18"/>
+        </w:rPr>
+        <w:br/>
+      </w:r>
+      <w:r>
+        <w:rPr>
+          <w:rFonts w:ascii="Courier New" w:eastAsia="Times New Roman" w:hAnsi="Courier New" w:cs="Courier New"/>
+          <w:color w:val="000000"/>
+          <w:sz w:val="18"/>
+          <w:szCs w:val="18"/>
+        </w:rPr>
+        <w:br/>
+        <w:t xml:space="preserve">    </w:t>
+      </w:r>
+      <w:r>
+        <w:rPr>
+          <w:rFonts w:ascii="Courier New" w:eastAsia="Times New Roman" w:hAnsi="Courier New" w:cs="Courier New"/>
+          <w:b/>
+          <w:bCs/>
+          <w:color w:val="000080"/>
+          <w:sz w:val="18"/>
+          <w:szCs w:val="18"/>
+        </w:rPr>
+        <w:t xml:space="preserve">private </w:t>
+      </w:r>
+      <w:r>
+        <w:rPr>
+          <w:rFonts w:ascii="Courier New" w:eastAsia="Times New Roman" w:hAnsi="Courier New" w:cs="Courier New"/>
+          <w:color w:val="000000"/>
+          <w:sz w:val="18"/>
+          <w:szCs w:val="18"/>
+        </w:rPr>
+        <w:t xml:space="preserve">Double </w:t>
+      </w:r>
+      <w:r>
+        <w:rPr>
+          <w:rFonts w:ascii="Courier New" w:eastAsia="Times New Roman" w:hAnsi="Courier New" w:cs="Courier New"/>
+          <w:b/>
+          <w:bCs/>
+          <w:color w:val="660E7A"/>
+          <w:sz w:val="18"/>
+          <w:szCs w:val="18"/>
+        </w:rPr>
+        <w:t>recall</w:t>
+      </w:r>
+      <w:r>
+        <w:rPr>
+          <w:rFonts w:ascii="Courier New" w:eastAsia="Times New Roman" w:hAnsi="Courier New" w:cs="Courier New"/>
+          <w:color w:val="000000"/>
+          <w:sz w:val="18"/>
+          <w:szCs w:val="18"/>
+        </w:rPr>
+        <w:t>;</w:t>
+      </w:r>
+      <w:r>
+        <w:rPr>
+          <w:rFonts w:ascii="Courier New" w:eastAsia="Times New Roman" w:hAnsi="Courier New" w:cs="Courier New"/>
+          <w:color w:val="000000"/>
+          <w:sz w:val="18"/>
+          <w:szCs w:val="18"/>
+        </w:rPr>
+        <w:br/>
+      </w:r>
+      <w:r>
+        <w:rPr>
+          <w:rFonts w:ascii="Courier New" w:eastAsia="Times New Roman" w:hAnsi="Courier New" w:cs="Courier New"/>
+          <w:color w:val="000000"/>
+          <w:sz w:val="18"/>
+          <w:szCs w:val="18"/>
+        </w:rPr>
+        <w:br/>
+        <w:t xml:space="preserve">    </w:t>
+      </w:r>
+      <w:r>
+        <w:rPr>
+          <w:rFonts w:ascii="Courier New" w:eastAsia="Times New Roman" w:hAnsi="Courier New" w:cs="Courier New"/>
+          <w:b/>
+          <w:bCs/>
+          <w:color w:val="000080"/>
+          <w:sz w:val="18"/>
+          <w:szCs w:val="18"/>
+        </w:rPr>
+        <w:t xml:space="preserve">private </w:t>
+      </w:r>
+      <w:r>
+        <w:rPr>
+          <w:rFonts w:ascii="Courier New" w:eastAsia="Times New Roman" w:hAnsi="Courier New" w:cs="Courier New"/>
+          <w:color w:val="000000"/>
+          <w:sz w:val="18"/>
+          <w:szCs w:val="18"/>
+        </w:rPr>
+        <w:t xml:space="preserve">Double </w:t>
+      </w:r>
+      <w:r>
+        <w:rPr>
+          <w:rFonts w:ascii="Courier New" w:eastAsia="Times New Roman" w:hAnsi="Courier New" w:cs="Courier New"/>
+          <w:b/>
+          <w:bCs/>
+          <w:color w:val="660E7A"/>
+          <w:sz w:val="18"/>
+          <w:szCs w:val="18"/>
+        </w:rPr>
+        <w:t>alpha</w:t>
+      </w:r>
+      <w:r>
+        <w:rPr>
+          <w:rFonts w:ascii="Courier New" w:eastAsia="Times New Roman" w:hAnsi="Courier New" w:cs="Courier New"/>
+          <w:color w:val="000000"/>
+          <w:sz w:val="18"/>
+          <w:szCs w:val="18"/>
+        </w:rPr>
+        <w:t>;</w:t>
+      </w:r>
+      <w:r>
+        <w:rPr>
+          <w:rFonts w:ascii="Courier New" w:eastAsia="Times New Roman" w:hAnsi="Courier New" w:cs="Courier New"/>
+          <w:color w:val="000000"/>
+          <w:sz w:val="18"/>
+          <w:szCs w:val="18"/>
+        </w:rPr>
+        <w:br/>
+      </w:r>
+      <w:r>
+        <w:rPr>
+          <w:rFonts w:ascii="Courier New" w:eastAsia="Times New Roman" w:hAnsi="Courier New" w:cs="Courier New"/>
+          <w:color w:val="000000"/>
+          <w:sz w:val="18"/>
+          <w:szCs w:val="18"/>
+        </w:rPr>
+        <w:br/>
+        <w:t xml:space="preserve">    </w:t>
+      </w:r>
+      <w:r>
+        <w:rPr>
+          <w:rFonts w:ascii="Courier New" w:eastAsia="Times New Roman" w:hAnsi="Courier New" w:cs="Courier New"/>
+          <w:b/>
+          <w:bCs/>
+          <w:color w:val="000080"/>
+          <w:sz w:val="18"/>
+          <w:szCs w:val="18"/>
+        </w:rPr>
+        <w:t xml:space="preserve">public </w:t>
+      </w:r>
+      <w:r>
+        <w:rPr>
+          <w:rFonts w:ascii="Courier New" w:eastAsia="Times New Roman" w:hAnsi="Courier New" w:cs="Courier New"/>
+          <w:color w:val="000000"/>
+          <w:sz w:val="18"/>
+          <w:szCs w:val="18"/>
+        </w:rPr>
+        <w:t>Builder precision(</w:t>
+      </w:r>
+      <w:r>
+        <w:rPr>
+          <w:rFonts w:ascii="Courier New" w:eastAsia="Times New Roman" w:hAnsi="Courier New" w:cs="Courier New"/>
+          <w:b/>
+          <w:bCs/>
+          <w:color w:val="000080"/>
+          <w:sz w:val="18"/>
+          <w:szCs w:val="18"/>
+        </w:rPr>
+        <w:t xml:space="preserve">double </w:t>
+      </w:r>
+      <w:r>
+        <w:rPr>
+          <w:rFonts w:ascii="Courier New" w:eastAsia="Times New Roman" w:hAnsi="Courier New" w:cs="Courier New"/>
+          <w:color w:val="000000"/>
+          <w:sz w:val="18"/>
+          <w:szCs w:val="18"/>
+        </w:rPr>
+        <w:t>precision) {</w:t>
+      </w:r>
+      <w:r>
+        <w:rPr>
+          <w:rFonts w:ascii="Courier New" w:eastAsia="Times New Roman" w:hAnsi="Courier New" w:cs="Courier New"/>
+          <w:color w:val="000000"/>
+          <w:sz w:val="18"/>
+          <w:szCs w:val="18"/>
+        </w:rPr>
+        <w:br/>
+        <w:t xml:space="preserve">        </w:t>
+      </w:r>
+      <w:proofErr w:type="spellStart"/>
+      <w:r>
+        <w:rPr>
+          <w:rFonts w:ascii="Courier New" w:eastAsia="Times New Roman" w:hAnsi="Courier New" w:cs="Courier New"/>
+          <w:b/>
+          <w:bCs/>
+          <w:color w:val="000080"/>
+          <w:sz w:val="18"/>
+          <w:szCs w:val="18"/>
+        </w:rPr>
+        <w:t>this</w:t>
+      </w:r>
+      <w:r>
+        <w:rPr>
+          <w:rFonts w:ascii="Courier New" w:eastAsia="Times New Roman" w:hAnsi="Courier New" w:cs="Courier New"/>
+          <w:color w:val="000000"/>
+          <w:sz w:val="18"/>
+          <w:szCs w:val="18"/>
+        </w:rPr>
+        <w:t>.</w:t>
+      </w:r>
+      <w:r>
+        <w:rPr>
+          <w:rFonts w:ascii="Courier New" w:eastAsia="Times New Roman" w:hAnsi="Courier New" w:cs="Courier New"/>
+          <w:b/>
+          <w:bCs/>
+          <w:color w:val="660E7A"/>
+          <w:sz w:val="18"/>
+          <w:szCs w:val="18"/>
+        </w:rPr>
+        <w:t>precision</w:t>
+      </w:r>
+      <w:proofErr w:type="spellEnd"/>
+      <w:r>
+        <w:rPr>
+          <w:rFonts w:ascii="Courier New" w:eastAsia="Times New Roman" w:hAnsi="Courier New" w:cs="Courier New"/>
+          <w:b/>
+          <w:bCs/>
+          <w:color w:val="660E7A"/>
+          <w:sz w:val="18"/>
+          <w:szCs w:val="18"/>
+        </w:rPr>
+        <w:t xml:space="preserve"> </w:t>
+      </w:r>
+      <w:r>
+        <w:rPr>
+          <w:rFonts w:ascii="Courier New" w:eastAsia="Times New Roman" w:hAnsi="Courier New" w:cs="Courier New"/>
+          <w:color w:val="000000"/>
+          <w:sz w:val="18"/>
+          <w:szCs w:val="18"/>
+        </w:rPr>
+        <w:t>= precision;</w:t>
+      </w:r>
+      <w:r>
+        <w:rPr>
+          <w:rFonts w:ascii="Courier New" w:eastAsia="Times New Roman" w:hAnsi="Courier New" w:cs="Courier New"/>
+          <w:color w:val="000000"/>
+          <w:sz w:val="18"/>
+          <w:szCs w:val="18"/>
+        </w:rPr>
+        <w:br/>
+        <w:t xml:space="preserve">        </w:t>
+      </w:r>
+      <w:r>
+        <w:rPr>
+          <w:rFonts w:ascii="Courier New" w:eastAsia="Times New Roman" w:hAnsi="Courier New" w:cs="Courier New"/>
+          <w:b/>
+          <w:bCs/>
+          <w:color w:val="000080"/>
+          <w:sz w:val="18"/>
+          <w:szCs w:val="18"/>
+        </w:rPr>
+        <w:t>return this</w:t>
+      </w:r>
+      <w:r>
+        <w:rPr>
+          <w:rFonts w:ascii="Courier New" w:eastAsia="Times New Roman" w:hAnsi="Courier New" w:cs="Courier New"/>
+          <w:color w:val="000000"/>
+          <w:sz w:val="18"/>
+          <w:szCs w:val="18"/>
+        </w:rPr>
+        <w:t>;</w:t>
+      </w:r>
+      <w:r>
+        <w:rPr>
+          <w:rFonts w:ascii="Courier New" w:eastAsia="Times New Roman" w:hAnsi="Courier New" w:cs="Courier New"/>
+          <w:color w:val="000000"/>
+          <w:sz w:val="18"/>
+          <w:szCs w:val="18"/>
+        </w:rPr>
+        <w:br/>
+        <w:t xml:space="preserve">    }</w:t>
+      </w:r>
+      <w:r>
+        <w:rPr>
+          <w:rFonts w:ascii="Courier New" w:eastAsia="Times New Roman" w:hAnsi="Courier New" w:cs="Courier New"/>
+          <w:color w:val="000000"/>
+          <w:sz w:val="18"/>
+          <w:szCs w:val="18"/>
+        </w:rPr>
+        <w:br/>
+      </w:r>
+      <w:r>
+        <w:rPr>
+          <w:rFonts w:ascii="Courier New" w:eastAsia="Times New Roman" w:hAnsi="Courier New" w:cs="Courier New"/>
+          <w:color w:val="000000"/>
+          <w:sz w:val="18"/>
+          <w:szCs w:val="18"/>
+        </w:rPr>
+        <w:br/>
+        <w:t xml:space="preserve">    </w:t>
+      </w:r>
+      <w:r>
+        <w:rPr>
+          <w:rFonts w:ascii="Courier New" w:eastAsia="Times New Roman" w:hAnsi="Courier New" w:cs="Courier New"/>
+          <w:b/>
+          <w:bCs/>
+          <w:color w:val="000080"/>
+          <w:sz w:val="18"/>
+          <w:szCs w:val="18"/>
+        </w:rPr>
+        <w:t xml:space="preserve">public </w:t>
+      </w:r>
+      <w:r>
+        <w:rPr>
+          <w:rFonts w:ascii="Courier New" w:eastAsia="Times New Roman" w:hAnsi="Courier New" w:cs="Courier New"/>
+          <w:color w:val="000000"/>
+          <w:sz w:val="18"/>
+          <w:szCs w:val="18"/>
+        </w:rPr>
+        <w:t>Builder recall(</w:t>
+      </w:r>
+      <w:r>
+        <w:rPr>
+          <w:rFonts w:ascii="Courier New" w:eastAsia="Times New Roman" w:hAnsi="Courier New" w:cs="Courier New"/>
+          <w:b/>
+          <w:bCs/>
+          <w:color w:val="000080"/>
+          <w:sz w:val="18"/>
+          <w:szCs w:val="18"/>
+        </w:rPr>
+        <w:t xml:space="preserve">double </w:t>
+      </w:r>
+      <w:r>
+        <w:rPr>
+          <w:rFonts w:ascii="Courier New" w:eastAsia="Times New Roman" w:hAnsi="Courier New" w:cs="Courier New"/>
+          <w:color w:val="000000"/>
+          <w:sz w:val="18"/>
+          <w:szCs w:val="18"/>
+        </w:rPr>
+        <w:t>recall) {</w:t>
+      </w:r>
+      <w:r>
+        <w:rPr>
+          <w:rFonts w:ascii="Courier New" w:eastAsia="Times New Roman" w:hAnsi="Courier New" w:cs="Courier New"/>
+          <w:color w:val="000000"/>
+          <w:sz w:val="18"/>
+          <w:szCs w:val="18"/>
+        </w:rPr>
+        <w:br/>
+        <w:t xml:space="preserve">        </w:t>
+      </w:r>
+      <w:proofErr w:type="spellStart"/>
+      <w:r>
+        <w:rPr>
+          <w:rFonts w:ascii="Courier New" w:eastAsia="Times New Roman" w:hAnsi="Courier New" w:cs="Courier New"/>
+          <w:b/>
+          <w:bCs/>
+          <w:color w:val="000080"/>
+          <w:sz w:val="18"/>
+          <w:szCs w:val="18"/>
+        </w:rPr>
+        <w:t>this</w:t>
+      </w:r>
+      <w:r>
+        <w:rPr>
+          <w:rFonts w:ascii="Courier New" w:eastAsia="Times New Roman" w:hAnsi="Courier New" w:cs="Courier New"/>
+          <w:color w:val="000000"/>
+          <w:sz w:val="18"/>
+          <w:szCs w:val="18"/>
+        </w:rPr>
+        <w:t>.</w:t>
+      </w:r>
+      <w:r>
+        <w:rPr>
+          <w:rFonts w:ascii="Courier New" w:eastAsia="Times New Roman" w:hAnsi="Courier New" w:cs="Courier New"/>
+          <w:b/>
+          <w:bCs/>
+          <w:color w:val="660E7A"/>
+          <w:sz w:val="18"/>
+          <w:szCs w:val="18"/>
+        </w:rPr>
+        <w:t>recall</w:t>
+      </w:r>
+      <w:proofErr w:type="spellEnd"/>
+      <w:r>
+        <w:rPr>
+          <w:rFonts w:ascii="Courier New" w:eastAsia="Times New Roman" w:hAnsi="Courier New" w:cs="Courier New"/>
+          <w:b/>
+          <w:bCs/>
+          <w:color w:val="660E7A"/>
+          <w:sz w:val="18"/>
+          <w:szCs w:val="18"/>
+        </w:rPr>
+        <w:t xml:space="preserve"> </w:t>
+      </w:r>
+      <w:r>
+        <w:rPr>
+          <w:rFonts w:ascii="Courier New" w:eastAsia="Times New Roman" w:hAnsi="Courier New" w:cs="Courier New"/>
+          <w:color w:val="000000"/>
+          <w:sz w:val="18"/>
+          <w:szCs w:val="18"/>
+        </w:rPr>
+        <w:t>= recall;</w:t>
+      </w:r>
+      <w:r>
+        <w:rPr>
+          <w:rFonts w:ascii="Courier New" w:eastAsia="Times New Roman" w:hAnsi="Courier New" w:cs="Courier New"/>
+          <w:color w:val="000000"/>
+          <w:sz w:val="18"/>
+          <w:szCs w:val="18"/>
+        </w:rPr>
+        <w:br/>
+        <w:t xml:space="preserve">        </w:t>
+      </w:r>
+      <w:r>
+        <w:rPr>
+          <w:rFonts w:ascii="Courier New" w:eastAsia="Times New Roman" w:hAnsi="Courier New" w:cs="Courier New"/>
+          <w:b/>
+          <w:bCs/>
+          <w:color w:val="000080"/>
+          <w:sz w:val="18"/>
+          <w:szCs w:val="18"/>
+        </w:rPr>
+        <w:t>return this</w:t>
+      </w:r>
+      <w:r>
+        <w:rPr>
+          <w:rFonts w:ascii="Courier New" w:eastAsia="Times New Roman" w:hAnsi="Courier New" w:cs="Courier New"/>
+          <w:color w:val="000000"/>
+          <w:sz w:val="18"/>
+          <w:szCs w:val="18"/>
+        </w:rPr>
+        <w:t>;</w:t>
+      </w:r>
+      <w:r>
+        <w:rPr>
+          <w:rFonts w:ascii="Courier New" w:eastAsia="Times New Roman" w:hAnsi="Courier New" w:cs="Courier New"/>
+          <w:color w:val="000000"/>
+          <w:sz w:val="18"/>
+          <w:szCs w:val="18"/>
+        </w:rPr>
+        <w:br/>
+        <w:t xml:space="preserve">    }</w:t>
+      </w:r>
+      <w:r>
+        <w:rPr>
+          <w:rFonts w:ascii="Courier New" w:eastAsia="Times New Roman" w:hAnsi="Courier New" w:cs="Courier New"/>
+          <w:color w:val="000000"/>
+          <w:sz w:val="18"/>
+          <w:szCs w:val="18"/>
+        </w:rPr>
+        <w:br/>
+      </w:r>
+      <w:r>
+        <w:rPr>
+          <w:rFonts w:ascii="Courier New" w:eastAsia="Times New Roman" w:hAnsi="Courier New" w:cs="Courier New"/>
+          <w:color w:val="000000"/>
+          <w:sz w:val="18"/>
+          <w:szCs w:val="18"/>
+        </w:rPr>
+        <w:br/>
+        <w:t xml:space="preserve">    </w:t>
+      </w:r>
+      <w:r>
+        <w:rPr>
+          <w:rFonts w:ascii="Courier New" w:eastAsia="Times New Roman" w:hAnsi="Courier New" w:cs="Courier New"/>
+          <w:b/>
+          <w:bCs/>
+          <w:color w:val="000080"/>
+          <w:sz w:val="18"/>
+          <w:szCs w:val="18"/>
+        </w:rPr>
+        <w:t xml:space="preserve">public </w:t>
+      </w:r>
+      <w:r>
+        <w:rPr>
+          <w:rFonts w:ascii="Courier New" w:eastAsia="Times New Roman" w:hAnsi="Courier New" w:cs="Courier New"/>
+          <w:color w:val="000000"/>
+          <w:sz w:val="18"/>
+          <w:szCs w:val="18"/>
+        </w:rPr>
+        <w:t>Builder alpha(</w:t>
+      </w:r>
+      <w:r>
+        <w:rPr>
+          <w:rFonts w:ascii="Courier New" w:eastAsia="Times New Roman" w:hAnsi="Courier New" w:cs="Courier New"/>
+          <w:b/>
+          <w:bCs/>
+          <w:color w:val="000080"/>
+          <w:sz w:val="18"/>
+          <w:szCs w:val="18"/>
+        </w:rPr>
+        <w:t xml:space="preserve">double </w:t>
+      </w:r>
+      <w:r>
+        <w:rPr>
+          <w:rFonts w:ascii="Courier New" w:eastAsia="Times New Roman" w:hAnsi="Courier New" w:cs="Courier New"/>
+          <w:color w:val="000000"/>
+          <w:sz w:val="18"/>
+          <w:szCs w:val="18"/>
+        </w:rPr>
+        <w:t>alpha) {</w:t>
+      </w:r>
+      <w:r>
+        <w:rPr>
+          <w:rFonts w:ascii="Courier New" w:eastAsia="Times New Roman" w:hAnsi="Courier New" w:cs="Courier New"/>
+          <w:color w:val="000000"/>
+          <w:sz w:val="18"/>
+          <w:szCs w:val="18"/>
+        </w:rPr>
+        <w:br/>
+        <w:t xml:space="preserve">        </w:t>
+      </w:r>
+      <w:proofErr w:type="spellStart"/>
+      <w:r>
+        <w:rPr>
+          <w:rFonts w:ascii="Courier New" w:eastAsia="Times New Roman" w:hAnsi="Courier New" w:cs="Courier New"/>
+          <w:b/>
+          <w:bCs/>
+          <w:color w:val="000080"/>
+          <w:sz w:val="18"/>
+          <w:szCs w:val="18"/>
+        </w:rPr>
+        <w:t>this</w:t>
+      </w:r>
+      <w:r>
+        <w:rPr>
+          <w:rFonts w:ascii="Courier New" w:eastAsia="Times New Roman" w:hAnsi="Courier New" w:cs="Courier New"/>
+          <w:color w:val="000000"/>
+          <w:sz w:val="18"/>
+          <w:szCs w:val="18"/>
+        </w:rPr>
+        <w:t>.</w:t>
+      </w:r>
+      <w:r>
+        <w:rPr>
+          <w:rFonts w:ascii="Courier New" w:eastAsia="Times New Roman" w:hAnsi="Courier New" w:cs="Courier New"/>
+          <w:b/>
+          <w:bCs/>
+          <w:color w:val="660E7A"/>
+          <w:sz w:val="18"/>
+          <w:szCs w:val="18"/>
+        </w:rPr>
+        <w:t>alpha</w:t>
+      </w:r>
+      <w:proofErr w:type="spellEnd"/>
+      <w:r>
+        <w:rPr>
+          <w:rFonts w:ascii="Courier New" w:eastAsia="Times New Roman" w:hAnsi="Courier New" w:cs="Courier New"/>
+          <w:b/>
+          <w:bCs/>
+          <w:color w:val="660E7A"/>
+          <w:sz w:val="18"/>
+          <w:szCs w:val="18"/>
+        </w:rPr>
+        <w:t xml:space="preserve"> </w:t>
+      </w:r>
+      <w:r>
+        <w:rPr>
+          <w:rFonts w:ascii="Courier New" w:eastAsia="Times New Roman" w:hAnsi="Courier New" w:cs="Courier New"/>
+          <w:color w:val="000000"/>
+          <w:sz w:val="18"/>
+          <w:szCs w:val="18"/>
+        </w:rPr>
+        <w:t>= alpha;</w:t>
+      </w:r>
+      <w:r>
+        <w:rPr>
+          <w:rFonts w:ascii="Courier New" w:eastAsia="Times New Roman" w:hAnsi="Courier New" w:cs="Courier New"/>
+          <w:color w:val="000000"/>
+          <w:sz w:val="18"/>
+          <w:szCs w:val="18"/>
+        </w:rPr>
+        <w:br/>
+        <w:t xml:space="preserve">        </w:t>
+      </w:r>
+      <w:r>
+        <w:rPr>
+          <w:rFonts w:ascii="Courier New" w:eastAsia="Times New Roman" w:hAnsi="Courier New" w:cs="Courier New"/>
+          <w:b/>
+          <w:bCs/>
+          <w:color w:val="000080"/>
+          <w:sz w:val="18"/>
+          <w:szCs w:val="18"/>
+        </w:rPr>
+        <w:t>return this</w:t>
+      </w:r>
+      <w:r>
+        <w:rPr>
+          <w:rFonts w:ascii="Courier New" w:eastAsia="Times New Roman" w:hAnsi="Courier New" w:cs="Courier New"/>
+          <w:color w:val="000000"/>
+          <w:sz w:val="18"/>
+          <w:szCs w:val="18"/>
+        </w:rPr>
+        <w:t>;</w:t>
+      </w:r>
+      <w:r>
+        <w:rPr>
+          <w:rFonts w:ascii="Courier New" w:eastAsia="Times New Roman" w:hAnsi="Courier New" w:cs="Courier New"/>
+          <w:color w:val="000000"/>
+          <w:sz w:val="18"/>
+          <w:szCs w:val="18"/>
+        </w:rPr>
+        <w:br/>
+        <w:t xml:space="preserve">    }</w:t>
+      </w:r>
+      <w:r>
+        <w:rPr>
+          <w:rFonts w:ascii="Courier New" w:eastAsia="Times New Roman" w:hAnsi="Courier New" w:cs="Courier New"/>
+          <w:color w:val="000000"/>
+          <w:sz w:val="18"/>
+          <w:szCs w:val="18"/>
+        </w:rPr>
+        <w:br/>
+      </w:r>
+      <w:r>
+        <w:rPr>
+          <w:rFonts w:ascii="Courier New" w:eastAsia="Times New Roman" w:hAnsi="Courier New" w:cs="Courier New"/>
+          <w:color w:val="000000"/>
+          <w:sz w:val="18"/>
+          <w:szCs w:val="18"/>
+        </w:rPr>
+        <w:br/>
+        <w:t xml:space="preserve">    </w:t>
+      </w:r>
+      <w:r>
+        <w:rPr>
+          <w:rFonts w:ascii="Courier New" w:eastAsia="Times New Roman" w:hAnsi="Courier New" w:cs="Courier New"/>
+          <w:b/>
+          <w:bCs/>
+          <w:color w:val="000080"/>
+          <w:sz w:val="18"/>
+          <w:szCs w:val="18"/>
+        </w:rPr>
+        <w:t xml:space="preserve">public </w:t>
+      </w:r>
+      <w:r>
+        <w:rPr>
+          <w:rFonts w:ascii="Courier New" w:eastAsia="Times New Roman" w:hAnsi="Courier New" w:cs="Courier New"/>
+          <w:color w:val="000000"/>
+          <w:sz w:val="18"/>
+          <w:szCs w:val="18"/>
+        </w:rPr>
+        <w:t>Score build() {</w:t>
+      </w:r>
+      <w:r>
+        <w:rPr>
+          <w:rFonts w:ascii="Courier New" w:eastAsia="Times New Roman" w:hAnsi="Courier New" w:cs="Courier New"/>
+          <w:color w:val="000000"/>
+          <w:sz w:val="18"/>
+          <w:szCs w:val="18"/>
+        </w:rPr>
+        <w:br/>
+        <w:t xml:space="preserve">        </w:t>
+      </w:r>
+      <w:r>
+        <w:rPr>
+          <w:rFonts w:ascii="Courier New" w:eastAsia="Times New Roman" w:hAnsi="Courier New" w:cs="Courier New"/>
+          <w:b/>
+          <w:bCs/>
+          <w:color w:val="000080"/>
+          <w:sz w:val="18"/>
+          <w:szCs w:val="18"/>
+        </w:rPr>
+        <w:t xml:space="preserve">if </w:t>
+      </w:r>
+      <w:r>
+        <w:rPr>
+          <w:rFonts w:ascii="Courier New" w:eastAsia="Times New Roman" w:hAnsi="Courier New" w:cs="Courier New"/>
+          <w:color w:val="000000"/>
+          <w:sz w:val="18"/>
+          <w:szCs w:val="18"/>
+        </w:rPr>
+        <w:t>(</w:t>
+      </w:r>
+      <w:r>
+        <w:rPr>
+          <w:rFonts w:ascii="Courier New" w:eastAsia="Times New Roman" w:hAnsi="Courier New" w:cs="Courier New"/>
+          <w:b/>
+          <w:bCs/>
+          <w:color w:val="660E7A"/>
+          <w:sz w:val="18"/>
+          <w:szCs w:val="18"/>
+        </w:rPr>
+        <w:t xml:space="preserve">precision </w:t>
+      </w:r>
+      <w:r>
+        <w:rPr>
+          <w:rFonts w:ascii="Courier New" w:eastAsia="Times New Roman" w:hAnsi="Courier New" w:cs="Courier New"/>
+          <w:color w:val="000000"/>
+          <w:sz w:val="18"/>
+          <w:szCs w:val="18"/>
+        </w:rPr>
+        <w:t xml:space="preserve">== </w:t>
+      </w:r>
+      <w:r>
+        <w:rPr>
+          <w:rFonts w:ascii="Courier New" w:eastAsia="Times New Roman" w:hAnsi="Courier New" w:cs="Courier New"/>
+          <w:b/>
+          <w:bCs/>
+          <w:color w:val="000080"/>
+          <w:sz w:val="18"/>
+          <w:szCs w:val="18"/>
+        </w:rPr>
+        <w:t xml:space="preserve">null </w:t>
+      </w:r>
+      <w:r>
+        <w:rPr>
+          <w:rFonts w:ascii="Courier New" w:eastAsia="Times New Roman" w:hAnsi="Courier New" w:cs="Courier New"/>
+          <w:color w:val="000000"/>
+          <w:sz w:val="18"/>
+          <w:szCs w:val="18"/>
+        </w:rPr>
+        <w:t xml:space="preserve">|| </w:t>
+      </w:r>
+      <w:r>
+        <w:rPr>
+          <w:rFonts w:ascii="Courier New" w:eastAsia="Times New Roman" w:hAnsi="Courier New" w:cs="Courier New"/>
+          <w:b/>
+          <w:bCs/>
+          <w:color w:val="660E7A"/>
+          <w:sz w:val="18"/>
+          <w:szCs w:val="18"/>
+        </w:rPr>
+        <w:t xml:space="preserve">recall </w:t>
+      </w:r>
+      <w:r>
+        <w:rPr>
+          <w:rFonts w:ascii="Courier New" w:eastAsia="Times New Roman" w:hAnsi="Courier New" w:cs="Courier New"/>
+          <w:color w:val="000000"/>
+          <w:sz w:val="18"/>
+          <w:szCs w:val="18"/>
+        </w:rPr>
+        <w:t xml:space="preserve">== </w:t>
+      </w:r>
+      <w:r>
+        <w:rPr>
+          <w:rFonts w:ascii="Courier New" w:eastAsia="Times New Roman" w:hAnsi="Courier New" w:cs="Courier New"/>
+          <w:b/>
+          <w:bCs/>
+          <w:color w:val="000080"/>
+          <w:sz w:val="18"/>
+          <w:szCs w:val="18"/>
+        </w:rPr>
+        <w:t>null</w:t>
+      </w:r>
+      <w:r>
+        <w:rPr>
+          <w:rFonts w:ascii="Courier New" w:eastAsia="Times New Roman" w:hAnsi="Courier New" w:cs="Courier New"/>
+          <w:color w:val="000000"/>
+          <w:sz w:val="18"/>
+          <w:szCs w:val="18"/>
+        </w:rPr>
+        <w:t>) {</w:t>
+      </w:r>
+      <w:r>
+        <w:rPr>
+          <w:rFonts w:ascii="Courier New" w:eastAsia="Times New Roman" w:hAnsi="Courier New" w:cs="Courier New"/>
+          <w:color w:val="000000"/>
+          <w:sz w:val="18"/>
+          <w:szCs w:val="18"/>
+        </w:rPr>
+        <w:br/>
+        <w:t xml:space="preserve">            </w:t>
+      </w:r>
+      <w:r>
+        <w:rPr>
+          <w:rFonts w:ascii="Courier New" w:eastAsia="Times New Roman" w:hAnsi="Courier New" w:cs="Courier New"/>
+          <w:b/>
+          <w:bCs/>
+          <w:color w:val="000080"/>
+          <w:sz w:val="18"/>
+          <w:szCs w:val="18"/>
+        </w:rPr>
+        <w:t xml:space="preserve">throw new </w:t>
+      </w:r>
+      <w:proofErr w:type="spellStart"/>
+      <w:r>
+        <w:rPr>
+          <w:rFonts w:ascii="Courier New" w:eastAsia="Times New Roman" w:hAnsi="Courier New" w:cs="Courier New"/>
+          <w:color w:val="000000"/>
+          <w:sz w:val="18"/>
+          <w:szCs w:val="18"/>
+        </w:rPr>
+        <w:t>IllegalArgumentException</w:t>
+      </w:r>
+      <w:proofErr w:type="spellEnd"/>
+      <w:r>
+        <w:rPr>
+          <w:rFonts w:ascii="Courier New" w:eastAsia="Times New Roman" w:hAnsi="Courier New" w:cs="Courier New"/>
+          <w:color w:val="000000"/>
+          <w:sz w:val="18"/>
+          <w:szCs w:val="18"/>
+        </w:rPr>
+        <w:t>(</w:t>
+      </w:r>
+      <w:r>
+        <w:rPr>
+          <w:rFonts w:ascii="Courier New" w:eastAsia="Times New Roman" w:hAnsi="Courier New" w:cs="Courier New"/>
+          <w:b/>
+          <w:bCs/>
+          <w:color w:val="008000"/>
+          <w:sz w:val="18"/>
+          <w:szCs w:val="18"/>
+        </w:rPr>
+        <w:t xml:space="preserve">"Either precision or recall is not provided." </w:t>
+      </w:r>
+      <w:r>
+        <w:rPr>
+          <w:rFonts w:ascii="Courier New" w:eastAsia="Times New Roman" w:hAnsi="Courier New" w:cs="Courier New"/>
+          <w:color w:val="000000"/>
+          <w:sz w:val="18"/>
+          <w:szCs w:val="18"/>
+        </w:rPr>
+        <w:t>+</w:t>
+      </w:r>
+      <w:r>
+        <w:rPr>
+          <w:rFonts w:ascii="Courier New" w:eastAsia="Times New Roman" w:hAnsi="Courier New" w:cs="Courier New"/>
+          <w:color w:val="000000"/>
+          <w:sz w:val="18"/>
+          <w:szCs w:val="18"/>
+        </w:rPr>
+        <w:br/>
+        <w:t xml:space="preserve">                    </w:t>
+      </w:r>
+      <w:r>
+        <w:rPr>
+          <w:rFonts w:ascii="Courier New" w:eastAsia="Times New Roman" w:hAnsi="Courier New" w:cs="Courier New"/>
+          <w:b/>
+          <w:bCs/>
+          <w:color w:val="008000"/>
+          <w:sz w:val="18"/>
+          <w:szCs w:val="18"/>
+        </w:rPr>
+        <w:t>" Both should be provided"</w:t>
+      </w:r>
+      <w:r>
+        <w:rPr>
+          <w:rFonts w:ascii="Courier New" w:eastAsia="Times New Roman" w:hAnsi="Courier New" w:cs="Courier New"/>
+          <w:color w:val="000000"/>
+          <w:sz w:val="18"/>
+          <w:szCs w:val="18"/>
+        </w:rPr>
+        <w:t>);</w:t>
+      </w:r>
+      <w:r>
+        <w:rPr>
+          <w:rFonts w:ascii="Courier New" w:eastAsia="Times New Roman" w:hAnsi="Courier New" w:cs="Courier New"/>
+          <w:color w:val="000000"/>
+          <w:sz w:val="18"/>
+          <w:szCs w:val="18"/>
+        </w:rPr>
+        <w:br/>
+        <w:t xml:space="preserve">      </w:t>
+      </w:r>
+      <w:proofErr w:type="gramStart"/>
+      <w:r>
+        <w:rPr>
+          <w:rFonts w:ascii="Courier New" w:eastAsia="Times New Roman" w:hAnsi="Courier New" w:cs="Courier New"/>
+          <w:color w:val="000000"/>
+          <w:sz w:val="18"/>
+          <w:szCs w:val="18"/>
+        </w:rPr>
+        <w:t xml:space="preserve">  }</w:t>
+      </w:r>
+      <w:proofErr w:type="gramEnd"/>
+      <w:r>
+        <w:rPr>
+          <w:rFonts w:ascii="Courier New" w:eastAsia="Times New Roman" w:hAnsi="Courier New" w:cs="Courier New"/>
+          <w:color w:val="000000"/>
+          <w:sz w:val="18"/>
+          <w:szCs w:val="18"/>
+        </w:rPr>
+        <w:br/>
+        <w:t xml:space="preserve">        </w:t>
+      </w:r>
+      <w:r>
+        <w:rPr>
+          <w:rFonts w:ascii="Courier New" w:eastAsia="Times New Roman" w:hAnsi="Courier New" w:cs="Courier New"/>
+          <w:b/>
+          <w:bCs/>
+          <w:color w:val="000080"/>
+          <w:sz w:val="18"/>
+          <w:szCs w:val="18"/>
+        </w:rPr>
+        <w:t xml:space="preserve">if </w:t>
+      </w:r>
+      <w:r>
+        <w:rPr>
+          <w:rFonts w:ascii="Courier New" w:eastAsia="Times New Roman" w:hAnsi="Courier New" w:cs="Courier New"/>
+          <w:color w:val="000000"/>
+          <w:sz w:val="18"/>
+          <w:szCs w:val="18"/>
+        </w:rPr>
+        <w:t>(</w:t>
+      </w:r>
+      <w:r>
+        <w:rPr>
+          <w:rFonts w:ascii="Courier New" w:eastAsia="Times New Roman" w:hAnsi="Courier New" w:cs="Courier New"/>
+          <w:b/>
+          <w:bCs/>
+          <w:color w:val="660E7A"/>
+          <w:sz w:val="18"/>
+          <w:szCs w:val="18"/>
+        </w:rPr>
+        <w:t xml:space="preserve">alpha </w:t>
+      </w:r>
+      <w:r>
+        <w:rPr>
+          <w:rFonts w:ascii="Courier New" w:eastAsia="Times New Roman" w:hAnsi="Courier New" w:cs="Courier New"/>
+          <w:color w:val="000000"/>
+          <w:sz w:val="18"/>
+          <w:szCs w:val="18"/>
+        </w:rPr>
+        <w:t xml:space="preserve">== </w:t>
+      </w:r>
+      <w:r>
+        <w:rPr>
+          <w:rFonts w:ascii="Courier New" w:eastAsia="Times New Roman" w:hAnsi="Courier New" w:cs="Courier New"/>
+          <w:b/>
+          <w:bCs/>
+          <w:color w:val="000080"/>
+          <w:sz w:val="18"/>
+          <w:szCs w:val="18"/>
+        </w:rPr>
+        <w:t>null</w:t>
+      </w:r>
+      <w:r>
+        <w:rPr>
+          <w:rFonts w:ascii="Courier New" w:eastAsia="Times New Roman" w:hAnsi="Courier New" w:cs="Courier New"/>
+          <w:color w:val="000000"/>
+          <w:sz w:val="18"/>
+          <w:szCs w:val="18"/>
+        </w:rPr>
+        <w:t>) {</w:t>
+      </w:r>
+      <w:r>
+        <w:rPr>
+          <w:rFonts w:ascii="Courier New" w:eastAsia="Times New Roman" w:hAnsi="Courier New" w:cs="Courier New"/>
+          <w:color w:val="000000"/>
+          <w:sz w:val="18"/>
+          <w:szCs w:val="18"/>
+        </w:rPr>
+        <w:br/>
+        <w:t xml:space="preserve">            </w:t>
+      </w:r>
+      <w:r>
+        <w:rPr>
+          <w:rFonts w:ascii="Courier New" w:eastAsia="Times New Roman" w:hAnsi="Courier New" w:cs="Courier New"/>
+          <w:b/>
+          <w:bCs/>
+          <w:color w:val="000080"/>
+          <w:sz w:val="18"/>
+          <w:szCs w:val="18"/>
+        </w:rPr>
+        <w:t xml:space="preserve">return new </w:t>
+      </w:r>
+      <w:r>
+        <w:rPr>
+          <w:rFonts w:ascii="Courier New" w:eastAsia="Times New Roman" w:hAnsi="Courier New" w:cs="Courier New"/>
+          <w:color w:val="000000"/>
+          <w:sz w:val="18"/>
+          <w:szCs w:val="18"/>
+        </w:rPr>
+        <w:t>Score(</w:t>
+      </w:r>
+      <w:r>
+        <w:rPr>
+          <w:rFonts w:ascii="Courier New" w:eastAsia="Times New Roman" w:hAnsi="Courier New" w:cs="Courier New"/>
+          <w:b/>
+          <w:bCs/>
+          <w:color w:val="660E7A"/>
+          <w:sz w:val="18"/>
+          <w:szCs w:val="18"/>
+        </w:rPr>
+        <w:t>precision</w:t>
+      </w:r>
+      <w:r>
+        <w:rPr>
+          <w:rFonts w:ascii="Courier New" w:eastAsia="Times New Roman" w:hAnsi="Courier New" w:cs="Courier New"/>
+          <w:color w:val="000000"/>
+          <w:sz w:val="18"/>
+          <w:szCs w:val="18"/>
+        </w:rPr>
+        <w:t xml:space="preserve">, </w:t>
+      </w:r>
+      <w:r>
+        <w:rPr>
+          <w:rFonts w:ascii="Courier New" w:eastAsia="Times New Roman" w:hAnsi="Courier New" w:cs="Courier New"/>
+          <w:b/>
+          <w:bCs/>
+          <w:color w:val="660E7A"/>
+          <w:sz w:val="18"/>
+          <w:szCs w:val="18"/>
+        </w:rPr>
+        <w:t>recall</w:t>
+      </w:r>
+      <w:r>
+        <w:rPr>
+          <w:rFonts w:ascii="Courier New" w:eastAsia="Times New Roman" w:hAnsi="Courier New" w:cs="Courier New"/>
+          <w:color w:val="000000"/>
+          <w:sz w:val="18"/>
+          <w:szCs w:val="18"/>
+        </w:rPr>
+        <w:t>);</w:t>
+      </w:r>
+      <w:r>
+        <w:rPr>
+          <w:rFonts w:ascii="Courier New" w:eastAsia="Times New Roman" w:hAnsi="Courier New" w:cs="Courier New"/>
+          <w:color w:val="000000"/>
+          <w:sz w:val="18"/>
+          <w:szCs w:val="18"/>
+        </w:rPr>
+        <w:br/>
+        <w:t xml:space="preserve">        }</w:t>
+      </w:r>
+      <w:r>
+        <w:rPr>
+          <w:rFonts w:ascii="Courier New" w:eastAsia="Times New Roman" w:hAnsi="Courier New" w:cs="Courier New"/>
+          <w:color w:val="000000"/>
+          <w:sz w:val="18"/>
+          <w:szCs w:val="18"/>
+        </w:rPr>
+        <w:br/>
+        <w:t xml:space="preserve">        </w:t>
+      </w:r>
+      <w:r>
+        <w:rPr>
+          <w:rFonts w:ascii="Courier New" w:eastAsia="Times New Roman" w:hAnsi="Courier New" w:cs="Courier New"/>
+          <w:b/>
+          <w:bCs/>
+          <w:color w:val="000080"/>
+          <w:sz w:val="18"/>
+          <w:szCs w:val="18"/>
+        </w:rPr>
+        <w:t xml:space="preserve">return new </w:t>
+      </w:r>
+      <w:r>
+        <w:rPr>
+          <w:rFonts w:ascii="Courier New" w:eastAsia="Times New Roman" w:hAnsi="Courier New" w:cs="Courier New"/>
+          <w:color w:val="000000"/>
+          <w:sz w:val="18"/>
+          <w:szCs w:val="18"/>
+        </w:rPr>
+        <w:t>Score(</w:t>
+      </w:r>
+      <w:r>
+        <w:rPr>
+          <w:rFonts w:ascii="Courier New" w:eastAsia="Times New Roman" w:hAnsi="Courier New" w:cs="Courier New"/>
+          <w:b/>
+          <w:bCs/>
+          <w:color w:val="660E7A"/>
+          <w:sz w:val="18"/>
+          <w:szCs w:val="18"/>
+        </w:rPr>
+        <w:t>precision</w:t>
+      </w:r>
+      <w:r>
+        <w:rPr>
+          <w:rFonts w:ascii="Courier New" w:eastAsia="Times New Roman" w:hAnsi="Courier New" w:cs="Courier New"/>
+          <w:color w:val="000000"/>
+          <w:sz w:val="18"/>
+          <w:szCs w:val="18"/>
+        </w:rPr>
+        <w:t xml:space="preserve">, </w:t>
+      </w:r>
+      <w:r>
+        <w:rPr>
+          <w:rFonts w:ascii="Courier New" w:eastAsia="Times New Roman" w:hAnsi="Courier New" w:cs="Courier New"/>
+          <w:b/>
+          <w:bCs/>
+          <w:color w:val="660E7A"/>
+          <w:sz w:val="18"/>
+          <w:szCs w:val="18"/>
+        </w:rPr>
+        <w:t>recall</w:t>
+      </w:r>
+      <w:r>
+        <w:rPr>
+          <w:rFonts w:ascii="Courier New" w:eastAsia="Times New Roman" w:hAnsi="Courier New" w:cs="Courier New"/>
+          <w:color w:val="000000"/>
+          <w:sz w:val="18"/>
+          <w:szCs w:val="18"/>
+        </w:rPr>
+        <w:t xml:space="preserve">, </w:t>
+      </w:r>
+      <w:r>
+        <w:rPr>
+          <w:rFonts w:ascii="Courier New" w:eastAsia="Times New Roman" w:hAnsi="Courier New" w:cs="Courier New"/>
+          <w:b/>
+          <w:bCs/>
+          <w:color w:val="660E7A"/>
+          <w:sz w:val="18"/>
+          <w:szCs w:val="18"/>
+        </w:rPr>
+        <w:t>alpha</w:t>
+      </w:r>
+      <w:r>
+        <w:rPr>
+          <w:rFonts w:ascii="Courier New" w:eastAsia="Times New Roman" w:hAnsi="Courier New" w:cs="Courier New"/>
+          <w:color w:val="000000"/>
+          <w:sz w:val="18"/>
+          <w:szCs w:val="18"/>
+        </w:rPr>
+        <w:t>);</w:t>
+      </w:r>
+      <w:r>
+        <w:rPr>
+          <w:rFonts w:ascii="Courier New" w:eastAsia="Times New Roman" w:hAnsi="Courier New" w:cs="Courier New"/>
+          <w:color w:val="000000"/>
+          <w:sz w:val="18"/>
+          <w:szCs w:val="18"/>
+        </w:rPr>
+        <w:br/>
+        <w:t xml:space="preserve">    }</w:t>
+      </w:r>
+      <w:r>
+        <w:rPr>
+          <w:rFonts w:ascii="Courier New" w:eastAsia="Times New Roman" w:hAnsi="Courier New" w:cs="Courier New"/>
+          <w:color w:val="000000"/>
+          <w:sz w:val="18"/>
+          <w:szCs w:val="18"/>
+        </w:rPr>
+        <w:br/>
+        <w:t>}</w:t>
+      </w:r>
+    </w:p>
+    <w:p>
+      <w:pPr>
+        <w:bidi w:val="0"/>
+      </w:pPr>
+    </w:p>
+    <w:p>
+      <w:pPr>
+        <w:bidi w:val="0"/>
+      </w:pPr>
+      <w:r>
+        <w:lastRenderedPageBreak/>
+        <w:t>Its usage may look so:</w:t>
+      </w:r>
+    </w:p>
+    <w:p>
+      <w:pPr>
+        <w:shd w:val="clear" w:color="auto" w:fill="FFFFFF"/>
+        <w:tabs>
+          <w:tab w:val="left" w:pos="916"/>
+          <w:tab w:val="left" w:pos="1832"/>
+          <w:tab w:val="left" w:pos="2748"/>
+          <w:tab w:val="left" w:pos="3664"/>
+          <w:tab w:val="left" w:pos="4580"/>
+          <w:tab w:val="left" w:pos="5496"/>
+          <w:tab w:val="left" w:pos="6412"/>
+          <w:tab w:val="left" w:pos="7328"/>
+          <w:tab w:val="left" w:pos="8244"/>
+          <w:tab w:val="left" w:pos="9160"/>
+          <w:tab w:val="left" w:pos="10076"/>
+          <w:tab w:val="left" w:pos="10992"/>
+          <w:tab w:val="left" w:pos="11908"/>
+          <w:tab w:val="left" w:pos="12824"/>
+          <w:tab w:val="left" w:pos="13740"/>
+          <w:tab w:val="left" w:pos="14656"/>
+        </w:tabs>
+        <w:bidi w:val="0"/>
+        <w:spacing w:after="0" w:line="240" w:lineRule="auto"/>
+        <w:rPr>
+          <w:rFonts w:ascii="Courier New" w:eastAsia="Times New Roman" w:hAnsi="Courier New" w:cs="Courier New"/>
+          <w:color w:val="000000"/>
+          <w:sz w:val="18"/>
+          <w:szCs w:val="18"/>
+        </w:rPr>
+      </w:pPr>
+      <w:r>
+        <w:rPr>
+          <w:rFonts w:ascii="Courier New" w:eastAsia="Times New Roman" w:hAnsi="Courier New" w:cs="Courier New"/>
+          <w:color w:val="000000"/>
+          <w:sz w:val="18"/>
+          <w:szCs w:val="18"/>
+        </w:rPr>
+        <w:t xml:space="preserve">Score </w:t>
+      </w:r>
+      <w:proofErr w:type="spellStart"/>
+      <w:r>
+        <w:rPr>
+          <w:rFonts w:ascii="Courier New" w:eastAsia="Times New Roman" w:hAnsi="Courier New" w:cs="Courier New"/>
+          <w:color w:val="000000"/>
+          <w:sz w:val="18"/>
+          <w:szCs w:val="18"/>
+        </w:rPr>
+        <w:t>score</w:t>
+      </w:r>
+      <w:proofErr w:type="spellEnd"/>
+      <w:r>
+        <w:rPr>
+          <w:rFonts w:ascii="Courier New" w:eastAsia="Times New Roman" w:hAnsi="Courier New" w:cs="Courier New"/>
+          <w:color w:val="000000"/>
+          <w:sz w:val="18"/>
+          <w:szCs w:val="18"/>
+        </w:rPr>
+        <w:t xml:space="preserve"> = </w:t>
+      </w:r>
+      <w:r>
+        <w:rPr>
+          <w:rFonts w:ascii="Courier New" w:eastAsia="Times New Roman" w:hAnsi="Courier New" w:cs="Courier New"/>
+          <w:b/>
+          <w:bCs/>
+          <w:color w:val="000080"/>
+          <w:sz w:val="18"/>
+          <w:szCs w:val="18"/>
+        </w:rPr>
+        <w:t xml:space="preserve">new </w:t>
+      </w:r>
+      <w:proofErr w:type="spellStart"/>
+      <w:r>
+        <w:rPr>
+          <w:rFonts w:ascii="Courier New" w:eastAsia="Times New Roman" w:hAnsi="Courier New" w:cs="Courier New"/>
+          <w:color w:val="000000"/>
+          <w:sz w:val="18"/>
+          <w:szCs w:val="18"/>
+        </w:rPr>
+        <w:t>Score.Builder</w:t>
+      </w:r>
+      <w:proofErr w:type="spellEnd"/>
+      <w:r>
+        <w:rPr>
+          <w:rFonts w:ascii="Courier New" w:eastAsia="Times New Roman" w:hAnsi="Courier New" w:cs="Courier New"/>
+          <w:color w:val="000000"/>
+          <w:sz w:val="18"/>
+          <w:szCs w:val="18"/>
+        </w:rPr>
+        <w:t>()</w:t>
+      </w:r>
+      <w:r>
+        <w:rPr>
+          <w:rFonts w:ascii="Courier New" w:eastAsia="Times New Roman" w:hAnsi="Courier New" w:cs="Courier New"/>
+          <w:color w:val="000000"/>
+          <w:sz w:val="18"/>
+          <w:szCs w:val="18"/>
+        </w:rPr>
+        <w:br/>
+        <w:t xml:space="preserve">      </w:t>
+      </w:r>
+      <w:proofErr w:type="gramStart"/>
+      <w:r>
+        <w:rPr>
+          <w:rFonts w:ascii="Courier New" w:eastAsia="Times New Roman" w:hAnsi="Courier New" w:cs="Courier New"/>
+          <w:color w:val="000000"/>
+          <w:sz w:val="18"/>
+          <w:szCs w:val="18"/>
+        </w:rPr>
+        <w:t xml:space="preserve">  .precision</w:t>
+      </w:r>
+      <w:proofErr w:type="gramEnd"/>
+      <w:r>
+        <w:rPr>
+          <w:rFonts w:ascii="Courier New" w:eastAsia="Times New Roman" w:hAnsi="Courier New" w:cs="Courier New"/>
+          <w:color w:val="000000"/>
+          <w:sz w:val="18"/>
+          <w:szCs w:val="18"/>
+        </w:rPr>
+        <w:t>(precision)</w:t>
+      </w:r>
+      <w:r>
+        <w:rPr>
+          <w:rFonts w:ascii="Courier New" w:eastAsia="Times New Roman" w:hAnsi="Courier New" w:cs="Courier New"/>
+          <w:color w:val="000000"/>
+          <w:sz w:val="18"/>
+          <w:szCs w:val="18"/>
+        </w:rPr>
+        <w:br/>
+        <w:t xml:space="preserve">        .recall(recall)</w:t>
+      </w:r>
+      <w:r>
+        <w:rPr>
+          <w:rFonts w:ascii="Courier New" w:eastAsia="Times New Roman" w:hAnsi="Courier New" w:cs="Courier New"/>
+          <w:color w:val="000000"/>
+          <w:sz w:val="18"/>
+          <w:szCs w:val="18"/>
+        </w:rPr>
+        <w:br/>
+        <w:t xml:space="preserve">        .build();</w:t>
+      </w:r>
+    </w:p>
+    <w:p>
+      <w:pPr>
+        <w:bidi w:val="0"/>
+      </w:pPr>
+    </w:p>
+    <w:p>
+      <w:pPr>
+        <w:bidi w:val="0"/>
+      </w:pPr>
+      <w:r>
+        <w:t xml:space="preserve">For a big list of parameters, it could be a </w:t>
+      </w:r>
+      <w:r>
+        <w:t xml:space="preserve">benefit of using Builders. </w:t>
+      </w:r>
+    </w:p>
+    <w:p>
+      <w:pPr>
+        <w:bidi w:val="0"/>
+      </w:pPr>
+      <w:r>
+        <w:t xml:space="preserve">Summing up this section, we should mention that immutable objects have many benefits and, in many cases, have cross-system influence. For instance, even designing mutable abstract data types with assumption that inner objects will be immutable is much painless and memory consuming than assuming that inner data could change. For instance, all Java collection framework has a weak requirement that it works with immutable types (weak since this check is not forced but assumed). If one pass into, say Hash Set </w:t>
+      </w:r>
+      <w:r>
+        <w:t>an object which is mutable and do not care about not changing the object further will have bugs since the object sits in certain bucket of the hash set. Once the object is changed it is (could be) already not belonging to the bucket it settled</w:t>
+      </w:r>
+      <w:r>
+        <w:t xml:space="preserve"> in</w:t>
+      </w:r>
+      <w:r>
+        <w:t xml:space="preserve">, and the hash set will be corrupted. The same is about tree-based data structures. Changing the object which is settled in the tree will not force for tree reconciliation. A tree will be corrupted. Assuming mutability within abstract data types will require either deep cloning or another exotic strategy. By the way, cloning for immutable data types absolutely has no meaning since two objects with identical state are identical. Within some </w:t>
+      </w:r>
+      <w:r>
+        <w:t xml:space="preserve">circumstances, equality of two objects can be checked only by checking the object reference identificatory. More information could be found in already mentioned </w:t>
+      </w:r>
+      <w:sdt>
+        <w:sdtPr>
+          <w:id w:val="-510221681"/>
+          <w:citation/>
+        </w:sdtPr>
+        <w:sdtContent>
+          <w:r>
+            <w:fldChar w:fldCharType="begin"/>
+          </w:r>
+          <w:r>
+            <w:instrText xml:space="preserve"> CITATION Jos18 \l 1033 </w:instrText>
+          </w:r>
+          <w:r>
+            <w:fldChar w:fldCharType="separate"/>
+          </w:r>
+          <w:r>
+            <w:rPr>
+              <w:noProof/>
+            </w:rPr>
+            <w:t>(Joshua Bloch, 2018)</w:t>
+          </w:r>
+          <w:r>
+            <w:fldChar w:fldCharType="end"/>
+          </w:r>
+        </w:sdtContent>
+      </w:sdt>
+      <w:r>
+        <w:t xml:space="preserve">. The more advanced topics can be found here </w:t>
+      </w:r>
+      <w:sdt>
+        <w:sdtPr>
+          <w:id w:val="-2060770309"/>
+          <w:citation/>
+        </w:sdtPr>
+        <w:sdtContent>
+          <w:r>
+            <w:fldChar w:fldCharType="begin"/>
+          </w:r>
+          <w:r>
+            <w:instrText xml:space="preserve"> CITATION Chr99 \l 1033 </w:instrText>
+          </w:r>
+          <w:r>
+            <w:fldChar w:fldCharType="separate"/>
+          </w:r>
+          <w:r>
+            <w:rPr>
+              <w:noProof/>
+            </w:rPr>
+            <w:t>(Chris Okasaki, 1999)</w:t>
+          </w:r>
+          <w:r>
+            <w:fldChar w:fldCharType="end"/>
+          </w:r>
+        </w:sdtContent>
+      </w:sdt>
+      <w:r>
+        <w:t xml:space="preserve"> which explains how to construct abstract immutable data structures. I.e. how, for instance, do we construct immutable list? </w:t>
+      </w:r>
+      <w:r>
+        <w:t>Simple copy strategy for new list state is a naïve strategy. However, one designing a program solution should be careful to not overcomplicate the logic with immutability. Designing a picture pixel matrix with immutable object is an overkill.</w:t>
+      </w:r>
+    </w:p>
+    <w:p>
+      <w:pPr>
+        <w:bidi w:val="0"/>
+      </w:pPr>
+      <w:bookmarkStart w:id="15" w:name="_GoBack"/>
+      <w:bookmarkEnd w:id="15"/>
+      <w:r>
+        <w:br w:type="page"/>
+      </w:r>
+    </w:p>
+    <w:p>
+      <w:pPr>
         <w:bidi w:val="0"/>
         <w:spacing w:after="160" w:line="259" w:lineRule="auto"/>
       </w:pPr>
@@ -25913,7 +28506,7 @@
         <w:spacing w:after="160" w:line="259" w:lineRule="auto"/>
       </w:pPr>
     </w:p>
-    <w:bookmarkStart w:id="15" w:name="_Toc5856298" w:displacedByCustomXml="next"/>
+    <w:bookmarkStart w:id="16" w:name="_Toc5856298" w:displacedByCustomXml="next"/>
     <w:sdt>
       <w:sdtPr>
         <w:rPr>
@@ -25942,7 +28535,7 @@
           <w:r>
             <w:t>References</w:t>
           </w:r>
-          <w:bookmarkEnd w:id="15"/>
+          <w:bookmarkEnd w:id="16"/>
         </w:p>
         <w:sdt>
           <w:sdtPr>
@@ -26009,6 +28602,36 @@
                   <w:noProof/>
                 </w:rPr>
                 <w:t>Chin-Yew Lin, E. H. (2003). Automatic Evaluation of Summaries Using N-gram.</w:t>
+              </w:r>
+            </w:p>
+            <w:p>
+              <w:pPr>
+                <w:pStyle w:val="Bibliography"/>
+                <w:bidi w:val="0"/>
+                <w:ind w:left="720" w:hanging="720"/>
+                <w:rPr>
+                  <w:noProof/>
+                </w:rPr>
+              </w:pPr>
+              <w:r>
+                <w:rPr>
+                  <w:noProof/>
+                </w:rPr>
+                <w:t xml:space="preserve">Chris Okasaki. (1999). </w:t>
+              </w:r>
+              <w:r>
+                <w:rPr>
+                  <w:i/>
+                  <w:iCs/>
+                  <w:noProof/>
+                </w:rPr>
+                <w:t>Purely functional data structures.</w:t>
+              </w:r>
+              <w:r>
+                <w:rPr>
+                  <w:noProof/>
+                </w:rPr>
+                <w:t xml:space="preserve"> Cambridge University Press.</w:t>
               </w:r>
             </w:p>
             <w:p>
@@ -26628,8 +29251,6 @@
                 <w:fldChar w:fldCharType="end"/>
               </w:r>
             </w:p>
-            <w:bookmarkStart w:id="16" w:name="_GoBack" w:displacedByCustomXml="next"/>
-            <w:bookmarkEnd w:id="16" w:displacedByCustomXml="next"/>
           </w:sdtContent>
         </w:sdt>
       </w:sdtContent>
@@ -28895,11 +31516,29 @@
     <b:Publisher>Addison-Wesley Professional</b:Publisher>
     <b:RefOrder>25</b:RefOrder>
   </b:Source>
+  <b:Source>
+    <b:Tag>Chr99</b:Tag>
+    <b:SourceType>Book</b:SourceType>
+    <b:Guid>{CF816929-2117-43D6-B8EA-75AA7F2DFDC6}</b:Guid>
+    <b:Author>
+      <b:Author>
+        <b:NameList>
+          <b:Person>
+            <b:Last>Chris Okasaki</b:Last>
+          </b:Person>
+        </b:NameList>
+      </b:Author>
+    </b:Author>
+    <b:Title>Purely functional data structures</b:Title>
+    <b:Year>1999</b:Year>
+    <b:Publisher>Cambridge University Press</b:Publisher>
+    <b:RefOrder>26</b:RefOrder>
+  </b:Source>
 </b:Sources>
 </file>
 
 <file path=customXml/itemProps1.xml><?xml version="1.0" encoding="utf-8"?>
-<ds:datastoreItem xmlns:ds="http://schemas.openxmlformats.org/officeDocument/2006/customXml" ds:itemID="{3D4A579B-3CAC-4B6A-AE43-731A599601DB}">
+<ds:datastoreItem xmlns:ds="http://schemas.openxmlformats.org/officeDocument/2006/customXml" ds:itemID="{BD02696E-90EC-490D-8688-9A79B630DCA7}">
   <ds:schemaRefs>
     <ds:schemaRef ds:uri="http://schemas.openxmlformats.org/officeDocument/2006/bibliography"/>
   </ds:schemaRefs>

</xml_diff>

<commit_message>
doc updated. platform as library finished
</commit_message>
<xml_diff>
--- a/docs/Summary Evaluation Platform.docx
+++ b/docs/Summary Evaluation Platform.docx
@@ -28398,7 +28398,13 @@
         <w:bidi w:val="0"/>
       </w:pPr>
       <w:r>
-        <w:t xml:space="preserve">Summing up this section, we should mention that immutable objects have many benefits and, in many cases, have cross-system influence. For instance, even designing mutable abstract data types with assumption that inner objects will be immutable is much painless and memory consuming than assuming that inner data could change. For instance, all Java collection framework has a weak requirement that it works with immutable types (weak since this check is not forced but assumed). If one pass into, say Hash Set </w:t>
+        <w:t>Summing up this section, we should mention that immutable objects have many benefits and, in many cases, have cross-system influence. For instance, even designing mutable abstract data types with assumption that inner objects will be immutable is much painless and memory consuming than assuming that inner data could change. For instance, all Java collection framework has a weak requirement that it works with immutable types (weak since this check is not forced but assumed). If one pass into, say</w:t>
+      </w:r>
+      <w:r>
+        <w:t>,</w:t>
+      </w:r>
+      <w:r>
+        <w:t xml:space="preserve"> Hash Set </w:t>
       </w:r>
       <w:r>
         <w:t>an object which is mutable and do not care about not changing the object further will have bugs since the object sits in certain bucket of the hash set. Once the object is changed it is (could be) already not belonging to the bucket it settled</w:t>
@@ -28476,34 +28482,670 @@
     </w:p>
     <w:p>
       <w:pPr>
+        <w:pStyle w:val="Heading3"/>
+        <w:bidi w:val="0"/>
+      </w:pPr>
+      <w:r>
+        <w:t>5.4.3</w:t>
+      </w:r>
+      <w:r>
+        <w:t>.</w:t>
+      </w:r>
+      <w:r>
+        <w:t xml:space="preserve"> Convention</w:t>
+      </w:r>
+    </w:p>
+    <w:p>
+      <w:pPr>
+        <w:bidi w:val="0"/>
+      </w:pPr>
+      <w:r>
+        <w:t xml:space="preserve">By our opinion </w:t>
+      </w:r>
+      <w:r>
+        <w:t xml:space="preserve">the topic of convention is underestimated in software engineering. </w:t>
+      </w:r>
+      <w:r>
+        <w:t>By convention we mean a set of rules/agreements that one should follow. We think that the subject is not so popular in academic researches. However, there is some (weak</w:t>
+      </w:r>
+      <w:r>
+        <w:t xml:space="preserve"> by us</w:t>
+      </w:r>
+      <w:r>
+        <w:t xml:space="preserve">) attention in open source and commercial </w:t>
+      </w:r>
+      <w:r>
+        <w:t xml:space="preserve">product </w:t>
+      </w:r>
+      <w:r>
+        <w:t>worlds</w:t>
+      </w:r>
+      <w:r>
+        <w:t>.</w:t>
+      </w:r>
+      <w:r>
+        <w:t xml:space="preserve"> </w:t>
+      </w:r>
+      <w:r>
+        <w:t xml:space="preserve">Although one could say for instance object-oriented patterns are convention and have well acceptance even in academic word, but patterns are not convention in broad terms of speaking. If you follow OOP patterns as they </w:t>
+      </w:r>
+      <w:r>
+        <w:t xml:space="preserve">are </w:t>
+      </w:r>
+      <w:r>
+        <w:t>suggested (maybe) you will get an elegant solution for your problem, but it is only your problem and your part</w:t>
+      </w:r>
+      <w:r>
+        <w:t>. Others are free not to solve their solutions in the same way. Here, by convention we mean almost an ‘obligation’ to follow the same agreements in overall project.</w:t>
+      </w:r>
+    </w:p>
+    <w:p>
+      <w:pPr>
+        <w:bidi w:val="0"/>
+      </w:pPr>
+      <w:r>
+        <w:lastRenderedPageBreak/>
+        <w:t>I</w:t>
+      </w:r>
+      <w:r>
+        <w:t>t is not by occasion that we have not call this section ‘code convention’. Although code conventions are important part of the code</w:t>
+      </w:r>
+      <w:r>
+        <w:t xml:space="preserve"> but b</w:t>
+      </w:r>
+      <w:r>
+        <w:t>y code convention</w:t>
+      </w:r>
+      <w:r>
+        <w:t>,</w:t>
+      </w:r>
+      <w:r>
+        <w:t xml:space="preserve"> </w:t>
+      </w:r>
+      <w:r>
+        <w:t xml:space="preserve">it is regularly assumed </w:t>
+      </w:r>
+      <w:r>
+        <w:t>the agreements of how to give names for types, variables</w:t>
+      </w:r>
+      <w:r>
+        <w:t>, constants, starting code blocks, etc. For the Java language it is strange if the variable contains underscore as word delimiters, but no official code guideline exists as far as we know (The Python language go</w:t>
+      </w:r>
+      <w:r>
+        <w:t>es</w:t>
+      </w:r>
+      <w:r>
+        <w:t xml:space="preserve"> further and </w:t>
+      </w:r>
+      <w:r>
+        <w:t>has</w:t>
+      </w:r>
+      <w:r>
+        <w:t xml:space="preserve"> an official Python Enhancement Proposal – PEP, which defines the language style – PEP 8).</w:t>
+      </w:r>
+      <w:r>
+        <w:t xml:space="preserve"> There is a work </w:t>
+      </w:r>
+      <w:sdt>
+        <w:sdtPr>
+          <w:id w:val="-252361488"/>
+          <w:citation/>
+        </w:sdtPr>
+        <w:sdtContent>
+          <w:r>
+            <w:fldChar w:fldCharType="begin"/>
+          </w:r>
+          <w:r>
+            <w:instrText xml:space="preserve"> CITATION Mic11 \l 1033 </w:instrText>
+          </w:r>
+          <w:r>
+            <w:fldChar w:fldCharType="separate"/>
+          </w:r>
+          <w:r>
+            <w:rPr>
+              <w:noProof/>
+            </w:rPr>
+            <w:t>(Michael Smith, 2011)</w:t>
+          </w:r>
+          <w:r>
+            <w:fldChar w:fldCharType="end"/>
+          </w:r>
+        </w:sdtContent>
+      </w:sdt>
+      <w:r>
+        <w:t xml:space="preserve"> that proposes following (Java) code conventions as a metric for measuring maintainability.</w:t>
+      </w:r>
+    </w:p>
+    <w:p>
+      <w:pPr>
+        <w:bidi w:val="0"/>
+      </w:pPr>
+      <w:r>
+        <w:t xml:space="preserve">We think that following </w:t>
+      </w:r>
+      <w:r>
+        <w:t>common</w:t>
+      </w:r>
+      <w:r>
+        <w:t xml:space="preserve"> convention</w:t>
+      </w:r>
+      <w:r>
+        <w:t>s</w:t>
+      </w:r>
+      <w:r>
+        <w:t xml:space="preserve"> not only in code but in overall structure</w:t>
+      </w:r>
+      <w:r>
+        <w:t xml:space="preserve"> helps, first,</w:t>
+      </w:r>
+      <w:r>
+        <w:t xml:space="preserve"> in reducing </w:t>
+      </w:r>
+      <w:r>
+        <w:t xml:space="preserve">‘entropy’. The, second, more important by us thing is to create similarity within all part of the system. </w:t>
+      </w:r>
+      <w:r>
+        <w:rPr>
+          <w:i/>
+          <w:iCs/>
+        </w:rPr>
+        <w:t xml:space="preserve">We think that human cognitive properties as </w:t>
+      </w:r>
+      <w:r>
+        <w:rPr>
+          <w:i/>
+          <w:iCs/>
+        </w:rPr>
+        <w:t>repeatability if used properly should reduce the learning curve as well help with understanding</w:t>
+      </w:r>
+      <w:r>
+        <w:t xml:space="preserve">. For example, Java today has almost completely switched to declarative build systems as Maven/Gradle. The heart of those systems is </w:t>
+      </w:r>
+      <w:r>
+        <w:t>a slogan ‘convention over configuration’. In the simplest form it means the common directory structure for the projects: ‘</w:t>
+      </w:r>
+      <w:proofErr w:type="spellStart"/>
+      <w:r>
+        <w:t>src</w:t>
+      </w:r>
+      <w:proofErr w:type="spellEnd"/>
+      <w:r>
+        <w:t>/’ for sources and ‘target/’ for binaries output. As well, source directory is structured in the following way: ‘</w:t>
+      </w:r>
+      <w:proofErr w:type="spellStart"/>
+      <w:r>
+        <w:t>src</w:t>
+      </w:r>
+      <w:proofErr w:type="spellEnd"/>
+      <w:r>
+        <w:t>/main/java/’, ‘</w:t>
+      </w:r>
+      <w:proofErr w:type="spellStart"/>
+      <w:r>
+        <w:t>src</w:t>
+      </w:r>
+      <w:proofErr w:type="spellEnd"/>
+      <w:r>
+        <w:t>/main/resources/’, ‘</w:t>
+      </w:r>
+      <w:proofErr w:type="spellStart"/>
+      <w:r>
+        <w:t>src</w:t>
+      </w:r>
+      <w:proofErr w:type="spellEnd"/>
+      <w:r>
+        <w:t>/test/java/’, ‘</w:t>
+      </w:r>
+      <w:proofErr w:type="spellStart"/>
+      <w:r>
+        <w:t>src</w:t>
+      </w:r>
+      <w:proofErr w:type="spellEnd"/>
+      <w:r>
+        <w:t xml:space="preserve">/test/resources/’. </w:t>
+      </w:r>
+      <w:r>
+        <w:rPr>
+          <w:i/>
+          <w:iCs/>
+        </w:rPr>
+        <w:t xml:space="preserve">Such </w:t>
+      </w:r>
+      <w:r>
+        <w:rPr>
+          <w:i/>
+          <w:iCs/>
+        </w:rPr>
+        <w:t xml:space="preserve">a </w:t>
+      </w:r>
+      <w:r>
+        <w:rPr>
+          <w:i/>
+          <w:iCs/>
+        </w:rPr>
+        <w:t>small mental</w:t>
+      </w:r>
+      <w:r>
+        <w:rPr>
+          <w:i/>
+          <w:iCs/>
+        </w:rPr>
+        <w:t xml:space="preserve"> </w:t>
+      </w:r>
+      <w:r>
+        <w:rPr>
+          <w:i/>
+          <w:iCs/>
+        </w:rPr>
+        <w:t>shift to convention instead of procedural builds saves now tons of time because whoever familiar with one project in this structure exactly knows what to expect in another project</w:t>
+      </w:r>
+      <w:r>
+        <w:rPr>
+          <w:i/>
+          <w:iCs/>
+        </w:rPr>
+        <w:t xml:space="preserve"> without any need to learn the actual build pipeline</w:t>
+      </w:r>
+      <w:r>
+        <w:t>.</w:t>
+      </w:r>
+    </w:p>
+    <w:p>
+      <w:pPr>
+        <w:bidi w:val="0"/>
+      </w:pPr>
+      <w:r>
+        <w:t>We have taken it is a good practice. The source code packages are defined in the same structure. The project source code is split into two parts: ‘core/’ and ‘</w:t>
+      </w:r>
+      <w:proofErr w:type="spellStart"/>
+      <w:r>
+        <w:t>concrete_metric</w:t>
+      </w:r>
+      <w:proofErr w:type="spellEnd"/>
+      <w:r>
+        <w:t xml:space="preserve">/’. Core contains (abstract) entities which already discussed as processors, reporters, etc. It also contains other things for GUI, statistics and so on. </w:t>
+      </w:r>
+      <w:r>
+        <w:t>Concrete metrics contain the metric related implementations of discussed entities. Figure 5</w:t>
+      </w:r>
+      <w:r>
+        <w:t>.</w:t>
+      </w:r>
+      <w:r>
+        <w:t xml:space="preserve"> shows the high-level package structure.</w:t>
+      </w:r>
+    </w:p>
+    <w:p>
+      <w:pPr>
+        <w:bidi w:val="0"/>
+        <w:jc w:val="center"/>
+      </w:pPr>
+      <w:r>
+        <w:rPr>
+          <w:noProof/>
+        </w:rPr>
+        <w:drawing>
+          <wp:inline distT="0" distB="0" distL="0" distR="0" wp14:anchorId="3475673C" wp14:editId="17063C92">
+            <wp:extent cx="4943475" cy="1371600"/>
+            <wp:effectExtent l="0" t="0" r="9525" b="0"/>
+            <wp:docPr id="7" name="Picture 7"/>
+            <wp:cNvGraphicFramePr>
+              <a:graphicFrameLocks xmlns:a="http://schemas.openxmlformats.org/drawingml/2006/main" noChangeAspect="1"/>
+            </wp:cNvGraphicFramePr>
+            <a:graphic xmlns:a="http://schemas.openxmlformats.org/drawingml/2006/main">
+              <a:graphicData uri="http://schemas.openxmlformats.org/drawingml/2006/picture">
+                <pic:pic xmlns:pic="http://schemas.openxmlformats.org/drawingml/2006/picture">
+                  <pic:nvPicPr>
+                    <pic:cNvPr id="1" name=""/>
+                    <pic:cNvPicPr/>
+                  </pic:nvPicPr>
+                  <pic:blipFill>
+                    <a:blip r:embed="rId17"/>
+                    <a:stretch>
+                      <a:fillRect/>
+                    </a:stretch>
+                  </pic:blipFill>
+                  <pic:spPr>
+                    <a:xfrm>
+                      <a:off x="0" y="0"/>
+                      <a:ext cx="4943475" cy="1371600"/>
+                    </a:xfrm>
+                    <a:prstGeom prst="rect">
+                      <a:avLst/>
+                    </a:prstGeom>
+                  </pic:spPr>
+                </pic:pic>
+              </a:graphicData>
+            </a:graphic>
+          </wp:inline>
+        </w:drawing>
+      </w:r>
+    </w:p>
+    <w:p>
+      <w:pPr>
+        <w:bidi w:val="0"/>
+        <w:spacing w:after="160" w:line="259" w:lineRule="auto"/>
+        <w:jc w:val="center"/>
+      </w:pPr>
+      <w:r>
+        <w:t>Figure 5.</w:t>
+      </w:r>
+    </w:p>
+    <w:p>
+      <w:pPr>
+        <w:bidi w:val="0"/>
+        <w:spacing w:after="160" w:line="259" w:lineRule="auto"/>
+      </w:pPr>
+    </w:p>
+    <w:p>
+      <w:pPr>
+        <w:bidi w:val="0"/>
+        <w:spacing w:after="160" w:line="259" w:lineRule="auto"/>
+      </w:pPr>
+      <w:r>
+        <w:t>Figure 6</w:t>
+      </w:r>
+      <w:r>
+        <w:t>.</w:t>
+      </w:r>
+      <w:r>
+        <w:t xml:space="preserve"> shows the structure of core sub package.</w:t>
+      </w:r>
+    </w:p>
+    <w:p>
+      <w:pPr>
+        <w:bidi w:val="0"/>
+        <w:spacing w:after="160" w:line="259" w:lineRule="auto"/>
+        <w:jc w:val="center"/>
+      </w:pPr>
+      <w:r>
+        <w:rPr>
+          <w:noProof/>
+        </w:rPr>
+        <w:lastRenderedPageBreak/>
+        <w:drawing>
+          <wp:inline distT="0" distB="0" distL="0" distR="0" wp14:anchorId="6FA9B84A" wp14:editId="5D0FDE4D">
+            <wp:extent cx="4953000" cy="4391025"/>
+            <wp:effectExtent l="0" t="0" r="0" b="9525"/>
+            <wp:docPr id="8" name="Picture 8"/>
+            <wp:cNvGraphicFramePr>
+              <a:graphicFrameLocks xmlns:a="http://schemas.openxmlformats.org/drawingml/2006/main" noChangeAspect="1"/>
+            </wp:cNvGraphicFramePr>
+            <a:graphic xmlns:a="http://schemas.openxmlformats.org/drawingml/2006/main">
+              <a:graphicData uri="http://schemas.openxmlformats.org/drawingml/2006/picture">
+                <pic:pic xmlns:pic="http://schemas.openxmlformats.org/drawingml/2006/picture">
+                  <pic:nvPicPr>
+                    <pic:cNvPr id="1" name=""/>
+                    <pic:cNvPicPr/>
+                  </pic:nvPicPr>
+                  <pic:blipFill>
+                    <a:blip r:embed="rId18"/>
+                    <a:stretch>
+                      <a:fillRect/>
+                    </a:stretch>
+                  </pic:blipFill>
+                  <pic:spPr>
+                    <a:xfrm>
+                      <a:off x="0" y="0"/>
+                      <a:ext cx="4953000" cy="4391025"/>
+                    </a:xfrm>
+                    <a:prstGeom prst="rect">
+                      <a:avLst/>
+                    </a:prstGeom>
+                  </pic:spPr>
+                </pic:pic>
+              </a:graphicData>
+            </a:graphic>
+          </wp:inline>
+        </w:drawing>
+      </w:r>
+    </w:p>
+    <w:p>
+      <w:pPr>
+        <w:bidi w:val="0"/>
+        <w:spacing w:after="160" w:line="259" w:lineRule="auto"/>
+        <w:jc w:val="center"/>
+      </w:pPr>
+      <w:r>
+        <w:t>Figure 6.</w:t>
+      </w:r>
+    </w:p>
+    <w:p>
+      <w:pPr>
+        <w:bidi w:val="0"/>
+        <w:spacing w:after="160" w:line="259" w:lineRule="auto"/>
+      </w:pPr>
+    </w:p>
+    <w:p>
+      <w:pPr>
+        <w:bidi w:val="0"/>
+        <w:spacing w:after="160" w:line="259" w:lineRule="auto"/>
+      </w:pPr>
+      <w:r>
+        <w:t xml:space="preserve">The most things are already familiar to one who has read previous section. Utilities directory is an unavoidable </w:t>
+      </w:r>
+      <w:r>
+        <w:t>directory which either contains some common functionality that should be used by concrete topic or an entity that hard to decide about classification.</w:t>
+      </w:r>
+    </w:p>
+    <w:p>
+      <w:pPr>
+        <w:bidi w:val="0"/>
+        <w:spacing w:after="160" w:line="259" w:lineRule="auto"/>
+      </w:pPr>
+      <w:r>
+        <w:t xml:space="preserve">On Figure 7., one can observe the ‘proof’ of said – concrete metrics are mimicking the core. If one in a future would like to extend the library. We suggest him to follow the </w:t>
+      </w:r>
+      <w:r>
+        <w:t>convention. (‘</w:t>
+      </w:r>
+      <w:proofErr w:type="spellStart"/>
+      <w:r>
+        <w:t>elena</w:t>
+      </w:r>
+      <w:proofErr w:type="spellEnd"/>
+      <w:r>
+        <w:t>’ sub package stays with that name because of historical reasons. This package is responsible for readability metrics implementation)</w:t>
+      </w:r>
+    </w:p>
+    <w:p>
+      <w:pPr>
+        <w:bidi w:val="0"/>
+        <w:spacing w:after="160" w:line="259" w:lineRule="auto"/>
+        <w:jc w:val="center"/>
+      </w:pPr>
+      <w:r>
+        <w:rPr>
+          <w:noProof/>
+        </w:rPr>
+        <w:lastRenderedPageBreak/>
+        <w:drawing>
+          <wp:inline distT="0" distB="0" distL="0" distR="0" wp14:anchorId="3ED8C6ED" wp14:editId="1D544C2A">
+            <wp:extent cx="4953000" cy="4572000"/>
+            <wp:effectExtent l="0" t="0" r="0" b="0"/>
+            <wp:docPr id="9" name="Picture 9"/>
+            <wp:cNvGraphicFramePr>
+              <a:graphicFrameLocks xmlns:a="http://schemas.openxmlformats.org/drawingml/2006/main" noChangeAspect="1"/>
+            </wp:cNvGraphicFramePr>
+            <a:graphic xmlns:a="http://schemas.openxmlformats.org/drawingml/2006/main">
+              <a:graphicData uri="http://schemas.openxmlformats.org/drawingml/2006/picture">
+                <pic:pic xmlns:pic="http://schemas.openxmlformats.org/drawingml/2006/picture">
+                  <pic:nvPicPr>
+                    <pic:cNvPr id="1" name=""/>
+                    <pic:cNvPicPr/>
+                  </pic:nvPicPr>
+                  <pic:blipFill>
+                    <a:blip r:embed="rId19"/>
+                    <a:stretch>
+                      <a:fillRect/>
+                    </a:stretch>
+                  </pic:blipFill>
+                  <pic:spPr>
+                    <a:xfrm>
+                      <a:off x="0" y="0"/>
+                      <a:ext cx="4953000" cy="4572000"/>
+                    </a:xfrm>
+                    <a:prstGeom prst="rect">
+                      <a:avLst/>
+                    </a:prstGeom>
+                  </pic:spPr>
+                </pic:pic>
+              </a:graphicData>
+            </a:graphic>
+          </wp:inline>
+        </w:drawing>
+      </w:r>
+    </w:p>
+    <w:p>
+      <w:pPr>
+        <w:bidi w:val="0"/>
+        <w:spacing w:after="160" w:line="259" w:lineRule="auto"/>
+        <w:jc w:val="center"/>
+      </w:pPr>
+      <w:r>
+        <w:t>Figure 7.</w:t>
+      </w:r>
+    </w:p>
+    <w:p>
+      <w:pPr>
+        <w:bidi w:val="0"/>
+        <w:spacing w:after="160" w:line="259" w:lineRule="auto"/>
+      </w:pPr>
+    </w:p>
+    <w:p>
+      <w:pPr>
+        <w:bidi w:val="0"/>
+        <w:spacing w:after="160" w:line="259" w:lineRule="auto"/>
+      </w:pPr>
+      <w:r>
+        <w:t xml:space="preserve">In the end of this section we want to suggest a book </w:t>
+      </w:r>
+      <w:sdt>
+        <w:sdtPr>
+          <w:id w:val="-2115667902"/>
+          <w:citation/>
+        </w:sdtPr>
+        <w:sdtContent>
+          <w:r>
+            <w:fldChar w:fldCharType="begin"/>
+          </w:r>
+          <w:r>
+            <w:instrText xml:space="preserve"> CITATION Don13 \l 1033 </w:instrText>
+          </w:r>
+          <w:r>
+            <w:fldChar w:fldCharType="separate"/>
+          </w:r>
+          <w:r>
+            <w:rPr>
+              <w:noProof/>
+            </w:rPr>
+            <w:t>(Donald A. Norman, 2013)</w:t>
+          </w:r>
+          <w:r>
+            <w:fldChar w:fldCharType="end"/>
+          </w:r>
+        </w:sdtContent>
+      </w:sdt>
+      <w:r>
+        <w:t xml:space="preserve"> that is not related to programming. It is related to design of things in general. The design of source code in many aspects more an art </w:t>
+      </w:r>
+      <w:r>
+        <w:t xml:space="preserve">and experience </w:t>
+      </w:r>
+      <w:r>
+        <w:t xml:space="preserve">than </w:t>
+      </w:r>
+      <w:r>
+        <w:t>science (a computer does not care about directory structures – this information helps people). The design of surrounding us things in many cases can be an inspiration for the code design (at least reducing the number of strange sometimes even scary or ridiculous places in code).</w:t>
+      </w:r>
+    </w:p>
+    <w:p>
+      <w:pPr>
+        <w:pStyle w:val="Heading2"/>
+        <w:bidi w:val="0"/>
+      </w:pPr>
+      <w:r>
+        <w:t>5.5. Platform as Library – Conclusion</w:t>
+      </w:r>
+    </w:p>
+    <w:p>
+      <w:pPr>
+        <w:bidi w:val="0"/>
+      </w:pPr>
+      <w:r>
+        <w:t xml:space="preserve">The project has the open source code. </w:t>
+      </w:r>
+      <w:r>
+        <w:t xml:space="preserve">The amount of the </w:t>
+      </w:r>
+      <w:r>
+        <w:t xml:space="preserve">source code </w:t>
+      </w:r>
+      <w:r>
+        <w:t>has</w:t>
+      </w:r>
+      <w:r>
+        <w:t xml:space="preserve"> </w:t>
+      </w:r>
+      <w:r>
+        <w:t>a non</w:t>
+      </w:r>
+      <w:r>
+        <w:t xml:space="preserve">trivial </w:t>
+      </w:r>
+      <w:r>
+        <w:t xml:space="preserve">volume. Instead of trying to have every feature and class to be described we have given a conceptual overview for chosen design. We think that a one wishing to use the project as a library or even to extend it in some manner will be able to do so with almost no effort. We think that the project has a straightforward design. The pipeline definition of domain-specific language either allows the definition of custom pipelines in comfortable and easy manner or, if somebody </w:t>
+      </w:r>
+      <w:r>
+        <w:lastRenderedPageBreak/>
+        <w:t xml:space="preserve">would like to define additional operators she could do it easily too. We also think that </w:t>
+      </w:r>
+      <w:proofErr w:type="spellStart"/>
+      <w:r>
+        <w:t>IoC</w:t>
+      </w:r>
+      <w:proofErr w:type="spellEnd"/>
+      <w:r>
+        <w:t xml:space="preserve"> approach allows to see overall code structure in one place and it should not be an issue to understand how inner parts work. As well, concurrency and immutability should </w:t>
+      </w:r>
+      <w:r>
+        <w:t>not scare away since they are explained too. After all, the convention principle that we tried to follow should allow faster understanding of different parts of the system. Eventually, we tried to describe the design foundation that will allow easy navigation and understanding of source code which by our opinion is not hard to understand and extend because of chosen design principles. There are many other parts of system that are out of scope. The</w:t>
+      </w:r>
+      <w:r>
+        <w:t>ir</w:t>
+      </w:r>
+      <w:r>
+        <w:t xml:space="preserve"> usage will be explained in next chapters (as well the reference to source code will be given too).</w:t>
+      </w:r>
+    </w:p>
+    <w:p>
+      <w:pPr>
+        <w:pStyle w:val="Heading1"/>
+        <w:bidi w:val="0"/>
+      </w:pPr>
+      <w:r>
+        <w:t>6. User Guide</w:t>
+      </w:r>
+    </w:p>
+    <w:p>
+      <w:pPr>
         <w:bidi w:val="0"/>
       </w:pPr>
       <w:bookmarkStart w:id="15" w:name="_GoBack"/>
       <w:bookmarkEnd w:id="15"/>
-      <w:r>
-        <w:br w:type="page"/>
-      </w:r>
     </w:p>
     <w:p>
       <w:pPr>
         <w:bidi w:val="0"/>
         <w:spacing w:after="160" w:line="259" w:lineRule="auto"/>
       </w:pPr>
+      <w:r>
+        <w:br w:type="page"/>
+      </w:r>
     </w:p>
     <w:p>
       <w:pPr>
         <w:bidi w:val="0"/>
-      </w:pPr>
-    </w:p>
-    <w:p>
-      <w:pPr>
-        <w:bidi w:val="0"/>
-      </w:pPr>
-    </w:p>
-    <w:p>
-      <w:pPr>
-        <w:bidi w:val="0"/>
-        <w:spacing w:after="160" w:line="259" w:lineRule="auto"/>
       </w:pPr>
     </w:p>
     <w:bookmarkStart w:id="16" w:name="_Toc5856298" w:displacedByCustomXml="next"/>
@@ -28662,6 +29304,36 @@
                   <w:noProof/>
                 </w:rPr>
                 <w:t>. (Debian) Retrieved March 2019, from https://benchmarksgame-team.pages.debian.net/benchmarksgame/</w:t>
+              </w:r>
+            </w:p>
+            <w:p>
+              <w:pPr>
+                <w:pStyle w:val="Bibliography"/>
+                <w:bidi w:val="0"/>
+                <w:ind w:left="720" w:hanging="720"/>
+                <w:rPr>
+                  <w:noProof/>
+                </w:rPr>
+              </w:pPr>
+              <w:r>
+                <w:rPr>
+                  <w:noProof/>
+                </w:rPr>
+                <w:t xml:space="preserve">Donald A. Norman. (2013). </w:t>
+              </w:r>
+              <w:r>
+                <w:rPr>
+                  <w:i/>
+                  <w:iCs/>
+                  <w:noProof/>
+                </w:rPr>
+                <w:t>The Design of Everyday Things: Revised and Expanded Edition.</w:t>
+              </w:r>
+              <w:r>
+                <w:rPr>
+                  <w:noProof/>
+                </w:rPr>
+                <w:t xml:space="preserve"> Basic Books.</w:t>
               </w:r>
             </w:p>
             <w:p>
@@ -28951,7 +29623,6 @@
                 <w:rPr>
                   <w:noProof/>
                 </w:rPr>
-                <w:lastRenderedPageBreak/>
                 <w:t>Marina Litvak, C. A. (2015). HEADS: Headline Generation as Sequence Prediction Using an Abstract Feature-Rich Space.</w:t>
               </w:r>
             </w:p>
@@ -28968,6 +29639,7 @@
                 <w:rPr>
                   <w:noProof/>
                 </w:rPr>
+                <w:lastRenderedPageBreak/>
                 <w:t xml:space="preserve">Martin Fowler. (2005, June 26). </w:t>
               </w:r>
               <w:r>
@@ -29013,6 +29685,36 @@
                   <w:noProof/>
                 </w:rPr>
                 <w:t xml:space="preserve"> Addison-Wesley Professional.</w:t>
+              </w:r>
+            </w:p>
+            <w:p>
+              <w:pPr>
+                <w:pStyle w:val="Bibliography"/>
+                <w:bidi w:val="0"/>
+                <w:ind w:left="720" w:hanging="720"/>
+                <w:rPr>
+                  <w:noProof/>
+                </w:rPr>
+              </w:pPr>
+              <w:r>
+                <w:rPr>
+                  <w:noProof/>
+                </w:rPr>
+                <w:t xml:space="preserve">Michael Smith, B. G. (2011). Code Convention Adherence in Evolving Software. </w:t>
+              </w:r>
+              <w:r>
+                <w:rPr>
+                  <w:i/>
+                  <w:iCs/>
+                  <w:noProof/>
+                </w:rPr>
+                <w:t>27th IEEE International Conference on Software Maintenance (ICSM)</w:t>
+              </w:r>
+              <w:r>
+                <w:rPr>
+                  <w:noProof/>
+                </w:rPr>
+                <w:t>, (pp. 504-507).</w:t>
               </w:r>
             </w:p>
             <w:p>
@@ -29256,7 +29958,7 @@
       </w:sdtContent>
     </w:sdt>
     <w:sectPr>
-      <w:footerReference w:type="default" r:id="rId17"/>
+      <w:footerReference w:type="default" r:id="rId20"/>
       <w:pgSz w:w="12240" w:h="15840"/>
       <w:pgMar w:top="1440" w:right="1440" w:bottom="1440" w:left="1440" w:header="720" w:footer="720" w:gutter="0"/>
       <w:cols w:space="720"/>
@@ -31534,11 +32236,50 @@
     <b:Publisher>Cambridge University Press</b:Publisher>
     <b:RefOrder>26</b:RefOrder>
   </b:Source>
+  <b:Source>
+    <b:Tag>Mic11</b:Tag>
+    <b:SourceType>ConferenceProceedings</b:SourceType>
+    <b:Guid>{746491B5-E396-4EF2-98A7-B99EDC74DDD1}</b:Guid>
+    <b:Title>Code Convention Adherence in Evolving Software</b:Title>
+    <b:Year>2011</b:Year>
+    <b:Author>
+      <b:Author>
+        <b:NameList>
+          <b:Person>
+            <b:Last>Michael Smith</b:Last>
+            <b:First>Barry</b:First>
+            <b:Middle>Gergel, H. James Hoover, Eleni Stroulia</b:Middle>
+          </b:Person>
+        </b:NameList>
+      </b:Author>
+    </b:Author>
+    <b:Pages>504-507</b:Pages>
+    <b:ConferenceName>27th IEEE International Conference on Software Maintenance (ICSM)</b:ConferenceName>
+    <b:RefOrder>27</b:RefOrder>
+  </b:Source>
+  <b:Source>
+    <b:Tag>Don13</b:Tag>
+    <b:SourceType>Book</b:SourceType>
+    <b:Guid>{4D152774-F155-48A5-85EB-3A0F864225EF}</b:Guid>
+    <b:Title>The Design of Everyday Things: Revised and Expanded Edition</b:Title>
+    <b:Year>2013</b:Year>
+    <b:Publisher>Basic Books</b:Publisher>
+    <b:Author>
+      <b:Author>
+        <b:NameList>
+          <b:Person>
+            <b:Last>Donald A. Norman</b:Last>
+          </b:Person>
+        </b:NameList>
+      </b:Author>
+    </b:Author>
+    <b:RefOrder>28</b:RefOrder>
+  </b:Source>
 </b:Sources>
 </file>
 
 <file path=customXml/itemProps1.xml><?xml version="1.0" encoding="utf-8"?>
-<ds:datastoreItem xmlns:ds="http://schemas.openxmlformats.org/officeDocument/2006/customXml" ds:itemID="{BD02696E-90EC-490D-8688-9A79B630DCA7}">
+<ds:datastoreItem xmlns:ds="http://schemas.openxmlformats.org/officeDocument/2006/customXml" ds:itemID="{6729E26A-C79F-45F1-9114-D011B572A1A7}">
   <ds:schemaRefs>
     <ds:schemaRef ds:uri="http://schemas.openxmlformats.org/officeDocument/2006/bibliography"/>
   </ds:schemaRefs>

</xml_diff>

<commit_message>
doc updated. user guide started
</commit_message>
<xml_diff>
--- a/docs/Summary Evaluation Platform.docx
+++ b/docs/Summary Evaluation Platform.docx
@@ -9827,7 +9827,19 @@
         <w:rPr>
           <w:rFonts w:eastAsiaTheme="minorEastAsia"/>
         </w:rPr>
-        <w:t xml:space="preserve">We do not claim but we think it is logically to assume that in those project that are delivered on time and budget </w:t>
+        <w:t>We do not claim but we think it is logically to assume that in those project that are delivered on time and budget</w:t>
+      </w:r>
+      <w:r>
+        <w:rPr>
+          <w:rFonts w:eastAsiaTheme="minorEastAsia"/>
+        </w:rPr>
+        <w:t>,</w:t>
+      </w:r>
+      <w:r>
+        <w:rPr>
+          <w:rFonts w:eastAsiaTheme="minorEastAsia"/>
+        </w:rPr>
+        <w:t xml:space="preserve"> </w:t>
       </w:r>
       <w:r>
         <w:rPr>
@@ -29131,17 +29143,638 @@
       <w:pPr>
         <w:bidi w:val="0"/>
       </w:pPr>
+      <w:r>
+        <w:t xml:space="preserve">In this chapter we will present the usage of the platform from the user perspective. We will explain how to install, run and use the GUI client. As well, we will explain how to </w:t>
+      </w:r>
+      <w:r>
+        <w:t>prepare input data for processing.</w:t>
+      </w:r>
+    </w:p>
+    <w:p>
+      <w:pPr>
+        <w:pStyle w:val="Heading2"/>
+        <w:bidi w:val="0"/>
+      </w:pPr>
+      <w:r>
+        <w:t>6.1. Prerequisites</w:t>
+      </w:r>
+    </w:p>
+    <w:p>
+      <w:pPr>
+        <w:bidi w:val="0"/>
+      </w:pPr>
+      <w:r>
+        <w:t>These are the basic requirements for running the software.</w:t>
+      </w:r>
+    </w:p>
+    <w:p>
+      <w:pPr>
+        <w:pStyle w:val="ListParagraph"/>
+        <w:numPr>
+          <w:ilvl w:val="0"/>
+          <w:numId w:val="6"/>
+        </w:numPr>
+        <w:bidi w:val="0"/>
+      </w:pPr>
+      <w:r>
+        <w:t>The software requires JRE 1.8 installed on the system.</w:t>
+      </w:r>
+    </w:p>
+    <w:p>
+      <w:pPr>
+        <w:pStyle w:val="ListParagraph"/>
+        <w:numPr>
+          <w:ilvl w:val="0"/>
+          <w:numId w:val="6"/>
+        </w:numPr>
+        <w:bidi w:val="0"/>
+      </w:pPr>
+      <w:r>
+        <w:t xml:space="preserve">Some features are only available </w:t>
+      </w:r>
+      <w:r>
+        <w:t>with R language installed (tested with version 3.5.2)</w:t>
+      </w:r>
+      <w:r>
+        <w:t>.</w:t>
+      </w:r>
+    </w:p>
+    <w:p>
+      <w:pPr>
+        <w:pStyle w:val="ListParagraph"/>
+        <w:numPr>
+          <w:ilvl w:val="0"/>
+          <w:numId w:val="6"/>
+        </w:numPr>
+        <w:bidi w:val="0"/>
+      </w:pPr>
+      <w:r>
+        <w:t>Both Java and R binaries should be set into system Path environment variable.</w:t>
+      </w:r>
+    </w:p>
+    <w:p>
+      <w:pPr>
+        <w:pStyle w:val="ListParagraph"/>
+        <w:numPr>
+          <w:ilvl w:val="0"/>
+          <w:numId w:val="6"/>
+        </w:numPr>
+        <w:bidi w:val="0"/>
+      </w:pPr>
+      <w:r>
+        <w:t>The system tested on a machine with 8GB RAM. There should be available free disk space (~2GB).</w:t>
+      </w:r>
+    </w:p>
+    <w:p>
+      <w:pPr>
+        <w:pStyle w:val="ListParagraph"/>
+        <w:numPr>
+          <w:ilvl w:val="0"/>
+          <w:numId w:val="6"/>
+        </w:numPr>
+        <w:bidi w:val="0"/>
+      </w:pPr>
+      <w:r>
+        <w:rPr>
+          <w:i/>
+          <w:iCs/>
+        </w:rPr>
+        <w:t xml:space="preserve">It is assumed that </w:t>
+      </w:r>
+      <w:r>
+        <w:rPr>
+          <w:i/>
+          <w:iCs/>
+        </w:rPr>
+        <w:t>the software runs</w:t>
+      </w:r>
+      <w:r>
+        <w:rPr>
+          <w:i/>
+          <w:iCs/>
+        </w:rPr>
+        <w:t xml:space="preserve"> on Windows OS</w:t>
+      </w:r>
+      <w:r>
+        <w:t>. Some features (R language integration) assume Windows OS and will not work on other operating systems.</w:t>
+      </w:r>
+    </w:p>
+    <w:p>
+      <w:pPr>
+        <w:bidi w:val="0"/>
+      </w:pPr>
+      <w:r>
+        <w:t xml:space="preserve">Both Java and R language could be freely downloaded and installed. The Java language downloads are available on </w:t>
+      </w:r>
+      <w:hyperlink r:id="rId20" w:history="1">
+        <w:r>
+          <w:rPr>
+            <w:rStyle w:val="Hyperlink"/>
+          </w:rPr>
+          <w:t>https://www.oracle.com/technetwork/java/javase/downloads/index.html</w:t>
+        </w:r>
+      </w:hyperlink>
+      <w:r>
+        <w:t xml:space="preserve"> [accessed at April 2019]. The R language is available here: </w:t>
+      </w:r>
+      <w:hyperlink r:id="rId21" w:history="1">
+        <w:r>
+          <w:rPr>
+            <w:rStyle w:val="Hyperlink"/>
+          </w:rPr>
+          <w:t>https://www.r-project.org/</w:t>
+        </w:r>
+      </w:hyperlink>
+      <w:r>
+        <w:t xml:space="preserve"> [accessed at April 2019].</w:t>
+      </w:r>
+    </w:p>
+    <w:p>
+      <w:pPr>
+        <w:bidi w:val="0"/>
+        <w:spacing w:after="160" w:line="259" w:lineRule="auto"/>
+      </w:pPr>
+      <w:r>
+        <w:t>After installation</w:t>
+      </w:r>
+      <w:r>
+        <w:t xml:space="preserve">, directories with binaries of Java and R language should be available on Path environment variable. This page </w:t>
+      </w:r>
+      <w:hyperlink r:id="rId22" w:history="1">
+        <w:r>
+          <w:rPr>
+            <w:rStyle w:val="Hyperlink"/>
+          </w:rPr>
+          <w:t>https://www.java.com/en/download/help/path.xml</w:t>
+        </w:r>
+      </w:hyperlink>
+      <w:r>
+        <w:t xml:space="preserve"> [accessed at April 2019] explains how to set Path variable on system level.</w:t>
+      </w:r>
+    </w:p>
+    <w:p>
+      <w:pPr>
+        <w:bidi w:val="0"/>
+        <w:spacing w:after="160" w:line="259" w:lineRule="auto"/>
+      </w:pPr>
+      <w:r>
+        <w:t>After the Path variable is updated a small check could be performed to ensure their availability.</w:t>
+      </w:r>
+    </w:p>
+    <w:p>
+      <w:pPr>
+        <w:pStyle w:val="ListParagraph"/>
+        <w:numPr>
+          <w:ilvl w:val="0"/>
+          <w:numId w:val="8"/>
+        </w:numPr>
+        <w:bidi w:val="0"/>
+        <w:spacing w:after="160" w:line="259" w:lineRule="auto"/>
+      </w:pPr>
+      <w:r>
+        <w:t xml:space="preserve">Press </w:t>
+      </w:r>
+      <w:proofErr w:type="spellStart"/>
+      <w:r>
+        <w:t>WinKey</w:t>
+      </w:r>
+      <w:proofErr w:type="spellEnd"/>
+      <w:r>
+        <w:t xml:space="preserve"> + R</w:t>
+      </w:r>
+      <w:r>
+        <w:t xml:space="preserve"> on keyboard. Run dialog window should appear (Figure 8.). </w:t>
+      </w:r>
+    </w:p>
+    <w:p>
+      <w:pPr>
+        <w:pStyle w:val="ListParagraph"/>
+        <w:numPr>
+          <w:ilvl w:val="0"/>
+          <w:numId w:val="8"/>
+        </w:numPr>
+        <w:bidi w:val="0"/>
+        <w:spacing w:after="160" w:line="259" w:lineRule="auto"/>
+      </w:pPr>
+      <w:r>
+        <w:t>Type “</w:t>
+      </w:r>
+      <w:proofErr w:type="spellStart"/>
+      <w:r>
+        <w:t>cmd</w:t>
+      </w:r>
+      <w:proofErr w:type="spellEnd"/>
+      <w:r>
+        <w:t>” and press Enter. System command line should appear (Figure 9.).</w:t>
+      </w:r>
+    </w:p>
+    <w:p>
+      <w:pPr>
+        <w:pStyle w:val="ListParagraph"/>
+        <w:numPr>
+          <w:ilvl w:val="0"/>
+          <w:numId w:val="8"/>
+        </w:numPr>
+        <w:bidi w:val="0"/>
+        <w:spacing w:after="160" w:line="259" w:lineRule="auto"/>
+      </w:pPr>
+      <w:r>
+        <w:t>In command line window type “</w:t>
+      </w:r>
+      <w:proofErr w:type="spellStart"/>
+      <w:r>
+        <w:t>rscript</w:t>
+      </w:r>
+      <w:proofErr w:type="spellEnd"/>
+      <w:r>
+        <w:t xml:space="preserve"> --version” and then “java -version”. Both commands should end up successfully by replying its product version (Figure 9.).</w:t>
+      </w:r>
+    </w:p>
+    <w:p>
+      <w:pPr>
+        <w:bidi w:val="0"/>
+        <w:spacing w:after="160" w:line="259" w:lineRule="auto"/>
+        <w:jc w:val="center"/>
+      </w:pPr>
+      <w:r>
+        <w:rPr>
+          <w:noProof/>
+        </w:rPr>
+        <w:lastRenderedPageBreak/>
+        <w:drawing>
+          <wp:inline distT="0" distB="0" distL="0" distR="0" wp14:anchorId="34002FA8" wp14:editId="06310678">
+            <wp:extent cx="3800475" cy="1962150"/>
+            <wp:effectExtent l="0" t="0" r="9525" b="0"/>
+            <wp:docPr id="10" name="Picture 10"/>
+            <wp:cNvGraphicFramePr>
+              <a:graphicFrameLocks xmlns:a="http://schemas.openxmlformats.org/drawingml/2006/main" noChangeAspect="1"/>
+            </wp:cNvGraphicFramePr>
+            <a:graphic xmlns:a="http://schemas.openxmlformats.org/drawingml/2006/main">
+              <a:graphicData uri="http://schemas.openxmlformats.org/drawingml/2006/picture">
+                <pic:pic xmlns:pic="http://schemas.openxmlformats.org/drawingml/2006/picture">
+                  <pic:nvPicPr>
+                    <pic:cNvPr id="1" name=""/>
+                    <pic:cNvPicPr/>
+                  </pic:nvPicPr>
+                  <pic:blipFill>
+                    <a:blip r:embed="rId23"/>
+                    <a:stretch>
+                      <a:fillRect/>
+                    </a:stretch>
+                  </pic:blipFill>
+                  <pic:spPr>
+                    <a:xfrm>
+                      <a:off x="0" y="0"/>
+                      <a:ext cx="3800475" cy="1962150"/>
+                    </a:xfrm>
+                    <a:prstGeom prst="rect">
+                      <a:avLst/>
+                    </a:prstGeom>
+                  </pic:spPr>
+                </pic:pic>
+              </a:graphicData>
+            </a:graphic>
+          </wp:inline>
+        </w:drawing>
+      </w:r>
+    </w:p>
+    <w:p>
+      <w:pPr>
+        <w:bidi w:val="0"/>
+        <w:spacing w:after="160" w:line="259" w:lineRule="auto"/>
+        <w:jc w:val="center"/>
+      </w:pPr>
+      <w:r>
+        <w:t>Figure 8.</w:t>
+      </w:r>
+    </w:p>
+    <w:p>
+      <w:pPr>
+        <w:bidi w:val="0"/>
+        <w:spacing w:after="160" w:line="259" w:lineRule="auto"/>
+        <w:jc w:val="center"/>
+        <w:rPr>
+          <w:noProof/>
+        </w:rPr>
+      </w:pPr>
+      <w:r>
+        <w:rPr>
+          <w:noProof/>
+        </w:rPr>
+        <w:t>exit</w:t>
+      </w:r>
+    </w:p>
+    <w:p>
+      <w:pPr>
+        <w:bidi w:val="0"/>
+        <w:spacing w:after="160" w:line="259" w:lineRule="auto"/>
+        <w:jc w:val="center"/>
+      </w:pPr>
+      <w:r>
+        <w:rPr>
+          <w:noProof/>
+        </w:rPr>
+        <w:drawing>
+          <wp:inline distT="0" distB="0" distL="0" distR="0" wp14:anchorId="18E0B137" wp14:editId="26F8DB32">
+            <wp:extent cx="5943600" cy="3046095"/>
+            <wp:effectExtent l="0" t="0" r="0" b="1905"/>
+            <wp:docPr id="11" name="Picture 11"/>
+            <wp:cNvGraphicFramePr>
+              <a:graphicFrameLocks xmlns:a="http://schemas.openxmlformats.org/drawingml/2006/main" noChangeAspect="1"/>
+            </wp:cNvGraphicFramePr>
+            <a:graphic xmlns:a="http://schemas.openxmlformats.org/drawingml/2006/main">
+              <a:graphicData uri="http://schemas.openxmlformats.org/drawingml/2006/picture">
+                <pic:pic xmlns:pic="http://schemas.openxmlformats.org/drawingml/2006/picture">
+                  <pic:nvPicPr>
+                    <pic:cNvPr id="1" name=""/>
+                    <pic:cNvPicPr/>
+                  </pic:nvPicPr>
+                  <pic:blipFill>
+                    <a:blip r:embed="rId24"/>
+                    <a:stretch>
+                      <a:fillRect/>
+                    </a:stretch>
+                  </pic:blipFill>
+                  <pic:spPr>
+                    <a:xfrm>
+                      <a:off x="0" y="0"/>
+                      <a:ext cx="5943600" cy="3046095"/>
+                    </a:xfrm>
+                    <a:prstGeom prst="rect">
+                      <a:avLst/>
+                    </a:prstGeom>
+                  </pic:spPr>
+                </pic:pic>
+              </a:graphicData>
+            </a:graphic>
+          </wp:inline>
+        </w:drawing>
+      </w:r>
+    </w:p>
+    <w:p>
+      <w:pPr>
+        <w:bidi w:val="0"/>
+        <w:spacing w:after="160" w:line="259" w:lineRule="auto"/>
+        <w:jc w:val="center"/>
+      </w:pPr>
+      <w:r>
+        <w:t>Figure 9.</w:t>
+      </w:r>
+    </w:p>
+    <w:p>
+      <w:pPr>
+        <w:pStyle w:val="Heading2"/>
+        <w:bidi w:val="0"/>
+      </w:pPr>
+      <w:r>
+        <w:t xml:space="preserve">6.2. </w:t>
+      </w:r>
+      <w:r>
+        <w:t>Installation</w:t>
+      </w:r>
+      <w:r>
+        <w:t xml:space="preserve"> &amp; Execution</w:t>
+      </w:r>
+    </w:p>
+    <w:p>
+      <w:pPr>
+        <w:bidi w:val="0"/>
+      </w:pPr>
+      <w:r>
+        <w:t xml:space="preserve">The executable artifact of the platform is so called ‘uber jar’. Uber jar contains all libraries </w:t>
+      </w:r>
+      <w:r>
+        <w:t>a</w:t>
+      </w:r>
+      <w:r>
+        <w:t xml:space="preserve"> </w:t>
+      </w:r>
+      <w:r>
+        <w:t>software</w:t>
+      </w:r>
+      <w:r>
+        <w:t xml:space="preserve"> is re</w:t>
+      </w:r>
+      <w:r>
+        <w:t xml:space="preserve">quired for. From the one hand, it significantly increases the size of artifact. From the other hand, it </w:t>
+      </w:r>
+      <w:r>
+        <w:t>simplifies to a total minimum deployment</w:t>
+      </w:r>
+      <w:r>
+        <w:t>/installation</w:t>
+      </w:r>
+      <w:r>
+        <w:t xml:space="preserve"> </w:t>
+      </w:r>
+      <w:r>
+        <w:t>procedure</w:t>
+      </w:r>
+      <w:r>
+        <w:t xml:space="preserve">. </w:t>
+      </w:r>
+      <w:r>
+        <w:t xml:space="preserve">It does not require installation wrappers. We have been trying to follow the deploy everywhere </w:t>
+      </w:r>
+      <w:r>
+        <w:t>and zero configuration approaches</w:t>
+      </w:r>
+      <w:r>
+        <w:t>. However, we suppose that one willing to run the platform has the artifact.</w:t>
+      </w:r>
+      <w:r>
+        <w:t xml:space="preserve"> Thus, the procedure looks like:</w:t>
+      </w:r>
+    </w:p>
+    <w:p>
+      <w:pPr>
+        <w:pStyle w:val="ListParagraph"/>
+        <w:numPr>
+          <w:ilvl w:val="0"/>
+          <w:numId w:val="9"/>
+        </w:numPr>
+        <w:bidi w:val="0"/>
+      </w:pPr>
+      <w:r>
+        <w:t>Copy the artifact into the desirable directory (to not mix things together we assume that the directory is initially empty – Figure 10.)</w:t>
+      </w:r>
+    </w:p>
+    <w:p>
+      <w:pPr>
+        <w:pStyle w:val="ListParagraph"/>
+        <w:numPr>
+          <w:ilvl w:val="0"/>
+          <w:numId w:val="9"/>
+        </w:numPr>
+        <w:bidi w:val="0"/>
+      </w:pPr>
+      <w:r>
+        <w:lastRenderedPageBreak/>
+        <w:t>Double-click on the artifact (correct Java installation should register handler for running jar files in Windows OS Explorer). The main platform window should open (Figure 11.).</w:t>
+      </w:r>
+    </w:p>
+    <w:p>
+      <w:pPr>
+        <w:bidi w:val="0"/>
+        <w:jc w:val="center"/>
+      </w:pPr>
+      <w:r>
+        <w:rPr>
+          <w:noProof/>
+        </w:rPr>
+        <w:drawing>
+          <wp:inline distT="0" distB="0" distL="0" distR="0" wp14:anchorId="7621BA06" wp14:editId="5B4C9DFE">
+            <wp:extent cx="5939790" cy="3335655"/>
+            <wp:effectExtent l="0" t="0" r="3810" b="0"/>
+            <wp:docPr id="13" name="Picture 13"/>
+            <wp:cNvGraphicFramePr>
+              <a:graphicFrameLocks xmlns:a="http://schemas.openxmlformats.org/drawingml/2006/main" noChangeAspect="1"/>
+            </wp:cNvGraphicFramePr>
+            <a:graphic xmlns:a="http://schemas.openxmlformats.org/drawingml/2006/main">
+              <a:graphicData uri="http://schemas.openxmlformats.org/drawingml/2006/picture">
+                <pic:pic xmlns:pic="http://schemas.openxmlformats.org/drawingml/2006/picture">
+                  <pic:nvPicPr>
+                    <pic:cNvPr id="0" name="Picture 1"/>
+                    <pic:cNvPicPr>
+                      <a:picLocks noChangeAspect="1" noChangeArrowheads="1"/>
+                    </pic:cNvPicPr>
+                  </pic:nvPicPr>
+                  <pic:blipFill>
+                    <a:blip r:embed="rId25">
+                      <a:extLst>
+                        <a:ext uri="{28A0092B-C50C-407E-A947-70E740481C1C}">
+                          <a14:useLocalDpi xmlns:a14="http://schemas.microsoft.com/office/drawing/2010/main" val="0"/>
+                        </a:ext>
+                      </a:extLst>
+                    </a:blip>
+                    <a:srcRect/>
+                    <a:stretch>
+                      <a:fillRect/>
+                    </a:stretch>
+                  </pic:blipFill>
+                  <pic:spPr bwMode="auto">
+                    <a:xfrm>
+                      <a:off x="0" y="0"/>
+                      <a:ext cx="5939790" cy="3335655"/>
+                    </a:xfrm>
+                    <a:prstGeom prst="rect">
+                      <a:avLst/>
+                    </a:prstGeom>
+                    <a:noFill/>
+                    <a:ln>
+                      <a:noFill/>
+                    </a:ln>
+                  </pic:spPr>
+                </pic:pic>
+              </a:graphicData>
+            </a:graphic>
+          </wp:inline>
+        </w:drawing>
+      </w:r>
+    </w:p>
+    <w:p>
+      <w:pPr>
+        <w:bidi w:val="0"/>
+        <w:jc w:val="center"/>
+      </w:pPr>
+      <w:r>
+        <w:t>Figure 10.</w:t>
+      </w:r>
+    </w:p>
+    <w:p>
+      <w:pPr>
+        <w:bidi w:val="0"/>
+        <w:jc w:val="center"/>
+      </w:pPr>
+      <w:r>
+        <w:rPr>
+          <w:noProof/>
+        </w:rPr>
+        <w:drawing>
+          <wp:inline distT="0" distB="0" distL="0" distR="0" wp14:anchorId="5B7568CD" wp14:editId="3A24CA8E">
+            <wp:extent cx="5943600" cy="3250565"/>
+            <wp:effectExtent l="0" t="0" r="0" b="6985"/>
+            <wp:docPr id="14" name="Picture 14"/>
+            <wp:cNvGraphicFramePr>
+              <a:graphicFrameLocks xmlns:a="http://schemas.openxmlformats.org/drawingml/2006/main" noChangeAspect="1"/>
+            </wp:cNvGraphicFramePr>
+            <a:graphic xmlns:a="http://schemas.openxmlformats.org/drawingml/2006/main">
+              <a:graphicData uri="http://schemas.openxmlformats.org/drawingml/2006/picture">
+                <pic:pic xmlns:pic="http://schemas.openxmlformats.org/drawingml/2006/picture">
+                  <pic:nvPicPr>
+                    <pic:cNvPr id="1" name=""/>
+                    <pic:cNvPicPr/>
+                  </pic:nvPicPr>
+                  <pic:blipFill>
+                    <a:blip r:embed="rId26"/>
+                    <a:stretch>
+                      <a:fillRect/>
+                    </a:stretch>
+                  </pic:blipFill>
+                  <pic:spPr>
+                    <a:xfrm>
+                      <a:off x="0" y="0"/>
+                      <a:ext cx="5943600" cy="3250565"/>
+                    </a:xfrm>
+                    <a:prstGeom prst="rect">
+                      <a:avLst/>
+                    </a:prstGeom>
+                  </pic:spPr>
+                </pic:pic>
+              </a:graphicData>
+            </a:graphic>
+          </wp:inline>
+        </w:drawing>
+      </w:r>
+    </w:p>
+    <w:p>
+      <w:pPr>
+        <w:bidi w:val="0"/>
+        <w:jc w:val="center"/>
+      </w:pPr>
+      <w:r>
+        <w:t>Figure 11.</w:t>
+      </w:r>
+    </w:p>
+    <w:p>
+      <w:pPr>
+        <w:pStyle w:val="Heading3"/>
+        <w:bidi w:val="0"/>
+      </w:pPr>
+      <w:r>
+        <w:lastRenderedPageBreak/>
+        <w:t>6.2.1. Error Handling</w:t>
+      </w:r>
+      <w:r>
+        <w:t xml:space="preserve"> – Technical Notes</w:t>
+      </w:r>
+    </w:p>
+    <w:p>
+      <w:pPr>
+        <w:bidi w:val="0"/>
+      </w:pPr>
       <w:bookmarkStart w:id="15" w:name="_GoBack"/>
       <w:bookmarkEnd w:id="15"/>
     </w:p>
     <w:p>
       <w:pPr>
         <w:bidi w:val="0"/>
+      </w:pPr>
+    </w:p>
+    <w:p>
+      <w:pPr>
+        <w:bidi w:val="0"/>
         <w:spacing w:after="160" w:line="259" w:lineRule="auto"/>
       </w:pPr>
       <w:r>
         <w:br w:type="page"/>
       </w:r>
+    </w:p>
+    <w:p>
+      <w:pPr>
+        <w:bidi w:val="0"/>
+        <w:spacing w:after="160" w:line="259" w:lineRule="auto"/>
+      </w:pPr>
     </w:p>
     <w:p>
       <w:pPr>
@@ -29623,6 +30256,7 @@
                 <w:rPr>
                   <w:noProof/>
                 </w:rPr>
+                <w:lastRenderedPageBreak/>
                 <w:t>Marina Litvak, C. A. (2015). HEADS: Headline Generation as Sequence Prediction Using an Abstract Feature-Rich Space.</w:t>
               </w:r>
             </w:p>
@@ -29639,7 +30273,6 @@
                 <w:rPr>
                   <w:noProof/>
                 </w:rPr>
-                <w:lastRenderedPageBreak/>
                 <w:t xml:space="preserve">Martin Fowler. (2005, June 26). </w:t>
               </w:r>
               <w:r>
@@ -29958,7 +30591,7 @@
       </w:sdtContent>
     </w:sdt>
     <w:sectPr>
-      <w:footerReference w:type="default" r:id="rId20"/>
+      <w:footerReference w:type="default" r:id="rId27"/>
       <w:pgSz w:w="12240" w:h="15840"/>
       <w:pgMar w:top="1440" w:right="1440" w:bottom="1440" w:left="1440" w:header="720" w:footer="720" w:gutter="0"/>
       <w:cols w:space="720"/>
@@ -30077,6 +30710,264 @@
 <file path=word/numbering.xml><?xml version="1.0" encoding="utf-8"?>
 <w:numbering xmlns:wpc="http://schemas.microsoft.com/office/word/2010/wordprocessingCanvas" xmlns:cx="http://schemas.microsoft.com/office/drawing/2014/chartex" xmlns:cx1="http://schemas.microsoft.com/office/drawing/2015/9/8/chartex" xmlns:cx2="http://schemas.microsoft.com/office/drawing/2015/10/21/chartex" xmlns:cx3="http://schemas.microsoft.com/office/drawing/2016/5/9/chartex" xmlns:cx4="http://schemas.microsoft.com/office/drawing/2016/5/10/chartex" xmlns:cx5="http://schemas.microsoft.com/office/drawing/2016/5/11/chartex" xmlns:cx6="http://schemas.microsoft.com/office/drawing/2016/5/12/chartex" xmlns:cx7="http://schemas.microsoft.com/office/drawing/2016/5/13/chartex" xmlns:cx8="http://schemas.microsoft.com/office/drawing/2016/5/14/chartex" xmlns:mc="http://schemas.openxmlformats.org/markup-compatibility/2006" xmlns:aink="http://schemas.microsoft.com/office/drawing/2016/ink" xmlns:am3d="http://schemas.microsoft.com/office/drawing/2017/model3d" xmlns:o="urn:schemas-microsoft-com:office:office" xmlns:r="http://schemas.openxmlformats.org/officeDocument/2006/relationships" xmlns:m="http://schemas.openxmlformats.org/officeDocument/2006/math" xmlns:v="urn:schemas-microsoft-com:vml" xmlns:wp14="http://schemas.microsoft.com/office/word/2010/wordprocessingDrawing" xmlns:wp="http://schemas.openxmlformats.org/drawingml/2006/wordprocessingDrawing" xmlns:w10="urn:schemas-microsoft-com:office:word" xmlns:w="http://schemas.openxmlformats.org/wordprocessingml/2006/main" xmlns:w14="http://schemas.microsoft.com/office/word/2010/wordml" xmlns:w15="http://schemas.microsoft.com/office/word/2012/wordml" xmlns:w16cid="http://schemas.microsoft.com/office/word/2016/wordml/cid" xmlns:w16se="http://schemas.microsoft.com/office/word/2015/wordml/symex" xmlns:wpg="http://schemas.microsoft.com/office/word/2010/wordprocessingGroup" xmlns:wpi="http://schemas.microsoft.com/office/word/2010/wordprocessingInk" xmlns:wne="http://schemas.microsoft.com/office/word/2006/wordml" xmlns:wps="http://schemas.microsoft.com/office/word/2010/wordprocessingShape" mc:Ignorable="w14 w15 w16se w16cid wp14">
   <w:abstractNum w:abstractNumId="0" w15:restartNumberingAfterBreak="0">
+    <w:nsid w:val="0C4857F0"/>
+    <w:multiLevelType w:val="hybridMultilevel"/>
+    <w:tmpl w:val="9D0AF26A"/>
+    <w:lvl w:ilvl="0" w:tplc="0409000F">
+      <w:start w:val="1"/>
+      <w:numFmt w:val="decimal"/>
+      <w:lvlText w:val="%1."/>
+      <w:lvlJc w:val="left"/>
+      <w:pPr>
+        <w:ind w:left="720" w:hanging="360"/>
+      </w:pPr>
+    </w:lvl>
+    <w:lvl w:ilvl="1" w:tplc="04090019" w:tentative="1">
+      <w:start w:val="1"/>
+      <w:numFmt w:val="lowerLetter"/>
+      <w:lvlText w:val="%2."/>
+      <w:lvlJc w:val="left"/>
+      <w:pPr>
+        <w:ind w:left="1440" w:hanging="360"/>
+      </w:pPr>
+    </w:lvl>
+    <w:lvl w:ilvl="2" w:tplc="0409001B" w:tentative="1">
+      <w:start w:val="1"/>
+      <w:numFmt w:val="lowerRoman"/>
+      <w:lvlText w:val="%3."/>
+      <w:lvlJc w:val="right"/>
+      <w:pPr>
+        <w:ind w:left="2160" w:hanging="180"/>
+      </w:pPr>
+    </w:lvl>
+    <w:lvl w:ilvl="3" w:tplc="0409000F" w:tentative="1">
+      <w:start w:val="1"/>
+      <w:numFmt w:val="decimal"/>
+      <w:lvlText w:val="%4."/>
+      <w:lvlJc w:val="left"/>
+      <w:pPr>
+        <w:ind w:left="2880" w:hanging="360"/>
+      </w:pPr>
+    </w:lvl>
+    <w:lvl w:ilvl="4" w:tplc="04090019" w:tentative="1">
+      <w:start w:val="1"/>
+      <w:numFmt w:val="lowerLetter"/>
+      <w:lvlText w:val="%5."/>
+      <w:lvlJc w:val="left"/>
+      <w:pPr>
+        <w:ind w:left="3600" w:hanging="360"/>
+      </w:pPr>
+    </w:lvl>
+    <w:lvl w:ilvl="5" w:tplc="0409001B" w:tentative="1">
+      <w:start w:val="1"/>
+      <w:numFmt w:val="lowerRoman"/>
+      <w:lvlText w:val="%6."/>
+      <w:lvlJc w:val="right"/>
+      <w:pPr>
+        <w:ind w:left="4320" w:hanging="180"/>
+      </w:pPr>
+    </w:lvl>
+    <w:lvl w:ilvl="6" w:tplc="0409000F" w:tentative="1">
+      <w:start w:val="1"/>
+      <w:numFmt w:val="decimal"/>
+      <w:lvlText w:val="%7."/>
+      <w:lvlJc w:val="left"/>
+      <w:pPr>
+        <w:ind w:left="5040" w:hanging="360"/>
+      </w:pPr>
+    </w:lvl>
+    <w:lvl w:ilvl="7" w:tplc="04090019" w:tentative="1">
+      <w:start w:val="1"/>
+      <w:numFmt w:val="lowerLetter"/>
+      <w:lvlText w:val="%8."/>
+      <w:lvlJc w:val="left"/>
+      <w:pPr>
+        <w:ind w:left="5760" w:hanging="360"/>
+      </w:pPr>
+    </w:lvl>
+    <w:lvl w:ilvl="8" w:tplc="0409001B" w:tentative="1">
+      <w:start w:val="1"/>
+      <w:numFmt w:val="lowerRoman"/>
+      <w:lvlText w:val="%9."/>
+      <w:lvlJc w:val="right"/>
+      <w:pPr>
+        <w:ind w:left="6480" w:hanging="180"/>
+      </w:pPr>
+    </w:lvl>
+  </w:abstractNum>
+  <w:abstractNum w:abstractNumId="1" w15:restartNumberingAfterBreak="0">
+    <w:nsid w:val="150401C1"/>
+    <w:multiLevelType w:val="hybridMultilevel"/>
+    <w:tmpl w:val="EE280F46"/>
+    <w:lvl w:ilvl="0" w:tplc="0409000F">
+      <w:start w:val="1"/>
+      <w:numFmt w:val="decimal"/>
+      <w:lvlText w:val="%1."/>
+      <w:lvlJc w:val="left"/>
+      <w:pPr>
+        <w:ind w:left="720" w:hanging="360"/>
+      </w:pPr>
+    </w:lvl>
+    <w:lvl w:ilvl="1" w:tplc="04090019" w:tentative="1">
+      <w:start w:val="1"/>
+      <w:numFmt w:val="lowerLetter"/>
+      <w:lvlText w:val="%2."/>
+      <w:lvlJc w:val="left"/>
+      <w:pPr>
+        <w:ind w:left="1440" w:hanging="360"/>
+      </w:pPr>
+    </w:lvl>
+    <w:lvl w:ilvl="2" w:tplc="0409001B" w:tentative="1">
+      <w:start w:val="1"/>
+      <w:numFmt w:val="lowerRoman"/>
+      <w:lvlText w:val="%3."/>
+      <w:lvlJc w:val="right"/>
+      <w:pPr>
+        <w:ind w:left="2160" w:hanging="180"/>
+      </w:pPr>
+    </w:lvl>
+    <w:lvl w:ilvl="3" w:tplc="0409000F" w:tentative="1">
+      <w:start w:val="1"/>
+      <w:numFmt w:val="decimal"/>
+      <w:lvlText w:val="%4."/>
+      <w:lvlJc w:val="left"/>
+      <w:pPr>
+        <w:ind w:left="2880" w:hanging="360"/>
+      </w:pPr>
+    </w:lvl>
+    <w:lvl w:ilvl="4" w:tplc="04090019" w:tentative="1">
+      <w:start w:val="1"/>
+      <w:numFmt w:val="lowerLetter"/>
+      <w:lvlText w:val="%5."/>
+      <w:lvlJc w:val="left"/>
+      <w:pPr>
+        <w:ind w:left="3600" w:hanging="360"/>
+      </w:pPr>
+    </w:lvl>
+    <w:lvl w:ilvl="5" w:tplc="0409001B" w:tentative="1">
+      <w:start w:val="1"/>
+      <w:numFmt w:val="lowerRoman"/>
+      <w:lvlText w:val="%6."/>
+      <w:lvlJc w:val="right"/>
+      <w:pPr>
+        <w:ind w:left="4320" w:hanging="180"/>
+      </w:pPr>
+    </w:lvl>
+    <w:lvl w:ilvl="6" w:tplc="0409000F" w:tentative="1">
+      <w:start w:val="1"/>
+      <w:numFmt w:val="decimal"/>
+      <w:lvlText w:val="%7."/>
+      <w:lvlJc w:val="left"/>
+      <w:pPr>
+        <w:ind w:left="5040" w:hanging="360"/>
+      </w:pPr>
+    </w:lvl>
+    <w:lvl w:ilvl="7" w:tplc="04090019" w:tentative="1">
+      <w:start w:val="1"/>
+      <w:numFmt w:val="lowerLetter"/>
+      <w:lvlText w:val="%8."/>
+      <w:lvlJc w:val="left"/>
+      <w:pPr>
+        <w:ind w:left="5760" w:hanging="360"/>
+      </w:pPr>
+    </w:lvl>
+    <w:lvl w:ilvl="8" w:tplc="0409001B" w:tentative="1">
+      <w:start w:val="1"/>
+      <w:numFmt w:val="lowerRoman"/>
+      <w:lvlText w:val="%9."/>
+      <w:lvlJc w:val="right"/>
+      <w:pPr>
+        <w:ind w:left="6480" w:hanging="180"/>
+      </w:pPr>
+    </w:lvl>
+  </w:abstractNum>
+  <w:abstractNum w:abstractNumId="2" w15:restartNumberingAfterBreak="0">
+    <w:nsid w:val="3BE04CC3"/>
+    <w:multiLevelType w:val="hybridMultilevel"/>
+    <w:tmpl w:val="470AB7E6"/>
+    <w:lvl w:ilvl="0" w:tplc="0409000F">
+      <w:start w:val="1"/>
+      <w:numFmt w:val="decimal"/>
+      <w:lvlText w:val="%1."/>
+      <w:lvlJc w:val="left"/>
+      <w:pPr>
+        <w:ind w:left="720" w:hanging="360"/>
+      </w:pPr>
+    </w:lvl>
+    <w:lvl w:ilvl="1" w:tplc="04090019" w:tentative="1">
+      <w:start w:val="1"/>
+      <w:numFmt w:val="lowerLetter"/>
+      <w:lvlText w:val="%2."/>
+      <w:lvlJc w:val="left"/>
+      <w:pPr>
+        <w:ind w:left="1440" w:hanging="360"/>
+      </w:pPr>
+    </w:lvl>
+    <w:lvl w:ilvl="2" w:tplc="0409001B" w:tentative="1">
+      <w:start w:val="1"/>
+      <w:numFmt w:val="lowerRoman"/>
+      <w:lvlText w:val="%3."/>
+      <w:lvlJc w:val="right"/>
+      <w:pPr>
+        <w:ind w:left="2160" w:hanging="180"/>
+      </w:pPr>
+    </w:lvl>
+    <w:lvl w:ilvl="3" w:tplc="0409000F" w:tentative="1">
+      <w:start w:val="1"/>
+      <w:numFmt w:val="decimal"/>
+      <w:lvlText w:val="%4."/>
+      <w:lvlJc w:val="left"/>
+      <w:pPr>
+        <w:ind w:left="2880" w:hanging="360"/>
+      </w:pPr>
+    </w:lvl>
+    <w:lvl w:ilvl="4" w:tplc="04090019" w:tentative="1">
+      <w:start w:val="1"/>
+      <w:numFmt w:val="lowerLetter"/>
+      <w:lvlText w:val="%5."/>
+      <w:lvlJc w:val="left"/>
+      <w:pPr>
+        <w:ind w:left="3600" w:hanging="360"/>
+      </w:pPr>
+    </w:lvl>
+    <w:lvl w:ilvl="5" w:tplc="0409001B" w:tentative="1">
+      <w:start w:val="1"/>
+      <w:numFmt w:val="lowerRoman"/>
+      <w:lvlText w:val="%6."/>
+      <w:lvlJc w:val="right"/>
+      <w:pPr>
+        <w:ind w:left="4320" w:hanging="180"/>
+      </w:pPr>
+    </w:lvl>
+    <w:lvl w:ilvl="6" w:tplc="0409000F" w:tentative="1">
+      <w:start w:val="1"/>
+      <w:numFmt w:val="decimal"/>
+      <w:lvlText w:val="%7."/>
+      <w:lvlJc w:val="left"/>
+      <w:pPr>
+        <w:ind w:left="5040" w:hanging="360"/>
+      </w:pPr>
+    </w:lvl>
+    <w:lvl w:ilvl="7" w:tplc="04090019" w:tentative="1">
+      <w:start w:val="1"/>
+      <w:numFmt w:val="lowerLetter"/>
+      <w:lvlText w:val="%8."/>
+      <w:lvlJc w:val="left"/>
+      <w:pPr>
+        <w:ind w:left="5760" w:hanging="360"/>
+      </w:pPr>
+    </w:lvl>
+    <w:lvl w:ilvl="8" w:tplc="0409001B" w:tentative="1">
+      <w:start w:val="1"/>
+      <w:numFmt w:val="lowerRoman"/>
+      <w:lvlText w:val="%9."/>
+      <w:lvlJc w:val="right"/>
+      <w:pPr>
+        <w:ind w:left="6480" w:hanging="180"/>
+      </w:pPr>
+    </w:lvl>
+  </w:abstractNum>
+  <w:abstractNum w:abstractNumId="3" w15:restartNumberingAfterBreak="0">
     <w:nsid w:val="434F6AE5"/>
     <w:multiLevelType w:val="hybridMultilevel"/>
     <w:tmpl w:val="671032AC"/>
@@ -30189,7 +31080,7 @@
       </w:rPr>
     </w:lvl>
   </w:abstractNum>
-  <w:abstractNum w:abstractNumId="1" w15:restartNumberingAfterBreak="0">
+  <w:abstractNum w:abstractNumId="4" w15:restartNumberingAfterBreak="0">
     <w:nsid w:val="521775C9"/>
     <w:multiLevelType w:val="hybridMultilevel"/>
     <w:tmpl w:val="C20836A2"/>
@@ -30302,7 +31193,7 @@
       </w:rPr>
     </w:lvl>
   </w:abstractNum>
-  <w:abstractNum w:abstractNumId="2" w15:restartNumberingAfterBreak="0">
+  <w:abstractNum w:abstractNumId="5" w15:restartNumberingAfterBreak="0">
     <w:nsid w:val="697E488C"/>
     <w:multiLevelType w:val="hybridMultilevel"/>
     <w:tmpl w:val="C33681F2"/>
@@ -30415,7 +31306,7 @@
       </w:rPr>
     </w:lvl>
   </w:abstractNum>
-  <w:abstractNum w:abstractNumId="3" w15:restartNumberingAfterBreak="0">
+  <w:abstractNum w:abstractNumId="6" w15:restartNumberingAfterBreak="0">
     <w:nsid w:val="6EC421BB"/>
     <w:multiLevelType w:val="hybridMultilevel"/>
     <w:tmpl w:val="6EC04942"/>
@@ -30528,7 +31419,93 @@
       </w:rPr>
     </w:lvl>
   </w:abstractNum>
-  <w:abstractNum w:abstractNumId="4" w15:restartNumberingAfterBreak="0">
+  <w:abstractNum w:abstractNumId="7" w15:restartNumberingAfterBreak="0">
+    <w:nsid w:val="708B5D0C"/>
+    <w:multiLevelType w:val="hybridMultilevel"/>
+    <w:tmpl w:val="B2F4D60A"/>
+    <w:lvl w:ilvl="0" w:tplc="0409000F">
+      <w:start w:val="1"/>
+      <w:numFmt w:val="decimal"/>
+      <w:lvlText w:val="%1."/>
+      <w:lvlJc w:val="left"/>
+      <w:pPr>
+        <w:ind w:left="3600" w:hanging="360"/>
+      </w:pPr>
+    </w:lvl>
+    <w:lvl w:ilvl="1" w:tplc="04090019" w:tentative="1">
+      <w:start w:val="1"/>
+      <w:numFmt w:val="lowerLetter"/>
+      <w:lvlText w:val="%2."/>
+      <w:lvlJc w:val="left"/>
+      <w:pPr>
+        <w:ind w:left="4320" w:hanging="360"/>
+      </w:pPr>
+    </w:lvl>
+    <w:lvl w:ilvl="2" w:tplc="0409001B" w:tentative="1">
+      <w:start w:val="1"/>
+      <w:numFmt w:val="lowerRoman"/>
+      <w:lvlText w:val="%3."/>
+      <w:lvlJc w:val="right"/>
+      <w:pPr>
+        <w:ind w:left="5040" w:hanging="180"/>
+      </w:pPr>
+    </w:lvl>
+    <w:lvl w:ilvl="3" w:tplc="0409000F" w:tentative="1">
+      <w:start w:val="1"/>
+      <w:numFmt w:val="decimal"/>
+      <w:lvlText w:val="%4."/>
+      <w:lvlJc w:val="left"/>
+      <w:pPr>
+        <w:ind w:left="5760" w:hanging="360"/>
+      </w:pPr>
+    </w:lvl>
+    <w:lvl w:ilvl="4" w:tplc="04090019" w:tentative="1">
+      <w:start w:val="1"/>
+      <w:numFmt w:val="lowerLetter"/>
+      <w:lvlText w:val="%5."/>
+      <w:lvlJc w:val="left"/>
+      <w:pPr>
+        <w:ind w:left="6480" w:hanging="360"/>
+      </w:pPr>
+    </w:lvl>
+    <w:lvl w:ilvl="5" w:tplc="0409001B" w:tentative="1">
+      <w:start w:val="1"/>
+      <w:numFmt w:val="lowerRoman"/>
+      <w:lvlText w:val="%6."/>
+      <w:lvlJc w:val="right"/>
+      <w:pPr>
+        <w:ind w:left="7200" w:hanging="180"/>
+      </w:pPr>
+    </w:lvl>
+    <w:lvl w:ilvl="6" w:tplc="0409000F" w:tentative="1">
+      <w:start w:val="1"/>
+      <w:numFmt w:val="decimal"/>
+      <w:lvlText w:val="%7."/>
+      <w:lvlJc w:val="left"/>
+      <w:pPr>
+        <w:ind w:left="7920" w:hanging="360"/>
+      </w:pPr>
+    </w:lvl>
+    <w:lvl w:ilvl="7" w:tplc="04090019" w:tentative="1">
+      <w:start w:val="1"/>
+      <w:numFmt w:val="lowerLetter"/>
+      <w:lvlText w:val="%8."/>
+      <w:lvlJc w:val="left"/>
+      <w:pPr>
+        <w:ind w:left="8640" w:hanging="360"/>
+      </w:pPr>
+    </w:lvl>
+    <w:lvl w:ilvl="8" w:tplc="0409001B" w:tentative="1">
+      <w:start w:val="1"/>
+      <w:numFmt w:val="lowerRoman"/>
+      <w:lvlText w:val="%9."/>
+      <w:lvlJc w:val="right"/>
+      <w:pPr>
+        <w:ind w:left="9360" w:hanging="180"/>
+      </w:pPr>
+    </w:lvl>
+  </w:abstractNum>
+  <w:abstractNum w:abstractNumId="8" w15:restartNumberingAfterBreak="0">
     <w:nsid w:val="72212C35"/>
     <w:multiLevelType w:val="hybridMultilevel"/>
     <w:tmpl w:val="A7C8332E"/>
@@ -30618,18 +31595,30 @@
     </w:lvl>
   </w:abstractNum>
   <w:num w:numId="1">
+    <w:abstractNumId w:val="8"/>
+  </w:num>
+  <w:num w:numId="2">
+    <w:abstractNumId w:val="5"/>
+  </w:num>
+  <w:num w:numId="3">
+    <w:abstractNumId w:val="3"/>
+  </w:num>
+  <w:num w:numId="4">
+    <w:abstractNumId w:val="6"/>
+  </w:num>
+  <w:num w:numId="5">
     <w:abstractNumId w:val="4"/>
   </w:num>
-  <w:num w:numId="2">
+  <w:num w:numId="6">
     <w:abstractNumId w:val="2"/>
   </w:num>
-  <w:num w:numId="3">
+  <w:num w:numId="7">
+    <w:abstractNumId w:val="7"/>
+  </w:num>
+  <w:num w:numId="8">
     <w:abstractNumId w:val="0"/>
   </w:num>
-  <w:num w:numId="4">
-    <w:abstractNumId w:val="3"/>
-  </w:num>
-  <w:num w:numId="5">
+  <w:num w:numId="9">
     <w:abstractNumId w:val="1"/>
   </w:num>
 </w:numbering>
@@ -32279,7 +33268,7 @@
 </file>
 
 <file path=customXml/itemProps1.xml><?xml version="1.0" encoding="utf-8"?>
-<ds:datastoreItem xmlns:ds="http://schemas.openxmlformats.org/officeDocument/2006/customXml" ds:itemID="{6729E26A-C79F-45F1-9114-D011B572A1A7}">
+<ds:datastoreItem xmlns:ds="http://schemas.openxmlformats.org/officeDocument/2006/customXml" ds:itemID="{153D064B-7100-41FF-BA0E-F1870224B26F}">
   <ds:schemaRefs>
     <ds:schemaRef ds:uri="http://schemas.openxmlformats.org/officeDocument/2006/bibliography"/>
   </ds:schemaRefs>

</xml_diff>

<commit_message>
doc updated. running metric evaluation done
</commit_message>
<xml_diff>
--- a/docs/Summary Evaluation Platform.docx
+++ b/docs/Summary Evaluation Platform.docx
@@ -29788,9 +29788,12 @@
       </w:pPr>
       <w:bookmarkStart w:id="18" w:name="_Toc6295123"/>
       <w:r>
-        <w:t>6. User Guide</w:t>
+        <w:t xml:space="preserve">6. </w:t>
       </w:r>
       <w:bookmarkEnd w:id="18"/>
+      <w:r>
+        <w:t>Platform as GUI Client</w:t>
+      </w:r>
     </w:p>
     <w:p>
       <w:pPr>
@@ -30178,10 +30181,201 @@
     </w:p>
     <w:p>
       <w:pPr>
+        <w:pStyle w:val="Heading3"/>
+        <w:bidi w:val="0"/>
+      </w:pPr>
+      <w:bookmarkStart w:id="20" w:name="_Toc6295125"/>
+      <w:r>
+        <w:t>6.1.1. R Language Libraries</w:t>
+      </w:r>
+    </w:p>
+    <w:p>
+      <w:pPr>
+        <w:bidi w:val="0"/>
+      </w:pPr>
+      <w:r>
+        <w:t>R language distribution should include additional libraries for all features of the GUI client functioning properly. Two additional libraries should be included:</w:t>
+      </w:r>
+    </w:p>
+    <w:p>
+      <w:pPr>
+        <w:pStyle w:val="ListParagraph"/>
+        <w:numPr>
+          <w:ilvl w:val="0"/>
+          <w:numId w:val="2"/>
+        </w:numPr>
+        <w:bidi w:val="0"/>
+      </w:pPr>
+      <w:proofErr w:type="spellStart"/>
+      <w:r>
+        <w:t>agricolae</w:t>
+      </w:r>
+      <w:proofErr w:type="spellEnd"/>
+    </w:p>
+    <w:p>
+      <w:pPr>
+        <w:pStyle w:val="ListParagraph"/>
+        <w:numPr>
+          <w:ilvl w:val="0"/>
+          <w:numId w:val="2"/>
+        </w:numPr>
+        <w:bidi w:val="0"/>
+      </w:pPr>
+      <w:proofErr w:type="spellStart"/>
+      <w:r>
+        <w:t>jsonlite</w:t>
+      </w:r>
+      <w:proofErr w:type="spellEnd"/>
+    </w:p>
+    <w:p>
+      <w:pPr>
+        <w:bidi w:val="0"/>
+      </w:pPr>
+      <w:r>
+        <w:t>The simplest way installing them is through the R GUI client:</w:t>
+      </w:r>
+    </w:p>
+    <w:p>
+      <w:pPr>
+        <w:bidi w:val="0"/>
+      </w:pPr>
+    </w:p>
+    <w:p>
+      <w:pPr>
+        <w:pStyle w:val="ListParagraph"/>
+        <w:numPr>
+          <w:ilvl w:val="0"/>
+          <w:numId w:val="14"/>
+        </w:numPr>
+        <w:bidi w:val="0"/>
+      </w:pPr>
+      <w:r>
+        <w:lastRenderedPageBreak/>
+        <w:t xml:space="preserve">Press </w:t>
+      </w:r>
+      <w:proofErr w:type="spellStart"/>
+      <w:r>
+        <w:t>WinKey</w:t>
+      </w:r>
+      <w:proofErr w:type="spellEnd"/>
+      <w:r>
+        <w:t xml:space="preserve"> + R on keyboard. </w:t>
+      </w:r>
+    </w:p>
+    <w:p>
+      <w:pPr>
+        <w:pStyle w:val="ListParagraph"/>
+        <w:numPr>
+          <w:ilvl w:val="0"/>
+          <w:numId w:val="14"/>
+        </w:numPr>
+        <w:bidi w:val="0"/>
+      </w:pPr>
+      <w:r>
+        <w:t>On the run dialog window type “</w:t>
+      </w:r>
+      <w:proofErr w:type="spellStart"/>
+      <w:r>
+        <w:t>rgui</w:t>
+      </w:r>
+      <w:proofErr w:type="spellEnd"/>
+      <w:r>
+        <w:t>” and press enter.</w:t>
+      </w:r>
+      <w:r>
+        <w:t xml:space="preserve"> R GUI client should appear</w:t>
+      </w:r>
+      <w:r>
+        <w:t xml:space="preserve"> (Figure 10)</w:t>
+      </w:r>
+      <w:r>
+        <w:t>.</w:t>
+      </w:r>
+    </w:p>
+    <w:p>
+      <w:pPr>
+        <w:pStyle w:val="ListParagraph"/>
+        <w:numPr>
+          <w:ilvl w:val="0"/>
+          <w:numId w:val="14"/>
+        </w:numPr>
+        <w:bidi w:val="0"/>
+      </w:pPr>
+      <w:r>
+        <w:t>Choose in menu “Packages” -&gt; “Install package(s)”. The list with available packages should appear. Find and install the needed packages. (You may be required to set up the repository. Under “Packages”</w:t>
+      </w:r>
+      <w:r>
+        <w:t xml:space="preserve"> -&gt; “Select repositories” choose CRAN. Under “Package” -&gt; “Set CRAN Mirror” choose an appropriate mirror if default does not work</w:t>
+      </w:r>
+      <w:r>
+        <w:t>)</w:t>
+      </w:r>
+    </w:p>
+    <w:p>
+      <w:pPr>
+        <w:bidi w:val="0"/>
+        <w:jc w:val="center"/>
+      </w:pPr>
+      <w:r>
+        <w:rPr>
+          <w:noProof/>
+        </w:rPr>
+        <w:drawing>
+          <wp:inline distT="0" distB="0" distL="0" distR="0" wp14:anchorId="59A5924E" wp14:editId="43606818">
+            <wp:extent cx="5943600" cy="3250565"/>
+            <wp:effectExtent l="0" t="0" r="0" b="6985"/>
+            <wp:docPr id="18" name="Picture 18"/>
+            <wp:cNvGraphicFramePr>
+              <a:graphicFrameLocks xmlns:a="http://schemas.openxmlformats.org/drawingml/2006/main" noChangeAspect="1"/>
+            </wp:cNvGraphicFramePr>
+            <a:graphic xmlns:a="http://schemas.openxmlformats.org/drawingml/2006/main">
+              <a:graphicData uri="http://schemas.openxmlformats.org/drawingml/2006/picture">
+                <pic:pic xmlns:pic="http://schemas.openxmlformats.org/drawingml/2006/picture">
+                  <pic:nvPicPr>
+                    <pic:cNvPr id="1" name=""/>
+                    <pic:cNvPicPr/>
+                  </pic:nvPicPr>
+                  <pic:blipFill>
+                    <a:blip r:embed="rId25"/>
+                    <a:stretch>
+                      <a:fillRect/>
+                    </a:stretch>
+                  </pic:blipFill>
+                  <pic:spPr>
+                    <a:xfrm>
+                      <a:off x="0" y="0"/>
+                      <a:ext cx="5943600" cy="3250565"/>
+                    </a:xfrm>
+                    <a:prstGeom prst="rect">
+                      <a:avLst/>
+                    </a:prstGeom>
+                  </pic:spPr>
+                </pic:pic>
+              </a:graphicData>
+            </a:graphic>
+          </wp:inline>
+        </w:drawing>
+      </w:r>
+    </w:p>
+    <w:p>
+      <w:pPr>
+        <w:bidi w:val="0"/>
+        <w:jc w:val="center"/>
+      </w:pPr>
+      <w:r>
+        <w:t>Figure 10.</w:t>
+      </w:r>
+    </w:p>
+    <w:p>
+      <w:pPr>
+        <w:bidi w:val="0"/>
+      </w:pPr>
+    </w:p>
+    <w:p>
+      <w:pPr>
         <w:pStyle w:val="Heading2"/>
         <w:bidi w:val="0"/>
       </w:pPr>
-      <w:bookmarkStart w:id="20" w:name="_Toc6295125"/>
       <w:r>
         <w:t xml:space="preserve">6.2. </w:t>
       </w:r>
@@ -30253,7 +30447,13 @@
         <w:bidi w:val="0"/>
       </w:pPr>
       <w:r>
-        <w:t>Copy the artifact into the desirable directory (to not mix things together we assume that the directory is initially empty – Figure 10.)</w:t>
+        <w:t>Copy the artifact into the desirable directory (to not mix things together we assume that the directory is initially empty – Figure 1</w:t>
+      </w:r>
+      <w:r>
+        <w:t>1</w:t>
+      </w:r>
+      <w:r>
+        <w:t>.)</w:t>
       </w:r>
     </w:p>
     <w:p>
@@ -30266,19 +30466,25 @@
         <w:bidi w:val="0"/>
       </w:pPr>
       <w:r>
+        <w:t>Double-click on the artifact (correct Java installation should register handler for running jar files in Windows OS Explorer). The main platform window should open (Figure 1</w:t>
+      </w:r>
+      <w:r>
+        <w:t>2</w:t>
+      </w:r>
+      <w:r>
+        <w:t>).</w:t>
+      </w:r>
+    </w:p>
+    <w:p>
+      <w:pPr>
+        <w:bidi w:val="0"/>
+        <w:jc w:val="center"/>
+      </w:pPr>
+      <w:r>
+        <w:rPr>
+          <w:noProof/>
+        </w:rPr>
         <w:lastRenderedPageBreak/>
-        <w:t>Double-click on the artifact (correct Java installation should register handler for running jar files in Windows OS Explorer). The main platform window should open (Figure 11.).</w:t>
-      </w:r>
-    </w:p>
-    <w:p>
-      <w:pPr>
-        <w:bidi w:val="0"/>
-        <w:jc w:val="center"/>
-      </w:pPr>
-      <w:r>
-        <w:rPr>
-          <w:noProof/>
-        </w:rPr>
         <w:drawing>
           <wp:inline distT="0" distB="0" distL="0" distR="0" wp14:anchorId="7621BA06" wp14:editId="5B4C9DFE">
             <wp:extent cx="5939790" cy="3335655"/>
@@ -30297,7 +30503,7 @@
                     </pic:cNvPicPr>
                   </pic:nvPicPr>
                   <pic:blipFill>
-                    <a:blip r:embed="rId25">
+                    <a:blip r:embed="rId26">
                       <a:extLst>
                         <a:ext uri="{28A0092B-C50C-407E-A947-70E740481C1C}">
                           <a14:useLocalDpi xmlns:a14="http://schemas.microsoft.com/office/drawing/2010/main" val="0"/>
@@ -30335,7 +30541,13 @@
         <w:jc w:val="center"/>
       </w:pPr>
       <w:r>
-        <w:t>Figure 10.</w:t>
+        <w:t>Figure 1</w:t>
+      </w:r>
+      <w:r>
+        <w:t>1</w:t>
+      </w:r>
+      <w:r>
+        <w:t>.</w:t>
       </w:r>
     </w:p>
     <w:p>
@@ -30352,184 +30564,6 @@
             <wp:extent cx="5943600" cy="3250565"/>
             <wp:effectExtent l="0" t="0" r="0" b="6985"/>
             <wp:docPr id="14" name="Picture 14"/>
-            <wp:cNvGraphicFramePr>
-              <a:graphicFrameLocks xmlns:a="http://schemas.openxmlformats.org/drawingml/2006/main" noChangeAspect="1"/>
-            </wp:cNvGraphicFramePr>
-            <a:graphic xmlns:a="http://schemas.openxmlformats.org/drawingml/2006/main">
-              <a:graphicData uri="http://schemas.openxmlformats.org/drawingml/2006/picture">
-                <pic:pic xmlns:pic="http://schemas.openxmlformats.org/drawingml/2006/picture">
-                  <pic:nvPicPr>
-                    <pic:cNvPr id="1" name=""/>
-                    <pic:cNvPicPr/>
-                  </pic:nvPicPr>
-                  <pic:blipFill>
-                    <a:blip r:embed="rId26"/>
-                    <a:stretch>
-                      <a:fillRect/>
-                    </a:stretch>
-                  </pic:blipFill>
-                  <pic:spPr>
-                    <a:xfrm>
-                      <a:off x="0" y="0"/>
-                      <a:ext cx="5943600" cy="3250565"/>
-                    </a:xfrm>
-                    <a:prstGeom prst="rect">
-                      <a:avLst/>
-                    </a:prstGeom>
-                  </pic:spPr>
-                </pic:pic>
-              </a:graphicData>
-            </a:graphic>
-          </wp:inline>
-        </w:drawing>
-      </w:r>
-    </w:p>
-    <w:p>
-      <w:pPr>
-        <w:bidi w:val="0"/>
-        <w:jc w:val="center"/>
-      </w:pPr>
-      <w:r>
-        <w:t>Figure 11.</w:t>
-      </w:r>
-    </w:p>
-    <w:p>
-      <w:pPr>
-        <w:pStyle w:val="Heading3"/>
-        <w:bidi w:val="0"/>
-      </w:pPr>
-      <w:bookmarkStart w:id="21" w:name="_Toc6295126"/>
-      <w:r>
-        <w:lastRenderedPageBreak/>
-        <w:t xml:space="preserve">6.2.1. Error </w:t>
-      </w:r>
-      <w:r>
-        <w:t>Analyzing</w:t>
-      </w:r>
-      <w:r>
-        <w:t xml:space="preserve"> – Technical Notes</w:t>
-      </w:r>
-      <w:bookmarkEnd w:id="21"/>
-    </w:p>
-    <w:p>
-      <w:pPr>
-        <w:bidi w:val="0"/>
-      </w:pPr>
-      <w:r>
-        <w:t xml:space="preserve">Error </w:t>
-      </w:r>
-      <w:r>
-        <w:t>logging</w:t>
-      </w:r>
-      <w:r>
-        <w:t xml:space="preserve"> </w:t>
-      </w:r>
-      <w:r>
-        <w:t xml:space="preserve">and analyzing </w:t>
-      </w:r>
-      <w:r>
-        <w:t xml:space="preserve">is one of the cornerstones of </w:t>
-      </w:r>
-      <w:r>
-        <w:t>application development. A ‘silent’ application would be hard both for understanding and tracking underlying processes. We would not allow to ourselves to create such an application. Therefore</w:t>
-      </w:r>
-      <w:r>
-        <w:t xml:space="preserve">, </w:t>
-      </w:r>
-      <w:r>
-        <w:t>we tried to follow a correct error handling within the code itself</w:t>
-      </w:r>
-      <w:r>
-        <w:t>:</w:t>
-      </w:r>
-    </w:p>
-    <w:p>
-      <w:pPr>
-        <w:pStyle w:val="ListParagraph"/>
-        <w:numPr>
-          <w:ilvl w:val="0"/>
-          <w:numId w:val="10"/>
-        </w:numPr>
-        <w:bidi w:val="0"/>
-      </w:pPr>
-      <w:r>
-        <w:t xml:space="preserve">Use logger mechanics (technically, the bundle of SLF4J + Java </w:t>
-      </w:r>
-      <w:proofErr w:type="spellStart"/>
-      <w:r>
-        <w:t>Util</w:t>
-      </w:r>
-      <w:proofErr w:type="spellEnd"/>
-      <w:r>
-        <w:t xml:space="preserve"> Logger is used)</w:t>
-      </w:r>
-    </w:p>
-    <w:p>
-      <w:pPr>
-        <w:pStyle w:val="ListParagraph"/>
-        <w:numPr>
-          <w:ilvl w:val="0"/>
-          <w:numId w:val="10"/>
-        </w:numPr>
-        <w:bidi w:val="0"/>
-      </w:pPr>
-      <w:r>
-        <w:t>Log the exception on upper levels only (some programs suffer from too expensive logging by printing one exception almost on every method which makes very hard to understand what original exception is)</w:t>
-      </w:r>
-    </w:p>
-    <w:p>
-      <w:pPr>
-        <w:pStyle w:val="ListParagraph"/>
-        <w:numPr>
-          <w:ilvl w:val="0"/>
-          <w:numId w:val="10"/>
-        </w:numPr>
-        <w:bidi w:val="0"/>
-      </w:pPr>
-      <w:r>
-        <w:t>Use ‘one source of truth’ logger output</w:t>
-      </w:r>
-      <w:r>
-        <w:t xml:space="preserve"> (log messages printed out to one dedicated place)</w:t>
-      </w:r>
-    </w:p>
-    <w:p>
-      <w:pPr>
-        <w:bidi w:val="0"/>
-      </w:pPr>
-      <w:r>
-        <w:t xml:space="preserve">The SLF4J within current configuration prints into the standard output </w:t>
-      </w:r>
-      <w:r>
-        <w:t xml:space="preserve">only </w:t>
-      </w:r>
-      <w:r>
-        <w:t>(output error stream of process)</w:t>
-      </w:r>
-      <w:r>
-        <w:t xml:space="preserve">. This is by design – the program now is not a long running server process. If one will change the code to run under server logger configuration for her will be correct bundling SLF4J with an appropriate configured logger. Secondly, one can run the client either with redirected output or just printing into console. (Console output could be achieved by executing uber jar from the console. Figure 12 shows how to run the command line with </w:t>
-      </w:r>
-      <w:r>
-        <w:t>Windows explorer, Figure 13 depicts how the command to run from console (“java -jar”). Figure 14 shows the state of console after running.</w:t>
-      </w:r>
-      <w:r>
-        <w:t>)</w:t>
-      </w:r>
-    </w:p>
-    <w:p>
-      <w:pPr>
-        <w:bidi w:val="0"/>
-        <w:jc w:val="center"/>
-      </w:pPr>
-      <w:r>
-        <w:rPr>
-          <w:noProof/>
-        </w:rPr>
-        <w:drawing>
-          <wp:inline distT="0" distB="0" distL="0" distR="0" wp14:anchorId="38426A27" wp14:editId="12670361">
-            <wp:extent cx="5943600" cy="3338830"/>
-            <wp:effectExtent l="0" t="0" r="0" b="0"/>
-            <wp:docPr id="15" name="Picture 15"/>
             <wp:cNvGraphicFramePr>
               <a:graphicFrameLocks xmlns:a="http://schemas.openxmlformats.org/drawingml/2006/main" noChangeAspect="1"/>
             </wp:cNvGraphicFramePr>
@@ -30549,7 +30583,7 @@
                   <pic:spPr>
                     <a:xfrm>
                       <a:off x="0" y="0"/>
-                      <a:ext cx="5943600" cy="3338830"/>
+                      <a:ext cx="5943600" cy="3250565"/>
                     </a:xfrm>
                     <a:prstGeom prst="rect">
                       <a:avLst/>
@@ -30568,7 +30602,157 @@
         <w:jc w:val="center"/>
       </w:pPr>
       <w:r>
-        <w:t>Figure 12.</w:t>
+        <w:t>Figure 1</w:t>
+      </w:r>
+      <w:r>
+        <w:t>2</w:t>
+      </w:r>
+      <w:r>
+        <w:t>.</w:t>
+      </w:r>
+    </w:p>
+    <w:p>
+      <w:pPr>
+        <w:pStyle w:val="Heading3"/>
+        <w:bidi w:val="0"/>
+      </w:pPr>
+      <w:bookmarkStart w:id="21" w:name="_Toc6295126"/>
+      <w:r>
+        <w:t xml:space="preserve">6.2.1. Error </w:t>
+      </w:r>
+      <w:r>
+        <w:t>Analyzing</w:t>
+      </w:r>
+      <w:r>
+        <w:t xml:space="preserve"> – Technical Notes</w:t>
+      </w:r>
+      <w:bookmarkEnd w:id="21"/>
+    </w:p>
+    <w:p>
+      <w:pPr>
+        <w:bidi w:val="0"/>
+      </w:pPr>
+      <w:r>
+        <w:t xml:space="preserve">Error </w:t>
+      </w:r>
+      <w:r>
+        <w:t>logging</w:t>
+      </w:r>
+      <w:r>
+        <w:t xml:space="preserve"> </w:t>
+      </w:r>
+      <w:r>
+        <w:t xml:space="preserve">and analyzing </w:t>
+      </w:r>
+      <w:r>
+        <w:t xml:space="preserve">is one of the cornerstones of </w:t>
+      </w:r>
+      <w:r>
+        <w:t xml:space="preserve">application development. A ‘silent’ application would be hard both for understanding and tracking underlying processes. We would </w:t>
+      </w:r>
+      <w:r>
+        <w:lastRenderedPageBreak/>
+        <w:t>not allow to ourselves to create such an application. Therefore</w:t>
+      </w:r>
+      <w:r>
+        <w:t xml:space="preserve">, </w:t>
+      </w:r>
+      <w:r>
+        <w:t>we tried to follow a correct error handling within the code itself</w:t>
+      </w:r>
+      <w:r>
+        <w:t>:</w:t>
+      </w:r>
+    </w:p>
+    <w:p>
+      <w:pPr>
+        <w:pStyle w:val="ListParagraph"/>
+        <w:numPr>
+          <w:ilvl w:val="0"/>
+          <w:numId w:val="10"/>
+        </w:numPr>
+        <w:bidi w:val="0"/>
+      </w:pPr>
+      <w:r>
+        <w:t xml:space="preserve">Use logger mechanics (technically, the bundle of SLF4J + Java </w:t>
+      </w:r>
+      <w:proofErr w:type="spellStart"/>
+      <w:r>
+        <w:t>Util</w:t>
+      </w:r>
+      <w:proofErr w:type="spellEnd"/>
+      <w:r>
+        <w:t xml:space="preserve"> Logger is used)</w:t>
+      </w:r>
+    </w:p>
+    <w:p>
+      <w:pPr>
+        <w:pStyle w:val="ListParagraph"/>
+        <w:numPr>
+          <w:ilvl w:val="0"/>
+          <w:numId w:val="10"/>
+        </w:numPr>
+        <w:bidi w:val="0"/>
+      </w:pPr>
+      <w:r>
+        <w:t>Log the exception on upper levels only (some programs suffer from too expensive logging by printing one exception almost on every method which makes very hard to understand what original exception is)</w:t>
+      </w:r>
+    </w:p>
+    <w:p>
+      <w:pPr>
+        <w:pStyle w:val="ListParagraph"/>
+        <w:numPr>
+          <w:ilvl w:val="0"/>
+          <w:numId w:val="10"/>
+        </w:numPr>
+        <w:bidi w:val="0"/>
+      </w:pPr>
+      <w:r>
+        <w:t>Use ‘one source of truth’ logger output</w:t>
+      </w:r>
+      <w:r>
+        <w:t xml:space="preserve"> (log messages printed out to one dedicated place)</w:t>
+      </w:r>
+    </w:p>
+    <w:p>
+      <w:pPr>
+        <w:bidi w:val="0"/>
+      </w:pPr>
+      <w:r>
+        <w:t xml:space="preserve">The SLF4J within current configuration prints into the standard output </w:t>
+      </w:r>
+      <w:r>
+        <w:t xml:space="preserve">only </w:t>
+      </w:r>
+      <w:r>
+        <w:t>(output error stream of process)</w:t>
+      </w:r>
+      <w:r>
+        <w:t>. This is by design – the program now is not a long running server process. If one will change the code to run under server logger configuration for her will be correct bundling SLF4J with an appropriate configured logger. Secondly, one can run the client either with redirected output or just printing into console. (Console output could be achieved by executing uber jar from the console. Figure 1</w:t>
+      </w:r>
+      <w:r>
+        <w:t>3</w:t>
+      </w:r>
+      <w:r>
+        <w:t xml:space="preserve"> shows how to run the command line with </w:t>
+      </w:r>
+      <w:r>
+        <w:t>Windows explorer, Figure 1</w:t>
+      </w:r>
+      <w:r>
+        <w:t>4</w:t>
+      </w:r>
+      <w:r>
+        <w:t xml:space="preserve"> depicts how the command to run from console (“java -jar”). Figure 1</w:t>
+      </w:r>
+      <w:r>
+        <w:t>5</w:t>
+      </w:r>
+      <w:r>
+        <w:t xml:space="preserve"> shows the state of console after running.</w:t>
+      </w:r>
+      <w:r>
+        <w:t>)</w:t>
       </w:r>
     </w:p>
     <w:p>
@@ -30580,12 +30764,11 @@
         <w:rPr>
           <w:noProof/>
         </w:rPr>
-        <w:lastRenderedPageBreak/>
         <w:drawing>
-          <wp:inline distT="0" distB="0" distL="0" distR="0" wp14:anchorId="745627D0" wp14:editId="0AF30CED">
-            <wp:extent cx="5943600" cy="2864485"/>
+          <wp:inline distT="0" distB="0" distL="0" distR="0" wp14:anchorId="38426A27" wp14:editId="12670361">
+            <wp:extent cx="5943600" cy="3338830"/>
             <wp:effectExtent l="0" t="0" r="0" b="0"/>
-            <wp:docPr id="16" name="Picture 16"/>
+            <wp:docPr id="15" name="Picture 15"/>
             <wp:cNvGraphicFramePr>
               <a:graphicFrameLocks xmlns:a="http://schemas.openxmlformats.org/drawingml/2006/main" noChangeAspect="1"/>
             </wp:cNvGraphicFramePr>
@@ -30605,7 +30788,7 @@
                   <pic:spPr>
                     <a:xfrm>
                       <a:off x="0" y="0"/>
-                      <a:ext cx="5943600" cy="2864485"/>
+                      <a:ext cx="5943600" cy="3338830"/>
                     </a:xfrm>
                     <a:prstGeom prst="rect">
                       <a:avLst/>
@@ -30624,7 +30807,13 @@
         <w:jc w:val="center"/>
       </w:pPr>
       <w:r>
-        <w:t>Figure 13.</w:t>
+        <w:t>Figure 1</w:t>
+      </w:r>
+      <w:r>
+        <w:t>3</w:t>
+      </w:r>
+      <w:r>
+        <w:t>.</w:t>
       </w:r>
     </w:p>
     <w:p>
@@ -30636,11 +30825,12 @@
         <w:rPr>
           <w:noProof/>
         </w:rPr>
+        <w:lastRenderedPageBreak/>
         <w:drawing>
-          <wp:inline distT="0" distB="0" distL="0" distR="0" wp14:anchorId="2FC841CF" wp14:editId="74529F4B">
+          <wp:inline distT="0" distB="0" distL="0" distR="0" wp14:anchorId="745627D0" wp14:editId="0AF30CED">
             <wp:extent cx="5943600" cy="2864485"/>
             <wp:effectExtent l="0" t="0" r="0" b="0"/>
-            <wp:docPr id="17" name="Picture 17"/>
+            <wp:docPr id="16" name="Picture 16"/>
             <wp:cNvGraphicFramePr>
               <a:graphicFrameLocks xmlns:a="http://schemas.openxmlformats.org/drawingml/2006/main" noChangeAspect="1"/>
             </wp:cNvGraphicFramePr>
@@ -30679,7 +30869,74 @@
         <w:jc w:val="center"/>
       </w:pPr>
       <w:r>
-        <w:t>Figure 14.</w:t>
+        <w:t>Figure 1</w:t>
+      </w:r>
+      <w:r>
+        <w:t>4</w:t>
+      </w:r>
+      <w:r>
+        <w:t>.</w:t>
+      </w:r>
+    </w:p>
+    <w:p>
+      <w:pPr>
+        <w:bidi w:val="0"/>
+        <w:jc w:val="center"/>
+      </w:pPr>
+      <w:r>
+        <w:rPr>
+          <w:noProof/>
+        </w:rPr>
+        <w:drawing>
+          <wp:inline distT="0" distB="0" distL="0" distR="0" wp14:anchorId="2FC841CF" wp14:editId="74529F4B">
+            <wp:extent cx="5943600" cy="2864485"/>
+            <wp:effectExtent l="0" t="0" r="0" b="0"/>
+            <wp:docPr id="17" name="Picture 17"/>
+            <wp:cNvGraphicFramePr>
+              <a:graphicFrameLocks xmlns:a="http://schemas.openxmlformats.org/drawingml/2006/main" noChangeAspect="1"/>
+            </wp:cNvGraphicFramePr>
+            <a:graphic xmlns:a="http://schemas.openxmlformats.org/drawingml/2006/main">
+              <a:graphicData uri="http://schemas.openxmlformats.org/drawingml/2006/picture">
+                <pic:pic xmlns:pic="http://schemas.openxmlformats.org/drawingml/2006/picture">
+                  <pic:nvPicPr>
+                    <pic:cNvPr id="1" name=""/>
+                    <pic:cNvPicPr/>
+                  </pic:nvPicPr>
+                  <pic:blipFill>
+                    <a:blip r:embed="rId30"/>
+                    <a:stretch>
+                      <a:fillRect/>
+                    </a:stretch>
+                  </pic:blipFill>
+                  <pic:spPr>
+                    <a:xfrm>
+                      <a:off x="0" y="0"/>
+                      <a:ext cx="5943600" cy="2864485"/>
+                    </a:xfrm>
+                    <a:prstGeom prst="rect">
+                      <a:avLst/>
+                    </a:prstGeom>
+                  </pic:spPr>
+                </pic:pic>
+              </a:graphicData>
+            </a:graphic>
+          </wp:inline>
+        </w:drawing>
+      </w:r>
+    </w:p>
+    <w:p>
+      <w:pPr>
+        <w:bidi w:val="0"/>
+        <w:jc w:val="center"/>
+      </w:pPr>
+      <w:r>
+        <w:t>Figure 1</w:t>
+      </w:r>
+      <w:r>
+        <w:t>5</w:t>
+      </w:r>
+      <w:r>
+        <w:t>.</w:t>
       </w:r>
     </w:p>
     <w:p>
@@ -30734,7 +30991,7 @@
         <w:lastRenderedPageBreak/>
         <w:t xml:space="preserve">JDK of version 8 is installed. If not, it may be downloaded from </w:t>
       </w:r>
-      <w:hyperlink r:id="rId30" w:history="1">
+      <w:hyperlink r:id="rId31" w:history="1">
         <w:r>
           <w:rPr>
             <w:rStyle w:val="Hyperlink"/>
@@ -30755,7 +31012,7 @@
       <w:r>
         <w:t xml:space="preserve">Maven build system is installed. If not, it may be downloaded from </w:t>
       </w:r>
-      <w:hyperlink r:id="rId31" w:history="1">
+      <w:hyperlink r:id="rId32" w:history="1">
         <w:r>
           <w:rPr>
             <w:rStyle w:val="Hyperlink"/>
@@ -30779,7 +31036,7 @@
       <w:r>
         <w:t xml:space="preserve">Git SCM is installed. If not, it may be downloaded from </w:t>
       </w:r>
-      <w:hyperlink r:id="rId32" w:history="1">
+      <w:hyperlink r:id="rId33" w:history="1">
         <w:r>
           <w:rPr>
             <w:rStyle w:val="Hyperlink"/>
@@ -30800,7 +31057,7 @@
       <w:r>
         <w:t xml:space="preserve">The source code is located at </w:t>
       </w:r>
-      <w:hyperlink r:id="rId33" w:history="1">
+      <w:hyperlink r:id="rId34" w:history="1">
         <w:r>
           <w:rPr>
             <w:rStyle w:val="Hyperlink"/>
@@ -31151,10 +31408,62 @@
         <w:t xml:space="preserve">a machine </w:t>
       </w:r>
       <w:r>
-        <w:t>summary of the system. That is, suppose ‘system01’ has a file named ‘M000’. For metrics expecting a golden summary to be used it will try to find files that start with ‘M000’ prefix. The same for metrics that expect to have original documents as a reference</w:t>
-      </w:r>
-      <w:r>
-        <w:t xml:space="preserve"> (currently, these are readability metrics)</w:t>
+        <w:t xml:space="preserve">summary of the system. That is, suppose ‘system01’ has a file named ‘M000’. For metrics expecting a golden summary to be used it will try to find files that start with ‘M000’ </w:t>
+      </w:r>
+      <w:r>
+        <w:rPr>
+          <w:b/>
+          <w:bCs/>
+          <w:i/>
+          <w:iCs/>
+        </w:rPr>
+        <w:t>prefix</w:t>
+      </w:r>
+      <w:r>
+        <w:rPr>
+          <w:b/>
+          <w:bCs/>
+          <w:i/>
+          <w:iCs/>
+        </w:rPr>
+        <w:t xml:space="preserve"> with a dot after prefix</w:t>
+      </w:r>
+      <w:r>
+        <w:t xml:space="preserve"> (for example, “</w:t>
+      </w:r>
+      <w:r>
+        <w:t>M000.A.250</w:t>
+      </w:r>
+      <w:r>
+        <w:t>”)</w:t>
+      </w:r>
+      <w:r>
+        <w:t>. The same for metrics that expect to have original documents as a reference</w:t>
+      </w:r>
+      <w:r>
+        <w:t xml:space="preserve"> (currently, these are readability metrics</w:t>
+      </w:r>
+      <w:proofErr w:type="gramStart"/>
+      <w:r>
+        <w:t xml:space="preserve">. </w:t>
+      </w:r>
+      <w:proofErr w:type="gramEnd"/>
+      <w:r>
+        <w:t>For example, “</w:t>
+      </w:r>
+      <w:r>
+        <w:t>M000.</w:t>
+      </w:r>
+      <w:proofErr w:type="gramStart"/>
+      <w:r>
+        <w:t>0.english</w:t>
+      </w:r>
+      <w:proofErr w:type="gramEnd"/>
+      <w:r>
+        <w:t>”</w:t>
+      </w:r>
+      <w:r>
+        <w:t>)</w:t>
       </w:r>
       <w:r>
         <w:t>.</w:t>
@@ -31163,7 +31472,13 @@
         <w:t xml:space="preserve"> It is possible to run and have results only for topics, but further, the name plays a key role with matching results of </w:t>
       </w:r>
       <w:r>
-        <w:t xml:space="preserve">summarizing system to original document. The bottom line, all original documents and golden summaries are correlated by the name of summary which is found in </w:t>
+        <w:t xml:space="preserve">summarizing system to original document. The bottom line, all original documents and golden summaries are correlated by the name of </w:t>
+      </w:r>
+      <w:r>
+        <w:t xml:space="preserve">automatic </w:t>
+      </w:r>
+      <w:r>
+        <w:t xml:space="preserve">summary which is found in </w:t>
       </w:r>
       <w:r>
         <w:t xml:space="preserve">concrete </w:t>
@@ -31187,14 +31502,186 @@
     <w:p>
       <w:pPr>
         <w:bidi w:val="0"/>
-      </w:pPr>
+        <w:spacing w:after="160" w:line="259" w:lineRule="auto"/>
+      </w:pPr>
+      <w:r>
+        <w:t xml:space="preserve">Once the </w:t>
+      </w:r>
+      <w:r>
+        <w:t>GUI client of the platform is running</w:t>
+      </w:r>
+      <w:r>
+        <w:t xml:space="preserve"> (Figure 12) and input is prepared the platform is ready to run metrics. The screen is divided into two main functionalities (which is represented by list on the left side):</w:t>
+      </w:r>
+    </w:p>
+    <w:p>
+      <w:pPr>
+        <w:pStyle w:val="ListParagraph"/>
+        <w:numPr>
+          <w:ilvl w:val="0"/>
+          <w:numId w:val="13"/>
+        </w:numPr>
+        <w:bidi w:val="0"/>
+        <w:spacing w:after="160" w:line="259" w:lineRule="auto"/>
+      </w:pPr>
+      <w:r>
+        <w:t>Run Metrics</w:t>
+      </w:r>
+    </w:p>
+    <w:p>
+      <w:pPr>
+        <w:pStyle w:val="ListParagraph"/>
+        <w:numPr>
+          <w:ilvl w:val="0"/>
+          <w:numId w:val="13"/>
+        </w:numPr>
+        <w:bidi w:val="0"/>
+        <w:spacing w:after="160" w:line="259" w:lineRule="auto"/>
+      </w:pPr>
+      <w:r>
+        <w:t>Analyze Results</w:t>
+      </w:r>
+    </w:p>
+    <w:p>
+      <w:pPr>
+        <w:bidi w:val="0"/>
+        <w:spacing w:after="160" w:line="259" w:lineRule="auto"/>
+      </w:pPr>
+      <w:r>
+        <w:t xml:space="preserve"> The “Run Metrics” screen is divided horizontally into 5 sections</w:t>
+      </w:r>
+      <w:r>
+        <w:t xml:space="preserve"> and “Start” button. These 5 sections are:</w:t>
+      </w:r>
+    </w:p>
+    <w:p>
+      <w:pPr>
+        <w:pStyle w:val="ListParagraph"/>
+        <w:numPr>
+          <w:ilvl w:val="0"/>
+          <w:numId w:val="13"/>
+        </w:numPr>
+        <w:bidi w:val="0"/>
+        <w:spacing w:after="160" w:line="259" w:lineRule="auto"/>
+      </w:pPr>
+      <w:r>
+        <w:t>Working Set Directory</w:t>
+      </w:r>
+    </w:p>
+    <w:p>
+      <w:pPr>
+        <w:pStyle w:val="ListParagraph"/>
+        <w:numPr>
+          <w:ilvl w:val="0"/>
+          <w:numId w:val="13"/>
+        </w:numPr>
+        <w:bidi w:val="0"/>
+        <w:spacing w:after="160" w:line="259" w:lineRule="auto"/>
+      </w:pPr>
+      <w:r>
+        <w:t>Text Preprocessing</w:t>
+      </w:r>
+    </w:p>
+    <w:p>
+      <w:pPr>
+        <w:pStyle w:val="ListParagraph"/>
+        <w:numPr>
+          <w:ilvl w:val="0"/>
+          <w:numId w:val="13"/>
+        </w:numPr>
+        <w:bidi w:val="0"/>
+        <w:spacing w:after="160" w:line="259" w:lineRule="auto"/>
+      </w:pPr>
+      <w:r>
+        <w:t>Rouge</w:t>
+      </w:r>
+    </w:p>
+    <w:p>
+      <w:pPr>
+        <w:pStyle w:val="ListParagraph"/>
+        <w:numPr>
+          <w:ilvl w:val="0"/>
+          <w:numId w:val="13"/>
+        </w:numPr>
+        <w:bidi w:val="0"/>
+        <w:spacing w:after="160" w:line="259" w:lineRule="auto"/>
+      </w:pPr>
+      <w:r>
+        <w:t>Readability</w:t>
+      </w:r>
+    </w:p>
+    <w:p>
+      <w:pPr>
+        <w:pStyle w:val="ListParagraph"/>
+        <w:numPr>
+          <w:ilvl w:val="0"/>
+          <w:numId w:val="13"/>
+        </w:numPr>
+        <w:bidi w:val="0"/>
+        <w:spacing w:after="160" w:line="259" w:lineRule="auto"/>
+      </w:pPr>
+      <w:r>
+        <w:t xml:space="preserve">Auto </w:t>
+      </w:r>
+      <w:proofErr w:type="spellStart"/>
+      <w:r>
+        <w:t>Summ</w:t>
+      </w:r>
+      <w:proofErr w:type="spellEnd"/>
+      <w:r>
+        <w:t xml:space="preserve"> ENG</w:t>
+      </w:r>
+    </w:p>
+    <w:p>
+      <w:pPr>
+        <w:bidi w:val="0"/>
+        <w:spacing w:after="160" w:line="259" w:lineRule="auto"/>
+      </w:pPr>
+      <w:r>
+        <w:t xml:space="preserve">The enablement of </w:t>
+      </w:r>
+      <w:r>
+        <w:t>“Start”</w:t>
+      </w:r>
+      <w:r>
+        <w:t xml:space="preserve"> button is dependent on:</w:t>
+      </w:r>
+    </w:p>
+    <w:p>
+      <w:pPr>
+        <w:pStyle w:val="ListParagraph"/>
+        <w:numPr>
+          <w:ilvl w:val="0"/>
+          <w:numId w:val="16"/>
+        </w:numPr>
+        <w:bidi w:val="0"/>
+        <w:spacing w:after="160" w:line="259" w:lineRule="auto"/>
+      </w:pPr>
+      <w:r>
+        <w:t>Selecting a working set directory (i.e. the directory where the prepared input is located)</w:t>
+      </w:r>
+    </w:p>
+    <w:p>
+      <w:pPr>
+        <w:pStyle w:val="ListParagraph"/>
+        <w:numPr>
+          <w:ilvl w:val="0"/>
+          <w:numId w:val="16"/>
+        </w:numPr>
+        <w:bidi w:val="0"/>
+        <w:spacing w:after="160" w:line="259" w:lineRule="auto"/>
+      </w:pPr>
+      <w:r>
+        <w:t xml:space="preserve">Selecting at least one metric. (There is a checkbox “Enabled” on the right side of the metric section. A metric processing should be enabled. The concrete metric should be enabled too. For example, if Rouge is selected then at least one of Rouge-N, Rouge-S, Rouge-L or Rouge-W </w:t>
+      </w:r>
+      <w:r>
+        <w:t>need to be</w:t>
+      </w:r>
       <w:bookmarkStart w:id="24" w:name="_GoBack"/>
       <w:bookmarkEnd w:id="24"/>
-    </w:p>
-    <w:p>
-      <w:pPr>
-        <w:bidi w:val="0"/>
-      </w:pPr>
+      <w:r>
+        <w:t xml:space="preserve"> enabled.)</w:t>
+      </w:r>
     </w:p>
     <w:p>
       <w:pPr>
@@ -31202,7 +31689,343 @@
         <w:spacing w:after="160" w:line="259" w:lineRule="auto"/>
       </w:pPr>
       <w:r>
+        <w:t>In addition, the text preprocessing could be controlled from the “Text Preprocessing” section. Possible configuration of all available metrics is depicted in Figure 16.</w:t>
+      </w:r>
+    </w:p>
+    <w:p>
+      <w:pPr>
+        <w:bidi w:val="0"/>
+        <w:spacing w:after="160" w:line="259" w:lineRule="auto"/>
+        <w:jc w:val="center"/>
+      </w:pPr>
+      <w:r>
+        <w:rPr>
+          <w:noProof/>
+        </w:rPr>
+        <w:lastRenderedPageBreak/>
+        <w:drawing>
+          <wp:inline distT="0" distB="0" distL="0" distR="0" wp14:anchorId="596ED7BB" wp14:editId="1ECCF0DC">
+            <wp:extent cx="5943600" cy="3250565"/>
+            <wp:effectExtent l="0" t="0" r="0" b="6985"/>
+            <wp:docPr id="20" name="Picture 20"/>
+            <wp:cNvGraphicFramePr>
+              <a:graphicFrameLocks xmlns:a="http://schemas.openxmlformats.org/drawingml/2006/main" noChangeAspect="1"/>
+            </wp:cNvGraphicFramePr>
+            <a:graphic xmlns:a="http://schemas.openxmlformats.org/drawingml/2006/main">
+              <a:graphicData uri="http://schemas.openxmlformats.org/drawingml/2006/picture">
+                <pic:pic xmlns:pic="http://schemas.openxmlformats.org/drawingml/2006/picture">
+                  <pic:nvPicPr>
+                    <pic:cNvPr id="1" name=""/>
+                    <pic:cNvPicPr/>
+                  </pic:nvPicPr>
+                  <pic:blipFill>
+                    <a:blip r:embed="rId35"/>
+                    <a:stretch>
+                      <a:fillRect/>
+                    </a:stretch>
+                  </pic:blipFill>
+                  <pic:spPr>
+                    <a:xfrm>
+                      <a:off x="0" y="0"/>
+                      <a:ext cx="5943600" cy="3250565"/>
+                    </a:xfrm>
+                    <a:prstGeom prst="rect">
+                      <a:avLst/>
+                    </a:prstGeom>
+                  </pic:spPr>
+                </pic:pic>
+              </a:graphicData>
+            </a:graphic>
+          </wp:inline>
+        </w:drawing>
+      </w:r>
+    </w:p>
+    <w:p>
+      <w:pPr>
+        <w:bidi w:val="0"/>
+        <w:spacing w:after="160" w:line="259" w:lineRule="auto"/>
+        <w:jc w:val="center"/>
+      </w:pPr>
+      <w:r>
+        <w:t>Figure 16.</w:t>
+      </w:r>
+    </w:p>
+    <w:p>
+      <w:pPr>
+        <w:bidi w:val="0"/>
+        <w:spacing w:after="160" w:line="259" w:lineRule="auto"/>
+      </w:pPr>
+      <w:r>
+        <w:t>Once the directory is set and “Start” button pressed, the actual processing starts. Until the processing is not done, “Start” button will be disabled</w:t>
+      </w:r>
+      <w:r>
+        <w:t>. The progress of the metric calculations could be observed in logs.</w:t>
+      </w:r>
+    </w:p>
+    <w:p>
+      <w:pPr>
+        <w:bidi w:val="0"/>
+        <w:spacing w:after="160" w:line="259" w:lineRule="auto"/>
+      </w:pPr>
+      <w:r>
+        <w:t>The platform within a run will create following directories:</w:t>
+      </w:r>
+    </w:p>
+    <w:p>
+      <w:pPr>
+        <w:pStyle w:val="ListParagraph"/>
+        <w:numPr>
+          <w:ilvl w:val="0"/>
+          <w:numId w:val="13"/>
+        </w:numPr>
+        <w:bidi w:val="0"/>
+        <w:spacing w:after="160" w:line="259" w:lineRule="auto"/>
+      </w:pPr>
+      <w:r>
+        <w:t>cache (Inner purpose directory for caching heavy calculations based on text identifi</w:t>
+      </w:r>
+      <w:r>
+        <w:t>er</w:t>
+      </w:r>
+      <w:r>
+        <w:t>. Technically, cache text processor described in Domain-Specific Language section)</w:t>
+      </w:r>
+    </w:p>
+    <w:p>
+      <w:pPr>
+        <w:pStyle w:val="ListParagraph"/>
+        <w:numPr>
+          <w:ilvl w:val="0"/>
+          <w:numId w:val="13"/>
+        </w:numPr>
+        <w:bidi w:val="0"/>
+        <w:spacing w:after="160" w:line="259" w:lineRule="auto"/>
+      </w:pPr>
+      <w:r>
+        <w:t>result</w:t>
+      </w:r>
+    </w:p>
+    <w:p>
+      <w:pPr>
+        <w:bidi w:val="0"/>
+        <w:spacing w:after="160" w:line="259" w:lineRule="auto"/>
+      </w:pPr>
+      <w:r>
+        <w:t>Result directory is an actual output of metrics’ execution.</w:t>
+      </w:r>
+      <w:r>
+        <w:t xml:space="preserve"> The output of metrics’ execution is a Microsoft Excel CSV friendly file (comma separated values).</w:t>
+      </w:r>
+      <w:r>
+        <w:t xml:space="preserve"> The CSV format chosen by design to allow smooth integration with Excel.</w:t>
+      </w:r>
+    </w:p>
+    <w:p>
+      <w:pPr>
+        <w:bidi w:val="0"/>
+        <w:spacing w:after="160" w:line="259" w:lineRule="auto"/>
+      </w:pPr>
+      <w:r>
+        <w:t xml:space="preserve">All metrics except </w:t>
+      </w:r>
+      <w:proofErr w:type="spellStart"/>
+      <w:r>
+        <w:t>AutoSummENG</w:t>
+      </w:r>
+      <w:proofErr w:type="spellEnd"/>
+      <w:r>
+        <w:t xml:space="preserve"> are split by files for automatic system summary. File name convention for such metrics is “&lt;category&gt;_&lt;system&gt;_&lt;metric&gt;</w:t>
+      </w:r>
+      <w:r>
+        <w:t>.csv</w:t>
+      </w:r>
+      <w:r>
+        <w:t>”, for example, “</w:t>
+      </w:r>
+      <w:r>
+        <w:t>category01_sysid01_rougesu3</w:t>
+      </w:r>
+      <w:r>
+        <w:t>.csv</w:t>
+      </w:r>
+      <w:r>
+        <w:t xml:space="preserve">”. </w:t>
+      </w:r>
+      <w:r>
+        <w:t>For the topics’ readability metrics (original documents) the pattern is “&lt;category&gt;_&lt;topic&gt;_&lt;metric&gt;.csv”, for example, “</w:t>
+      </w:r>
+      <w:r>
+        <w:t>category01_M000_elena_topics_readability</w:t>
+      </w:r>
+      <w:r>
+        <w:t xml:space="preserve">.csv”. In addition, there will be “reduced” directory under results. The purpose of this directory is to include </w:t>
+      </w:r>
+      <w:r>
+        <w:t>for some metrics “reduced” values (i.e. calculated from the whole or part of metrics’ set results – explained in ‘Concurrency’ section). Figure 17 and 18 show the “result” and “reduced” directories accordingly.</w:t>
+      </w:r>
+    </w:p>
+    <w:p>
+      <w:pPr>
+        <w:bidi w:val="0"/>
+        <w:spacing w:after="160" w:line="259" w:lineRule="auto"/>
+        <w:jc w:val="center"/>
+      </w:pPr>
+      <w:r>
+        <w:rPr>
+          <w:noProof/>
+        </w:rPr>
+        <w:lastRenderedPageBreak/>
+        <w:drawing>
+          <wp:inline distT="0" distB="0" distL="0" distR="0" wp14:anchorId="16303B67" wp14:editId="32C46C6F">
+            <wp:extent cx="5943600" cy="3338830"/>
+            <wp:effectExtent l="0" t="0" r="0" b="0"/>
+            <wp:docPr id="22" name="Picture 22"/>
+            <wp:cNvGraphicFramePr>
+              <a:graphicFrameLocks xmlns:a="http://schemas.openxmlformats.org/drawingml/2006/main" noChangeAspect="1"/>
+            </wp:cNvGraphicFramePr>
+            <a:graphic xmlns:a="http://schemas.openxmlformats.org/drawingml/2006/main">
+              <a:graphicData uri="http://schemas.openxmlformats.org/drawingml/2006/picture">
+                <pic:pic xmlns:pic="http://schemas.openxmlformats.org/drawingml/2006/picture">
+                  <pic:nvPicPr>
+                    <pic:cNvPr id="1" name=""/>
+                    <pic:cNvPicPr/>
+                  </pic:nvPicPr>
+                  <pic:blipFill>
+                    <a:blip r:embed="rId36"/>
+                    <a:stretch>
+                      <a:fillRect/>
+                    </a:stretch>
+                  </pic:blipFill>
+                  <pic:spPr>
+                    <a:xfrm>
+                      <a:off x="0" y="0"/>
+                      <a:ext cx="5943600" cy="3338830"/>
+                    </a:xfrm>
+                    <a:prstGeom prst="rect">
+                      <a:avLst/>
+                    </a:prstGeom>
+                  </pic:spPr>
+                </pic:pic>
+              </a:graphicData>
+            </a:graphic>
+          </wp:inline>
+        </w:drawing>
+      </w:r>
+    </w:p>
+    <w:p>
+      <w:pPr>
+        <w:bidi w:val="0"/>
+        <w:spacing w:after="160" w:line="259" w:lineRule="auto"/>
+        <w:jc w:val="center"/>
+      </w:pPr>
+      <w:r>
+        <w:t>Figure 17.</w:t>
+      </w:r>
+    </w:p>
+    <w:p>
+      <w:pPr>
+        <w:bidi w:val="0"/>
+        <w:spacing w:after="160" w:line="259" w:lineRule="auto"/>
+        <w:jc w:val="center"/>
+      </w:pPr>
+      <w:r>
+        <w:rPr>
+          <w:noProof/>
+        </w:rPr>
+        <w:drawing>
+          <wp:inline distT="0" distB="0" distL="0" distR="0" wp14:anchorId="0BDD2F44" wp14:editId="11466679">
+            <wp:extent cx="5943600" cy="3338830"/>
+            <wp:effectExtent l="0" t="0" r="0" b="0"/>
+            <wp:docPr id="23" name="Picture 23"/>
+            <wp:cNvGraphicFramePr>
+              <a:graphicFrameLocks xmlns:a="http://schemas.openxmlformats.org/drawingml/2006/main" noChangeAspect="1"/>
+            </wp:cNvGraphicFramePr>
+            <a:graphic xmlns:a="http://schemas.openxmlformats.org/drawingml/2006/main">
+              <a:graphicData uri="http://schemas.openxmlformats.org/drawingml/2006/picture">
+                <pic:pic xmlns:pic="http://schemas.openxmlformats.org/drawingml/2006/picture">
+                  <pic:nvPicPr>
+                    <pic:cNvPr id="1" name=""/>
+                    <pic:cNvPicPr/>
+                  </pic:nvPicPr>
+                  <pic:blipFill>
+                    <a:blip r:embed="rId37"/>
+                    <a:stretch>
+                      <a:fillRect/>
+                    </a:stretch>
+                  </pic:blipFill>
+                  <pic:spPr>
+                    <a:xfrm>
+                      <a:off x="0" y="0"/>
+                      <a:ext cx="5943600" cy="3338830"/>
+                    </a:xfrm>
+                    <a:prstGeom prst="rect">
+                      <a:avLst/>
+                    </a:prstGeom>
+                  </pic:spPr>
+                </pic:pic>
+              </a:graphicData>
+            </a:graphic>
+          </wp:inline>
+        </w:drawing>
+      </w:r>
+    </w:p>
+    <w:p>
+      <w:pPr>
+        <w:bidi w:val="0"/>
+        <w:spacing w:after="160" w:line="259" w:lineRule="auto"/>
+        <w:jc w:val="center"/>
+      </w:pPr>
+      <w:r>
+        <w:t>Figure 18.</w:t>
+      </w:r>
+    </w:p>
+    <w:p>
+      <w:pPr>
+        <w:pStyle w:val="Heading2"/>
+        <w:bidi w:val="0"/>
+      </w:pPr>
+      <w:r>
+        <w:t>6.5. Analyzing Metric Results</w:t>
+      </w:r>
+    </w:p>
+    <w:p>
+      <w:pPr>
+        <w:bidi w:val="0"/>
+      </w:pPr>
+      <w:r>
+        <w:t xml:space="preserve">Other big feature </w:t>
+      </w:r>
+      <w:r>
+        <w:t xml:space="preserve">of the software </w:t>
+      </w:r>
+      <w:r>
+        <w:t xml:space="preserve">besides the metric evaluation is result </w:t>
+      </w:r>
+      <w:r>
+        <w:t>analyzation</w:t>
+      </w:r>
+      <w:r>
+        <w:t>.</w:t>
+      </w:r>
+    </w:p>
+    <w:p>
+      <w:pPr>
+        <w:bidi w:val="0"/>
+        <w:spacing w:after="160" w:line="259" w:lineRule="auto"/>
+      </w:pPr>
+      <w:r>
+        <w:lastRenderedPageBreak/>
         <w:br w:type="page"/>
+      </w:r>
+    </w:p>
+    <w:p>
+      <w:pPr>
+        <w:bidi w:val="0"/>
+        <w:spacing w:after="160" w:line="259" w:lineRule="auto"/>
+      </w:pPr>
+      <w:r>
+        <w:lastRenderedPageBreak/>
+        <w:t>dd</w:t>
       </w:r>
     </w:p>
     <w:p>
@@ -31675,6 +32498,7 @@
                 <w:rPr>
                   <w:noProof/>
                 </w:rPr>
+                <w:lastRenderedPageBreak/>
                 <w:t>Lin, C.-Y. (2004). ROUGE: A Package for Automatic Evaluation of Summaries.</w:t>
               </w:r>
             </w:p>
@@ -31691,7 +32515,6 @@
                 <w:rPr>
                   <w:noProof/>
                 </w:rPr>
-                <w:lastRenderedPageBreak/>
                 <w:t>Marina Litvak, C. A. (2015). HEADS: Headline Generation as Sequence Prediction Using an Abstract Feature-Rich Space.</w:t>
               </w:r>
             </w:p>
@@ -32026,7 +32849,7 @@
       </w:sdtContent>
     </w:sdt>
     <w:sectPr>
-      <w:footerReference w:type="default" r:id="rId34"/>
+      <w:footerReference w:type="default" r:id="rId38"/>
       <w:pgSz w:w="12240" w:h="15840"/>
       <w:pgMar w:top="1440" w:right="1440" w:bottom="1440" w:left="1440" w:header="720" w:footer="720" w:gutter="0"/>
       <w:cols w:space="720"/>
@@ -32231,6 +33054,95 @@
     </w:lvl>
   </w:abstractNum>
   <w:abstractNum w:abstractNumId="1" w15:restartNumberingAfterBreak="0">
+    <w:nsid w:val="0EF20409"/>
+    <w:multiLevelType w:val="hybridMultilevel"/>
+    <w:tmpl w:val="54CA62DA"/>
+    <w:lvl w:ilvl="0" w:tplc="0409000F">
+      <w:start w:val="1"/>
+      <w:numFmt w:val="decimal"/>
+      <w:lvlText w:val="%1."/>
+      <w:lvlJc w:val="left"/>
+      <w:pPr>
+        <w:ind w:left="720" w:hanging="360"/>
+      </w:pPr>
+      <w:rPr>
+        <w:rFonts w:hint="default"/>
+      </w:rPr>
+    </w:lvl>
+    <w:lvl w:ilvl="1" w:tplc="04090019" w:tentative="1">
+      <w:start w:val="1"/>
+      <w:numFmt w:val="lowerLetter"/>
+      <w:lvlText w:val="%2."/>
+      <w:lvlJc w:val="left"/>
+      <w:pPr>
+        <w:ind w:left="1440" w:hanging="360"/>
+      </w:pPr>
+    </w:lvl>
+    <w:lvl w:ilvl="2" w:tplc="0409001B" w:tentative="1">
+      <w:start w:val="1"/>
+      <w:numFmt w:val="lowerRoman"/>
+      <w:lvlText w:val="%3."/>
+      <w:lvlJc w:val="right"/>
+      <w:pPr>
+        <w:ind w:left="2160" w:hanging="180"/>
+      </w:pPr>
+    </w:lvl>
+    <w:lvl w:ilvl="3" w:tplc="0409000F" w:tentative="1">
+      <w:start w:val="1"/>
+      <w:numFmt w:val="decimal"/>
+      <w:lvlText w:val="%4."/>
+      <w:lvlJc w:val="left"/>
+      <w:pPr>
+        <w:ind w:left="2880" w:hanging="360"/>
+      </w:pPr>
+    </w:lvl>
+    <w:lvl w:ilvl="4" w:tplc="04090019" w:tentative="1">
+      <w:start w:val="1"/>
+      <w:numFmt w:val="lowerLetter"/>
+      <w:lvlText w:val="%5."/>
+      <w:lvlJc w:val="left"/>
+      <w:pPr>
+        <w:ind w:left="3600" w:hanging="360"/>
+      </w:pPr>
+    </w:lvl>
+    <w:lvl w:ilvl="5" w:tplc="0409001B" w:tentative="1">
+      <w:start w:val="1"/>
+      <w:numFmt w:val="lowerRoman"/>
+      <w:lvlText w:val="%6."/>
+      <w:lvlJc w:val="right"/>
+      <w:pPr>
+        <w:ind w:left="4320" w:hanging="180"/>
+      </w:pPr>
+    </w:lvl>
+    <w:lvl w:ilvl="6" w:tplc="0409000F" w:tentative="1">
+      <w:start w:val="1"/>
+      <w:numFmt w:val="decimal"/>
+      <w:lvlText w:val="%7."/>
+      <w:lvlJc w:val="left"/>
+      <w:pPr>
+        <w:ind w:left="5040" w:hanging="360"/>
+      </w:pPr>
+    </w:lvl>
+    <w:lvl w:ilvl="7" w:tplc="04090019" w:tentative="1">
+      <w:start w:val="1"/>
+      <w:numFmt w:val="lowerLetter"/>
+      <w:lvlText w:val="%8."/>
+      <w:lvlJc w:val="left"/>
+      <w:pPr>
+        <w:ind w:left="5760" w:hanging="360"/>
+      </w:pPr>
+    </w:lvl>
+    <w:lvl w:ilvl="8" w:tplc="0409001B" w:tentative="1">
+      <w:start w:val="1"/>
+      <w:numFmt w:val="lowerRoman"/>
+      <w:lvlText w:val="%9."/>
+      <w:lvlJc w:val="right"/>
+      <w:pPr>
+        <w:ind w:left="6480" w:hanging="180"/>
+      </w:pPr>
+    </w:lvl>
+  </w:abstractNum>
+  <w:abstractNum w:abstractNumId="2" w15:restartNumberingAfterBreak="0">
     <w:nsid w:val="150401C1"/>
     <w:multiLevelType w:val="hybridMultilevel"/>
     <w:tmpl w:val="EE280F46"/>
@@ -32316,7 +33228,182 @@
       </w:pPr>
     </w:lvl>
   </w:abstractNum>
-  <w:abstractNum w:abstractNumId="2" w15:restartNumberingAfterBreak="0">
+  <w:abstractNum w:abstractNumId="3" w15:restartNumberingAfterBreak="0">
+    <w:nsid w:val="1A660294"/>
+    <w:multiLevelType w:val="hybridMultilevel"/>
+    <w:tmpl w:val="28F81716"/>
+    <w:lvl w:ilvl="0" w:tplc="0409000F">
+      <w:start w:val="1"/>
+      <w:numFmt w:val="decimal"/>
+      <w:lvlText w:val="%1."/>
+      <w:lvlJc w:val="left"/>
+      <w:pPr>
+        <w:ind w:left="720" w:hanging="360"/>
+      </w:pPr>
+    </w:lvl>
+    <w:lvl w:ilvl="1" w:tplc="04090019" w:tentative="1">
+      <w:start w:val="1"/>
+      <w:numFmt w:val="lowerLetter"/>
+      <w:lvlText w:val="%2."/>
+      <w:lvlJc w:val="left"/>
+      <w:pPr>
+        <w:ind w:left="1440" w:hanging="360"/>
+      </w:pPr>
+    </w:lvl>
+    <w:lvl w:ilvl="2" w:tplc="0409001B" w:tentative="1">
+      <w:start w:val="1"/>
+      <w:numFmt w:val="lowerRoman"/>
+      <w:lvlText w:val="%3."/>
+      <w:lvlJc w:val="right"/>
+      <w:pPr>
+        <w:ind w:left="2160" w:hanging="180"/>
+      </w:pPr>
+    </w:lvl>
+    <w:lvl w:ilvl="3" w:tplc="0409000F" w:tentative="1">
+      <w:start w:val="1"/>
+      <w:numFmt w:val="decimal"/>
+      <w:lvlText w:val="%4."/>
+      <w:lvlJc w:val="left"/>
+      <w:pPr>
+        <w:ind w:left="2880" w:hanging="360"/>
+      </w:pPr>
+    </w:lvl>
+    <w:lvl w:ilvl="4" w:tplc="04090019" w:tentative="1">
+      <w:start w:val="1"/>
+      <w:numFmt w:val="lowerLetter"/>
+      <w:lvlText w:val="%5."/>
+      <w:lvlJc w:val="left"/>
+      <w:pPr>
+        <w:ind w:left="3600" w:hanging="360"/>
+      </w:pPr>
+    </w:lvl>
+    <w:lvl w:ilvl="5" w:tplc="0409001B" w:tentative="1">
+      <w:start w:val="1"/>
+      <w:numFmt w:val="lowerRoman"/>
+      <w:lvlText w:val="%6."/>
+      <w:lvlJc w:val="right"/>
+      <w:pPr>
+        <w:ind w:left="4320" w:hanging="180"/>
+      </w:pPr>
+    </w:lvl>
+    <w:lvl w:ilvl="6" w:tplc="0409000F" w:tentative="1">
+      <w:start w:val="1"/>
+      <w:numFmt w:val="decimal"/>
+      <w:lvlText w:val="%7."/>
+      <w:lvlJc w:val="left"/>
+      <w:pPr>
+        <w:ind w:left="5040" w:hanging="360"/>
+      </w:pPr>
+    </w:lvl>
+    <w:lvl w:ilvl="7" w:tplc="04090019" w:tentative="1">
+      <w:start w:val="1"/>
+      <w:numFmt w:val="lowerLetter"/>
+      <w:lvlText w:val="%8."/>
+      <w:lvlJc w:val="left"/>
+      <w:pPr>
+        <w:ind w:left="5760" w:hanging="360"/>
+      </w:pPr>
+    </w:lvl>
+    <w:lvl w:ilvl="8" w:tplc="0409001B" w:tentative="1">
+      <w:start w:val="1"/>
+      <w:numFmt w:val="lowerRoman"/>
+      <w:lvlText w:val="%9."/>
+      <w:lvlJc w:val="right"/>
+      <w:pPr>
+        <w:ind w:left="6480" w:hanging="180"/>
+      </w:pPr>
+    </w:lvl>
+  </w:abstractNum>
+  <w:abstractNum w:abstractNumId="4" w15:restartNumberingAfterBreak="0">
+    <w:nsid w:val="1E9903D4"/>
+    <w:multiLevelType w:val="hybridMultilevel"/>
+    <w:tmpl w:val="D92E5B78"/>
+    <w:lvl w:ilvl="0" w:tplc="0409000F">
+      <w:start w:val="1"/>
+      <w:numFmt w:val="decimal"/>
+      <w:lvlText w:val="%1."/>
+      <w:lvlJc w:val="left"/>
+      <w:pPr>
+        <w:ind w:left="720" w:hanging="360"/>
+      </w:pPr>
+      <w:rPr>
+        <w:rFonts w:hint="default"/>
+      </w:rPr>
+    </w:lvl>
+    <w:lvl w:ilvl="1" w:tplc="04090019" w:tentative="1">
+      <w:start w:val="1"/>
+      <w:numFmt w:val="lowerLetter"/>
+      <w:lvlText w:val="%2."/>
+      <w:lvlJc w:val="left"/>
+      <w:pPr>
+        <w:ind w:left="1440" w:hanging="360"/>
+      </w:pPr>
+    </w:lvl>
+    <w:lvl w:ilvl="2" w:tplc="0409001B" w:tentative="1">
+      <w:start w:val="1"/>
+      <w:numFmt w:val="lowerRoman"/>
+      <w:lvlText w:val="%3."/>
+      <w:lvlJc w:val="right"/>
+      <w:pPr>
+        <w:ind w:left="2160" w:hanging="180"/>
+      </w:pPr>
+    </w:lvl>
+    <w:lvl w:ilvl="3" w:tplc="0409000F" w:tentative="1">
+      <w:start w:val="1"/>
+      <w:numFmt w:val="decimal"/>
+      <w:lvlText w:val="%4."/>
+      <w:lvlJc w:val="left"/>
+      <w:pPr>
+        <w:ind w:left="2880" w:hanging="360"/>
+      </w:pPr>
+    </w:lvl>
+    <w:lvl w:ilvl="4" w:tplc="04090019" w:tentative="1">
+      <w:start w:val="1"/>
+      <w:numFmt w:val="lowerLetter"/>
+      <w:lvlText w:val="%5."/>
+      <w:lvlJc w:val="left"/>
+      <w:pPr>
+        <w:ind w:left="3600" w:hanging="360"/>
+      </w:pPr>
+    </w:lvl>
+    <w:lvl w:ilvl="5" w:tplc="0409001B" w:tentative="1">
+      <w:start w:val="1"/>
+      <w:numFmt w:val="lowerRoman"/>
+      <w:lvlText w:val="%6."/>
+      <w:lvlJc w:val="right"/>
+      <w:pPr>
+        <w:ind w:left="4320" w:hanging="180"/>
+      </w:pPr>
+    </w:lvl>
+    <w:lvl w:ilvl="6" w:tplc="0409000F" w:tentative="1">
+      <w:start w:val="1"/>
+      <w:numFmt w:val="decimal"/>
+      <w:lvlText w:val="%7."/>
+      <w:lvlJc w:val="left"/>
+      <w:pPr>
+        <w:ind w:left="5040" w:hanging="360"/>
+      </w:pPr>
+    </w:lvl>
+    <w:lvl w:ilvl="7" w:tplc="04090019" w:tentative="1">
+      <w:start w:val="1"/>
+      <w:numFmt w:val="lowerLetter"/>
+      <w:lvlText w:val="%8."/>
+      <w:lvlJc w:val="left"/>
+      <w:pPr>
+        <w:ind w:left="5760" w:hanging="360"/>
+      </w:pPr>
+    </w:lvl>
+    <w:lvl w:ilvl="8" w:tplc="0409001B" w:tentative="1">
+      <w:start w:val="1"/>
+      <w:numFmt w:val="lowerRoman"/>
+      <w:lvlText w:val="%9."/>
+      <w:lvlJc w:val="right"/>
+      <w:pPr>
+        <w:ind w:left="6480" w:hanging="180"/>
+      </w:pPr>
+    </w:lvl>
+  </w:abstractNum>
+  <w:abstractNum w:abstractNumId="5" w15:restartNumberingAfterBreak="0">
     <w:nsid w:val="2C7824C8"/>
     <w:multiLevelType w:val="hybridMultilevel"/>
     <w:tmpl w:val="70A03244"/>
@@ -32429,7 +33516,7 @@
       </w:rPr>
     </w:lvl>
   </w:abstractNum>
-  <w:abstractNum w:abstractNumId="3" w15:restartNumberingAfterBreak="0">
+  <w:abstractNum w:abstractNumId="6" w15:restartNumberingAfterBreak="0">
     <w:nsid w:val="3BE04CC3"/>
     <w:multiLevelType w:val="hybridMultilevel"/>
     <w:tmpl w:val="470AB7E6"/>
@@ -32515,7 +33602,7 @@
       </w:pPr>
     </w:lvl>
   </w:abstractNum>
-  <w:abstractNum w:abstractNumId="4" w15:restartNumberingAfterBreak="0">
+  <w:abstractNum w:abstractNumId="7" w15:restartNumberingAfterBreak="0">
     <w:nsid w:val="3EB85956"/>
     <w:multiLevelType w:val="hybridMultilevel"/>
     <w:tmpl w:val="279270D8"/>
@@ -32601,7 +33688,7 @@
       </w:pPr>
     </w:lvl>
   </w:abstractNum>
-  <w:abstractNum w:abstractNumId="5" w15:restartNumberingAfterBreak="0">
+  <w:abstractNum w:abstractNumId="8" w15:restartNumberingAfterBreak="0">
     <w:nsid w:val="434F6AE5"/>
     <w:multiLevelType w:val="hybridMultilevel"/>
     <w:tmpl w:val="671032AC"/>
@@ -32714,7 +33801,7 @@
       </w:rPr>
     </w:lvl>
   </w:abstractNum>
-  <w:abstractNum w:abstractNumId="6" w15:restartNumberingAfterBreak="0">
+  <w:abstractNum w:abstractNumId="9" w15:restartNumberingAfterBreak="0">
     <w:nsid w:val="521775C9"/>
     <w:multiLevelType w:val="hybridMultilevel"/>
     <w:tmpl w:val="C20836A2"/>
@@ -32827,7 +33914,7 @@
       </w:rPr>
     </w:lvl>
   </w:abstractNum>
-  <w:abstractNum w:abstractNumId="7" w15:restartNumberingAfterBreak="0">
+  <w:abstractNum w:abstractNumId="10" w15:restartNumberingAfterBreak="0">
     <w:nsid w:val="52607CC5"/>
     <w:multiLevelType w:val="hybridMultilevel"/>
     <w:tmpl w:val="C03E836E"/>
@@ -32940,7 +34027,7 @@
       </w:rPr>
     </w:lvl>
   </w:abstractNum>
-  <w:abstractNum w:abstractNumId="8" w15:restartNumberingAfterBreak="0">
+  <w:abstractNum w:abstractNumId="11" w15:restartNumberingAfterBreak="0">
     <w:nsid w:val="5E011C00"/>
     <w:multiLevelType w:val="hybridMultilevel"/>
     <w:tmpl w:val="AFC6CBD2"/>
@@ -33053,7 +34140,7 @@
       </w:rPr>
     </w:lvl>
   </w:abstractNum>
-  <w:abstractNum w:abstractNumId="9" w15:restartNumberingAfterBreak="0">
+  <w:abstractNum w:abstractNumId="12" w15:restartNumberingAfterBreak="0">
     <w:nsid w:val="697E488C"/>
     <w:multiLevelType w:val="hybridMultilevel"/>
     <w:tmpl w:val="C33681F2"/>
@@ -33166,7 +34253,7 @@
       </w:rPr>
     </w:lvl>
   </w:abstractNum>
-  <w:abstractNum w:abstractNumId="10" w15:restartNumberingAfterBreak="0">
+  <w:abstractNum w:abstractNumId="13" w15:restartNumberingAfterBreak="0">
     <w:nsid w:val="6EC421BB"/>
     <w:multiLevelType w:val="hybridMultilevel"/>
     <w:tmpl w:val="6EC04942"/>
@@ -33279,7 +34366,7 @@
       </w:rPr>
     </w:lvl>
   </w:abstractNum>
-  <w:abstractNum w:abstractNumId="11" w15:restartNumberingAfterBreak="0">
+  <w:abstractNum w:abstractNumId="14" w15:restartNumberingAfterBreak="0">
     <w:nsid w:val="708B5D0C"/>
     <w:multiLevelType w:val="hybridMultilevel"/>
     <w:tmpl w:val="B2F4D60A"/>
@@ -33365,7 +34452,7 @@
       </w:pPr>
     </w:lvl>
   </w:abstractNum>
-  <w:abstractNum w:abstractNumId="12" w15:restartNumberingAfterBreak="0">
+  <w:abstractNum w:abstractNumId="15" w15:restartNumberingAfterBreak="0">
     <w:nsid w:val="72212C35"/>
     <w:multiLevelType w:val="hybridMultilevel"/>
     <w:tmpl w:val="A7C8332E"/>
@@ -33455,43 +34542,52 @@
     </w:lvl>
   </w:abstractNum>
   <w:num w:numId="1">
+    <w:abstractNumId w:val="15"/>
+  </w:num>
+  <w:num w:numId="2">
     <w:abstractNumId w:val="12"/>
   </w:num>
-  <w:num w:numId="2">
+  <w:num w:numId="3">
+    <w:abstractNumId w:val="8"/>
+  </w:num>
+  <w:num w:numId="4">
+    <w:abstractNumId w:val="13"/>
+  </w:num>
+  <w:num w:numId="5">
     <w:abstractNumId w:val="9"/>
   </w:num>
-  <w:num w:numId="3">
-    <w:abstractNumId w:val="5"/>
-  </w:num>
-  <w:num w:numId="4">
-    <w:abstractNumId w:val="10"/>
-  </w:num>
-  <w:num w:numId="5">
+  <w:num w:numId="6">
     <w:abstractNumId w:val="6"/>
   </w:num>
-  <w:num w:numId="6">
-    <w:abstractNumId w:val="3"/>
-  </w:num>
   <w:num w:numId="7">
-    <w:abstractNumId w:val="11"/>
+    <w:abstractNumId w:val="14"/>
   </w:num>
   <w:num w:numId="8">
     <w:abstractNumId w:val="0"/>
   </w:num>
   <w:num w:numId="9">
-    <w:abstractNumId w:val="1"/>
+    <w:abstractNumId w:val="2"/>
   </w:num>
   <w:num w:numId="10">
+    <w:abstractNumId w:val="10"/>
+  </w:num>
+  <w:num w:numId="11">
+    <w:abstractNumId w:val="5"/>
+  </w:num>
+  <w:num w:numId="12">
     <w:abstractNumId w:val="7"/>
   </w:num>
-  <w:num w:numId="11">
-    <w:abstractNumId w:val="2"/>
+  <w:num w:numId="13">
+    <w:abstractNumId w:val="11"/>
   </w:num>
-  <w:num w:numId="12">
+  <w:num w:numId="14">
+    <w:abstractNumId w:val="3"/>
+  </w:num>
+  <w:num w:numId="15">
     <w:abstractNumId w:val="4"/>
   </w:num>
-  <w:num w:numId="13">
-    <w:abstractNumId w:val="8"/>
+  <w:num w:numId="16">
+    <w:abstractNumId w:val="1"/>
   </w:num>
 </w:numbering>
 </file>
@@ -33969,7 +35065,6 @@
   <w:style w:type="character" w:default="1" w:styleId="DefaultParagraphFont">
     <w:name w:val="Default Paragraph Font"/>
     <w:uiPriority w:val="1"/>
-    <w:semiHidden/>
     <w:unhideWhenUsed/>
   </w:style>
   <w:style w:type="table" w:default="1" w:styleId="TableNormal">
@@ -35140,7 +36235,7 @@
 </file>
 
 <file path=customXml/itemProps1.xml><?xml version="1.0" encoding="utf-8"?>
-<ds:datastoreItem xmlns:ds="http://schemas.openxmlformats.org/officeDocument/2006/customXml" ds:itemID="{924421A6-0D44-49A7-B7F3-694619004437}">
+<ds:datastoreItem xmlns:ds="http://schemas.openxmlformats.org/officeDocument/2006/customXml" ds:itemID="{01CE0815-0574-44E6-B142-63602AA57E0B}">
   <ds:schemaRefs>
     <ds:schemaRef ds:uri="http://schemas.openxmlformats.org/officeDocument/2006/bibliography"/>
   </ds:schemaRefs>

</xml_diff>

<commit_message>
doc updated. notched box graph
</commit_message>
<xml_diff>
--- a/docs/Summary Evaluation Platform.docx
+++ b/docs/Summary Evaluation Platform.docx
@@ -27102,13 +27102,8 @@
         <w:t>explicit control of execution through the synchronization primitives (in case of Java it is either built-in synchronization on monitors – binary semaphores (each of which lives in every object in Java and controlled by ‘synchronized’ keyword) or ‘</w:t>
       </w:r>
       <w:proofErr w:type="spellStart"/>
-      <w:proofErr w:type="gramStart"/>
-      <w:r>
-        <w:t>java.util</w:t>
-      </w:r>
-      <w:proofErr w:type="gramEnd"/>
-      <w:r>
-        <w:t>.concurrent</w:t>
+      <w:r>
+        <w:t>java.util.concurrent</w:t>
       </w:r>
       <w:proofErr w:type="spellEnd"/>
       <w:r>
@@ -32152,13 +32147,8 @@
       <w:r>
         <w:t xml:space="preserve"> (currently, these are readability metrics</w:t>
       </w:r>
-      <w:proofErr w:type="gramStart"/>
-      <w:r>
-        <w:t xml:space="preserve">. </w:t>
-      </w:r>
-      <w:proofErr w:type="gramEnd"/>
-      <w:r>
-        <w:t>For example, “</w:t>
+      <w:r>
+        <w:t>. For example, “</w:t>
       </w:r>
       <w:r>
         <w:t>M000.</w:t>
@@ -32967,12 +32957,7 @@
         <w:spacing w:after="160" w:line="259" w:lineRule="auto"/>
       </w:pPr>
       <w:r>
-        <w:t xml:space="preserve">There are </w:t>
-      </w:r>
-      <w:bookmarkStart w:id="28" w:name="_GoBack"/>
-      <w:bookmarkEnd w:id="28"/>
-      <w:r>
-        <w:t>three sections as it was mentioned:</w:t>
+        <w:t>There are three sections as it was mentioned:</w:t>
       </w:r>
     </w:p>
     <w:p>
@@ -33034,50 +33019,1280 @@
         <w:pStyle w:val="Heading3"/>
         <w:bidi w:val="0"/>
       </w:pPr>
-      <w:bookmarkStart w:id="29" w:name="_Toc6328357"/>
+      <w:bookmarkStart w:id="28" w:name="_Toc6328357"/>
       <w:r>
         <w:t>6.5.2. System Section</w:t>
       </w:r>
+      <w:bookmarkEnd w:id="28"/>
+    </w:p>
+    <w:p>
+      <w:pPr>
+        <w:bidi w:val="0"/>
+        <w:spacing w:after="160" w:line="259" w:lineRule="auto"/>
+      </w:pPr>
+      <w:r>
+        <w:t>System section is divided into selection of concrete metric from a metric family, sections of output configurations and the desired output type selections.</w:t>
+      </w:r>
+    </w:p>
+    <w:p>
+      <w:pPr>
+        <w:bidi w:val="0"/>
+        <w:spacing w:after="160" w:line="259" w:lineRule="auto"/>
+      </w:pPr>
+      <w:r>
+        <w:t xml:space="preserve">The platform does not require to select only metrics from the one metric family. For instance, one can select part of metrics from ROUGE, readability and/or </w:t>
+      </w:r>
+      <w:proofErr w:type="spellStart"/>
+      <w:r>
+        <w:t>AutoSummENG</w:t>
+      </w:r>
+      <w:proofErr w:type="spellEnd"/>
+      <w:r>
+        <w:t xml:space="preserve"> for further inv</w:t>
+      </w:r>
+      <w:r>
+        <w:t>estigation.</w:t>
+      </w:r>
+    </w:p>
+    <w:p>
+      <w:pPr>
+        <w:bidi w:val="0"/>
+        <w:spacing w:after="160" w:line="259" w:lineRule="auto"/>
+      </w:pPr>
+      <w:r>
+        <w:t>There are four available output types:</w:t>
+      </w:r>
+    </w:p>
+    <w:p>
+      <w:pPr>
+        <w:pStyle w:val="ListParagraph"/>
+        <w:numPr>
+          <w:ilvl w:val="0"/>
+          <w:numId w:val="17"/>
+        </w:numPr>
+        <w:bidi w:val="0"/>
+        <w:spacing w:after="160" w:line="259" w:lineRule="auto"/>
+      </w:pPr>
+      <w:r>
+        <w:t>Table</w:t>
+      </w:r>
+    </w:p>
+    <w:p>
+      <w:pPr>
+        <w:pStyle w:val="ListParagraph"/>
+        <w:numPr>
+          <w:ilvl w:val="0"/>
+          <w:numId w:val="17"/>
+        </w:numPr>
+        <w:bidi w:val="0"/>
+        <w:spacing w:after="160" w:line="259" w:lineRule="auto"/>
+      </w:pPr>
+      <w:r>
+        <w:t>Bar Chart</w:t>
+      </w:r>
+    </w:p>
+    <w:p>
+      <w:pPr>
+        <w:pStyle w:val="ListParagraph"/>
+        <w:numPr>
+          <w:ilvl w:val="0"/>
+          <w:numId w:val="17"/>
+        </w:numPr>
+        <w:bidi w:val="0"/>
+        <w:spacing w:after="160" w:line="259" w:lineRule="auto"/>
+      </w:pPr>
+      <w:r>
+        <w:t>Statistics</w:t>
+      </w:r>
+    </w:p>
+    <w:p>
+      <w:pPr>
+        <w:pStyle w:val="ListParagraph"/>
+        <w:numPr>
+          <w:ilvl w:val="0"/>
+          <w:numId w:val="17"/>
+        </w:numPr>
+        <w:bidi w:val="0"/>
+        <w:spacing w:after="160" w:line="259" w:lineRule="auto"/>
+      </w:pPr>
+      <w:r>
+        <w:t>Notched Box</w:t>
+      </w:r>
+    </w:p>
+    <w:p>
+      <w:pPr>
+        <w:bidi w:val="0"/>
+        <w:spacing w:after="160" w:line="259" w:lineRule="auto"/>
+      </w:pPr>
+      <w:r>
+        <w:t>Each output button opens a non-modal dialogue window (non-modal means not blocking the main window – it is a design decision to allow multiple window with data being available on the screen).</w:t>
+      </w:r>
+    </w:p>
+    <w:p>
+      <w:pPr>
+        <w:bidi w:val="0"/>
+        <w:spacing w:after="160" w:line="259" w:lineRule="auto"/>
+      </w:pPr>
+      <w:r>
+        <w:t xml:space="preserve">Suppose, we have selected metrics as it shown on Figure 22. The table output will </w:t>
+      </w:r>
+      <w:r>
+        <w:t>be shown as a dialogue window as it appears on Figure 23. The bar chart for selection is presented on Figure 24.</w:t>
+      </w:r>
+      <w:r>
+        <w:t xml:space="preserve"> For table it is possible to sort data for each column and/or move columns to desired location. However, </w:t>
+      </w:r>
+      <w:r>
+        <w:rPr>
+          <w:i/>
+          <w:iCs/>
+        </w:rPr>
+        <w:t xml:space="preserve">the resolution for table and bar chart is the average value for concrete metric of all </w:t>
+      </w:r>
+      <w:r>
+        <w:rPr>
+          <w:i/>
+          <w:iCs/>
+        </w:rPr>
+        <w:t>summaries per system</w:t>
+      </w:r>
+      <w:r>
+        <w:t>. For deeper resolution and statistical analysis there are “Statistics” and “Notched Boxes” views.</w:t>
+      </w:r>
+    </w:p>
+    <w:p>
+      <w:pPr>
+        <w:bidi w:val="0"/>
+        <w:spacing w:after="160" w:line="259" w:lineRule="auto"/>
+      </w:pPr>
+      <w:r>
+        <w:t xml:space="preserve">We think it could be useful feature for a researcher to save both bar charts and notched boxes in graphic files. In order to be not dependent on resolution the platform can save both in vector file format. We think, the wide available option today for vector graphics format is the SVG </w:t>
+      </w:r>
+      <w:r>
+        <w:lastRenderedPageBreak/>
+        <w:t xml:space="preserve">format. Thus, one can save it via letting the mandatory fields for the file “Chart/Graph to File” subsection on the screen. </w:t>
+      </w:r>
+      <w:r>
+        <w:rPr>
+          <w:i/>
+          <w:iCs/>
+        </w:rPr>
+        <w:t xml:space="preserve">If the check button of saving section is specified and mandatory parameters are filled, on clicking a Chart/Graph </w:t>
+      </w:r>
+      <w:r>
+        <w:rPr>
+          <w:i/>
+          <w:iCs/>
+        </w:rPr>
+        <w:t xml:space="preserve">button, </w:t>
+      </w:r>
+      <w:r>
+        <w:rPr>
+          <w:i/>
+          <w:iCs/>
+        </w:rPr>
+        <w:t>output file will be saved under the same ‘result’ directory which is specified in ‘Result Directory’ input section</w:t>
+      </w:r>
+      <w:r>
+        <w:t>. Figure 25 shows the possible configuration when the Figure 26 shows the result in</w:t>
+      </w:r>
+      <w:r>
+        <w:t xml:space="preserve"> Chrome browser used as </w:t>
+      </w:r>
+      <w:proofErr w:type="gramStart"/>
+      <w:r>
+        <w:t>a</w:t>
+      </w:r>
+      <w:proofErr w:type="gramEnd"/>
+      <w:r>
+        <w:t xml:space="preserve"> SVG file viewer.</w:t>
+      </w:r>
+    </w:p>
+    <w:p>
+      <w:pPr>
+        <w:bidi w:val="0"/>
+        <w:spacing w:after="160" w:line="259" w:lineRule="auto"/>
+      </w:pPr>
+      <w:r>
+        <w:t>‘Statistics’ and ‘Notched Box’ are primarily designed to allow a deeper statistical analysis of one concrete metric. However, it is possible to use select number of metrics. No validation on multiple metric selection exists. We think sometimes it is even useful to see comparison for the metrics in one place (especially within notched boxes, there will be an example further).</w:t>
+      </w:r>
+    </w:p>
+    <w:p>
+      <w:pPr>
+        <w:bidi w:val="0"/>
+        <w:spacing w:after="160" w:line="259" w:lineRule="auto"/>
+      </w:pPr>
+      <w:r>
+        <w:t>‘Statistics’ button performs:</w:t>
+      </w:r>
+    </w:p>
+    <w:p>
+      <w:pPr>
+        <w:pStyle w:val="ListParagraph"/>
+        <w:numPr>
+          <w:ilvl w:val="0"/>
+          <w:numId w:val="18"/>
+        </w:numPr>
+        <w:bidi w:val="0"/>
+        <w:spacing w:after="160" w:line="259" w:lineRule="auto"/>
+      </w:pPr>
+      <w:r>
+        <w:t xml:space="preserve">Calculating the one-way ANOVA test with </w:t>
+      </w:r>
+      <m:oMath>
+        <m:r>
+          <w:rPr>
+            <w:rFonts w:ascii="Cambria Math" w:hAnsi="Cambria Math"/>
+          </w:rPr>
+          <m:t>α=0.05</m:t>
+        </m:r>
+      </m:oMath>
+      <w:r>
+        <w:rPr>
+          <w:rFonts w:eastAsiaTheme="minorEastAsia"/>
+        </w:rPr>
+        <w:t xml:space="preserve"> </w:t>
+      </w:r>
+      <w:r>
+        <w:rPr>
+          <w:rFonts w:eastAsiaTheme="minorEastAsia"/>
+        </w:rPr>
+        <w:t>level for Studentized Range Distribution.</w:t>
+      </w:r>
+    </w:p>
+    <w:p>
+      <w:pPr>
+        <w:pStyle w:val="ListParagraph"/>
+        <w:numPr>
+          <w:ilvl w:val="0"/>
+          <w:numId w:val="18"/>
+        </w:numPr>
+        <w:bidi w:val="0"/>
+        <w:spacing w:after="160" w:line="259" w:lineRule="auto"/>
+      </w:pPr>
+      <w:r>
+        <w:t>Further Tukey HSD test</w:t>
+      </w:r>
+      <w:r>
+        <w:t xml:space="preserve"> in order to find significantly different means and grouping them.</w:t>
+      </w:r>
+    </w:p>
+    <w:p>
+      <w:pPr>
+        <w:bidi w:val="0"/>
+        <w:spacing w:after="160" w:line="259" w:lineRule="auto"/>
+        <w:rPr>
+          <w:rFonts w:eastAsiaTheme="minorEastAsia"/>
+        </w:rPr>
+      </w:pPr>
+      <w:r>
+        <w:t>Once the desired metric is selected and ‘Statistics’ button is clicked, the platform executes the R language to perform all above calculations. The integration with R language is designed in simplest possible way – the platform executes R language process and waits for it output. Although, other ways were considered to run R language (as bringing up R server or using R libraries directly) this way found by us as more elegant. First, it is simple</w:t>
+      </w:r>
+      <w:r>
+        <w:t xml:space="preserve">, straightforward and </w:t>
+      </w:r>
+      <w:r>
+        <w:t xml:space="preserve">just works. Second, once there is an attempt to execute R language logic together with already discussed ‘cache’ and ‘result’ directories, ‘temp’ directory is created. This directory includes </w:t>
+      </w:r>
+      <w:r>
+        <w:t xml:space="preserve">the bat file to be ran by platform and the R language script. As well, the data is passed as a regular CSV file. If one will wish a debugging of R script or deeper analysis with R, she may do it directly in this directory. As well, if </w:t>
+      </w:r>
+      <m:oMath>
+        <m:r>
+          <w:rPr>
+            <w:rFonts w:ascii="Cambria Math" w:hAnsi="Cambria Math"/>
+          </w:rPr>
+          <m:t>α=0.05</m:t>
+        </m:r>
+      </m:oMath>
+      <w:r>
+        <w:rPr>
+          <w:rFonts w:eastAsiaTheme="minorEastAsia"/>
+        </w:rPr>
+        <w:t xml:space="preserve"> is not suitable and</w:t>
+      </w:r>
+      <w:r>
+        <w:rPr>
+          <w:rFonts w:eastAsiaTheme="minorEastAsia"/>
+        </w:rPr>
+        <w:t xml:space="preserve">, </w:t>
+      </w:r>
+      <w:r>
+        <w:rPr>
+          <w:rFonts w:eastAsiaTheme="minorEastAsia"/>
+        </w:rPr>
+        <w:t>for example</w:t>
+      </w:r>
+      <w:r>
+        <w:rPr>
+          <w:rFonts w:eastAsiaTheme="minorEastAsia"/>
+        </w:rPr>
+        <w:t xml:space="preserve">, </w:t>
+      </w:r>
+      <w:r>
+        <w:rPr>
+          <w:rFonts w:eastAsiaTheme="minorEastAsia"/>
+        </w:rPr>
+        <w:t xml:space="preserve">there should be </w:t>
+      </w:r>
+      <m:oMath>
+        <m:r>
+          <w:rPr>
+            <w:rFonts w:ascii="Cambria Math" w:hAnsi="Cambria Math"/>
+          </w:rPr>
+          <m:t>α=0.0</m:t>
+        </m:r>
+        <m:r>
+          <w:rPr>
+            <w:rFonts w:ascii="Cambria Math" w:hAnsi="Cambria Math"/>
+          </w:rPr>
+          <m:t>1</m:t>
+        </m:r>
+      </m:oMath>
+      <w:r>
+        <w:rPr>
+          <w:rFonts w:eastAsiaTheme="minorEastAsia"/>
+        </w:rPr>
+        <w:t xml:space="preserve"> used</w:t>
+      </w:r>
+      <w:r>
+        <w:rPr>
+          <w:rFonts w:eastAsiaTheme="minorEastAsia"/>
+        </w:rPr>
+        <w:t xml:space="preserve">, </w:t>
+      </w:r>
+      <w:r>
+        <w:rPr>
+          <w:rFonts w:eastAsiaTheme="minorEastAsia"/>
+        </w:rPr>
+        <w:t>one can change the R script. Figure 27 presents the output of the system if ‘Statistics’ button clicked. In order to not overcomplicate the output and allow further simpler embedding for a researcher, it is given as a text which can copied though the standard operating system exchange buffer.</w:t>
+      </w:r>
+    </w:p>
+    <w:p>
+      <w:pPr>
+        <w:bidi w:val="0"/>
+        <w:spacing w:after="160" w:line="259" w:lineRule="auto"/>
+        <w:rPr>
+          <w:rFonts w:eastAsiaTheme="minorEastAsia"/>
+        </w:rPr>
+      </w:pPr>
+      <w:r>
+        <w:rPr>
+          <w:rFonts w:eastAsiaTheme="minorEastAsia"/>
+        </w:rPr>
+        <w:t xml:space="preserve">We want to give a small technical note about using letter grouping within HSD Test and R </w:t>
+      </w:r>
+      <w:proofErr w:type="gramStart"/>
+      <w:r>
+        <w:rPr>
+          <w:rFonts w:eastAsiaTheme="minorEastAsia"/>
+        </w:rPr>
+        <w:t>language in particular</w:t>
+      </w:r>
+      <w:proofErr w:type="gramEnd"/>
+      <w:r>
+        <w:rPr>
+          <w:rFonts w:eastAsiaTheme="minorEastAsia"/>
+        </w:rPr>
+        <w:t xml:space="preserve">. As one of our visions about the platform design is to be as less dependency on foreign libraries and tools as possible. For sure this approach has many pros and cons, but it was a vision initially. HSD Test compares two meaning of set of values and </w:t>
+      </w:r>
+      <w:r>
+        <w:rPr>
+          <w:rFonts w:eastAsiaTheme="minorEastAsia"/>
+        </w:rPr>
+        <w:t>shows</w:t>
+      </w:r>
+      <w:r>
+        <w:rPr>
+          <w:rFonts w:eastAsiaTheme="minorEastAsia"/>
+        </w:rPr>
+        <w:t xml:space="preserve"> whether two sets </w:t>
+      </w:r>
+      <w:r>
+        <w:rPr>
+          <w:rFonts w:eastAsiaTheme="minorEastAsia"/>
+        </w:rPr>
+        <w:t xml:space="preserve">are significantly different from each other or not. Thus, one can imagine that all comparisons could be represented as triangular binary matrix with </w:t>
+      </w:r>
+      <w:r>
+        <w:rPr>
+          <w:rFonts w:eastAsiaTheme="minorEastAsia"/>
+        </w:rPr>
+        <w:t>zero</w:t>
+      </w:r>
+      <w:r>
+        <w:rPr>
+          <w:rFonts w:eastAsiaTheme="minorEastAsia"/>
+        </w:rPr>
+        <w:t xml:space="preserve"> </w:t>
+      </w:r>
+      <w:r>
+        <w:rPr>
+          <w:rFonts w:eastAsiaTheme="minorEastAsia"/>
+        </w:rPr>
+        <w:t xml:space="preserve">value </w:t>
+      </w:r>
+      <w:r>
+        <w:rPr>
+          <w:rFonts w:eastAsiaTheme="minorEastAsia"/>
+        </w:rPr>
+        <w:t xml:space="preserve">if two meanings are significantly different and </w:t>
+      </w:r>
+      <w:r>
+        <w:rPr>
+          <w:rFonts w:eastAsiaTheme="minorEastAsia"/>
+        </w:rPr>
+        <w:t>1</w:t>
+      </w:r>
+      <w:r>
+        <w:rPr>
+          <w:rFonts w:eastAsiaTheme="minorEastAsia"/>
+        </w:rPr>
+        <w:t xml:space="preserve"> as the opposite. </w:t>
+      </w:r>
+      <w:r>
+        <w:rPr>
+          <w:rFonts w:eastAsiaTheme="minorEastAsia"/>
+        </w:rPr>
+        <w:t>However, looking on such representation is very hard for humans to understand the overall picture of grouping.</w:t>
+      </w:r>
+      <w:r>
+        <w:rPr>
+          <w:rFonts w:eastAsiaTheme="minorEastAsia"/>
+        </w:rPr>
+        <w:t xml:space="preserve"> </w:t>
+      </w:r>
+      <w:r>
+        <w:rPr>
+          <w:rFonts w:eastAsiaTheme="minorEastAsia"/>
+          <w:i/>
+          <w:iCs/>
+        </w:rPr>
+        <w:t>Grouping with the letter representation gives an immediate view whether two sets are not significantly different if they share the same letter</w:t>
+      </w:r>
+      <w:r>
+        <w:rPr>
+          <w:rFonts w:eastAsiaTheme="minorEastAsia"/>
+        </w:rPr>
+        <w:t xml:space="preserve">. However, this ‘small’ detail of converting the binary </w:t>
+      </w:r>
+      <w:r>
+        <w:rPr>
+          <w:rFonts w:eastAsiaTheme="minorEastAsia"/>
+        </w:rPr>
+        <w:lastRenderedPageBreak/>
+        <w:t xml:space="preserve">matrix to letter representation is not a trivial task. There is a work that explains </w:t>
+      </w:r>
+      <w:r>
+        <w:rPr>
+          <w:rFonts w:eastAsiaTheme="minorEastAsia"/>
+        </w:rPr>
+        <w:t xml:space="preserve">an algorithm how to transform the discussed matrix into letter representation </w:t>
+      </w:r>
+      <w:sdt>
+        <w:sdtPr>
+          <w:rPr>
+            <w:rFonts w:eastAsiaTheme="minorEastAsia"/>
+          </w:rPr>
+          <w:id w:val="1826395708"/>
+          <w:citation/>
+        </w:sdtPr>
+        <w:sdtContent>
+          <w:r>
+            <w:rPr>
+              <w:rFonts w:eastAsiaTheme="minorEastAsia"/>
+            </w:rPr>
+            <w:fldChar w:fldCharType="begin"/>
+          </w:r>
+          <w:r>
+            <w:rPr>
+              <w:rFonts w:eastAsiaTheme="minorEastAsia"/>
+            </w:rPr>
+            <w:instrText xml:space="preserve"> CITATION Jen06 \l 1033 </w:instrText>
+          </w:r>
+          <w:r>
+            <w:rPr>
+              <w:rFonts w:eastAsiaTheme="minorEastAsia"/>
+            </w:rPr>
+            <w:fldChar w:fldCharType="separate"/>
+          </w:r>
+          <w:r>
+            <w:rPr>
+              <w:rFonts w:eastAsiaTheme="minorEastAsia"/>
+              <w:noProof/>
+            </w:rPr>
+            <w:t>(Jens Gramm, 2006)</w:t>
+          </w:r>
+          <w:r>
+            <w:rPr>
+              <w:rFonts w:eastAsiaTheme="minorEastAsia"/>
+            </w:rPr>
+            <w:fldChar w:fldCharType="end"/>
+          </w:r>
+        </w:sdtContent>
+      </w:sdt>
+      <w:r>
+        <w:rPr>
+          <w:rFonts w:eastAsiaTheme="minorEastAsia"/>
+        </w:rPr>
+        <w:t>. We have done a deep research, but we were not able to get the pretty tabulated letter groups as it shown on Figure 27. According to our research (which for sure is incomplete) the only library that can do that is ‘</w:t>
+      </w:r>
+      <w:proofErr w:type="spellStart"/>
+      <w:r>
+        <w:rPr>
+          <w:rFonts w:eastAsiaTheme="minorEastAsia"/>
+        </w:rPr>
+        <w:t>agricolae</w:t>
+      </w:r>
+      <w:proofErr w:type="spellEnd"/>
+      <w:r>
+        <w:rPr>
+          <w:rFonts w:eastAsiaTheme="minorEastAsia"/>
+        </w:rPr>
+        <w:t xml:space="preserve">’ which is available only in R language. Thus, because of our wishes to have such </w:t>
+      </w:r>
+      <w:proofErr w:type="gramStart"/>
+      <w:r>
+        <w:rPr>
+          <w:rFonts w:eastAsiaTheme="minorEastAsia"/>
+        </w:rPr>
+        <w:t>pretty tabulated</w:t>
+      </w:r>
+      <w:proofErr w:type="gramEnd"/>
+      <w:r>
+        <w:rPr>
+          <w:rFonts w:eastAsiaTheme="minorEastAsia"/>
+        </w:rPr>
+        <w:t xml:space="preserve"> groups we were obligated to create an interoperability </w:t>
+      </w:r>
+      <w:r>
+        <w:rPr>
+          <w:rFonts w:eastAsiaTheme="minorEastAsia"/>
+        </w:rPr>
+        <w:t>with</w:t>
+      </w:r>
+      <w:r>
+        <w:rPr>
+          <w:rFonts w:eastAsiaTheme="minorEastAsia"/>
+        </w:rPr>
+        <w:t xml:space="preserve"> the R language. </w:t>
+      </w:r>
+      <w:r>
+        <w:rPr>
+          <w:rFonts w:eastAsiaTheme="minorEastAsia"/>
+        </w:rPr>
+        <w:t>F</w:t>
+      </w:r>
+      <w:r>
+        <w:rPr>
+          <w:rFonts w:eastAsiaTheme="minorEastAsia"/>
+        </w:rPr>
+        <w:t xml:space="preserve">or one which is interested in how to transform the matrix to </w:t>
+      </w:r>
+      <w:proofErr w:type="gramStart"/>
+      <w:r>
+        <w:rPr>
+          <w:rFonts w:eastAsiaTheme="minorEastAsia"/>
+        </w:rPr>
+        <w:t>pretty tabulated</w:t>
+      </w:r>
+      <w:proofErr w:type="gramEnd"/>
+      <w:r>
+        <w:rPr>
+          <w:rFonts w:eastAsiaTheme="minorEastAsia"/>
+        </w:rPr>
+        <w:t xml:space="preserve"> groups it could be a useful task to understand and document</w:t>
+      </w:r>
+      <w:r>
+        <w:rPr>
+          <w:rFonts w:eastAsiaTheme="minorEastAsia"/>
+        </w:rPr>
+        <w:t xml:space="preserve"> this transformation. It was a real lack of information to understand the underlying mechanics.</w:t>
+      </w:r>
+    </w:p>
+    <w:p>
+      <w:pPr>
+        <w:bidi w:val="0"/>
+        <w:spacing w:after="160" w:line="259" w:lineRule="auto"/>
+        <w:jc w:val="center"/>
+      </w:pPr>
+      <w:r>
+        <w:rPr>
+          <w:noProof/>
+        </w:rPr>
+        <w:drawing>
+          <wp:inline distT="0" distB="0" distL="0" distR="0" wp14:anchorId="3ADA53FC" wp14:editId="41C21C1E">
+            <wp:extent cx="5943600" cy="1628140"/>
+            <wp:effectExtent l="0" t="0" r="0" b="0"/>
+            <wp:docPr id="21" name="Picture 21"/>
+            <wp:cNvGraphicFramePr>
+              <a:graphicFrameLocks xmlns:a="http://schemas.openxmlformats.org/drawingml/2006/main" noChangeAspect="1"/>
+            </wp:cNvGraphicFramePr>
+            <a:graphic xmlns:a="http://schemas.openxmlformats.org/drawingml/2006/main">
+              <a:graphicData uri="http://schemas.openxmlformats.org/drawingml/2006/picture">
+                <pic:pic xmlns:pic="http://schemas.openxmlformats.org/drawingml/2006/picture">
+                  <pic:nvPicPr>
+                    <pic:cNvPr id="1" name=""/>
+                    <pic:cNvPicPr/>
+                  </pic:nvPicPr>
+                  <pic:blipFill>
+                    <a:blip r:embed="rId41"/>
+                    <a:stretch>
+                      <a:fillRect/>
+                    </a:stretch>
+                  </pic:blipFill>
+                  <pic:spPr>
+                    <a:xfrm>
+                      <a:off x="0" y="0"/>
+                      <a:ext cx="5943600" cy="1628140"/>
+                    </a:xfrm>
+                    <a:prstGeom prst="rect">
+                      <a:avLst/>
+                    </a:prstGeom>
+                  </pic:spPr>
+                </pic:pic>
+              </a:graphicData>
+            </a:graphic>
+          </wp:inline>
+        </w:drawing>
+      </w:r>
+    </w:p>
+    <w:p>
+      <w:pPr>
+        <w:bidi w:val="0"/>
+        <w:spacing w:after="160" w:line="259" w:lineRule="auto"/>
+        <w:jc w:val="center"/>
+      </w:pPr>
+      <w:r>
+        <w:t>Figure 22.</w:t>
+      </w:r>
+    </w:p>
+    <w:p>
+      <w:pPr>
+        <w:bidi w:val="0"/>
+        <w:spacing w:after="160" w:line="259" w:lineRule="auto"/>
+        <w:jc w:val="center"/>
+      </w:pPr>
+      <w:r>
+        <w:rPr>
+          <w:noProof/>
+        </w:rPr>
+        <w:drawing>
+          <wp:inline distT="0" distB="0" distL="0" distR="0" wp14:anchorId="651726A2" wp14:editId="2B444769">
+            <wp:extent cx="5943600" cy="1703070"/>
+            <wp:effectExtent l="0" t="0" r="0" b="0"/>
+            <wp:docPr id="26" name="Picture 26"/>
+            <wp:cNvGraphicFramePr>
+              <a:graphicFrameLocks xmlns:a="http://schemas.openxmlformats.org/drawingml/2006/main" noChangeAspect="1"/>
+            </wp:cNvGraphicFramePr>
+            <a:graphic xmlns:a="http://schemas.openxmlformats.org/drawingml/2006/main">
+              <a:graphicData uri="http://schemas.openxmlformats.org/drawingml/2006/picture">
+                <pic:pic xmlns:pic="http://schemas.openxmlformats.org/drawingml/2006/picture">
+                  <pic:nvPicPr>
+                    <pic:cNvPr id="1" name=""/>
+                    <pic:cNvPicPr/>
+                  </pic:nvPicPr>
+                  <pic:blipFill>
+                    <a:blip r:embed="rId42"/>
+                    <a:stretch>
+                      <a:fillRect/>
+                    </a:stretch>
+                  </pic:blipFill>
+                  <pic:spPr>
+                    <a:xfrm>
+                      <a:off x="0" y="0"/>
+                      <a:ext cx="5943600" cy="1703070"/>
+                    </a:xfrm>
+                    <a:prstGeom prst="rect">
+                      <a:avLst/>
+                    </a:prstGeom>
+                  </pic:spPr>
+                </pic:pic>
+              </a:graphicData>
+            </a:graphic>
+          </wp:inline>
+        </w:drawing>
+      </w:r>
+    </w:p>
+    <w:p>
+      <w:pPr>
+        <w:bidi w:val="0"/>
+        <w:spacing w:after="160" w:line="259" w:lineRule="auto"/>
+        <w:jc w:val="center"/>
+      </w:pPr>
+      <w:r>
+        <w:t>Figure 23.</w:t>
+      </w:r>
+    </w:p>
+    <w:p>
+      <w:pPr>
+        <w:bidi w:val="0"/>
+        <w:spacing w:after="160" w:line="259" w:lineRule="auto"/>
+        <w:jc w:val="center"/>
+      </w:pPr>
+      <w:r>
+        <w:rPr>
+          <w:noProof/>
+        </w:rPr>
+        <w:lastRenderedPageBreak/>
+        <w:drawing>
+          <wp:inline distT="0" distB="0" distL="0" distR="0" wp14:anchorId="6D1C6C36" wp14:editId="3BC8BCA8">
+            <wp:extent cx="5943600" cy="3749675"/>
+            <wp:effectExtent l="0" t="0" r="0" b="3175"/>
+            <wp:docPr id="28" name="Picture 28"/>
+            <wp:cNvGraphicFramePr>
+              <a:graphicFrameLocks xmlns:a="http://schemas.openxmlformats.org/drawingml/2006/main" noChangeAspect="1"/>
+            </wp:cNvGraphicFramePr>
+            <a:graphic xmlns:a="http://schemas.openxmlformats.org/drawingml/2006/main">
+              <a:graphicData uri="http://schemas.openxmlformats.org/drawingml/2006/picture">
+                <pic:pic xmlns:pic="http://schemas.openxmlformats.org/drawingml/2006/picture">
+                  <pic:nvPicPr>
+                    <pic:cNvPr id="1" name=""/>
+                    <pic:cNvPicPr/>
+                  </pic:nvPicPr>
+                  <pic:blipFill>
+                    <a:blip r:embed="rId43"/>
+                    <a:stretch>
+                      <a:fillRect/>
+                    </a:stretch>
+                  </pic:blipFill>
+                  <pic:spPr>
+                    <a:xfrm>
+                      <a:off x="0" y="0"/>
+                      <a:ext cx="5943600" cy="3749675"/>
+                    </a:xfrm>
+                    <a:prstGeom prst="rect">
+                      <a:avLst/>
+                    </a:prstGeom>
+                  </pic:spPr>
+                </pic:pic>
+              </a:graphicData>
+            </a:graphic>
+          </wp:inline>
+        </w:drawing>
+      </w:r>
+    </w:p>
+    <w:p>
+      <w:pPr>
+        <w:bidi w:val="0"/>
+        <w:spacing w:after="160" w:line="259" w:lineRule="auto"/>
+        <w:jc w:val="center"/>
+      </w:pPr>
+      <w:r>
+        <w:t>Figure 24.</w:t>
+      </w:r>
+    </w:p>
+    <w:p>
+      <w:pPr>
+        <w:bidi w:val="0"/>
+        <w:spacing w:after="160" w:line="259" w:lineRule="auto"/>
+        <w:jc w:val="center"/>
+      </w:pPr>
+      <w:r>
+        <w:rPr>
+          <w:noProof/>
+        </w:rPr>
+        <w:drawing>
+          <wp:inline distT="0" distB="0" distL="0" distR="0" wp14:anchorId="410638D4" wp14:editId="26BEFAD4">
+            <wp:extent cx="3990975" cy="1485900"/>
+            <wp:effectExtent l="0" t="0" r="9525" b="0"/>
+            <wp:docPr id="29" name="Picture 29"/>
+            <wp:cNvGraphicFramePr>
+              <a:graphicFrameLocks xmlns:a="http://schemas.openxmlformats.org/drawingml/2006/main" noChangeAspect="1"/>
+            </wp:cNvGraphicFramePr>
+            <a:graphic xmlns:a="http://schemas.openxmlformats.org/drawingml/2006/main">
+              <a:graphicData uri="http://schemas.openxmlformats.org/drawingml/2006/picture">
+                <pic:pic xmlns:pic="http://schemas.openxmlformats.org/drawingml/2006/picture">
+                  <pic:nvPicPr>
+                    <pic:cNvPr id="1" name=""/>
+                    <pic:cNvPicPr/>
+                  </pic:nvPicPr>
+                  <pic:blipFill>
+                    <a:blip r:embed="rId44"/>
+                    <a:stretch>
+                      <a:fillRect/>
+                    </a:stretch>
+                  </pic:blipFill>
+                  <pic:spPr>
+                    <a:xfrm>
+                      <a:off x="0" y="0"/>
+                      <a:ext cx="3990975" cy="1485900"/>
+                    </a:xfrm>
+                    <a:prstGeom prst="rect">
+                      <a:avLst/>
+                    </a:prstGeom>
+                  </pic:spPr>
+                </pic:pic>
+              </a:graphicData>
+            </a:graphic>
+          </wp:inline>
+        </w:drawing>
+      </w:r>
+    </w:p>
+    <w:p>
+      <w:pPr>
+        <w:bidi w:val="0"/>
+        <w:spacing w:after="160" w:line="259" w:lineRule="auto"/>
+        <w:jc w:val="center"/>
+      </w:pPr>
+      <w:r>
+        <w:t>Figure 25.</w:t>
+      </w:r>
+    </w:p>
+    <w:p>
+      <w:pPr>
+        <w:bidi w:val="0"/>
+        <w:spacing w:after="160" w:line="259" w:lineRule="auto"/>
+        <w:jc w:val="center"/>
+      </w:pPr>
+      <w:r>
+        <w:rPr>
+          <w:noProof/>
+        </w:rPr>
+        <w:lastRenderedPageBreak/>
+        <w:drawing>
+          <wp:inline distT="0" distB="0" distL="0" distR="0" wp14:anchorId="1CA337F9" wp14:editId="47B3CEE8">
+            <wp:extent cx="5943600" cy="5092700"/>
+            <wp:effectExtent l="0" t="0" r="0" b="0"/>
+            <wp:docPr id="30" name="Picture 30"/>
+            <wp:cNvGraphicFramePr>
+              <a:graphicFrameLocks xmlns:a="http://schemas.openxmlformats.org/drawingml/2006/main" noChangeAspect="1"/>
+            </wp:cNvGraphicFramePr>
+            <a:graphic xmlns:a="http://schemas.openxmlformats.org/drawingml/2006/main">
+              <a:graphicData uri="http://schemas.openxmlformats.org/drawingml/2006/picture">
+                <pic:pic xmlns:pic="http://schemas.openxmlformats.org/drawingml/2006/picture">
+                  <pic:nvPicPr>
+                    <pic:cNvPr id="1" name=""/>
+                    <pic:cNvPicPr/>
+                  </pic:nvPicPr>
+                  <pic:blipFill>
+                    <a:blip r:embed="rId45"/>
+                    <a:stretch>
+                      <a:fillRect/>
+                    </a:stretch>
+                  </pic:blipFill>
+                  <pic:spPr>
+                    <a:xfrm>
+                      <a:off x="0" y="0"/>
+                      <a:ext cx="5943600" cy="5092700"/>
+                    </a:xfrm>
+                    <a:prstGeom prst="rect">
+                      <a:avLst/>
+                    </a:prstGeom>
+                  </pic:spPr>
+                </pic:pic>
+              </a:graphicData>
+            </a:graphic>
+          </wp:inline>
+        </w:drawing>
+      </w:r>
+    </w:p>
+    <w:p>
+      <w:pPr>
+        <w:bidi w:val="0"/>
+        <w:spacing w:after="160" w:line="259" w:lineRule="auto"/>
+        <w:jc w:val="center"/>
+      </w:pPr>
+      <w:r>
+        <w:t>Figure 26.</w:t>
+      </w:r>
+    </w:p>
+    <w:p>
+      <w:pPr>
+        <w:bidi w:val="0"/>
+        <w:spacing w:after="160" w:line="259" w:lineRule="auto"/>
+        <w:jc w:val="center"/>
+      </w:pPr>
+      <w:r>
+        <w:rPr>
+          <w:noProof/>
+        </w:rPr>
+        <w:lastRenderedPageBreak/>
+        <w:drawing>
+          <wp:inline distT="0" distB="0" distL="0" distR="0" wp14:anchorId="4E930C30" wp14:editId="05D33291">
+            <wp:extent cx="5943600" cy="3348990"/>
+            <wp:effectExtent l="0" t="0" r="0" b="3810"/>
+            <wp:docPr id="31" name="Picture 31"/>
+            <wp:cNvGraphicFramePr>
+              <a:graphicFrameLocks xmlns:a="http://schemas.openxmlformats.org/drawingml/2006/main" noChangeAspect="1"/>
+            </wp:cNvGraphicFramePr>
+            <a:graphic xmlns:a="http://schemas.openxmlformats.org/drawingml/2006/main">
+              <a:graphicData uri="http://schemas.openxmlformats.org/drawingml/2006/picture">
+                <pic:pic xmlns:pic="http://schemas.openxmlformats.org/drawingml/2006/picture">
+                  <pic:nvPicPr>
+                    <pic:cNvPr id="1" name=""/>
+                    <pic:cNvPicPr/>
+                  </pic:nvPicPr>
+                  <pic:blipFill>
+                    <a:blip r:embed="rId46"/>
+                    <a:stretch>
+                      <a:fillRect/>
+                    </a:stretch>
+                  </pic:blipFill>
+                  <pic:spPr>
+                    <a:xfrm>
+                      <a:off x="0" y="0"/>
+                      <a:ext cx="5943600" cy="3348990"/>
+                    </a:xfrm>
+                    <a:prstGeom prst="rect">
+                      <a:avLst/>
+                    </a:prstGeom>
+                  </pic:spPr>
+                </pic:pic>
+              </a:graphicData>
+            </a:graphic>
+          </wp:inline>
+        </w:drawing>
+      </w:r>
+    </w:p>
+    <w:p>
+      <w:pPr>
+        <w:bidi w:val="0"/>
+        <w:spacing w:after="160" w:line="259" w:lineRule="auto"/>
+        <w:jc w:val="center"/>
+        <w:rPr>
+          <w:sz w:val="22"/>
+        </w:rPr>
+      </w:pPr>
+      <w:r>
+        <w:t>Figure 27.</w:t>
+      </w:r>
+    </w:p>
+    <w:p>
+      <w:pPr>
+        <w:bidi w:val="0"/>
+        <w:spacing w:after="160" w:line="259" w:lineRule="auto"/>
+      </w:pPr>
+    </w:p>
+    <w:p>
+      <w:pPr>
+        <w:pStyle w:val="Heading3"/>
+        <w:bidi w:val="0"/>
+      </w:pPr>
+      <w:bookmarkStart w:id="29" w:name="_Toc6328358"/>
+      <w:r>
+        <w:t>6.5.3. Notched Box Graph</w:t>
+      </w:r>
       <w:bookmarkEnd w:id="29"/>
     </w:p>
     <w:p>
       <w:pPr>
         <w:bidi w:val="0"/>
-        <w:spacing w:after="160" w:line="259" w:lineRule="auto"/>
-      </w:pPr>
-      <w:r>
-        <w:t>&lt;place-holder&gt;</w:t>
-      </w:r>
+      </w:pPr>
+      <w:r>
+        <w:t>Notched box plots a</w:t>
+      </w:r>
+      <w:r>
+        <w:t>re widely used technique to display data sets. As one of our challenges to provide a useful tool for a researcher we would like to combine the pretty tabulated groups for Tukey HSD test. There is a library in R language called ‘</w:t>
+      </w:r>
+      <w:proofErr w:type="spellStart"/>
+      <w:r>
+        <w:t>glht</w:t>
+      </w:r>
+      <w:proofErr w:type="spellEnd"/>
+      <w:r>
+        <w:t xml:space="preserve">’ which can render letter groups however those groups are not </w:t>
+      </w:r>
+      <w:proofErr w:type="gramStart"/>
+      <w:r>
+        <w:t>pretty tabulated</w:t>
+      </w:r>
+      <w:proofErr w:type="gramEnd"/>
+      <w:r>
+        <w:t xml:space="preserve">. We are not aware about existence of the tool that can render groups with the notched boxes. Thus, for us it was an opportunity for one step forward to allow such analysis. As well, researcher can use the graphical output to use </w:t>
+      </w:r>
+      <w:r>
+        <w:t xml:space="preserve">it </w:t>
+      </w:r>
+      <w:r>
+        <w:t xml:space="preserve">without duplication </w:t>
+      </w:r>
+      <w:r>
+        <w:t>of notched boxes and table output. The resolution of the notched boxes is almost the same as tables – it has first quantile, median, second quantile and null hypothesis test with approximate 95% confidence.</w:t>
+      </w:r>
+    </w:p>
+    <w:p>
+      <w:pPr>
+        <w:bidi w:val="0"/>
+      </w:pPr>
+      <w:r>
+        <w:t xml:space="preserve">As well, we would like to combine the notched box plots with one dimensional jittered scatter plot. One dimensional jittered scatter plot nicely shows the data distribution. Combination with notched box plots </w:t>
+      </w:r>
+      <w:r>
+        <w:t xml:space="preserve">(and HSD Test letter groups) </w:t>
+      </w:r>
+      <w:r>
+        <w:t>might give a good statistical tool.</w:t>
+      </w:r>
+    </w:p>
+    <w:p>
+      <w:pPr>
+        <w:bidi w:val="0"/>
+      </w:pPr>
+      <w:r>
+        <w:t>The notched box plot is rendered by pressing ‘Notched Boxes’ button. Configuration of notched box output is available through the ‘Notched Box Configuration’ section. Figure 28 shows notched boxes without jittered scatter plot and letter groups</w:t>
+      </w:r>
+      <w:r>
+        <w:t xml:space="preserve"> (</w:t>
+      </w:r>
+      <w:r>
+        <w:t>red big dots are notched box outliers)</w:t>
+      </w:r>
+      <w:r>
+        <w:t>. Figure 29 is the same metric drawing but with groups enabled.</w:t>
+      </w:r>
+      <w:r>
+        <w:t xml:space="preserve"> On Figure 30 jittered scatter plot is added.</w:t>
+      </w:r>
+      <w:r>
+        <w:t xml:space="preserve"> When more than one metric is added to notched boxes (to see overall </w:t>
+      </w:r>
+      <w:r>
+        <w:lastRenderedPageBreak/>
+        <w:t>metrics correlation) it is useful to distinct what metric are. This can be achieved by selecting ‘Full Metric Legend’. The example is shown on Figure 31.</w:t>
+      </w:r>
+    </w:p>
+    <w:p>
+      <w:pPr>
+        <w:bidi w:val="0"/>
+        <w:jc w:val="center"/>
+      </w:pPr>
+      <w:r>
+        <w:rPr>
+          <w:noProof/>
+        </w:rPr>
+        <w:drawing>
+          <wp:inline distT="0" distB="0" distL="0" distR="0" wp14:anchorId="6C6242B9" wp14:editId="1E5A168E">
+            <wp:extent cx="4495800" cy="3279148"/>
+            <wp:effectExtent l="0" t="0" r="0" b="0"/>
+            <wp:docPr id="35" name="Picture 35"/>
+            <wp:cNvGraphicFramePr>
+              <a:graphicFrameLocks xmlns:a="http://schemas.openxmlformats.org/drawingml/2006/main" noChangeAspect="1"/>
+            </wp:cNvGraphicFramePr>
+            <a:graphic xmlns:a="http://schemas.openxmlformats.org/drawingml/2006/main">
+              <a:graphicData uri="http://schemas.openxmlformats.org/drawingml/2006/picture">
+                <pic:pic xmlns:pic="http://schemas.openxmlformats.org/drawingml/2006/picture">
+                  <pic:nvPicPr>
+                    <pic:cNvPr id="1" name=""/>
+                    <pic:cNvPicPr/>
+                  </pic:nvPicPr>
+                  <pic:blipFill>
+                    <a:blip r:embed="rId47"/>
+                    <a:stretch>
+                      <a:fillRect/>
+                    </a:stretch>
+                  </pic:blipFill>
+                  <pic:spPr>
+                    <a:xfrm>
+                      <a:off x="0" y="0"/>
+                      <a:ext cx="4506914" cy="3287254"/>
+                    </a:xfrm>
+                    <a:prstGeom prst="rect">
+                      <a:avLst/>
+                    </a:prstGeom>
+                  </pic:spPr>
+                </pic:pic>
+              </a:graphicData>
+            </a:graphic>
+          </wp:inline>
+        </w:drawing>
+      </w:r>
+    </w:p>
+    <w:p>
+      <w:pPr>
+        <w:bidi w:val="0"/>
+        <w:jc w:val="center"/>
+      </w:pPr>
+      <w:r>
+        <w:t>Figure 28.</w:t>
+      </w:r>
+    </w:p>
+    <w:p>
+      <w:pPr>
+        <w:bidi w:val="0"/>
+        <w:jc w:val="center"/>
+      </w:pPr>
+      <w:r>
+        <w:rPr>
+          <w:noProof/>
+        </w:rPr>
+        <w:drawing>
+          <wp:inline distT="0" distB="0" distL="0" distR="0" wp14:anchorId="177B726E" wp14:editId="53D48E60">
+            <wp:extent cx="4496380" cy="3543300"/>
+            <wp:effectExtent l="0" t="0" r="0" b="0"/>
+            <wp:docPr id="36" name="Picture 36"/>
+            <wp:cNvGraphicFramePr>
+              <a:graphicFrameLocks xmlns:a="http://schemas.openxmlformats.org/drawingml/2006/main" noChangeAspect="1"/>
+            </wp:cNvGraphicFramePr>
+            <a:graphic xmlns:a="http://schemas.openxmlformats.org/drawingml/2006/main">
+              <a:graphicData uri="http://schemas.openxmlformats.org/drawingml/2006/picture">
+                <pic:pic xmlns:pic="http://schemas.openxmlformats.org/drawingml/2006/picture">
+                  <pic:nvPicPr>
+                    <pic:cNvPr id="1" name=""/>
+                    <pic:cNvPicPr/>
+                  </pic:nvPicPr>
+                  <pic:blipFill>
+                    <a:blip r:embed="rId48"/>
+                    <a:stretch>
+                      <a:fillRect/>
+                    </a:stretch>
+                  </pic:blipFill>
+                  <pic:spPr>
+                    <a:xfrm>
+                      <a:off x="0" y="0"/>
+                      <a:ext cx="4533779" cy="3572772"/>
+                    </a:xfrm>
+                    <a:prstGeom prst="rect">
+                      <a:avLst/>
+                    </a:prstGeom>
+                  </pic:spPr>
+                </pic:pic>
+              </a:graphicData>
+            </a:graphic>
+          </wp:inline>
+        </w:drawing>
+      </w:r>
+    </w:p>
+    <w:p>
+      <w:pPr>
+        <w:bidi w:val="0"/>
+        <w:jc w:val="center"/>
+      </w:pPr>
+      <w:r>
+        <w:t>Figure 2</w:t>
+      </w:r>
+      <w:r>
+        <w:t>9.</w:t>
+      </w:r>
+    </w:p>
+    <w:p>
+      <w:pPr>
+        <w:bidi w:val="0"/>
+        <w:jc w:val="center"/>
+      </w:pPr>
+      <w:r>
+        <w:rPr>
+          <w:noProof/>
+        </w:rPr>
+        <w:lastRenderedPageBreak/>
+        <w:drawing>
+          <wp:inline distT="0" distB="0" distL="0" distR="0" wp14:anchorId="6DDB067E" wp14:editId="58925433">
+            <wp:extent cx="4578350" cy="3607896"/>
+            <wp:effectExtent l="0" t="0" r="0" b="0"/>
+            <wp:docPr id="37" name="Picture 37"/>
+            <wp:cNvGraphicFramePr>
+              <a:graphicFrameLocks xmlns:a="http://schemas.openxmlformats.org/drawingml/2006/main" noChangeAspect="1"/>
+            </wp:cNvGraphicFramePr>
+            <a:graphic xmlns:a="http://schemas.openxmlformats.org/drawingml/2006/main">
+              <a:graphicData uri="http://schemas.openxmlformats.org/drawingml/2006/picture">
+                <pic:pic xmlns:pic="http://schemas.openxmlformats.org/drawingml/2006/picture">
+                  <pic:nvPicPr>
+                    <pic:cNvPr id="1" name=""/>
+                    <pic:cNvPicPr/>
+                  </pic:nvPicPr>
+                  <pic:blipFill>
+                    <a:blip r:embed="rId49"/>
+                    <a:stretch>
+                      <a:fillRect/>
+                    </a:stretch>
+                  </pic:blipFill>
+                  <pic:spPr>
+                    <a:xfrm>
+                      <a:off x="0" y="0"/>
+                      <a:ext cx="4594473" cy="3620602"/>
+                    </a:xfrm>
+                    <a:prstGeom prst="rect">
+                      <a:avLst/>
+                    </a:prstGeom>
+                  </pic:spPr>
+                </pic:pic>
+              </a:graphicData>
+            </a:graphic>
+          </wp:inline>
+        </w:drawing>
+      </w:r>
+    </w:p>
+    <w:p>
+      <w:pPr>
+        <w:bidi w:val="0"/>
+        <w:jc w:val="center"/>
+      </w:pPr>
+      <w:r>
+        <w:t>Figure 30.</w:t>
+      </w:r>
+    </w:p>
+    <w:p>
+      <w:pPr>
+        <w:bidi w:val="0"/>
+        <w:jc w:val="center"/>
+      </w:pPr>
+      <w:r>
+        <w:rPr>
+          <w:noProof/>
+        </w:rPr>
+        <w:drawing>
+          <wp:inline distT="0" distB="0" distL="0" distR="0" wp14:anchorId="684FB89C" wp14:editId="0B21D4AD">
+            <wp:extent cx="3774440" cy="3744600"/>
+            <wp:effectExtent l="0" t="0" r="0" b="8255"/>
+            <wp:docPr id="38" name="Picture 38"/>
+            <wp:cNvGraphicFramePr>
+              <a:graphicFrameLocks xmlns:a="http://schemas.openxmlformats.org/drawingml/2006/main" noChangeAspect="1"/>
+            </wp:cNvGraphicFramePr>
+            <a:graphic xmlns:a="http://schemas.openxmlformats.org/drawingml/2006/main">
+              <a:graphicData uri="http://schemas.openxmlformats.org/drawingml/2006/picture">
+                <pic:pic xmlns:pic="http://schemas.openxmlformats.org/drawingml/2006/picture">
+                  <pic:nvPicPr>
+                    <pic:cNvPr id="1" name=""/>
+                    <pic:cNvPicPr/>
+                  </pic:nvPicPr>
+                  <pic:blipFill>
+                    <a:blip r:embed="rId50"/>
+                    <a:stretch>
+                      <a:fillRect/>
+                    </a:stretch>
+                  </pic:blipFill>
+                  <pic:spPr>
+                    <a:xfrm>
+                      <a:off x="0" y="0"/>
+                      <a:ext cx="3799900" cy="3769859"/>
+                    </a:xfrm>
+                    <a:prstGeom prst="rect">
+                      <a:avLst/>
+                    </a:prstGeom>
+                  </pic:spPr>
+                </pic:pic>
+              </a:graphicData>
+            </a:graphic>
+          </wp:inline>
+        </w:drawing>
+      </w:r>
+    </w:p>
+    <w:p>
+      <w:pPr>
+        <w:bidi w:val="0"/>
+        <w:jc w:val="center"/>
+      </w:pPr>
+      <w:r>
+        <w:t>Figure 31.</w:t>
+      </w:r>
+    </w:p>
+    <w:p>
+      <w:pPr>
+        <w:jc w:val="right"/>
+      </w:pPr>
+      <w:bookmarkStart w:id="30" w:name="_Toc6328359"/>
+      <w:bookmarkStart w:id="31" w:name="_GoBack"/>
+      <w:bookmarkEnd w:id="31"/>
     </w:p>
     <w:p>
       <w:pPr>
         <w:pStyle w:val="Heading3"/>
         <w:bidi w:val="0"/>
       </w:pPr>
-      <w:bookmarkStart w:id="30" w:name="_Toc6328358"/>
-      <w:r>
-        <w:t>6.5.3. Notched Box Graph</w:t>
+      <w:r>
+        <w:t>6.5.4. Topics Section</w:t>
       </w:r>
       <w:bookmarkEnd w:id="30"/>
-    </w:p>
-    <w:p>
-      <w:pPr>
-        <w:bidi w:val="0"/>
-      </w:pPr>
-      <w:r>
-        <w:t>&lt;place-holder&gt;</w:t>
-      </w:r>
-    </w:p>
-    <w:p>
-      <w:pPr>
-        <w:pStyle w:val="Heading3"/>
-        <w:bidi w:val="0"/>
-      </w:pPr>
-      <w:bookmarkStart w:id="31" w:name="_Toc6328359"/>
-      <w:r>
-        <w:t>6.5.4. Topics Section</w:t>
-      </w:r>
-      <w:bookmarkEnd w:id="31"/>
     </w:p>
     <w:p>
       <w:pPr>
@@ -33585,6 +34800,22 @@
                 <w:rPr>
                   <w:noProof/>
                 </w:rPr>
+                <w:t>Jens Gramm, J. G.-P. (2006). Algorithms for Compact Letter Displays:Comparison and Evaluation.</w:t>
+              </w:r>
+            </w:p>
+            <w:p>
+              <w:pPr>
+                <w:pStyle w:val="Bibliography"/>
+                <w:bidi w:val="0"/>
+                <w:ind w:left="720" w:hanging="720"/>
+                <w:rPr>
+                  <w:noProof/>
+                </w:rPr>
+              </w:pPr>
+              <w:r>
+                <w:rPr>
+                  <w:noProof/>
+                </w:rPr>
                 <w:t xml:space="preserve">Joshua Bloch. (2018). </w:t>
               </w:r>
               <w:r>
@@ -33615,6 +34846,7 @@
                 <w:rPr>
                   <w:noProof/>
                 </w:rPr>
+                <w:lastRenderedPageBreak/>
                 <w:t>Leonidas Tsekouras, I. V. (2017). A Graph-based Text Similarity Measure That Employs Named Entity Information.</w:t>
               </w:r>
             </w:p>
@@ -33631,7 +34863,6 @@
                 <w:rPr>
                   <w:noProof/>
                 </w:rPr>
-                <w:lastRenderedPageBreak/>
                 <w:t>Lin, C.-Y. (2004). ROUGE: A Package for Automatic Evaluation of Summaries.</w:t>
               </w:r>
             </w:p>
@@ -33982,7 +35213,7 @@
       </w:sdtContent>
     </w:sdt>
     <w:sectPr>
-      <w:footerReference w:type="default" r:id="rId41"/>
+      <w:footerReference w:type="default" r:id="rId51"/>
       <w:pgSz w:w="12240" w:h="15840"/>
       <w:pgMar w:top="1440" w:right="1440" w:bottom="1440" w:left="1440" w:header="720" w:footer="720" w:gutter="0"/>
       <w:cols w:space="720"/>
@@ -34537,9 +35768,9 @@
     </w:lvl>
   </w:abstractNum>
   <w:abstractNum w:abstractNumId="5" w15:restartNumberingAfterBreak="0">
-    <w:nsid w:val="2C7824C8"/>
+    <w:nsid w:val="1F827E1C"/>
     <w:multiLevelType w:val="hybridMultilevel"/>
-    <w:tmpl w:val="70A03244"/>
+    <w:tmpl w:val="87BE1186"/>
     <w:lvl w:ilvl="0" w:tplc="04090001">
       <w:start w:val="1"/>
       <w:numFmt w:val="bullet"/>
@@ -34650,188 +35881,16 @@
     </w:lvl>
   </w:abstractNum>
   <w:abstractNum w:abstractNumId="6" w15:restartNumberingAfterBreak="0">
-    <w:nsid w:val="3BE04CC3"/>
+    <w:nsid w:val="2C7824C8"/>
     <w:multiLevelType w:val="hybridMultilevel"/>
-    <w:tmpl w:val="470AB7E6"/>
-    <w:lvl w:ilvl="0" w:tplc="0409000F">
-      <w:start w:val="1"/>
-      <w:numFmt w:val="decimal"/>
-      <w:lvlText w:val="%1."/>
-      <w:lvlJc w:val="left"/>
-      <w:pPr>
-        <w:ind w:left="720" w:hanging="360"/>
-      </w:pPr>
-    </w:lvl>
-    <w:lvl w:ilvl="1" w:tplc="04090019" w:tentative="1">
-      <w:start w:val="1"/>
-      <w:numFmt w:val="lowerLetter"/>
-      <w:lvlText w:val="%2."/>
-      <w:lvlJc w:val="left"/>
-      <w:pPr>
-        <w:ind w:left="1440" w:hanging="360"/>
-      </w:pPr>
-    </w:lvl>
-    <w:lvl w:ilvl="2" w:tplc="0409001B" w:tentative="1">
-      <w:start w:val="1"/>
-      <w:numFmt w:val="lowerRoman"/>
-      <w:lvlText w:val="%3."/>
-      <w:lvlJc w:val="right"/>
-      <w:pPr>
-        <w:ind w:left="2160" w:hanging="180"/>
-      </w:pPr>
-    </w:lvl>
-    <w:lvl w:ilvl="3" w:tplc="0409000F" w:tentative="1">
-      <w:start w:val="1"/>
-      <w:numFmt w:val="decimal"/>
-      <w:lvlText w:val="%4."/>
-      <w:lvlJc w:val="left"/>
-      <w:pPr>
-        <w:ind w:left="2880" w:hanging="360"/>
-      </w:pPr>
-    </w:lvl>
-    <w:lvl w:ilvl="4" w:tplc="04090019" w:tentative="1">
-      <w:start w:val="1"/>
-      <w:numFmt w:val="lowerLetter"/>
-      <w:lvlText w:val="%5."/>
-      <w:lvlJc w:val="left"/>
-      <w:pPr>
-        <w:ind w:left="3600" w:hanging="360"/>
-      </w:pPr>
-    </w:lvl>
-    <w:lvl w:ilvl="5" w:tplc="0409001B" w:tentative="1">
-      <w:start w:val="1"/>
-      <w:numFmt w:val="lowerRoman"/>
-      <w:lvlText w:val="%6."/>
-      <w:lvlJc w:val="right"/>
-      <w:pPr>
-        <w:ind w:left="4320" w:hanging="180"/>
-      </w:pPr>
-    </w:lvl>
-    <w:lvl w:ilvl="6" w:tplc="0409000F" w:tentative="1">
-      <w:start w:val="1"/>
-      <w:numFmt w:val="decimal"/>
-      <w:lvlText w:val="%7."/>
-      <w:lvlJc w:val="left"/>
-      <w:pPr>
-        <w:ind w:left="5040" w:hanging="360"/>
-      </w:pPr>
-    </w:lvl>
-    <w:lvl w:ilvl="7" w:tplc="04090019" w:tentative="1">
-      <w:start w:val="1"/>
-      <w:numFmt w:val="lowerLetter"/>
-      <w:lvlText w:val="%8."/>
-      <w:lvlJc w:val="left"/>
-      <w:pPr>
-        <w:ind w:left="5760" w:hanging="360"/>
-      </w:pPr>
-    </w:lvl>
-    <w:lvl w:ilvl="8" w:tplc="0409001B" w:tentative="1">
-      <w:start w:val="1"/>
-      <w:numFmt w:val="lowerRoman"/>
-      <w:lvlText w:val="%9."/>
-      <w:lvlJc w:val="right"/>
-      <w:pPr>
-        <w:ind w:left="6480" w:hanging="180"/>
-      </w:pPr>
-    </w:lvl>
-  </w:abstractNum>
-  <w:abstractNum w:abstractNumId="7" w15:restartNumberingAfterBreak="0">
-    <w:nsid w:val="3EB85956"/>
-    <w:multiLevelType w:val="hybridMultilevel"/>
-    <w:tmpl w:val="279270D8"/>
-    <w:lvl w:ilvl="0" w:tplc="0409000F">
-      <w:start w:val="1"/>
-      <w:numFmt w:val="decimal"/>
-      <w:lvlText w:val="%1."/>
-      <w:lvlJc w:val="left"/>
-      <w:pPr>
-        <w:ind w:left="770" w:hanging="360"/>
-      </w:pPr>
-    </w:lvl>
-    <w:lvl w:ilvl="1" w:tplc="04090019" w:tentative="1">
-      <w:start w:val="1"/>
-      <w:numFmt w:val="lowerLetter"/>
-      <w:lvlText w:val="%2."/>
-      <w:lvlJc w:val="left"/>
-      <w:pPr>
-        <w:ind w:left="1490" w:hanging="360"/>
-      </w:pPr>
-    </w:lvl>
-    <w:lvl w:ilvl="2" w:tplc="0409001B" w:tentative="1">
-      <w:start w:val="1"/>
-      <w:numFmt w:val="lowerRoman"/>
-      <w:lvlText w:val="%3."/>
-      <w:lvlJc w:val="right"/>
-      <w:pPr>
-        <w:ind w:left="2210" w:hanging="180"/>
-      </w:pPr>
-    </w:lvl>
-    <w:lvl w:ilvl="3" w:tplc="0409000F" w:tentative="1">
-      <w:start w:val="1"/>
-      <w:numFmt w:val="decimal"/>
-      <w:lvlText w:val="%4."/>
-      <w:lvlJc w:val="left"/>
-      <w:pPr>
-        <w:ind w:left="2930" w:hanging="360"/>
-      </w:pPr>
-    </w:lvl>
-    <w:lvl w:ilvl="4" w:tplc="04090019" w:tentative="1">
-      <w:start w:val="1"/>
-      <w:numFmt w:val="lowerLetter"/>
-      <w:lvlText w:val="%5."/>
-      <w:lvlJc w:val="left"/>
-      <w:pPr>
-        <w:ind w:left="3650" w:hanging="360"/>
-      </w:pPr>
-    </w:lvl>
-    <w:lvl w:ilvl="5" w:tplc="0409001B" w:tentative="1">
-      <w:start w:val="1"/>
-      <w:numFmt w:val="lowerRoman"/>
-      <w:lvlText w:val="%6."/>
-      <w:lvlJc w:val="right"/>
-      <w:pPr>
-        <w:ind w:left="4370" w:hanging="180"/>
-      </w:pPr>
-    </w:lvl>
-    <w:lvl w:ilvl="6" w:tplc="0409000F" w:tentative="1">
-      <w:start w:val="1"/>
-      <w:numFmt w:val="decimal"/>
-      <w:lvlText w:val="%7."/>
-      <w:lvlJc w:val="left"/>
-      <w:pPr>
-        <w:ind w:left="5090" w:hanging="360"/>
-      </w:pPr>
-    </w:lvl>
-    <w:lvl w:ilvl="7" w:tplc="04090019" w:tentative="1">
-      <w:start w:val="1"/>
-      <w:numFmt w:val="lowerLetter"/>
-      <w:lvlText w:val="%8."/>
-      <w:lvlJc w:val="left"/>
-      <w:pPr>
-        <w:ind w:left="5810" w:hanging="360"/>
-      </w:pPr>
-    </w:lvl>
-    <w:lvl w:ilvl="8" w:tplc="0409001B" w:tentative="1">
-      <w:start w:val="1"/>
-      <w:numFmt w:val="lowerRoman"/>
-      <w:lvlText w:val="%9."/>
-      <w:lvlJc w:val="right"/>
-      <w:pPr>
-        <w:ind w:left="6530" w:hanging="180"/>
-      </w:pPr>
-    </w:lvl>
-  </w:abstractNum>
-  <w:abstractNum w:abstractNumId="8" w15:restartNumberingAfterBreak="0">
-    <w:nsid w:val="434F6AE5"/>
-    <w:multiLevelType w:val="hybridMultilevel"/>
-    <w:tmpl w:val="671032AC"/>
+    <w:tmpl w:val="70A03244"/>
     <w:lvl w:ilvl="0" w:tplc="04090001">
       <w:start w:val="1"/>
       <w:numFmt w:val="bullet"/>
       <w:lvlText w:val=""/>
       <w:lvlJc w:val="left"/>
       <w:pPr>
-        <w:ind w:left="3600" w:hanging="360"/>
+        <w:ind w:left="720" w:hanging="360"/>
       </w:pPr>
       <w:rPr>
         <w:rFonts w:ascii="Symbol" w:hAnsi="Symbol" w:hint="default"/>
@@ -34843,7 +35902,7 @@
       <w:lvlText w:val="o"/>
       <w:lvlJc w:val="left"/>
       <w:pPr>
-        <w:ind w:left="4320" w:hanging="360"/>
+        <w:ind w:left="1440" w:hanging="360"/>
       </w:pPr>
       <w:rPr>
         <w:rFonts w:ascii="Courier New" w:hAnsi="Courier New" w:cs="Courier New" w:hint="default"/>
@@ -34855,7 +35914,7 @@
       <w:lvlText w:val=""/>
       <w:lvlJc w:val="left"/>
       <w:pPr>
-        <w:ind w:left="5040" w:hanging="360"/>
+        <w:ind w:left="2160" w:hanging="360"/>
       </w:pPr>
       <w:rPr>
         <w:rFonts w:ascii="Wingdings" w:hAnsi="Wingdings" w:hint="default"/>
@@ -34867,7 +35926,7 @@
       <w:lvlText w:val=""/>
       <w:lvlJc w:val="left"/>
       <w:pPr>
-        <w:ind w:left="5760" w:hanging="360"/>
+        <w:ind w:left="2880" w:hanging="360"/>
       </w:pPr>
       <w:rPr>
         <w:rFonts w:ascii="Symbol" w:hAnsi="Symbol" w:hint="default"/>
@@ -34879,7 +35938,7 @@
       <w:lvlText w:val="o"/>
       <w:lvlJc w:val="left"/>
       <w:pPr>
-        <w:ind w:left="6480" w:hanging="360"/>
+        <w:ind w:left="3600" w:hanging="360"/>
       </w:pPr>
       <w:rPr>
         <w:rFonts w:ascii="Courier New" w:hAnsi="Courier New" w:cs="Courier New" w:hint="default"/>
@@ -34891,7 +35950,7 @@
       <w:lvlText w:val=""/>
       <w:lvlJc w:val="left"/>
       <w:pPr>
-        <w:ind w:left="7200" w:hanging="360"/>
+        <w:ind w:left="4320" w:hanging="360"/>
       </w:pPr>
       <w:rPr>
         <w:rFonts w:ascii="Wingdings" w:hAnsi="Wingdings" w:hint="default"/>
@@ -34903,7 +35962,7 @@
       <w:lvlText w:val=""/>
       <w:lvlJc w:val="left"/>
       <w:pPr>
-        <w:ind w:left="7920" w:hanging="360"/>
+        <w:ind w:left="5040" w:hanging="360"/>
       </w:pPr>
       <w:rPr>
         <w:rFonts w:ascii="Symbol" w:hAnsi="Symbol" w:hint="default"/>
@@ -34915,7 +35974,7 @@
       <w:lvlText w:val="o"/>
       <w:lvlJc w:val="left"/>
       <w:pPr>
-        <w:ind w:left="8640" w:hanging="360"/>
+        <w:ind w:left="5760" w:hanging="360"/>
       </w:pPr>
       <w:rPr>
         <w:rFonts w:ascii="Courier New" w:hAnsi="Courier New" w:cs="Courier New" w:hint="default"/>
@@ -34927,24 +35986,282 @@
       <w:lvlText w:val=""/>
       <w:lvlJc w:val="left"/>
       <w:pPr>
-        <w:ind w:left="9360" w:hanging="360"/>
+        <w:ind w:left="6480" w:hanging="360"/>
       </w:pPr>
       <w:rPr>
         <w:rFonts w:ascii="Wingdings" w:hAnsi="Wingdings" w:hint="default"/>
       </w:rPr>
     </w:lvl>
   </w:abstractNum>
+  <w:abstractNum w:abstractNumId="7" w15:restartNumberingAfterBreak="0">
+    <w:nsid w:val="344031AC"/>
+    <w:multiLevelType w:val="hybridMultilevel"/>
+    <w:tmpl w:val="822AF34C"/>
+    <w:lvl w:ilvl="0" w:tplc="0409000F">
+      <w:start w:val="1"/>
+      <w:numFmt w:val="decimal"/>
+      <w:lvlText w:val="%1."/>
+      <w:lvlJc w:val="left"/>
+      <w:pPr>
+        <w:ind w:left="720" w:hanging="360"/>
+      </w:pPr>
+    </w:lvl>
+    <w:lvl w:ilvl="1" w:tplc="04090019" w:tentative="1">
+      <w:start w:val="1"/>
+      <w:numFmt w:val="lowerLetter"/>
+      <w:lvlText w:val="%2."/>
+      <w:lvlJc w:val="left"/>
+      <w:pPr>
+        <w:ind w:left="1440" w:hanging="360"/>
+      </w:pPr>
+    </w:lvl>
+    <w:lvl w:ilvl="2" w:tplc="0409001B" w:tentative="1">
+      <w:start w:val="1"/>
+      <w:numFmt w:val="lowerRoman"/>
+      <w:lvlText w:val="%3."/>
+      <w:lvlJc w:val="right"/>
+      <w:pPr>
+        <w:ind w:left="2160" w:hanging="180"/>
+      </w:pPr>
+    </w:lvl>
+    <w:lvl w:ilvl="3" w:tplc="0409000F" w:tentative="1">
+      <w:start w:val="1"/>
+      <w:numFmt w:val="decimal"/>
+      <w:lvlText w:val="%4."/>
+      <w:lvlJc w:val="left"/>
+      <w:pPr>
+        <w:ind w:left="2880" w:hanging="360"/>
+      </w:pPr>
+    </w:lvl>
+    <w:lvl w:ilvl="4" w:tplc="04090019" w:tentative="1">
+      <w:start w:val="1"/>
+      <w:numFmt w:val="lowerLetter"/>
+      <w:lvlText w:val="%5."/>
+      <w:lvlJc w:val="left"/>
+      <w:pPr>
+        <w:ind w:left="3600" w:hanging="360"/>
+      </w:pPr>
+    </w:lvl>
+    <w:lvl w:ilvl="5" w:tplc="0409001B" w:tentative="1">
+      <w:start w:val="1"/>
+      <w:numFmt w:val="lowerRoman"/>
+      <w:lvlText w:val="%6."/>
+      <w:lvlJc w:val="right"/>
+      <w:pPr>
+        <w:ind w:left="4320" w:hanging="180"/>
+      </w:pPr>
+    </w:lvl>
+    <w:lvl w:ilvl="6" w:tplc="0409000F" w:tentative="1">
+      <w:start w:val="1"/>
+      <w:numFmt w:val="decimal"/>
+      <w:lvlText w:val="%7."/>
+      <w:lvlJc w:val="left"/>
+      <w:pPr>
+        <w:ind w:left="5040" w:hanging="360"/>
+      </w:pPr>
+    </w:lvl>
+    <w:lvl w:ilvl="7" w:tplc="04090019" w:tentative="1">
+      <w:start w:val="1"/>
+      <w:numFmt w:val="lowerLetter"/>
+      <w:lvlText w:val="%8."/>
+      <w:lvlJc w:val="left"/>
+      <w:pPr>
+        <w:ind w:left="5760" w:hanging="360"/>
+      </w:pPr>
+    </w:lvl>
+    <w:lvl w:ilvl="8" w:tplc="0409001B" w:tentative="1">
+      <w:start w:val="1"/>
+      <w:numFmt w:val="lowerRoman"/>
+      <w:lvlText w:val="%9."/>
+      <w:lvlJc w:val="right"/>
+      <w:pPr>
+        <w:ind w:left="6480" w:hanging="180"/>
+      </w:pPr>
+    </w:lvl>
+  </w:abstractNum>
+  <w:abstractNum w:abstractNumId="8" w15:restartNumberingAfterBreak="0">
+    <w:nsid w:val="3BE04CC3"/>
+    <w:multiLevelType w:val="hybridMultilevel"/>
+    <w:tmpl w:val="470AB7E6"/>
+    <w:lvl w:ilvl="0" w:tplc="0409000F">
+      <w:start w:val="1"/>
+      <w:numFmt w:val="decimal"/>
+      <w:lvlText w:val="%1."/>
+      <w:lvlJc w:val="left"/>
+      <w:pPr>
+        <w:ind w:left="720" w:hanging="360"/>
+      </w:pPr>
+    </w:lvl>
+    <w:lvl w:ilvl="1" w:tplc="04090019" w:tentative="1">
+      <w:start w:val="1"/>
+      <w:numFmt w:val="lowerLetter"/>
+      <w:lvlText w:val="%2."/>
+      <w:lvlJc w:val="left"/>
+      <w:pPr>
+        <w:ind w:left="1440" w:hanging="360"/>
+      </w:pPr>
+    </w:lvl>
+    <w:lvl w:ilvl="2" w:tplc="0409001B" w:tentative="1">
+      <w:start w:val="1"/>
+      <w:numFmt w:val="lowerRoman"/>
+      <w:lvlText w:val="%3."/>
+      <w:lvlJc w:val="right"/>
+      <w:pPr>
+        <w:ind w:left="2160" w:hanging="180"/>
+      </w:pPr>
+    </w:lvl>
+    <w:lvl w:ilvl="3" w:tplc="0409000F" w:tentative="1">
+      <w:start w:val="1"/>
+      <w:numFmt w:val="decimal"/>
+      <w:lvlText w:val="%4."/>
+      <w:lvlJc w:val="left"/>
+      <w:pPr>
+        <w:ind w:left="2880" w:hanging="360"/>
+      </w:pPr>
+    </w:lvl>
+    <w:lvl w:ilvl="4" w:tplc="04090019" w:tentative="1">
+      <w:start w:val="1"/>
+      <w:numFmt w:val="lowerLetter"/>
+      <w:lvlText w:val="%5."/>
+      <w:lvlJc w:val="left"/>
+      <w:pPr>
+        <w:ind w:left="3600" w:hanging="360"/>
+      </w:pPr>
+    </w:lvl>
+    <w:lvl w:ilvl="5" w:tplc="0409001B" w:tentative="1">
+      <w:start w:val="1"/>
+      <w:numFmt w:val="lowerRoman"/>
+      <w:lvlText w:val="%6."/>
+      <w:lvlJc w:val="right"/>
+      <w:pPr>
+        <w:ind w:left="4320" w:hanging="180"/>
+      </w:pPr>
+    </w:lvl>
+    <w:lvl w:ilvl="6" w:tplc="0409000F" w:tentative="1">
+      <w:start w:val="1"/>
+      <w:numFmt w:val="decimal"/>
+      <w:lvlText w:val="%7."/>
+      <w:lvlJc w:val="left"/>
+      <w:pPr>
+        <w:ind w:left="5040" w:hanging="360"/>
+      </w:pPr>
+    </w:lvl>
+    <w:lvl w:ilvl="7" w:tplc="04090019" w:tentative="1">
+      <w:start w:val="1"/>
+      <w:numFmt w:val="lowerLetter"/>
+      <w:lvlText w:val="%8."/>
+      <w:lvlJc w:val="left"/>
+      <w:pPr>
+        <w:ind w:left="5760" w:hanging="360"/>
+      </w:pPr>
+    </w:lvl>
+    <w:lvl w:ilvl="8" w:tplc="0409001B" w:tentative="1">
+      <w:start w:val="1"/>
+      <w:numFmt w:val="lowerRoman"/>
+      <w:lvlText w:val="%9."/>
+      <w:lvlJc w:val="right"/>
+      <w:pPr>
+        <w:ind w:left="6480" w:hanging="180"/>
+      </w:pPr>
+    </w:lvl>
+  </w:abstractNum>
   <w:abstractNum w:abstractNumId="9" w15:restartNumberingAfterBreak="0">
-    <w:nsid w:val="521775C9"/>
+    <w:nsid w:val="3EB85956"/>
     <w:multiLevelType w:val="hybridMultilevel"/>
-    <w:tmpl w:val="C20836A2"/>
+    <w:tmpl w:val="279270D8"/>
+    <w:lvl w:ilvl="0" w:tplc="0409000F">
+      <w:start w:val="1"/>
+      <w:numFmt w:val="decimal"/>
+      <w:lvlText w:val="%1."/>
+      <w:lvlJc w:val="left"/>
+      <w:pPr>
+        <w:ind w:left="770" w:hanging="360"/>
+      </w:pPr>
+    </w:lvl>
+    <w:lvl w:ilvl="1" w:tplc="04090019" w:tentative="1">
+      <w:start w:val="1"/>
+      <w:numFmt w:val="lowerLetter"/>
+      <w:lvlText w:val="%2."/>
+      <w:lvlJc w:val="left"/>
+      <w:pPr>
+        <w:ind w:left="1490" w:hanging="360"/>
+      </w:pPr>
+    </w:lvl>
+    <w:lvl w:ilvl="2" w:tplc="0409001B" w:tentative="1">
+      <w:start w:val="1"/>
+      <w:numFmt w:val="lowerRoman"/>
+      <w:lvlText w:val="%3."/>
+      <w:lvlJc w:val="right"/>
+      <w:pPr>
+        <w:ind w:left="2210" w:hanging="180"/>
+      </w:pPr>
+    </w:lvl>
+    <w:lvl w:ilvl="3" w:tplc="0409000F" w:tentative="1">
+      <w:start w:val="1"/>
+      <w:numFmt w:val="decimal"/>
+      <w:lvlText w:val="%4."/>
+      <w:lvlJc w:val="left"/>
+      <w:pPr>
+        <w:ind w:left="2930" w:hanging="360"/>
+      </w:pPr>
+    </w:lvl>
+    <w:lvl w:ilvl="4" w:tplc="04090019" w:tentative="1">
+      <w:start w:val="1"/>
+      <w:numFmt w:val="lowerLetter"/>
+      <w:lvlText w:val="%5."/>
+      <w:lvlJc w:val="left"/>
+      <w:pPr>
+        <w:ind w:left="3650" w:hanging="360"/>
+      </w:pPr>
+    </w:lvl>
+    <w:lvl w:ilvl="5" w:tplc="0409001B" w:tentative="1">
+      <w:start w:val="1"/>
+      <w:numFmt w:val="lowerRoman"/>
+      <w:lvlText w:val="%6."/>
+      <w:lvlJc w:val="right"/>
+      <w:pPr>
+        <w:ind w:left="4370" w:hanging="180"/>
+      </w:pPr>
+    </w:lvl>
+    <w:lvl w:ilvl="6" w:tplc="0409000F" w:tentative="1">
+      <w:start w:val="1"/>
+      <w:numFmt w:val="decimal"/>
+      <w:lvlText w:val="%7."/>
+      <w:lvlJc w:val="left"/>
+      <w:pPr>
+        <w:ind w:left="5090" w:hanging="360"/>
+      </w:pPr>
+    </w:lvl>
+    <w:lvl w:ilvl="7" w:tplc="04090019" w:tentative="1">
+      <w:start w:val="1"/>
+      <w:numFmt w:val="lowerLetter"/>
+      <w:lvlText w:val="%8."/>
+      <w:lvlJc w:val="left"/>
+      <w:pPr>
+        <w:ind w:left="5810" w:hanging="360"/>
+      </w:pPr>
+    </w:lvl>
+    <w:lvl w:ilvl="8" w:tplc="0409001B" w:tentative="1">
+      <w:start w:val="1"/>
+      <w:numFmt w:val="lowerRoman"/>
+      <w:lvlText w:val="%9."/>
+      <w:lvlJc w:val="right"/>
+      <w:pPr>
+        <w:ind w:left="6530" w:hanging="180"/>
+      </w:pPr>
+    </w:lvl>
+  </w:abstractNum>
+  <w:abstractNum w:abstractNumId="10" w15:restartNumberingAfterBreak="0">
+    <w:nsid w:val="434F6AE5"/>
+    <w:multiLevelType w:val="hybridMultilevel"/>
+    <w:tmpl w:val="671032AC"/>
     <w:lvl w:ilvl="0" w:tplc="04090001">
       <w:start w:val="1"/>
       <w:numFmt w:val="bullet"/>
       <w:lvlText w:val=""/>
       <w:lvlJc w:val="left"/>
       <w:pPr>
-        <w:ind w:left="720" w:hanging="360"/>
+        <w:ind w:left="3600" w:hanging="360"/>
       </w:pPr>
       <w:rPr>
         <w:rFonts w:ascii="Symbol" w:hAnsi="Symbol" w:hint="default"/>
@@ -34956,7 +36273,7 @@
       <w:lvlText w:val="o"/>
       <w:lvlJc w:val="left"/>
       <w:pPr>
-        <w:ind w:left="1440" w:hanging="360"/>
+        <w:ind w:left="4320" w:hanging="360"/>
       </w:pPr>
       <w:rPr>
         <w:rFonts w:ascii="Courier New" w:hAnsi="Courier New" w:cs="Courier New" w:hint="default"/>
@@ -34968,7 +36285,7 @@
       <w:lvlText w:val=""/>
       <w:lvlJc w:val="left"/>
       <w:pPr>
-        <w:ind w:left="2160" w:hanging="360"/>
+        <w:ind w:left="5040" w:hanging="360"/>
       </w:pPr>
       <w:rPr>
         <w:rFonts w:ascii="Wingdings" w:hAnsi="Wingdings" w:hint="default"/>
@@ -34980,7 +36297,7 @@
       <w:lvlText w:val=""/>
       <w:lvlJc w:val="left"/>
       <w:pPr>
-        <w:ind w:left="2880" w:hanging="360"/>
+        <w:ind w:left="5760" w:hanging="360"/>
       </w:pPr>
       <w:rPr>
         <w:rFonts w:ascii="Symbol" w:hAnsi="Symbol" w:hint="default"/>
@@ -34992,7 +36309,7 @@
       <w:lvlText w:val="o"/>
       <w:lvlJc w:val="left"/>
       <w:pPr>
-        <w:ind w:left="3600" w:hanging="360"/>
+        <w:ind w:left="6480" w:hanging="360"/>
       </w:pPr>
       <w:rPr>
         <w:rFonts w:ascii="Courier New" w:hAnsi="Courier New" w:cs="Courier New" w:hint="default"/>
@@ -35004,7 +36321,7 @@
       <w:lvlText w:val=""/>
       <w:lvlJc w:val="left"/>
       <w:pPr>
-        <w:ind w:left="4320" w:hanging="360"/>
+        <w:ind w:left="7200" w:hanging="360"/>
       </w:pPr>
       <w:rPr>
         <w:rFonts w:ascii="Wingdings" w:hAnsi="Wingdings" w:hint="default"/>
@@ -35016,7 +36333,7 @@
       <w:lvlText w:val=""/>
       <w:lvlJc w:val="left"/>
       <w:pPr>
-        <w:ind w:left="5040" w:hanging="360"/>
+        <w:ind w:left="7920" w:hanging="360"/>
       </w:pPr>
       <w:rPr>
         <w:rFonts w:ascii="Symbol" w:hAnsi="Symbol" w:hint="default"/>
@@ -35028,7 +36345,7 @@
       <w:lvlText w:val="o"/>
       <w:lvlJc w:val="left"/>
       <w:pPr>
-        <w:ind w:left="5760" w:hanging="360"/>
+        <w:ind w:left="8640" w:hanging="360"/>
       </w:pPr>
       <w:rPr>
         <w:rFonts w:ascii="Courier New" w:hAnsi="Courier New" w:cs="Courier New" w:hint="default"/>
@@ -35040,17 +36357,17 @@
       <w:lvlText w:val=""/>
       <w:lvlJc w:val="left"/>
       <w:pPr>
-        <w:ind w:left="6480" w:hanging="360"/>
+        <w:ind w:left="9360" w:hanging="360"/>
       </w:pPr>
       <w:rPr>
         <w:rFonts w:ascii="Wingdings" w:hAnsi="Wingdings" w:hint="default"/>
       </w:rPr>
     </w:lvl>
   </w:abstractNum>
-  <w:abstractNum w:abstractNumId="10" w15:restartNumberingAfterBreak="0">
-    <w:nsid w:val="52607CC5"/>
+  <w:abstractNum w:abstractNumId="11" w15:restartNumberingAfterBreak="0">
+    <w:nsid w:val="521775C9"/>
     <w:multiLevelType w:val="hybridMultilevel"/>
-    <w:tmpl w:val="C03E836E"/>
+    <w:tmpl w:val="C20836A2"/>
     <w:lvl w:ilvl="0" w:tplc="04090001">
       <w:start w:val="1"/>
       <w:numFmt w:val="bullet"/>
@@ -35160,7 +36477,120 @@
       </w:rPr>
     </w:lvl>
   </w:abstractNum>
-  <w:abstractNum w:abstractNumId="11" w15:restartNumberingAfterBreak="0">
+  <w:abstractNum w:abstractNumId="12" w15:restartNumberingAfterBreak="0">
+    <w:nsid w:val="52607CC5"/>
+    <w:multiLevelType w:val="hybridMultilevel"/>
+    <w:tmpl w:val="C03E836E"/>
+    <w:lvl w:ilvl="0" w:tplc="04090001">
+      <w:start w:val="1"/>
+      <w:numFmt w:val="bullet"/>
+      <w:lvlText w:val=""/>
+      <w:lvlJc w:val="left"/>
+      <w:pPr>
+        <w:ind w:left="720" w:hanging="360"/>
+      </w:pPr>
+      <w:rPr>
+        <w:rFonts w:ascii="Symbol" w:hAnsi="Symbol" w:hint="default"/>
+      </w:rPr>
+    </w:lvl>
+    <w:lvl w:ilvl="1" w:tplc="04090003" w:tentative="1">
+      <w:start w:val="1"/>
+      <w:numFmt w:val="bullet"/>
+      <w:lvlText w:val="o"/>
+      <w:lvlJc w:val="left"/>
+      <w:pPr>
+        <w:ind w:left="1440" w:hanging="360"/>
+      </w:pPr>
+      <w:rPr>
+        <w:rFonts w:ascii="Courier New" w:hAnsi="Courier New" w:cs="Courier New" w:hint="default"/>
+      </w:rPr>
+    </w:lvl>
+    <w:lvl w:ilvl="2" w:tplc="04090005" w:tentative="1">
+      <w:start w:val="1"/>
+      <w:numFmt w:val="bullet"/>
+      <w:lvlText w:val=""/>
+      <w:lvlJc w:val="left"/>
+      <w:pPr>
+        <w:ind w:left="2160" w:hanging="360"/>
+      </w:pPr>
+      <w:rPr>
+        <w:rFonts w:ascii="Wingdings" w:hAnsi="Wingdings" w:hint="default"/>
+      </w:rPr>
+    </w:lvl>
+    <w:lvl w:ilvl="3" w:tplc="04090001" w:tentative="1">
+      <w:start w:val="1"/>
+      <w:numFmt w:val="bullet"/>
+      <w:lvlText w:val=""/>
+      <w:lvlJc w:val="left"/>
+      <w:pPr>
+        <w:ind w:left="2880" w:hanging="360"/>
+      </w:pPr>
+      <w:rPr>
+        <w:rFonts w:ascii="Symbol" w:hAnsi="Symbol" w:hint="default"/>
+      </w:rPr>
+    </w:lvl>
+    <w:lvl w:ilvl="4" w:tplc="04090003" w:tentative="1">
+      <w:start w:val="1"/>
+      <w:numFmt w:val="bullet"/>
+      <w:lvlText w:val="o"/>
+      <w:lvlJc w:val="left"/>
+      <w:pPr>
+        <w:ind w:left="3600" w:hanging="360"/>
+      </w:pPr>
+      <w:rPr>
+        <w:rFonts w:ascii="Courier New" w:hAnsi="Courier New" w:cs="Courier New" w:hint="default"/>
+      </w:rPr>
+    </w:lvl>
+    <w:lvl w:ilvl="5" w:tplc="04090005" w:tentative="1">
+      <w:start w:val="1"/>
+      <w:numFmt w:val="bullet"/>
+      <w:lvlText w:val=""/>
+      <w:lvlJc w:val="left"/>
+      <w:pPr>
+        <w:ind w:left="4320" w:hanging="360"/>
+      </w:pPr>
+      <w:rPr>
+        <w:rFonts w:ascii="Wingdings" w:hAnsi="Wingdings" w:hint="default"/>
+      </w:rPr>
+    </w:lvl>
+    <w:lvl w:ilvl="6" w:tplc="04090001" w:tentative="1">
+      <w:start w:val="1"/>
+      <w:numFmt w:val="bullet"/>
+      <w:lvlText w:val=""/>
+      <w:lvlJc w:val="left"/>
+      <w:pPr>
+        <w:ind w:left="5040" w:hanging="360"/>
+      </w:pPr>
+      <w:rPr>
+        <w:rFonts w:ascii="Symbol" w:hAnsi="Symbol" w:hint="default"/>
+      </w:rPr>
+    </w:lvl>
+    <w:lvl w:ilvl="7" w:tplc="04090003" w:tentative="1">
+      <w:start w:val="1"/>
+      <w:numFmt w:val="bullet"/>
+      <w:lvlText w:val="o"/>
+      <w:lvlJc w:val="left"/>
+      <w:pPr>
+        <w:ind w:left="5760" w:hanging="360"/>
+      </w:pPr>
+      <w:rPr>
+        <w:rFonts w:ascii="Courier New" w:hAnsi="Courier New" w:cs="Courier New" w:hint="default"/>
+      </w:rPr>
+    </w:lvl>
+    <w:lvl w:ilvl="8" w:tplc="04090005" w:tentative="1">
+      <w:start w:val="1"/>
+      <w:numFmt w:val="bullet"/>
+      <w:lvlText w:val=""/>
+      <w:lvlJc w:val="left"/>
+      <w:pPr>
+        <w:ind w:left="6480" w:hanging="360"/>
+      </w:pPr>
+      <w:rPr>
+        <w:rFonts w:ascii="Wingdings" w:hAnsi="Wingdings" w:hint="default"/>
+      </w:rPr>
+    </w:lvl>
+  </w:abstractNum>
+  <w:abstractNum w:abstractNumId="13" w15:restartNumberingAfterBreak="0">
     <w:nsid w:val="5E011C00"/>
     <w:multiLevelType w:val="hybridMultilevel"/>
     <w:tmpl w:val="AFC6CBD2"/>
@@ -35273,7 +36703,7 @@
       </w:rPr>
     </w:lvl>
   </w:abstractNum>
-  <w:abstractNum w:abstractNumId="12" w15:restartNumberingAfterBreak="0">
+  <w:abstractNum w:abstractNumId="14" w15:restartNumberingAfterBreak="0">
     <w:nsid w:val="697E488C"/>
     <w:multiLevelType w:val="hybridMultilevel"/>
     <w:tmpl w:val="C33681F2"/>
@@ -35386,7 +36816,7 @@
       </w:rPr>
     </w:lvl>
   </w:abstractNum>
-  <w:abstractNum w:abstractNumId="13" w15:restartNumberingAfterBreak="0">
+  <w:abstractNum w:abstractNumId="15" w15:restartNumberingAfterBreak="0">
     <w:nsid w:val="6EC421BB"/>
     <w:multiLevelType w:val="hybridMultilevel"/>
     <w:tmpl w:val="6EC04942"/>
@@ -35499,7 +36929,7 @@
       </w:rPr>
     </w:lvl>
   </w:abstractNum>
-  <w:abstractNum w:abstractNumId="14" w15:restartNumberingAfterBreak="0">
+  <w:abstractNum w:abstractNumId="16" w15:restartNumberingAfterBreak="0">
     <w:nsid w:val="708B5D0C"/>
     <w:multiLevelType w:val="hybridMultilevel"/>
     <w:tmpl w:val="B2F4D60A"/>
@@ -35585,7 +37015,7 @@
       </w:pPr>
     </w:lvl>
   </w:abstractNum>
-  <w:abstractNum w:abstractNumId="15" w15:restartNumberingAfterBreak="0">
+  <w:abstractNum w:abstractNumId="17" w15:restartNumberingAfterBreak="0">
     <w:nsid w:val="72212C35"/>
     <w:multiLevelType w:val="hybridMultilevel"/>
     <w:tmpl w:val="A7C8332E"/>
@@ -35675,25 +37105,25 @@
     </w:lvl>
   </w:abstractNum>
   <w:num w:numId="1">
+    <w:abstractNumId w:val="17"/>
+  </w:num>
+  <w:num w:numId="2">
+    <w:abstractNumId w:val="14"/>
+  </w:num>
+  <w:num w:numId="3">
+    <w:abstractNumId w:val="10"/>
+  </w:num>
+  <w:num w:numId="4">
     <w:abstractNumId w:val="15"/>
   </w:num>
-  <w:num w:numId="2">
-    <w:abstractNumId w:val="12"/>
+  <w:num w:numId="5">
+    <w:abstractNumId w:val="11"/>
   </w:num>
-  <w:num w:numId="3">
+  <w:num w:numId="6">
     <w:abstractNumId w:val="8"/>
   </w:num>
-  <w:num w:numId="4">
-    <w:abstractNumId w:val="13"/>
-  </w:num>
-  <w:num w:numId="5">
-    <w:abstractNumId w:val="9"/>
-  </w:num>
-  <w:num w:numId="6">
-    <w:abstractNumId w:val="6"/>
-  </w:num>
   <w:num w:numId="7">
-    <w:abstractNumId w:val="14"/>
+    <w:abstractNumId w:val="16"/>
   </w:num>
   <w:num w:numId="8">
     <w:abstractNumId w:val="0"/>
@@ -35702,16 +37132,16 @@
     <w:abstractNumId w:val="2"/>
   </w:num>
   <w:num w:numId="10">
-    <w:abstractNumId w:val="10"/>
+    <w:abstractNumId w:val="12"/>
   </w:num>
   <w:num w:numId="11">
-    <w:abstractNumId w:val="5"/>
+    <w:abstractNumId w:val="6"/>
   </w:num>
   <w:num w:numId="12">
-    <w:abstractNumId w:val="7"/>
+    <w:abstractNumId w:val="9"/>
   </w:num>
   <w:num w:numId="13">
-    <w:abstractNumId w:val="11"/>
+    <w:abstractNumId w:val="13"/>
   </w:num>
   <w:num w:numId="14">
     <w:abstractNumId w:val="3"/>
@@ -35721,6 +37151,12 @@
   </w:num>
   <w:num w:numId="16">
     <w:abstractNumId w:val="1"/>
+  </w:num>
+  <w:num w:numId="17">
+    <w:abstractNumId w:val="5"/>
+  </w:num>
+  <w:num w:numId="18">
+    <w:abstractNumId w:val="7"/>
   </w:num>
 </w:numbering>
 </file>
@@ -35742,7 +37178,7 @@
       </w:pPr>
     </w:pPrDefault>
   </w:docDefaults>
-  <w:latentStyles w:defLockedState="0" w:defUIPriority="99" w:defSemiHidden="0" w:defUnhideWhenUsed="0" w:defQFormat="0" w:count="375">
+  <w:latentStyles w:defLockedState="0" w:defUIPriority="99" w:defSemiHidden="0" w:defUnhideWhenUsed="0" w:defQFormat="0" w:count="376">
     <w:lsdException w:name="Normal" w:uiPriority="0" w:qFormat="1"/>
     <w:lsdException w:name="heading 1" w:uiPriority="9" w:qFormat="1"/>
     <w:lsdException w:name="heading 2" w:semiHidden="1" w:uiPriority="9" w:unhideWhenUsed="1" w:qFormat="1"/>
@@ -35848,7 +37284,6 @@
     <w:lsdException w:name="HTML Sample" w:semiHidden="1" w:unhideWhenUsed="1"/>
     <w:lsdException w:name="HTML Typewriter" w:semiHidden="1" w:unhideWhenUsed="1"/>
     <w:lsdException w:name="HTML Variable" w:semiHidden="1" w:unhideWhenUsed="1"/>
-    <w:lsdException w:name="Normal Table" w:semiHidden="1" w:unhideWhenUsed="1"/>
     <w:lsdException w:name="annotation subject" w:semiHidden="1" w:unhideWhenUsed="1"/>
     <w:lsdException w:name="No List" w:semiHidden="1" w:unhideWhenUsed="1"/>
     <w:lsdException w:name="Outline List 1" w:semiHidden="1" w:unhideWhenUsed="1"/>
@@ -35895,10 +37330,8 @@
     <w:lsdException w:name="Table Subtle 2" w:semiHidden="1" w:unhideWhenUsed="1"/>
     <w:lsdException w:name="Table Web 1" w:semiHidden="1" w:unhideWhenUsed="1"/>
     <w:lsdException w:name="Table Web 2" w:semiHidden="1" w:unhideWhenUsed="1"/>
-    <w:lsdException w:name="Table Web 3" w:semiHidden="1" w:unhideWhenUsed="1"/>
     <w:lsdException w:name="Balloon Text" w:semiHidden="1" w:unhideWhenUsed="1"/>
     <w:lsdException w:name="Table Grid" w:uiPriority="39"/>
-    <w:lsdException w:name="Table Theme" w:semiHidden="1" w:unhideWhenUsed="1"/>
     <w:lsdException w:name="Placeholder Text" w:semiHidden="1"/>
     <w:lsdException w:name="No Spacing" w:uiPriority="1" w:qFormat="1"/>
     <w:lsdException w:name="Light Shading" w:uiPriority="60"/>
@@ -36118,11 +37551,12 @@
     <w:lsdException w:name="Smart Hyperlink" w:semiHidden="1" w:unhideWhenUsed="1"/>
     <w:lsdException w:name="Hashtag" w:semiHidden="1" w:unhideWhenUsed="1"/>
     <w:lsdException w:name="Unresolved Mention" w:semiHidden="1" w:unhideWhenUsed="1"/>
+    <w:lsdException w:name="Smart Link" w:semiHidden="1" w:unhideWhenUsed="1"/>
   </w:latentStyles>
   <w:style w:type="paragraph" w:default="1" w:styleId="Normal">
     <w:name w:val="Normal"/>
     <w:qFormat/>
-    <w:rsid w:val="007C6840"/>
+    <w:rsid w:val="001D61BC"/>
     <w:pPr>
       <w:bidi/>
       <w:spacing w:after="200" w:line="276" w:lineRule="auto"/>
@@ -36198,6 +37632,7 @@
   <w:style w:type="character" w:default="1" w:styleId="DefaultParagraphFont">
     <w:name w:val="Default Paragraph Font"/>
     <w:uiPriority w:val="1"/>
+    <w:semiHidden/>
     <w:unhideWhenUsed/>
   </w:style>
   <w:style w:type="table" w:default="1" w:styleId="TableNormal">
@@ -37364,11 +38799,30 @@
     </b:Author>
     <b:RefOrder>28</b:RefOrder>
   </b:Source>
+  <b:Source>
+    <b:Tag>Jen06</b:Tag>
+    <b:SourceType>JournalArticle</b:SourceType>
+    <b:Guid>{3F2AFBFA-2AEB-42E1-B844-B79F9373FBDC}</b:Guid>
+    <b:Title>Algorithms for Compact Letter Displays:Comparison and Evaluation</b:Title>
+    <b:Year>2006</b:Year>
+    <b:Author>
+      <b:Author>
+        <b:NameList>
+          <b:Person>
+            <b:Last>Jens Gramm</b:Last>
+            <b:First>Jiong</b:First>
+            <b:Middle>Guo, Falk Huffner, Rolf Niedermeier, Hans-Peter Piepho, Ramona Schmid,</b:Middle>
+          </b:Person>
+        </b:NameList>
+      </b:Author>
+    </b:Author>
+    <b:RefOrder>29</b:RefOrder>
+  </b:Source>
 </b:Sources>
 </file>
 
 <file path=customXml/itemProps1.xml><?xml version="1.0" encoding="utf-8"?>
-<ds:datastoreItem xmlns:ds="http://schemas.openxmlformats.org/officeDocument/2006/customXml" ds:itemID="{E15244AF-E9AE-4772-8477-B8A72A637521}">
+<ds:datastoreItem xmlns:ds="http://schemas.openxmlformats.org/officeDocument/2006/customXml" ds:itemID="{380A7AEA-D1CC-4A17-B5B9-CCE92A7A6068}">
   <ds:schemaRefs>
     <ds:schemaRef ds:uri="http://schemas.openxmlformats.org/officeDocument/2006/bibliography"/>
   </ds:schemaRefs>

</xml_diff>

<commit_message>
doc - first ed
</commit_message>
<xml_diff>
--- a/docs/Summary Evaluation Platform.docx
+++ b/docs/Summary Evaluation Platform.docx
@@ -356,6 +356,8 @@
             <w:t>Contents</w:t>
           </w:r>
         </w:p>
+        <w:bookmarkStart w:id="0" w:name="_GoBack"/>
+        <w:bookmarkEnd w:id="0"/>
         <w:p>
           <w:pPr>
             <w:pStyle w:val="TOC1"/>
@@ -378,7 +380,7 @@
           <w:r>
             <w:fldChar w:fldCharType="separate"/>
           </w:r>
-          <w:hyperlink w:anchor="_Toc6328329" w:history="1">
+          <w:hyperlink w:anchor="_Toc6721719" w:history="1">
             <w:r>
               <w:rPr>
                 <w:rStyle w:val="Hyperlink"/>
@@ -405,7 +407,7 @@
                 <w:noProof/>
                 <w:webHidden/>
               </w:rPr>
-              <w:instrText xml:space="preserve"> PAGEREF _Toc6328329 \h </w:instrText>
+              <w:instrText xml:space="preserve"> PAGEREF _Toc6721719 \h </w:instrText>
             </w:r>
             <w:r>
               <w:rPr>
@@ -449,7 +451,7 @@
               <w:sz w:val="22"/>
             </w:rPr>
           </w:pPr>
-          <w:hyperlink w:anchor="_Toc6328330" w:history="1">
+          <w:hyperlink w:anchor="_Toc6721720" w:history="1">
             <w:r>
               <w:rPr>
                 <w:rStyle w:val="Hyperlink"/>
@@ -476,7 +478,7 @@
                 <w:noProof/>
                 <w:webHidden/>
               </w:rPr>
-              <w:instrText xml:space="preserve"> PAGEREF _Toc6328330 \h </w:instrText>
+              <w:instrText xml:space="preserve"> PAGEREF _Toc6721720 \h </w:instrText>
             </w:r>
             <w:r>
               <w:rPr>
@@ -520,7 +522,7 @@
               <w:sz w:val="22"/>
             </w:rPr>
           </w:pPr>
-          <w:hyperlink w:anchor="_Toc6328331" w:history="1">
+          <w:hyperlink w:anchor="_Toc6721721" w:history="1">
             <w:r>
               <w:rPr>
                 <w:rStyle w:val="Hyperlink"/>
@@ -547,7 +549,7 @@
                 <w:noProof/>
                 <w:webHidden/>
               </w:rPr>
-              <w:instrText xml:space="preserve"> PAGEREF _Toc6328331 \h </w:instrText>
+              <w:instrText xml:space="preserve"> PAGEREF _Toc6721721 \h </w:instrText>
             </w:r>
             <w:r>
               <w:rPr>
@@ -591,7 +593,7 @@
               <w:sz w:val="22"/>
             </w:rPr>
           </w:pPr>
-          <w:hyperlink w:anchor="_Toc6328332" w:history="1">
+          <w:hyperlink w:anchor="_Toc6721722" w:history="1">
             <w:r>
               <w:rPr>
                 <w:rStyle w:val="Hyperlink"/>
@@ -618,7 +620,7 @@
                 <w:noProof/>
                 <w:webHidden/>
               </w:rPr>
-              <w:instrText xml:space="preserve"> PAGEREF _Toc6328332 \h </w:instrText>
+              <w:instrText xml:space="preserve"> PAGEREF _Toc6721722 \h </w:instrText>
             </w:r>
             <w:r>
               <w:rPr>
@@ -662,7 +664,7 @@
               <w:sz w:val="22"/>
             </w:rPr>
           </w:pPr>
-          <w:hyperlink w:anchor="_Toc6328333" w:history="1">
+          <w:hyperlink w:anchor="_Toc6721723" w:history="1">
             <w:r>
               <w:rPr>
                 <w:rStyle w:val="Hyperlink"/>
@@ -689,7 +691,7 @@
                 <w:noProof/>
                 <w:webHidden/>
               </w:rPr>
-              <w:instrText xml:space="preserve"> PAGEREF _Toc6328333 \h </w:instrText>
+              <w:instrText xml:space="preserve"> PAGEREF _Toc6721723 \h </w:instrText>
             </w:r>
             <w:r>
               <w:rPr>
@@ -733,7 +735,7 @@
               <w:sz w:val="22"/>
             </w:rPr>
           </w:pPr>
-          <w:hyperlink w:anchor="_Toc6328334" w:history="1">
+          <w:hyperlink w:anchor="_Toc6721724" w:history="1">
             <w:r>
               <w:rPr>
                 <w:rStyle w:val="Hyperlink"/>
@@ -760,7 +762,7 @@
                 <w:noProof/>
                 <w:webHidden/>
               </w:rPr>
-              <w:instrText xml:space="preserve"> PAGEREF _Toc6328334 \h </w:instrText>
+              <w:instrText xml:space="preserve"> PAGEREF _Toc6721724 \h </w:instrText>
             </w:r>
             <w:r>
               <w:rPr>
@@ -804,7 +806,7 @@
               <w:sz w:val="22"/>
             </w:rPr>
           </w:pPr>
-          <w:hyperlink w:anchor="_Toc6328335" w:history="1">
+          <w:hyperlink w:anchor="_Toc6721725" w:history="1">
             <w:r>
               <w:rPr>
                 <w:rStyle w:val="Hyperlink"/>
@@ -831,7 +833,7 @@
                 <w:noProof/>
                 <w:webHidden/>
               </w:rPr>
-              <w:instrText xml:space="preserve"> PAGEREF _Toc6328335 \h </w:instrText>
+              <w:instrText xml:space="preserve"> PAGEREF _Toc6721725 \h </w:instrText>
             </w:r>
             <w:r>
               <w:rPr>
@@ -875,7 +877,7 @@
               <w:sz w:val="22"/>
             </w:rPr>
           </w:pPr>
-          <w:hyperlink w:anchor="_Toc6328336" w:history="1">
+          <w:hyperlink w:anchor="_Toc6721726" w:history="1">
             <w:r>
               <w:rPr>
                 <w:rStyle w:val="Hyperlink"/>
@@ -902,7 +904,7 @@
                 <w:noProof/>
                 <w:webHidden/>
               </w:rPr>
-              <w:instrText xml:space="preserve"> PAGEREF _Toc6328336 \h </w:instrText>
+              <w:instrText xml:space="preserve"> PAGEREF _Toc6721726 \h </w:instrText>
             </w:r>
             <w:r>
               <w:rPr>
@@ -946,7 +948,7 @@
               <w:sz w:val="22"/>
             </w:rPr>
           </w:pPr>
-          <w:hyperlink w:anchor="_Toc6328337" w:history="1">
+          <w:hyperlink w:anchor="_Toc6721727" w:history="1">
             <w:r>
               <w:rPr>
                 <w:rStyle w:val="Hyperlink"/>
@@ -973,7 +975,7 @@
                 <w:noProof/>
                 <w:webHidden/>
               </w:rPr>
-              <w:instrText xml:space="preserve"> PAGEREF _Toc6328337 \h </w:instrText>
+              <w:instrText xml:space="preserve"> PAGEREF _Toc6721727 \h </w:instrText>
             </w:r>
             <w:r>
               <w:rPr>
@@ -1017,7 +1019,7 @@
               <w:sz w:val="22"/>
             </w:rPr>
           </w:pPr>
-          <w:hyperlink w:anchor="_Toc6328338" w:history="1">
+          <w:hyperlink w:anchor="_Toc6721728" w:history="1">
             <w:r>
               <w:rPr>
                 <w:rStyle w:val="Hyperlink"/>
@@ -1044,7 +1046,7 @@
                 <w:noProof/>
                 <w:webHidden/>
               </w:rPr>
-              <w:instrText xml:space="preserve"> PAGEREF _Toc6328338 \h </w:instrText>
+              <w:instrText xml:space="preserve"> PAGEREF _Toc6721728 \h </w:instrText>
             </w:r>
             <w:r>
               <w:rPr>
@@ -1088,7 +1090,7 @@
               <w:sz w:val="22"/>
             </w:rPr>
           </w:pPr>
-          <w:hyperlink w:anchor="_Toc6328339" w:history="1">
+          <w:hyperlink w:anchor="_Toc6721729" w:history="1">
             <w:r>
               <w:rPr>
                 <w:rStyle w:val="Hyperlink"/>
@@ -1115,7 +1117,7 @@
                 <w:noProof/>
                 <w:webHidden/>
               </w:rPr>
-              <w:instrText xml:space="preserve"> PAGEREF _Toc6328339 \h </w:instrText>
+              <w:instrText xml:space="preserve"> PAGEREF _Toc6721729 \h </w:instrText>
             </w:r>
             <w:r>
               <w:rPr>
@@ -1159,7 +1161,7 @@
               <w:sz w:val="22"/>
             </w:rPr>
           </w:pPr>
-          <w:hyperlink w:anchor="_Toc6328340" w:history="1">
+          <w:hyperlink w:anchor="_Toc6721730" w:history="1">
             <w:r>
               <w:rPr>
                 <w:rStyle w:val="Hyperlink"/>
@@ -1186,7 +1188,7 @@
                 <w:noProof/>
                 <w:webHidden/>
               </w:rPr>
-              <w:instrText xml:space="preserve"> PAGEREF _Toc6328340 \h </w:instrText>
+              <w:instrText xml:space="preserve"> PAGEREF _Toc6721730 \h </w:instrText>
             </w:r>
             <w:r>
               <w:rPr>
@@ -1230,7 +1232,7 @@
               <w:sz w:val="22"/>
             </w:rPr>
           </w:pPr>
-          <w:hyperlink w:anchor="_Toc6328341" w:history="1">
+          <w:hyperlink w:anchor="_Toc6721731" w:history="1">
             <w:r>
               <w:rPr>
                 <w:rStyle w:val="Hyperlink"/>
@@ -1257,7 +1259,7 @@
                 <w:noProof/>
                 <w:webHidden/>
               </w:rPr>
-              <w:instrText xml:space="preserve"> PAGEREF _Toc6328341 \h </w:instrText>
+              <w:instrText xml:space="preserve"> PAGEREF _Toc6721731 \h </w:instrText>
             </w:r>
             <w:r>
               <w:rPr>
@@ -1301,7 +1303,7 @@
               <w:sz w:val="22"/>
             </w:rPr>
           </w:pPr>
-          <w:hyperlink w:anchor="_Toc6328342" w:history="1">
+          <w:hyperlink w:anchor="_Toc6721732" w:history="1">
             <w:r>
               <w:rPr>
                 <w:rStyle w:val="Hyperlink"/>
@@ -1328,7 +1330,7 @@
                 <w:noProof/>
                 <w:webHidden/>
               </w:rPr>
-              <w:instrText xml:space="preserve"> PAGEREF _Toc6328342 \h </w:instrText>
+              <w:instrText xml:space="preserve"> PAGEREF _Toc6721732 \h </w:instrText>
             </w:r>
             <w:r>
               <w:rPr>
@@ -1372,7 +1374,7 @@
               <w:sz w:val="22"/>
             </w:rPr>
           </w:pPr>
-          <w:hyperlink w:anchor="_Toc6328343" w:history="1">
+          <w:hyperlink w:anchor="_Toc6721733" w:history="1">
             <w:r>
               <w:rPr>
                 <w:rStyle w:val="Hyperlink"/>
@@ -1399,7 +1401,7 @@
                 <w:noProof/>
                 <w:webHidden/>
               </w:rPr>
-              <w:instrText xml:space="preserve"> PAGEREF _Toc6328343 \h </w:instrText>
+              <w:instrText xml:space="preserve"> PAGEREF _Toc6721733 \h </w:instrText>
             </w:r>
             <w:r>
               <w:rPr>
@@ -1443,7 +1445,7 @@
               <w:sz w:val="22"/>
             </w:rPr>
           </w:pPr>
-          <w:hyperlink w:anchor="_Toc6328344" w:history="1">
+          <w:hyperlink w:anchor="_Toc6721734" w:history="1">
             <w:r>
               <w:rPr>
                 <w:rStyle w:val="Hyperlink"/>
@@ -1470,7 +1472,7 @@
                 <w:noProof/>
                 <w:webHidden/>
               </w:rPr>
-              <w:instrText xml:space="preserve"> PAGEREF _Toc6328344 \h </w:instrText>
+              <w:instrText xml:space="preserve"> PAGEREF _Toc6721734 \h </w:instrText>
             </w:r>
             <w:r>
               <w:rPr>
@@ -1514,7 +1516,7 @@
               <w:sz w:val="22"/>
             </w:rPr>
           </w:pPr>
-          <w:hyperlink w:anchor="_Toc6328345" w:history="1">
+          <w:hyperlink w:anchor="_Toc6721735" w:history="1">
             <w:r>
               <w:rPr>
                 <w:rStyle w:val="Hyperlink"/>
@@ -1541,7 +1543,7 @@
                 <w:noProof/>
                 <w:webHidden/>
               </w:rPr>
-              <w:instrText xml:space="preserve"> PAGEREF _Toc6328345 \h </w:instrText>
+              <w:instrText xml:space="preserve"> PAGEREF _Toc6721735 \h </w:instrText>
             </w:r>
             <w:r>
               <w:rPr>
@@ -1585,7 +1587,7 @@
               <w:sz w:val="22"/>
             </w:rPr>
           </w:pPr>
-          <w:hyperlink w:anchor="_Toc6328346" w:history="1">
+          <w:hyperlink w:anchor="_Toc6721736" w:history="1">
             <w:r>
               <w:rPr>
                 <w:rStyle w:val="Hyperlink"/>
@@ -1612,7 +1614,7 @@
                 <w:noProof/>
                 <w:webHidden/>
               </w:rPr>
-              <w:instrText xml:space="preserve"> PAGEREF _Toc6328346 \h </w:instrText>
+              <w:instrText xml:space="preserve"> PAGEREF _Toc6721736 \h </w:instrText>
             </w:r>
             <w:r>
               <w:rPr>
@@ -1656,7 +1658,7 @@
               <w:sz w:val="22"/>
             </w:rPr>
           </w:pPr>
-          <w:hyperlink w:anchor="_Toc6328347" w:history="1">
+          <w:hyperlink w:anchor="_Toc6721737" w:history="1">
             <w:r>
               <w:rPr>
                 <w:rStyle w:val="Hyperlink"/>
@@ -1683,7 +1685,7 @@
                 <w:noProof/>
                 <w:webHidden/>
               </w:rPr>
-              <w:instrText xml:space="preserve"> PAGEREF _Toc6328347 \h </w:instrText>
+              <w:instrText xml:space="preserve"> PAGEREF _Toc6721737 \h </w:instrText>
             </w:r>
             <w:r>
               <w:rPr>
@@ -1727,7 +1729,7 @@
               <w:sz w:val="22"/>
             </w:rPr>
           </w:pPr>
-          <w:hyperlink w:anchor="_Toc6328348" w:history="1">
+          <w:hyperlink w:anchor="_Toc6721738" w:history="1">
             <w:r>
               <w:rPr>
                 <w:rStyle w:val="Hyperlink"/>
@@ -1754,7 +1756,7 @@
                 <w:noProof/>
                 <w:webHidden/>
               </w:rPr>
-              <w:instrText xml:space="preserve"> PAGEREF _Toc6328348 \h </w:instrText>
+              <w:instrText xml:space="preserve"> PAGEREF _Toc6721738 \h </w:instrText>
             </w:r>
             <w:r>
               <w:rPr>
@@ -1798,7 +1800,7 @@
               <w:sz w:val="22"/>
             </w:rPr>
           </w:pPr>
-          <w:hyperlink w:anchor="_Toc6328349" w:history="1">
+          <w:hyperlink w:anchor="_Toc6721739" w:history="1">
             <w:r>
               <w:rPr>
                 <w:rStyle w:val="Hyperlink"/>
@@ -1825,7 +1827,7 @@
                 <w:noProof/>
                 <w:webHidden/>
               </w:rPr>
-              <w:instrText xml:space="preserve"> PAGEREF _Toc6328349 \h </w:instrText>
+              <w:instrText xml:space="preserve"> PAGEREF _Toc6721739 \h </w:instrText>
             </w:r>
             <w:r>
               <w:rPr>
@@ -1869,7 +1871,7 @@
               <w:sz w:val="22"/>
             </w:rPr>
           </w:pPr>
-          <w:hyperlink w:anchor="_Toc6328350" w:history="1">
+          <w:hyperlink w:anchor="_Toc6721740" w:history="1">
             <w:r>
               <w:rPr>
                 <w:rStyle w:val="Hyperlink"/>
@@ -1896,7 +1898,7 @@
                 <w:noProof/>
                 <w:webHidden/>
               </w:rPr>
-              <w:instrText xml:space="preserve"> PAGEREF _Toc6328350 \h </w:instrText>
+              <w:instrText xml:space="preserve"> PAGEREF _Toc6721740 \h </w:instrText>
             </w:r>
             <w:r>
               <w:rPr>
@@ -1940,7 +1942,7 @@
               <w:sz w:val="22"/>
             </w:rPr>
           </w:pPr>
-          <w:hyperlink w:anchor="_Toc6328351" w:history="1">
+          <w:hyperlink w:anchor="_Toc6721741" w:history="1">
             <w:r>
               <w:rPr>
                 <w:rStyle w:val="Hyperlink"/>
@@ -1967,7 +1969,7 @@
                 <w:noProof/>
                 <w:webHidden/>
               </w:rPr>
-              <w:instrText xml:space="preserve"> PAGEREF _Toc6328351 \h </w:instrText>
+              <w:instrText xml:space="preserve"> PAGEREF _Toc6721741 \h </w:instrText>
             </w:r>
             <w:r>
               <w:rPr>
@@ -2011,7 +2013,7 @@
               <w:sz w:val="22"/>
             </w:rPr>
           </w:pPr>
-          <w:hyperlink w:anchor="_Toc6328352" w:history="1">
+          <w:hyperlink w:anchor="_Toc6721742" w:history="1">
             <w:r>
               <w:rPr>
                 <w:rStyle w:val="Hyperlink"/>
@@ -2038,7 +2040,7 @@
                 <w:noProof/>
                 <w:webHidden/>
               </w:rPr>
-              <w:instrText xml:space="preserve"> PAGEREF _Toc6328352 \h </w:instrText>
+              <w:instrText xml:space="preserve"> PAGEREF _Toc6721742 \h </w:instrText>
             </w:r>
             <w:r>
               <w:rPr>
@@ -2082,7 +2084,7 @@
               <w:sz w:val="22"/>
             </w:rPr>
           </w:pPr>
-          <w:hyperlink w:anchor="_Toc6328353" w:history="1">
+          <w:hyperlink w:anchor="_Toc6721743" w:history="1">
             <w:r>
               <w:rPr>
                 <w:rStyle w:val="Hyperlink"/>
@@ -2109,7 +2111,7 @@
                 <w:noProof/>
                 <w:webHidden/>
               </w:rPr>
-              <w:instrText xml:space="preserve"> PAGEREF _Toc6328353 \h </w:instrText>
+              <w:instrText xml:space="preserve"> PAGEREF _Toc6721743 \h </w:instrText>
             </w:r>
             <w:r>
               <w:rPr>
@@ -2153,7 +2155,7 @@
               <w:sz w:val="22"/>
             </w:rPr>
           </w:pPr>
-          <w:hyperlink w:anchor="_Toc6328354" w:history="1">
+          <w:hyperlink w:anchor="_Toc6721744" w:history="1">
             <w:r>
               <w:rPr>
                 <w:rStyle w:val="Hyperlink"/>
@@ -2180,7 +2182,7 @@
                 <w:noProof/>
                 <w:webHidden/>
               </w:rPr>
-              <w:instrText xml:space="preserve"> PAGEREF _Toc6328354 \h </w:instrText>
+              <w:instrText xml:space="preserve"> PAGEREF _Toc6721744 \h </w:instrText>
             </w:r>
             <w:r>
               <w:rPr>
@@ -2224,7 +2226,7 @@
               <w:sz w:val="22"/>
             </w:rPr>
           </w:pPr>
-          <w:hyperlink w:anchor="_Toc6328355" w:history="1">
+          <w:hyperlink w:anchor="_Toc6721745" w:history="1">
             <w:r>
               <w:rPr>
                 <w:rStyle w:val="Hyperlink"/>
@@ -2251,7 +2253,7 @@
                 <w:noProof/>
                 <w:webHidden/>
               </w:rPr>
-              <w:instrText xml:space="preserve"> PAGEREF _Toc6328355 \h </w:instrText>
+              <w:instrText xml:space="preserve"> PAGEREF _Toc6721745 \h </w:instrText>
             </w:r>
             <w:r>
               <w:rPr>
@@ -2295,7 +2297,7 @@
               <w:sz w:val="22"/>
             </w:rPr>
           </w:pPr>
-          <w:hyperlink w:anchor="_Toc6328356" w:history="1">
+          <w:hyperlink w:anchor="_Toc6721746" w:history="1">
             <w:r>
               <w:rPr>
                 <w:rStyle w:val="Hyperlink"/>
@@ -2322,7 +2324,7 @@
                 <w:noProof/>
                 <w:webHidden/>
               </w:rPr>
-              <w:instrText xml:space="preserve"> PAGEREF _Toc6328356 \h </w:instrText>
+              <w:instrText xml:space="preserve"> PAGEREF _Toc6721746 \h </w:instrText>
             </w:r>
             <w:r>
               <w:rPr>
@@ -2366,7 +2368,7 @@
               <w:sz w:val="22"/>
             </w:rPr>
           </w:pPr>
-          <w:hyperlink w:anchor="_Toc6328357" w:history="1">
+          <w:hyperlink w:anchor="_Toc6721747" w:history="1">
             <w:r>
               <w:rPr>
                 <w:rStyle w:val="Hyperlink"/>
@@ -2393,7 +2395,7 @@
                 <w:noProof/>
                 <w:webHidden/>
               </w:rPr>
-              <w:instrText xml:space="preserve"> PAGEREF _Toc6328357 \h </w:instrText>
+              <w:instrText xml:space="preserve"> PAGEREF _Toc6721747 \h </w:instrText>
             </w:r>
             <w:r>
               <w:rPr>
@@ -2437,7 +2439,7 @@
               <w:sz w:val="22"/>
             </w:rPr>
           </w:pPr>
-          <w:hyperlink w:anchor="_Toc6328358" w:history="1">
+          <w:hyperlink w:anchor="_Toc6721748" w:history="1">
             <w:r>
               <w:rPr>
                 <w:rStyle w:val="Hyperlink"/>
@@ -2464,7 +2466,7 @@
                 <w:noProof/>
                 <w:webHidden/>
               </w:rPr>
-              <w:instrText xml:space="preserve"> PAGEREF _Toc6328358 \h </w:instrText>
+              <w:instrText xml:space="preserve"> PAGEREF _Toc6721748 \h </w:instrText>
             </w:r>
             <w:r>
               <w:rPr>
@@ -2484,7 +2486,7 @@
                 <w:noProof/>
                 <w:webHidden/>
               </w:rPr>
-              <w:t>53</w:t>
+              <w:t>58</w:t>
             </w:r>
             <w:r>
               <w:rPr>
@@ -2508,7 +2510,7 @@
               <w:sz w:val="22"/>
             </w:rPr>
           </w:pPr>
-          <w:hyperlink w:anchor="_Toc6328359" w:history="1">
+          <w:hyperlink w:anchor="_Toc6721749" w:history="1">
             <w:r>
               <w:rPr>
                 <w:rStyle w:val="Hyperlink"/>
@@ -2535,7 +2537,7 @@
                 <w:noProof/>
                 <w:webHidden/>
               </w:rPr>
-              <w:instrText xml:space="preserve"> PAGEREF _Toc6328359 \h </w:instrText>
+              <w:instrText xml:space="preserve"> PAGEREF _Toc6721749 \h </w:instrText>
             </w:r>
             <w:r>
               <w:rPr>
@@ -2555,7 +2557,7 @@
                 <w:noProof/>
                 <w:webHidden/>
               </w:rPr>
-              <w:t>53</w:t>
+              <w:t>61</w:t>
             </w:r>
             <w:r>
               <w:rPr>
@@ -2579,7 +2581,7 @@
               <w:sz w:val="22"/>
             </w:rPr>
           </w:pPr>
-          <w:hyperlink w:anchor="_Toc6328360" w:history="1">
+          <w:hyperlink w:anchor="_Toc6721750" w:history="1">
             <w:r>
               <w:rPr>
                 <w:rStyle w:val="Hyperlink"/>
@@ -2606,7 +2608,7 @@
                 <w:noProof/>
                 <w:webHidden/>
               </w:rPr>
-              <w:instrText xml:space="preserve"> PAGEREF _Toc6328360 \h </w:instrText>
+              <w:instrText xml:space="preserve"> PAGEREF _Toc6721750 \h </w:instrText>
             </w:r>
             <w:r>
               <w:rPr>
@@ -2626,7 +2628,7 @@
                 <w:noProof/>
                 <w:webHidden/>
               </w:rPr>
-              <w:t>53</w:t>
+              <w:t>61</w:t>
             </w:r>
             <w:r>
               <w:rPr>
@@ -2650,7 +2652,7 @@
               <w:sz w:val="22"/>
             </w:rPr>
           </w:pPr>
-          <w:hyperlink w:anchor="_Toc6328361" w:history="1">
+          <w:hyperlink w:anchor="_Toc6721751" w:history="1">
             <w:r>
               <w:rPr>
                 <w:rStyle w:val="Hyperlink"/>
@@ -2677,7 +2679,7 @@
                 <w:noProof/>
                 <w:webHidden/>
               </w:rPr>
-              <w:instrText xml:space="preserve"> PAGEREF _Toc6328361 \h </w:instrText>
+              <w:instrText xml:space="preserve"> PAGEREF _Toc6721751 \h </w:instrText>
             </w:r>
             <w:r>
               <w:rPr>
@@ -2697,7 +2699,7 @@
                 <w:noProof/>
                 <w:webHidden/>
               </w:rPr>
-              <w:t>53</w:t>
+              <w:t>63</w:t>
             </w:r>
             <w:r>
               <w:rPr>
@@ -2721,7 +2723,7 @@
               <w:sz w:val="22"/>
             </w:rPr>
           </w:pPr>
-          <w:hyperlink w:anchor="_Toc6328362" w:history="1">
+          <w:hyperlink w:anchor="_Toc6721752" w:history="1">
             <w:r>
               <w:rPr>
                 <w:rStyle w:val="Hyperlink"/>
@@ -2748,7 +2750,7 @@
                 <w:noProof/>
                 <w:webHidden/>
               </w:rPr>
-              <w:instrText xml:space="preserve"> PAGEREF _Toc6328362 \h </w:instrText>
+              <w:instrText xml:space="preserve"> PAGEREF _Toc6721752 \h </w:instrText>
             </w:r>
             <w:r>
               <w:rPr>
@@ -2768,7 +2770,7 @@
                 <w:noProof/>
                 <w:webHidden/>
               </w:rPr>
-              <w:t>53</w:t>
+              <w:t>64</w:t>
             </w:r>
             <w:r>
               <w:rPr>
@@ -2792,7 +2794,7 @@
               <w:sz w:val="22"/>
             </w:rPr>
           </w:pPr>
-          <w:hyperlink w:anchor="_Toc6328363" w:history="1">
+          <w:hyperlink w:anchor="_Toc6721753" w:history="1">
             <w:r>
               <w:rPr>
                 <w:rStyle w:val="Hyperlink"/>
@@ -2819,7 +2821,7 @@
                 <w:noProof/>
                 <w:webHidden/>
               </w:rPr>
-              <w:instrText xml:space="preserve"> PAGEREF _Toc6328363 \h </w:instrText>
+              <w:instrText xml:space="preserve"> PAGEREF _Toc6721753 \h </w:instrText>
             </w:r>
             <w:r>
               <w:rPr>
@@ -2839,7 +2841,7 @@
                 <w:noProof/>
                 <w:webHidden/>
               </w:rPr>
-              <w:t>54</w:t>
+              <w:t>65</w:t>
             </w:r>
             <w:r>
               <w:rPr>
@@ -2890,12 +2892,12 @@
         <w:pStyle w:val="Heading1"/>
         <w:bidi w:val="0"/>
       </w:pPr>
-      <w:bookmarkStart w:id="0" w:name="_Toc6328329"/>
+      <w:bookmarkStart w:id="1" w:name="_Toc6721719"/>
       <w:r>
         <w:lastRenderedPageBreak/>
         <w:t>Abstract</w:t>
       </w:r>
-      <w:bookmarkEnd w:id="0"/>
+      <w:bookmarkEnd w:id="1"/>
     </w:p>
     <w:p>
       <w:pPr>
@@ -2928,11 +2930,11 @@
         <w:pStyle w:val="Heading1"/>
         <w:bidi w:val="0"/>
       </w:pPr>
-      <w:bookmarkStart w:id="1" w:name="_Toc6328330"/>
+      <w:bookmarkStart w:id="2" w:name="_Toc6721720"/>
       <w:r>
         <w:t>1. Introduction</w:t>
       </w:r>
-      <w:bookmarkEnd w:id="1"/>
+      <w:bookmarkEnd w:id="2"/>
     </w:p>
     <w:p>
       <w:pPr>
@@ -3132,7 +3134,7 @@
         <w:pStyle w:val="Heading1"/>
         <w:bidi w:val="0"/>
       </w:pPr>
-      <w:bookmarkStart w:id="2" w:name="_Toc6328331"/>
+      <w:bookmarkStart w:id="3" w:name="_Toc6721721"/>
       <w:r>
         <w:t xml:space="preserve">2. </w:t>
       </w:r>
@@ -3151,7 +3153,7 @@
       <w:r>
         <w:t>Task</w:t>
       </w:r>
-      <w:bookmarkEnd w:id="2"/>
+      <w:bookmarkEnd w:id="3"/>
     </w:p>
     <w:p>
       <w:pPr>
@@ -3486,11 +3488,11 @@
         <w:pStyle w:val="Heading1"/>
         <w:bidi w:val="0"/>
       </w:pPr>
-      <w:bookmarkStart w:id="3" w:name="_Toc6328332"/>
+      <w:bookmarkStart w:id="4" w:name="_Toc6721722"/>
       <w:r>
         <w:t>3. Summary Evaluation</w:t>
       </w:r>
-      <w:bookmarkEnd w:id="3"/>
+      <w:bookmarkEnd w:id="4"/>
     </w:p>
     <w:p>
       <w:pPr>
@@ -3963,14 +3965,14 @@
           <w:rFonts w:eastAsiaTheme="minorEastAsia"/>
         </w:rPr>
       </w:pPr>
-      <w:bookmarkStart w:id="4" w:name="_Toc6328333"/>
+      <w:bookmarkStart w:id="5" w:name="_Toc6721723"/>
       <w:r>
         <w:rPr>
           <w:rFonts w:eastAsiaTheme="minorEastAsia"/>
         </w:rPr>
         <w:t>4. Metrics</w:t>
       </w:r>
-      <w:bookmarkEnd w:id="4"/>
+      <w:bookmarkEnd w:id="5"/>
     </w:p>
     <w:p>
       <w:pPr>
@@ -4273,11 +4275,11 @@
         <w:pStyle w:val="Heading2"/>
         <w:bidi w:val="0"/>
       </w:pPr>
-      <w:bookmarkStart w:id="5" w:name="_Toc6328334"/>
+      <w:bookmarkStart w:id="6" w:name="_Toc6721724"/>
       <w:r>
         <w:t>4.1. Implementation Forewords</w:t>
       </w:r>
-      <w:bookmarkEnd w:id="5"/>
+      <w:bookmarkEnd w:id="6"/>
     </w:p>
     <w:p>
       <w:pPr>
@@ -6191,7 +6193,7 @@
         <w:pStyle w:val="Heading2"/>
         <w:bidi w:val="0"/>
       </w:pPr>
-      <w:bookmarkStart w:id="6" w:name="_Toc6328335"/>
+      <w:bookmarkStart w:id="7" w:name="_Toc6721725"/>
       <w:r>
         <w:t>4.</w:t>
       </w:r>
@@ -6201,7 +6203,7 @@
       <w:r>
         <w:t>. Rouge</w:t>
       </w:r>
-      <w:bookmarkEnd w:id="6"/>
+      <w:bookmarkEnd w:id="7"/>
     </w:p>
     <w:p>
       <w:pPr>
@@ -9349,7 +9351,7 @@
         <w:pStyle w:val="Heading2"/>
         <w:bidi w:val="0"/>
       </w:pPr>
-      <w:bookmarkStart w:id="7" w:name="_Toc6328336"/>
+      <w:bookmarkStart w:id="8" w:name="_Toc6721726"/>
       <w:r>
         <w:lastRenderedPageBreak/>
         <w:t>4.3</w:t>
@@ -9364,7 +9366,7 @@
       <w:r>
         <w:t>AutoSummENG</w:t>
       </w:r>
-      <w:bookmarkEnd w:id="7"/>
+      <w:bookmarkEnd w:id="8"/>
       <w:proofErr w:type="spellEnd"/>
     </w:p>
     <w:p>
@@ -9635,14 +9637,14 @@
         <w:pStyle w:val="Heading2"/>
         <w:bidi w:val="0"/>
       </w:pPr>
-      <w:bookmarkStart w:id="8" w:name="_Toc6328337"/>
+      <w:bookmarkStart w:id="9" w:name="_Toc6721727"/>
       <w:r>
         <w:t xml:space="preserve">4.4. </w:t>
       </w:r>
       <w:r>
         <w:t>Readability Metrics</w:t>
       </w:r>
-      <w:bookmarkEnd w:id="8"/>
+      <w:bookmarkEnd w:id="9"/>
     </w:p>
     <w:p>
       <w:pPr>
@@ -11068,7 +11070,7 @@
         <w:pStyle w:val="Heading1"/>
         <w:bidi w:val="0"/>
       </w:pPr>
-      <w:bookmarkStart w:id="9" w:name="_Toc6328338"/>
+      <w:bookmarkStart w:id="10" w:name="_Toc6721728"/>
       <w:r>
         <w:t xml:space="preserve">5. Platform as </w:t>
       </w:r>
@@ -11078,7 +11080,7 @@
       <w:r>
         <w:t>ibrary</w:t>
       </w:r>
-      <w:bookmarkEnd w:id="9"/>
+      <w:bookmarkEnd w:id="10"/>
     </w:p>
     <w:p>
       <w:pPr>
@@ -11487,14 +11489,14 @@
           <w:rFonts w:eastAsiaTheme="minorEastAsia"/>
         </w:rPr>
       </w:pPr>
-      <w:bookmarkStart w:id="10" w:name="_Toc6328339"/>
+      <w:bookmarkStart w:id="11" w:name="_Toc6721729"/>
       <w:r>
         <w:rPr>
           <w:rFonts w:eastAsiaTheme="minorEastAsia"/>
         </w:rPr>
         <w:t>5.1. Chosen Approach</w:t>
       </w:r>
-      <w:bookmarkEnd w:id="10"/>
+      <w:bookmarkEnd w:id="11"/>
     </w:p>
     <w:p>
       <w:pPr>
@@ -12286,7 +12288,7 @@
         <w:pStyle w:val="Heading2"/>
         <w:bidi w:val="0"/>
       </w:pPr>
-      <w:bookmarkStart w:id="11" w:name="_Toc6328340"/>
+      <w:bookmarkStart w:id="12" w:name="_Toc6721730"/>
       <w:r>
         <w:lastRenderedPageBreak/>
         <w:t>5.2</w:t>
@@ -12303,7 +12305,7 @@
       <w:r>
         <w:t>Specific Language</w:t>
       </w:r>
-      <w:bookmarkEnd w:id="11"/>
+      <w:bookmarkEnd w:id="12"/>
     </w:p>
     <w:p>
       <w:pPr>
@@ -23951,7 +23953,7 @@
           <w:rFonts w:eastAsiaTheme="minorEastAsia"/>
         </w:rPr>
       </w:pPr>
-      <w:bookmarkStart w:id="12" w:name="_Toc6328341"/>
+      <w:bookmarkStart w:id="13" w:name="_Toc6721731"/>
       <w:r>
         <w:rPr>
           <w:rFonts w:eastAsiaTheme="minorEastAsia"/>
@@ -23977,7 +23979,7 @@
         </w:rPr>
         <w:t>IoC</w:t>
       </w:r>
-      <w:bookmarkEnd w:id="12"/>
+      <w:bookmarkEnd w:id="13"/>
       <w:proofErr w:type="spellEnd"/>
     </w:p>
     <w:p>
@@ -26262,11 +26264,11 @@
         <w:pStyle w:val="Heading2"/>
         <w:bidi w:val="0"/>
       </w:pPr>
-      <w:bookmarkStart w:id="13" w:name="_Toc6328342"/>
+      <w:bookmarkStart w:id="14" w:name="_Toc6721732"/>
       <w:r>
         <w:t>5.4. High Level Architecture</w:t>
       </w:r>
-      <w:bookmarkEnd w:id="13"/>
+      <w:bookmarkEnd w:id="14"/>
     </w:p>
     <w:p>
       <w:pPr>
@@ -26409,11 +26411,11 @@
         <w:pStyle w:val="Heading3"/>
         <w:bidi w:val="0"/>
       </w:pPr>
-      <w:bookmarkStart w:id="14" w:name="_Toc6328343"/>
+      <w:bookmarkStart w:id="15" w:name="_Toc6721733"/>
       <w:r>
         <w:t>5.4.1. Concurrency</w:t>
       </w:r>
-      <w:bookmarkEnd w:id="14"/>
+      <w:bookmarkEnd w:id="15"/>
     </w:p>
     <w:p>
       <w:pPr>
@@ -27060,7 +27062,7 @@
           <w:rFonts w:eastAsiaTheme="minorEastAsia"/>
         </w:rPr>
       </w:pPr>
-      <w:bookmarkStart w:id="15" w:name="_Toc6328344"/>
+      <w:bookmarkStart w:id="16" w:name="_Toc6721734"/>
       <w:r>
         <w:rPr>
           <w:rFonts w:eastAsiaTheme="minorEastAsia"/>
@@ -27074,7 +27076,7 @@
         </w:rPr>
         <w:t xml:space="preserve"> Immutability</w:t>
       </w:r>
-      <w:bookmarkEnd w:id="15"/>
+      <w:bookmarkEnd w:id="16"/>
     </w:p>
     <w:p>
       <w:pPr>
@@ -29849,7 +29851,7 @@
         <w:pStyle w:val="Heading3"/>
         <w:bidi w:val="0"/>
       </w:pPr>
-      <w:bookmarkStart w:id="16" w:name="_Toc6328345"/>
+      <w:bookmarkStart w:id="17" w:name="_Toc6721735"/>
       <w:r>
         <w:t>5.4.3</w:t>
       </w:r>
@@ -29859,7 +29861,7 @@
       <w:r>
         <w:t xml:space="preserve"> Convention</w:t>
       </w:r>
-      <w:bookmarkEnd w:id="16"/>
+      <w:bookmarkEnd w:id="17"/>
     </w:p>
     <w:p>
       <w:pPr>
@@ -30430,11 +30432,11 @@
         <w:pStyle w:val="Heading2"/>
         <w:bidi w:val="0"/>
       </w:pPr>
-      <w:bookmarkStart w:id="17" w:name="_Toc6328346"/>
+      <w:bookmarkStart w:id="18" w:name="_Toc6721736"/>
       <w:r>
         <w:t>5.5. Platform as Library – Conclusion</w:t>
       </w:r>
-      <w:bookmarkEnd w:id="17"/>
+      <w:bookmarkEnd w:id="18"/>
     </w:p>
     <w:p>
       <w:pPr>
@@ -30491,14 +30493,14 @@
         <w:pStyle w:val="Heading1"/>
         <w:bidi w:val="0"/>
       </w:pPr>
-      <w:bookmarkStart w:id="18" w:name="_Toc6328347"/>
+      <w:bookmarkStart w:id="19" w:name="_Toc6721737"/>
       <w:r>
         <w:t xml:space="preserve">6. </w:t>
       </w:r>
       <w:r>
         <w:t>Platform as GUI Client</w:t>
       </w:r>
-      <w:bookmarkEnd w:id="18"/>
+      <w:bookmarkEnd w:id="19"/>
     </w:p>
     <w:p>
       <w:pPr>
@@ -30516,11 +30518,11 @@
         <w:pStyle w:val="Heading2"/>
         <w:bidi w:val="0"/>
       </w:pPr>
-      <w:bookmarkStart w:id="19" w:name="_Toc6328348"/>
+      <w:bookmarkStart w:id="20" w:name="_Toc6721738"/>
       <w:r>
         <w:t>6.1. Prerequisites</w:t>
       </w:r>
-      <w:bookmarkEnd w:id="19"/>
+      <w:bookmarkEnd w:id="20"/>
     </w:p>
     <w:p>
       <w:pPr>
@@ -30889,11 +30891,11 @@
         <w:pStyle w:val="Heading3"/>
         <w:bidi w:val="0"/>
       </w:pPr>
-      <w:bookmarkStart w:id="20" w:name="_Toc6328349"/>
+      <w:bookmarkStart w:id="21" w:name="_Toc6721739"/>
       <w:r>
         <w:t>6.1.1. R Language Libraries</w:t>
       </w:r>
-      <w:bookmarkEnd w:id="20"/>
+      <w:bookmarkEnd w:id="21"/>
     </w:p>
     <w:p>
       <w:pPr>
@@ -31079,7 +31081,7 @@
         <w:pStyle w:val="Heading2"/>
         <w:bidi w:val="0"/>
       </w:pPr>
-      <w:bookmarkStart w:id="21" w:name="_Toc6328350"/>
+      <w:bookmarkStart w:id="22" w:name="_Toc6721740"/>
       <w:r>
         <w:t xml:space="preserve">6.2. </w:t>
       </w:r>
@@ -31089,7 +31091,7 @@
       <w:r>
         <w:t xml:space="preserve"> &amp; Execution</w:t>
       </w:r>
-      <w:bookmarkEnd w:id="21"/>
+      <w:bookmarkEnd w:id="22"/>
     </w:p>
     <w:p>
       <w:pPr>
@@ -31320,7 +31322,7 @@
         <w:pStyle w:val="Heading3"/>
         <w:bidi w:val="0"/>
       </w:pPr>
-      <w:bookmarkStart w:id="22" w:name="_Toc6328351"/>
+      <w:bookmarkStart w:id="23" w:name="_Toc6721741"/>
       <w:r>
         <w:t xml:space="preserve">6.2.1. Error </w:t>
       </w:r>
@@ -31330,7 +31332,7 @@
       <w:r>
         <w:t xml:space="preserve"> – Technical Notes</w:t>
       </w:r>
-      <w:bookmarkEnd w:id="22"/>
+      <w:bookmarkEnd w:id="23"/>
     </w:p>
     <w:p>
       <w:pPr>
@@ -31648,14 +31650,14 @@
         <w:pStyle w:val="Heading3"/>
         <w:bidi w:val="0"/>
       </w:pPr>
-      <w:bookmarkStart w:id="23" w:name="_Toc6328352"/>
+      <w:bookmarkStart w:id="24" w:name="_Toc6721742"/>
       <w:r>
         <w:t>6.2.2. Source Code Compilation</w:t>
       </w:r>
       <w:r>
         <w:t xml:space="preserve"> – Advanced</w:t>
       </w:r>
-      <w:bookmarkEnd w:id="23"/>
+      <w:bookmarkEnd w:id="24"/>
     </w:p>
     <w:p>
       <w:pPr>
@@ -31916,11 +31918,11 @@
         <w:pStyle w:val="Heading2"/>
         <w:bidi w:val="0"/>
       </w:pPr>
-      <w:bookmarkStart w:id="24" w:name="_Toc6328353"/>
+      <w:bookmarkStart w:id="25" w:name="_Toc6721743"/>
       <w:r>
         <w:t>6.3. Input Preparation</w:t>
       </w:r>
-      <w:bookmarkEnd w:id="24"/>
+      <w:bookmarkEnd w:id="25"/>
     </w:p>
     <w:p>
       <w:pPr>
@@ -32191,14 +32193,14 @@
         <w:pStyle w:val="Heading2"/>
         <w:bidi w:val="0"/>
       </w:pPr>
-      <w:bookmarkStart w:id="25" w:name="_Toc6328354"/>
+      <w:bookmarkStart w:id="26" w:name="_Toc6721744"/>
       <w:r>
         <w:t xml:space="preserve">6.4. </w:t>
       </w:r>
       <w:r>
         <w:t>Running Metrics Evaluation</w:t>
       </w:r>
-      <w:bookmarkEnd w:id="25"/>
+      <w:bookmarkEnd w:id="26"/>
     </w:p>
     <w:p>
       <w:pPr>
@@ -32683,11 +32685,11 @@
         <w:pStyle w:val="Heading2"/>
         <w:bidi w:val="0"/>
       </w:pPr>
-      <w:bookmarkStart w:id="26" w:name="_Toc6328355"/>
+      <w:bookmarkStart w:id="27" w:name="_Toc6721745"/>
       <w:r>
         <w:t>6.5. Analyzing Metric Results</w:t>
       </w:r>
-      <w:bookmarkEnd w:id="26"/>
+      <w:bookmarkEnd w:id="27"/>
     </w:p>
     <w:p>
       <w:pPr>
@@ -32939,7 +32941,7 @@
         <w:pStyle w:val="Heading3"/>
         <w:bidi w:val="0"/>
       </w:pPr>
-      <w:bookmarkStart w:id="27" w:name="_Toc6328356"/>
+      <w:bookmarkStart w:id="28" w:name="_Toc6721746"/>
       <w:r>
         <w:t xml:space="preserve">6.5.1. </w:t>
       </w:r>
@@ -32949,7 +32951,7 @@
       <w:r>
         <w:t xml:space="preserve"> – Overview</w:t>
       </w:r>
-      <w:bookmarkEnd w:id="27"/>
+      <w:bookmarkEnd w:id="28"/>
     </w:p>
     <w:p>
       <w:pPr>
@@ -33019,11 +33021,11 @@
         <w:pStyle w:val="Heading3"/>
         <w:bidi w:val="0"/>
       </w:pPr>
-      <w:bookmarkStart w:id="28" w:name="_Toc6328357"/>
+      <w:bookmarkStart w:id="29" w:name="_Toc6721747"/>
       <w:r>
         <w:t>6.5.2. System Section</w:t>
       </w:r>
-      <w:bookmarkEnd w:id="28"/>
+      <w:bookmarkEnd w:id="29"/>
     </w:p>
     <w:p>
       <w:pPr>
@@ -33963,11 +33965,11 @@
         <w:pStyle w:val="Heading3"/>
         <w:bidi w:val="0"/>
       </w:pPr>
-      <w:bookmarkStart w:id="29" w:name="_Toc6328358"/>
+      <w:bookmarkStart w:id="30" w:name="_Toc6721748"/>
       <w:r>
         <w:t>6.5.3. Notched Box Graph</w:t>
       </w:r>
-      <w:bookmarkEnd w:id="29"/>
+      <w:bookmarkEnd w:id="30"/>
     </w:p>
     <w:p>
       <w:pPr>
@@ -34274,7 +34276,6 @@
       <w:pPr>
         <w:bidi w:val="0"/>
       </w:pPr>
-      <w:bookmarkStart w:id="30" w:name="_Toc6328359"/>
       <w:r>
         <w:lastRenderedPageBreak/>
         <w:t>This section would not be existing</w:t>
@@ -34362,10 +34363,11 @@
         <w:pStyle w:val="Heading3"/>
         <w:bidi w:val="0"/>
       </w:pPr>
+      <w:bookmarkStart w:id="31" w:name="_Toc6721749"/>
       <w:r>
         <w:t>6.5.4. Topics Section</w:t>
       </w:r>
-      <w:bookmarkEnd w:id="30"/>
+      <w:bookmarkEnd w:id="31"/>
     </w:p>
     <w:p>
       <w:pPr>
@@ -34403,14 +34405,14 @@
         <w:pStyle w:val="Heading3"/>
         <w:bidi w:val="0"/>
       </w:pPr>
-      <w:bookmarkStart w:id="31" w:name="_Toc6328360"/>
+      <w:bookmarkStart w:id="32" w:name="_Toc6721750"/>
       <w:r>
         <w:t>6.5.5. Metric Hea</w:t>
       </w:r>
       <w:r>
         <w:t>t</w:t>
       </w:r>
-      <w:bookmarkEnd w:id="31"/>
+      <w:bookmarkEnd w:id="32"/>
     </w:p>
     <w:p>
       <w:pPr>
@@ -34612,10 +34614,7 @@
         <w:t xml:space="preserve">The ‘most’ green/red color is getting to most far (max/min) value for the concrete metric </w:t>
       </w:r>
       <w:r>
-        <w:t>value</w:t>
-      </w:r>
-      <w:r>
-        <w:t xml:space="preserve"> </w:t>
+        <w:t xml:space="preserve">value </w:t>
       </w:r>
       <w:r>
         <w:t xml:space="preserve">(for example, noun ratio). </w:t>
@@ -38577,17 +38576,16 @@
         <w:pStyle w:val="Heading3"/>
         <w:bidi w:val="0"/>
       </w:pPr>
-      <w:bookmarkStart w:id="32" w:name="_Toc6328361"/>
+      <w:bookmarkStart w:id="33" w:name="_Toc6721751"/>
       <w:r>
         <w:t>6.5.6. Result Actions</w:t>
       </w:r>
-      <w:bookmarkEnd w:id="32"/>
-    </w:p>
-    <w:p>
-      <w:pPr>
-        <w:bidi w:val="0"/>
-      </w:pPr>
-      <w:bookmarkStart w:id="33" w:name="_Toc6328362"/>
+      <w:bookmarkEnd w:id="33"/>
+    </w:p>
+    <w:p>
+      <w:pPr>
+        <w:bidi w:val="0"/>
+      </w:pPr>
       <w:r>
         <w:t xml:space="preserve">Certainly, we cannot cover all possible cases. From the one hand, the platform renders results in </w:t>
       </w:r>
@@ -38607,10 +38605,11 @@
         <w:pStyle w:val="Heading1"/>
         <w:bidi w:val="0"/>
       </w:pPr>
+      <w:bookmarkStart w:id="34" w:name="_Toc6721752"/>
       <w:r>
         <w:t>7. Conclusions</w:t>
       </w:r>
-      <w:bookmarkEnd w:id="33"/>
+      <w:bookmarkEnd w:id="34"/>
     </w:p>
     <w:p>
       <w:pPr>
@@ -38679,10 +38678,14 @@
       <w:r>
         <w:t xml:space="preserve">code </w:t>
       </w:r>
-      <w:bookmarkStart w:id="34" w:name="_GoBack"/>
-      <w:bookmarkEnd w:id="34"/>
-      <w:r>
-        <w:t>stuffs are not presented. However, we have given a direction in which the code is written. As well, we think that the code design fundamentals are orthogonal and have relatively short learning curve.</w:t>
+      <w:r>
+        <w:t xml:space="preserve">stuffs are not presented. </w:t>
+      </w:r>
+      <w:r>
+        <w:t>W</w:t>
+      </w:r>
+      <w:r>
+        <w:t>e have given a direction in which the code is written. As well, we think that the code design fundamentals are orthogonal and have relatively short learning curve.</w:t>
       </w:r>
     </w:p>
     <w:p>
@@ -38691,6 +38694,66 @@
         <w:spacing w:after="160" w:line="259" w:lineRule="auto"/>
       </w:pPr>
       <w:r>
+        <w:t xml:space="preserve">From the high-level perspective – user GUI program use, we provide a tool that helps for understanding summarizing systems’ behavior and quality without being too overloaded. Although it is possible to use more charts and outputs, but we think that we have achieved a goal when user can have a simple comparison, understanding a data set dynamic and having statistical tests. </w:t>
+      </w:r>
+      <w:r>
+        <w:t xml:space="preserve">Thus, a researcher can </w:t>
+      </w:r>
+      <w:r>
+        <w:t>have</w:t>
+      </w:r>
+      <w:r>
+        <w:t xml:space="preserve"> an idea </w:t>
+      </w:r>
+      <w:r>
+        <w:t>about</w:t>
+      </w:r>
+      <w:r>
+        <w:t xml:space="preserve"> summarizing systems with less effort</w:t>
+      </w:r>
+      <w:r>
+        <w:t xml:space="preserve"> and may easily save these results</w:t>
+      </w:r>
+      <w:r>
+        <w:t>.</w:t>
+      </w:r>
+    </w:p>
+    <w:p>
+      <w:pPr>
+        <w:bidi w:val="0"/>
+        <w:spacing w:after="160" w:line="259" w:lineRule="auto"/>
+      </w:pPr>
+      <w:r>
+        <w:t xml:space="preserve">The platform, being a solution, is not a product in broad sense. We understand that it is incomplete in many aspects. We understand that the number of metrics is somewhat poor. More metrics are required. The GUI part by our opinion is too much threaded to current metrics and needs to have pluggable architecture. </w:t>
+      </w:r>
+      <w:r>
+        <w:t>The codebase should be separated to modules (for example, notched box plot has nothing common with ROUGE metrics, but it exists in the same codebase). More chart and plots are required, and they should have a scriptable manner as ‘ggplot2’ library.</w:t>
+      </w:r>
+    </w:p>
+    <w:p>
+      <w:pPr>
+        <w:bidi w:val="0"/>
+        <w:spacing w:after="160" w:line="259" w:lineRule="auto"/>
+      </w:pPr>
+      <w:r>
+        <w:t xml:space="preserve">Having </w:t>
+      </w:r>
+      <w:r>
+        <w:t>critique ourselves</w:t>
+      </w:r>
+      <w:r>
+        <w:t xml:space="preserve">, we still believe that even a small step as some solution is better than nothing, but for further development </w:t>
+      </w:r>
+      <w:r>
+        <w:t xml:space="preserve">to become a mature product </w:t>
+      </w:r>
+      <w:r>
+        <w:t xml:space="preserve">in its niche </w:t>
+      </w:r>
+      <w:r>
+        <w:t>more research and work are required.</w:t>
+      </w:r>
+      <w:r>
         <w:br w:type="page"/>
       </w:r>
     </w:p>
@@ -38710,7 +38773,7 @@
         <w:bidi w:val="0"/>
       </w:pPr>
     </w:p>
-    <w:bookmarkStart w:id="35" w:name="_Toc6328363" w:displacedByCustomXml="next"/>
+    <w:bookmarkStart w:id="35" w:name="_Toc6721753" w:displacedByCustomXml="next"/>
     <w:sdt>
       <w:sdtPr>
         <w:rPr>
@@ -43492,7 +43555,7 @@
 </file>
 
 <file path=customXml/itemProps1.xml><?xml version="1.0" encoding="utf-8"?>
-<ds:datastoreItem xmlns:ds="http://schemas.openxmlformats.org/officeDocument/2006/customXml" ds:itemID="{EA5E6707-6451-43A6-A42B-C36D65531EFA}">
+<ds:datastoreItem xmlns:ds="http://schemas.openxmlformats.org/officeDocument/2006/customXml" ds:itemID="{EB356A36-3702-40CF-9A88-16AECDE10233}">
   <ds:schemaRefs>
     <ds:schemaRef ds:uri="http://schemas.openxmlformats.org/officeDocument/2006/bibliography"/>
   </ds:schemaRefs>

</xml_diff>

<commit_message>
TOC of project report updated
</commit_message>
<xml_diff>
--- a/docs/Summary Evaluation Platform.docx
+++ b/docs/Summary Evaluation Platform.docx
@@ -109,8 +109,6 @@
         </w:rPr>
         <w:t xml:space="preserve"> Report</w:t>
       </w:r>
-      <w:bookmarkStart w:id="0" w:name="_GoBack"/>
-      <w:bookmarkEnd w:id="0"/>
     </w:p>
     <w:p>
       <w:pPr>
@@ -390,7 +388,7 @@
           <w:r>
             <w:fldChar w:fldCharType="separate"/>
           </w:r>
-          <w:hyperlink w:anchor="_Toc8367586" w:history="1">
+          <w:hyperlink w:anchor="_Toc8459938" w:history="1">
             <w:r>
               <w:rPr>
                 <w:rStyle w:val="Hyperlink"/>
@@ -417,7 +415,7 @@
                 <w:noProof/>
                 <w:webHidden/>
               </w:rPr>
-              <w:instrText xml:space="preserve"> PAGEREF _Toc8367586 \h </w:instrText>
+              <w:instrText xml:space="preserve"> PAGEREF _Toc8459938 \h </w:instrText>
             </w:r>
             <w:r>
               <w:rPr>
@@ -461,7 +459,7 @@
               <w:sz w:val="22"/>
             </w:rPr>
           </w:pPr>
-          <w:hyperlink w:anchor="_Toc8367587" w:history="1">
+          <w:hyperlink w:anchor="_Toc8459939" w:history="1">
             <w:r>
               <w:rPr>
                 <w:rStyle w:val="Hyperlink"/>
@@ -488,7 +486,7 @@
                 <w:noProof/>
                 <w:webHidden/>
               </w:rPr>
-              <w:instrText xml:space="preserve"> PAGEREF _Toc8367587 \h </w:instrText>
+              <w:instrText xml:space="preserve"> PAGEREF _Toc8459939 \h </w:instrText>
             </w:r>
             <w:r>
               <w:rPr>
@@ -532,7 +530,7 @@
               <w:sz w:val="22"/>
             </w:rPr>
           </w:pPr>
-          <w:hyperlink w:anchor="_Toc8367588" w:history="1">
+          <w:hyperlink w:anchor="_Toc8459940" w:history="1">
             <w:r>
               <w:rPr>
                 <w:rStyle w:val="Hyperlink"/>
@@ -559,7 +557,7 @@
                 <w:noProof/>
                 <w:webHidden/>
               </w:rPr>
-              <w:instrText xml:space="preserve"> PAGEREF _Toc8367588 \h </w:instrText>
+              <w:instrText xml:space="preserve"> PAGEREF _Toc8459940 \h </w:instrText>
             </w:r>
             <w:r>
               <w:rPr>
@@ -579,7 +577,7 @@
                 <w:noProof/>
                 <w:webHidden/>
               </w:rPr>
-              <w:t>4</w:t>
+              <w:t>5</w:t>
             </w:r>
             <w:r>
               <w:rPr>
@@ -603,7 +601,7 @@
               <w:sz w:val="22"/>
             </w:rPr>
           </w:pPr>
-          <w:hyperlink w:anchor="_Toc8367589" w:history="1">
+          <w:hyperlink w:anchor="_Toc8459941" w:history="1">
             <w:r>
               <w:rPr>
                 <w:rStyle w:val="Hyperlink"/>
@@ -630,7 +628,7 @@
                 <w:noProof/>
                 <w:webHidden/>
               </w:rPr>
-              <w:instrText xml:space="preserve"> PAGEREF _Toc8367589 \h </w:instrText>
+              <w:instrText xml:space="preserve"> PAGEREF _Toc8459941 \h </w:instrText>
             </w:r>
             <w:r>
               <w:rPr>
@@ -674,7 +672,7 @@
               <w:sz w:val="22"/>
             </w:rPr>
           </w:pPr>
-          <w:hyperlink w:anchor="_Toc8367590" w:history="1">
+          <w:hyperlink w:anchor="_Toc8459942" w:history="1">
             <w:r>
               <w:rPr>
                 <w:rStyle w:val="Hyperlink"/>
@@ -701,7 +699,7 @@
                 <w:noProof/>
                 <w:webHidden/>
               </w:rPr>
-              <w:instrText xml:space="preserve"> PAGEREF _Toc8367590 \h </w:instrText>
+              <w:instrText xml:space="preserve"> PAGEREF _Toc8459942 \h </w:instrText>
             </w:r>
             <w:r>
               <w:rPr>
@@ -745,7 +743,7 @@
               <w:sz w:val="22"/>
             </w:rPr>
           </w:pPr>
-          <w:hyperlink w:anchor="_Toc8367591" w:history="1">
+          <w:hyperlink w:anchor="_Toc8459943" w:history="1">
             <w:r>
               <w:rPr>
                 <w:rStyle w:val="Hyperlink"/>
@@ -772,7 +770,7 @@
                 <w:noProof/>
                 <w:webHidden/>
               </w:rPr>
-              <w:instrText xml:space="preserve"> PAGEREF _Toc8367591 \h </w:instrText>
+              <w:instrText xml:space="preserve"> PAGEREF _Toc8459943 \h </w:instrText>
             </w:r>
             <w:r>
               <w:rPr>
@@ -816,7 +814,7 @@
               <w:sz w:val="22"/>
             </w:rPr>
           </w:pPr>
-          <w:hyperlink w:anchor="_Toc8367592" w:history="1">
+          <w:hyperlink w:anchor="_Toc8459944" w:history="1">
             <w:r>
               <w:rPr>
                 <w:rStyle w:val="Hyperlink"/>
@@ -843,7 +841,7 @@
                 <w:noProof/>
                 <w:webHidden/>
               </w:rPr>
-              <w:instrText xml:space="preserve"> PAGEREF _Toc8367592 \h </w:instrText>
+              <w:instrText xml:space="preserve"> PAGEREF _Toc8459944 \h </w:instrText>
             </w:r>
             <w:r>
               <w:rPr>
@@ -863,7 +861,7 @@
                 <w:noProof/>
                 <w:webHidden/>
               </w:rPr>
-              <w:t>7</w:t>
+              <w:t>8</w:t>
             </w:r>
             <w:r>
               <w:rPr>
@@ -887,7 +885,7 @@
               <w:sz w:val="22"/>
             </w:rPr>
           </w:pPr>
-          <w:hyperlink w:anchor="_Toc8367593" w:history="1">
+          <w:hyperlink w:anchor="_Toc8459945" w:history="1">
             <w:r>
               <w:rPr>
                 <w:rStyle w:val="Hyperlink"/>
@@ -914,7 +912,7 @@
                 <w:noProof/>
                 <w:webHidden/>
               </w:rPr>
-              <w:instrText xml:space="preserve"> PAGEREF _Toc8367593 \h </w:instrText>
+              <w:instrText xml:space="preserve"> PAGEREF _Toc8459945 \h </w:instrText>
             </w:r>
             <w:r>
               <w:rPr>
@@ -934,7 +932,7 @@
                 <w:noProof/>
                 <w:webHidden/>
               </w:rPr>
-              <w:t>7</w:t>
+              <w:t>8</w:t>
             </w:r>
             <w:r>
               <w:rPr>
@@ -958,7 +956,7 @@
               <w:sz w:val="22"/>
             </w:rPr>
           </w:pPr>
-          <w:hyperlink w:anchor="_Toc8367594" w:history="1">
+          <w:hyperlink w:anchor="_Toc8459946" w:history="1">
             <w:r>
               <w:rPr>
                 <w:rStyle w:val="Hyperlink"/>
@@ -985,7 +983,7 @@
                 <w:noProof/>
                 <w:webHidden/>
               </w:rPr>
-              <w:instrText xml:space="preserve"> PAGEREF _Toc8367594 \h </w:instrText>
+              <w:instrText xml:space="preserve"> PAGEREF _Toc8459946 \h </w:instrText>
             </w:r>
             <w:r>
               <w:rPr>
@@ -1029,7 +1027,7 @@
               <w:sz w:val="22"/>
             </w:rPr>
           </w:pPr>
-          <w:hyperlink w:anchor="_Toc8367595" w:history="1">
+          <w:hyperlink w:anchor="_Toc8459947" w:history="1">
             <w:r>
               <w:rPr>
                 <w:rStyle w:val="Hyperlink"/>
@@ -1056,7 +1054,7 @@
                 <w:noProof/>
                 <w:webHidden/>
               </w:rPr>
-              <w:instrText xml:space="preserve"> PAGEREF _Toc8367595 \h </w:instrText>
+              <w:instrText xml:space="preserve"> PAGEREF _Toc8459947 \h </w:instrText>
             </w:r>
             <w:r>
               <w:rPr>
@@ -1076,7 +1074,7 @@
                 <w:noProof/>
                 <w:webHidden/>
               </w:rPr>
-              <w:t>9</w:t>
+              <w:t>10</w:t>
             </w:r>
             <w:r>
               <w:rPr>
@@ -1100,7 +1098,7 @@
               <w:sz w:val="22"/>
             </w:rPr>
           </w:pPr>
-          <w:hyperlink w:anchor="_Toc8367596" w:history="1">
+          <w:hyperlink w:anchor="_Toc8459948" w:history="1">
             <w:r>
               <w:rPr>
                 <w:rStyle w:val="Hyperlink"/>
@@ -1127,7 +1125,7 @@
                 <w:noProof/>
                 <w:webHidden/>
               </w:rPr>
-              <w:instrText xml:space="preserve"> PAGEREF _Toc8367596 \h </w:instrText>
+              <w:instrText xml:space="preserve"> PAGEREF _Toc8459948 \h </w:instrText>
             </w:r>
             <w:r>
               <w:rPr>
@@ -1171,7 +1169,7 @@
               <w:sz w:val="22"/>
             </w:rPr>
           </w:pPr>
-          <w:hyperlink w:anchor="_Toc8367597" w:history="1">
+          <w:hyperlink w:anchor="_Toc8459949" w:history="1">
             <w:r>
               <w:rPr>
                 <w:rStyle w:val="Hyperlink"/>
@@ -1198,7 +1196,7 @@
                 <w:noProof/>
                 <w:webHidden/>
               </w:rPr>
-              <w:instrText xml:space="preserve"> PAGEREF _Toc8367597 \h </w:instrText>
+              <w:instrText xml:space="preserve"> PAGEREF _Toc8459949 \h </w:instrText>
             </w:r>
             <w:r>
               <w:rPr>
@@ -1218,7 +1216,7 @@
                 <w:noProof/>
                 <w:webHidden/>
               </w:rPr>
-              <w:t>12</w:t>
+              <w:t>13</w:t>
             </w:r>
             <w:r>
               <w:rPr>
@@ -1242,7 +1240,7 @@
               <w:sz w:val="22"/>
             </w:rPr>
           </w:pPr>
-          <w:hyperlink w:anchor="_Toc8367598" w:history="1">
+          <w:hyperlink w:anchor="_Toc8459950" w:history="1">
             <w:r>
               <w:rPr>
                 <w:rStyle w:val="Hyperlink"/>
@@ -1269,7 +1267,7 @@
                 <w:noProof/>
                 <w:webHidden/>
               </w:rPr>
-              <w:instrText xml:space="preserve"> PAGEREF _Toc8367598 \h </w:instrText>
+              <w:instrText xml:space="preserve"> PAGEREF _Toc8459950 \h </w:instrText>
             </w:r>
             <w:r>
               <w:rPr>
@@ -1289,7 +1287,7 @@
                 <w:noProof/>
                 <w:webHidden/>
               </w:rPr>
-              <w:t>14</w:t>
+              <w:t>15</w:t>
             </w:r>
             <w:r>
               <w:rPr>
@@ -1313,7 +1311,7 @@
               <w:sz w:val="22"/>
             </w:rPr>
           </w:pPr>
-          <w:hyperlink w:anchor="_Toc8367599" w:history="1">
+          <w:hyperlink w:anchor="_Toc8459951" w:history="1">
             <w:r>
               <w:rPr>
                 <w:rStyle w:val="Hyperlink"/>
@@ -1340,7 +1338,7 @@
                 <w:noProof/>
                 <w:webHidden/>
               </w:rPr>
-              <w:instrText xml:space="preserve"> PAGEREF _Toc8367599 \h </w:instrText>
+              <w:instrText xml:space="preserve"> PAGEREF _Toc8459951 \h </w:instrText>
             </w:r>
             <w:r>
               <w:rPr>
@@ -1360,7 +1358,7 @@
                 <w:noProof/>
                 <w:webHidden/>
               </w:rPr>
-              <w:t>14</w:t>
+              <w:t>15</w:t>
             </w:r>
             <w:r>
               <w:rPr>
@@ -1384,7 +1382,7 @@
               <w:sz w:val="22"/>
             </w:rPr>
           </w:pPr>
-          <w:hyperlink w:anchor="_Toc8367600" w:history="1">
+          <w:hyperlink w:anchor="_Toc8459952" w:history="1">
             <w:r>
               <w:rPr>
                 <w:rStyle w:val="Hyperlink"/>
@@ -1411,7 +1409,7 @@
                 <w:noProof/>
                 <w:webHidden/>
               </w:rPr>
-              <w:instrText xml:space="preserve"> PAGEREF _Toc8367600 \h </w:instrText>
+              <w:instrText xml:space="preserve"> PAGEREF _Toc8459952 \h </w:instrText>
             </w:r>
             <w:r>
               <w:rPr>
@@ -1455,7 +1453,7 @@
               <w:sz w:val="22"/>
             </w:rPr>
           </w:pPr>
-          <w:hyperlink w:anchor="_Toc8367601" w:history="1">
+          <w:hyperlink w:anchor="_Toc8459953" w:history="1">
             <w:r>
               <w:rPr>
                 <w:rStyle w:val="Hyperlink"/>
@@ -1482,7 +1480,7 @@
                 <w:noProof/>
                 <w:webHidden/>
               </w:rPr>
-              <w:instrText xml:space="preserve"> PAGEREF _Toc8367601 \h </w:instrText>
+              <w:instrText xml:space="preserve"> PAGEREF _Toc8459953 \h </w:instrText>
             </w:r>
             <w:r>
               <w:rPr>
@@ -1502,7 +1500,7 @@
                 <w:noProof/>
                 <w:webHidden/>
               </w:rPr>
-              <w:t>16</w:t>
+              <w:t>17</w:t>
             </w:r>
             <w:r>
               <w:rPr>
@@ -1526,7 +1524,7 @@
               <w:sz w:val="22"/>
             </w:rPr>
           </w:pPr>
-          <w:hyperlink w:anchor="_Toc8367602" w:history="1">
+          <w:hyperlink w:anchor="_Toc8459954" w:history="1">
             <w:r>
               <w:rPr>
                 <w:rStyle w:val="Hyperlink"/>
@@ -1553,7 +1551,7 @@
                 <w:noProof/>
                 <w:webHidden/>
               </w:rPr>
-              <w:instrText xml:space="preserve"> PAGEREF _Toc8367602 \h </w:instrText>
+              <w:instrText xml:space="preserve"> PAGEREF _Toc8459954 \h </w:instrText>
             </w:r>
             <w:r>
               <w:rPr>
@@ -1573,7 +1571,7 @@
                 <w:noProof/>
                 <w:webHidden/>
               </w:rPr>
-              <w:t>19</w:t>
+              <w:t>20</w:t>
             </w:r>
             <w:r>
               <w:rPr>
@@ -1597,7 +1595,7 @@
               <w:sz w:val="22"/>
             </w:rPr>
           </w:pPr>
-          <w:hyperlink w:anchor="_Toc8367603" w:history="1">
+          <w:hyperlink w:anchor="_Toc8459955" w:history="1">
             <w:r>
               <w:rPr>
                 <w:rStyle w:val="Hyperlink"/>
@@ -1624,7 +1622,7 @@
                 <w:noProof/>
                 <w:webHidden/>
               </w:rPr>
-              <w:instrText xml:space="preserve"> PAGEREF _Toc8367603 \h </w:instrText>
+              <w:instrText xml:space="preserve"> PAGEREF _Toc8459955 \h </w:instrText>
             </w:r>
             <w:r>
               <w:rPr>
@@ -1668,7 +1666,7 @@
               <w:sz w:val="22"/>
             </w:rPr>
           </w:pPr>
-          <w:hyperlink w:anchor="_Toc8367604" w:history="1">
+          <w:hyperlink w:anchor="_Toc8459956" w:history="1">
             <w:r>
               <w:rPr>
                 <w:rStyle w:val="Hyperlink"/>
@@ -1695,7 +1693,7 @@
                 <w:noProof/>
                 <w:webHidden/>
               </w:rPr>
-              <w:instrText xml:space="preserve"> PAGEREF _Toc8367604 \h </w:instrText>
+              <w:instrText xml:space="preserve"> PAGEREF _Toc8459956 \h </w:instrText>
             </w:r>
             <w:r>
               <w:rPr>
@@ -1715,7 +1713,7 @@
                 <w:noProof/>
                 <w:webHidden/>
               </w:rPr>
-              <w:t>32</w:t>
+              <w:t>34</w:t>
             </w:r>
             <w:r>
               <w:rPr>
@@ -1739,7 +1737,7 @@
               <w:sz w:val="22"/>
             </w:rPr>
           </w:pPr>
-          <w:hyperlink w:anchor="_Toc8367605" w:history="1">
+          <w:hyperlink w:anchor="_Toc8459957" w:history="1">
             <w:r>
               <w:rPr>
                 <w:rStyle w:val="Hyperlink"/>
@@ -1766,7 +1764,7 @@
                 <w:noProof/>
                 <w:webHidden/>
               </w:rPr>
-              <w:instrText xml:space="preserve"> PAGEREF _Toc8367605 \h </w:instrText>
+              <w:instrText xml:space="preserve"> PAGEREF _Toc8459957 \h </w:instrText>
             </w:r>
             <w:r>
               <w:rPr>
@@ -1786,7 +1784,7 @@
                 <w:noProof/>
                 <w:webHidden/>
               </w:rPr>
-              <w:t>33</w:t>
+              <w:t>34</w:t>
             </w:r>
             <w:r>
               <w:rPr>
@@ -1810,7 +1808,7 @@
               <w:sz w:val="22"/>
             </w:rPr>
           </w:pPr>
-          <w:hyperlink w:anchor="_Toc8367606" w:history="1">
+          <w:hyperlink w:anchor="_Toc8459958" w:history="1">
             <w:r>
               <w:rPr>
                 <w:rStyle w:val="Hyperlink"/>
@@ -1837,7 +1835,7 @@
                 <w:noProof/>
                 <w:webHidden/>
               </w:rPr>
-              <w:instrText xml:space="preserve"> PAGEREF _Toc8367606 \h </w:instrText>
+              <w:instrText xml:space="preserve"> PAGEREF _Toc8459958 \h </w:instrText>
             </w:r>
             <w:r>
               <w:rPr>
@@ -1857,7 +1855,7 @@
                 <w:noProof/>
                 <w:webHidden/>
               </w:rPr>
-              <w:t>35</w:t>
+              <w:t>36</w:t>
             </w:r>
             <w:r>
               <w:rPr>
@@ -1881,7 +1879,7 @@
               <w:sz w:val="22"/>
             </w:rPr>
           </w:pPr>
-          <w:hyperlink w:anchor="_Toc8367607" w:history="1">
+          <w:hyperlink w:anchor="_Toc8459959" w:history="1">
             <w:r>
               <w:rPr>
                 <w:rStyle w:val="Hyperlink"/>
@@ -1908,7 +1906,7 @@
                 <w:noProof/>
                 <w:webHidden/>
               </w:rPr>
-              <w:instrText xml:space="preserve"> PAGEREF _Toc8367607 \h </w:instrText>
+              <w:instrText xml:space="preserve"> PAGEREF _Toc8459959 \h </w:instrText>
             </w:r>
             <w:r>
               <w:rPr>
@@ -1928,7 +1926,7 @@
                 <w:noProof/>
                 <w:webHidden/>
               </w:rPr>
-              <w:t>38</w:t>
+              <w:t>39</w:t>
             </w:r>
             <w:r>
               <w:rPr>
@@ -1952,7 +1950,7 @@
               <w:sz w:val="22"/>
             </w:rPr>
           </w:pPr>
-          <w:hyperlink w:anchor="_Toc8367608" w:history="1">
+          <w:hyperlink w:anchor="_Toc8459960" w:history="1">
             <w:r>
               <w:rPr>
                 <w:rStyle w:val="Hyperlink"/>
@@ -1979,7 +1977,7 @@
                 <w:noProof/>
                 <w:webHidden/>
               </w:rPr>
-              <w:instrText xml:space="preserve"> PAGEREF _Toc8367608 \h </w:instrText>
+              <w:instrText xml:space="preserve"> PAGEREF _Toc8459960 \h </w:instrText>
             </w:r>
             <w:r>
               <w:rPr>
@@ -1999,7 +1997,7 @@
                 <w:noProof/>
                 <w:webHidden/>
               </w:rPr>
-              <w:t>41</w:t>
+              <w:t>42</w:t>
             </w:r>
             <w:r>
               <w:rPr>
@@ -2023,7 +2021,7 @@
               <w:sz w:val="22"/>
             </w:rPr>
           </w:pPr>
-          <w:hyperlink w:anchor="_Toc8367609" w:history="1">
+          <w:hyperlink w:anchor="_Toc8459961" w:history="1">
             <w:r>
               <w:rPr>
                 <w:rStyle w:val="Hyperlink"/>
@@ -2050,7 +2048,7 @@
                 <w:noProof/>
                 <w:webHidden/>
               </w:rPr>
-              <w:instrText xml:space="preserve"> PAGEREF _Toc8367609 \h </w:instrText>
+              <w:instrText xml:space="preserve"> PAGEREF _Toc8459961 \h </w:instrText>
             </w:r>
             <w:r>
               <w:rPr>
@@ -2070,7 +2068,7 @@
                 <w:noProof/>
                 <w:webHidden/>
               </w:rPr>
-              <w:t>42</w:t>
+              <w:t>43</w:t>
             </w:r>
             <w:r>
               <w:rPr>
@@ -2094,7 +2092,7 @@
               <w:sz w:val="22"/>
             </w:rPr>
           </w:pPr>
-          <w:hyperlink w:anchor="_Toc8367610" w:history="1">
+          <w:hyperlink w:anchor="_Toc8459962" w:history="1">
             <w:r>
               <w:rPr>
                 <w:rStyle w:val="Hyperlink"/>
@@ -2121,7 +2119,7 @@
                 <w:noProof/>
                 <w:webHidden/>
               </w:rPr>
-              <w:instrText xml:space="preserve"> PAGEREF _Toc8367610 \h </w:instrText>
+              <w:instrText xml:space="preserve"> PAGEREF _Toc8459962 \h </w:instrText>
             </w:r>
             <w:r>
               <w:rPr>
@@ -2141,7 +2139,7 @@
                 <w:noProof/>
                 <w:webHidden/>
               </w:rPr>
-              <w:t>42</w:t>
+              <w:t>43</w:t>
             </w:r>
             <w:r>
               <w:rPr>
@@ -2165,13 +2163,13 @@
               <w:sz w:val="22"/>
             </w:rPr>
           </w:pPr>
-          <w:hyperlink w:anchor="_Toc8367611" w:history="1">
+          <w:hyperlink w:anchor="_Toc8459963" w:history="1">
             <w:r>
               <w:rPr>
                 <w:rStyle w:val="Hyperlink"/>
                 <w:noProof/>
               </w:rPr>
-              <w:t>6.2. Notched Box Plot</w:t>
+              <w:t>6.2. System Section</w:t>
             </w:r>
             <w:r>
               <w:rPr>
@@ -2192,7 +2190,7 @@
                 <w:noProof/>
                 <w:webHidden/>
               </w:rPr>
-              <w:instrText xml:space="preserve"> PAGEREF _Toc8367611 \h </w:instrText>
+              <w:instrText xml:space="preserve"> PAGEREF _Toc8459963 \h </w:instrText>
             </w:r>
             <w:r>
               <w:rPr>
@@ -2212,7 +2210,7 @@
                 <w:noProof/>
                 <w:webHidden/>
               </w:rPr>
-              <w:t>42</w:t>
+              <w:t>44</w:t>
             </w:r>
             <w:r>
               <w:rPr>
@@ -2236,13 +2234,13 @@
               <w:sz w:val="22"/>
             </w:rPr>
           </w:pPr>
-          <w:hyperlink w:anchor="_Toc8367612" w:history="1">
+          <w:hyperlink w:anchor="_Toc8459964" w:history="1">
             <w:r>
               <w:rPr>
                 <w:rStyle w:val="Hyperlink"/>
                 <w:noProof/>
               </w:rPr>
-              <w:t>6.3. Metric Heat</w:t>
+              <w:t>6.3. Notched Box Plot</w:t>
             </w:r>
             <w:r>
               <w:rPr>
@@ -2263,7 +2261,7 @@
                 <w:noProof/>
                 <w:webHidden/>
               </w:rPr>
-              <w:instrText xml:space="preserve"> PAGEREF _Toc8367612 \h </w:instrText>
+              <w:instrText xml:space="preserve"> PAGEREF _Toc8459964 \h </w:instrText>
             </w:r>
             <w:r>
               <w:rPr>
@@ -2283,7 +2281,149 @@
                 <w:noProof/>
                 <w:webHidden/>
               </w:rPr>
-              <w:t>42</w:t>
+              <w:t>49</w:t>
+            </w:r>
+            <w:r>
+              <w:rPr>
+                <w:noProof/>
+                <w:webHidden/>
+              </w:rPr>
+              <w:fldChar w:fldCharType="end"/>
+            </w:r>
+          </w:hyperlink>
+        </w:p>
+        <w:p>
+          <w:pPr>
+            <w:pStyle w:val="TOC2"/>
+            <w:tabs>
+              <w:tab w:val="right" w:leader="dot" w:pos="9350"/>
+            </w:tabs>
+            <w:bidi w:val="0"/>
+            <w:rPr>
+              <w:rFonts w:eastAsiaTheme="minorEastAsia"/>
+              <w:noProof/>
+              <w:sz w:val="22"/>
+            </w:rPr>
+          </w:pPr>
+          <w:hyperlink w:anchor="_Toc8459965" w:history="1">
+            <w:r>
+              <w:rPr>
+                <w:rStyle w:val="Hyperlink"/>
+                <w:noProof/>
+              </w:rPr>
+              <w:t>6.4. Topics Section</w:t>
+            </w:r>
+            <w:r>
+              <w:rPr>
+                <w:noProof/>
+                <w:webHidden/>
+              </w:rPr>
+              <w:tab/>
+            </w:r>
+            <w:r>
+              <w:rPr>
+                <w:noProof/>
+                <w:webHidden/>
+              </w:rPr>
+              <w:fldChar w:fldCharType="begin"/>
+            </w:r>
+            <w:r>
+              <w:rPr>
+                <w:noProof/>
+                <w:webHidden/>
+              </w:rPr>
+              <w:instrText xml:space="preserve"> PAGEREF _Toc8459965 \h </w:instrText>
+            </w:r>
+            <w:r>
+              <w:rPr>
+                <w:noProof/>
+                <w:webHidden/>
+              </w:rPr>
+            </w:r>
+            <w:r>
+              <w:rPr>
+                <w:noProof/>
+                <w:webHidden/>
+              </w:rPr>
+              <w:fldChar w:fldCharType="separate"/>
+            </w:r>
+            <w:r>
+              <w:rPr>
+                <w:noProof/>
+                <w:webHidden/>
+              </w:rPr>
+              <w:t>52</w:t>
+            </w:r>
+            <w:r>
+              <w:rPr>
+                <w:noProof/>
+                <w:webHidden/>
+              </w:rPr>
+              <w:fldChar w:fldCharType="end"/>
+            </w:r>
+          </w:hyperlink>
+        </w:p>
+        <w:p>
+          <w:pPr>
+            <w:pStyle w:val="TOC2"/>
+            <w:tabs>
+              <w:tab w:val="right" w:leader="dot" w:pos="9350"/>
+            </w:tabs>
+            <w:bidi w:val="0"/>
+            <w:rPr>
+              <w:rFonts w:eastAsiaTheme="minorEastAsia"/>
+              <w:noProof/>
+              <w:sz w:val="22"/>
+            </w:rPr>
+          </w:pPr>
+          <w:hyperlink w:anchor="_Toc8459966" w:history="1">
+            <w:r>
+              <w:rPr>
+                <w:rStyle w:val="Hyperlink"/>
+                <w:noProof/>
+              </w:rPr>
+              <w:t>6.5. Metric Heat</w:t>
+            </w:r>
+            <w:r>
+              <w:rPr>
+                <w:noProof/>
+                <w:webHidden/>
+              </w:rPr>
+              <w:tab/>
+            </w:r>
+            <w:r>
+              <w:rPr>
+                <w:noProof/>
+                <w:webHidden/>
+              </w:rPr>
+              <w:fldChar w:fldCharType="begin"/>
+            </w:r>
+            <w:r>
+              <w:rPr>
+                <w:noProof/>
+                <w:webHidden/>
+              </w:rPr>
+              <w:instrText xml:space="preserve"> PAGEREF _Toc8459966 \h </w:instrText>
+            </w:r>
+            <w:r>
+              <w:rPr>
+                <w:noProof/>
+                <w:webHidden/>
+              </w:rPr>
+            </w:r>
+            <w:r>
+              <w:rPr>
+                <w:noProof/>
+                <w:webHidden/>
+              </w:rPr>
+              <w:fldChar w:fldCharType="separate"/>
+            </w:r>
+            <w:r>
+              <w:rPr>
+                <w:noProof/>
+                <w:webHidden/>
+              </w:rPr>
+              <w:t>52</w:t>
             </w:r>
             <w:r>
               <w:rPr>
@@ -2307,7 +2447,7 @@
               <w:sz w:val="22"/>
             </w:rPr>
           </w:pPr>
-          <w:hyperlink w:anchor="_Toc8367613" w:history="1">
+          <w:hyperlink w:anchor="_Toc8459967" w:history="1">
             <w:r>
               <w:rPr>
                 <w:rStyle w:val="Hyperlink"/>
@@ -2334,7 +2474,7 @@
                 <w:noProof/>
                 <w:webHidden/>
               </w:rPr>
-              <w:instrText xml:space="preserve"> PAGEREF _Toc8367613 \h </w:instrText>
+              <w:instrText xml:space="preserve"> PAGEREF _Toc8459967 \h </w:instrText>
             </w:r>
             <w:r>
               <w:rPr>
@@ -2354,7 +2494,7 @@
                 <w:noProof/>
                 <w:webHidden/>
               </w:rPr>
-              <w:t>42</w:t>
+              <w:t>54</w:t>
             </w:r>
             <w:r>
               <w:rPr>
@@ -2378,7 +2518,7 @@
               <w:sz w:val="22"/>
             </w:rPr>
           </w:pPr>
-          <w:hyperlink w:anchor="_Toc8367614" w:history="1">
+          <w:hyperlink w:anchor="_Toc8459968" w:history="1">
             <w:r>
               <w:rPr>
                 <w:rStyle w:val="Hyperlink"/>
@@ -2405,7 +2545,7 @@
                 <w:noProof/>
                 <w:webHidden/>
               </w:rPr>
-              <w:instrText xml:space="preserve"> PAGEREF _Toc8367614 \h </w:instrText>
+              <w:instrText xml:space="preserve"> PAGEREF _Toc8459968 \h </w:instrText>
             </w:r>
             <w:r>
               <w:rPr>
@@ -2425,7 +2565,7 @@
                 <w:noProof/>
                 <w:webHidden/>
               </w:rPr>
-              <w:t>44</w:t>
+              <w:t>56</w:t>
             </w:r>
             <w:r>
               <w:rPr>
@@ -2443,7 +2583,6 @@
               <w:bCs/>
               <w:noProof/>
             </w:rPr>
-            <w:lastRenderedPageBreak/>
             <w:fldChar w:fldCharType="end"/>
           </w:r>
         </w:p>
@@ -2451,14 +2590,32 @@
     </w:sdt>
     <w:p>
       <w:pPr>
+        <w:bidi w:val="0"/>
+        <w:spacing w:after="160" w:line="259" w:lineRule="auto"/>
+        <w:rPr>
+          <w:rFonts w:asciiTheme="majorHAnsi" w:eastAsiaTheme="majorEastAsia" w:hAnsiTheme="majorHAnsi" w:cstheme="majorBidi"/>
+          <w:color w:val="2F5496" w:themeColor="accent1" w:themeShade="BF"/>
+          <w:sz w:val="32"/>
+          <w:szCs w:val="32"/>
+        </w:rPr>
+      </w:pPr>
+      <w:bookmarkStart w:id="0" w:name="_Toc8459938"/>
+      <w:r>
+        <w:br w:type="page"/>
+      </w:r>
+    </w:p>
+    <w:p>
+      <w:pPr>
         <w:pStyle w:val="Heading1"/>
         <w:bidi w:val="0"/>
       </w:pPr>
-      <w:bookmarkStart w:id="1" w:name="_Toc8367586"/>
-      <w:r>
+      <w:bookmarkStart w:id="1" w:name="_GoBack"/>
+      <w:bookmarkEnd w:id="1"/>
+      <w:r>
+        <w:lastRenderedPageBreak/>
         <w:t>Abstract</w:t>
       </w:r>
-      <w:bookmarkEnd w:id="1"/>
+      <w:bookmarkEnd w:id="0"/>
     </w:p>
     <w:p>
       <w:pPr>
@@ -2586,7 +2743,7 @@
         <w:pStyle w:val="Heading1"/>
         <w:bidi w:val="0"/>
       </w:pPr>
-      <w:bookmarkStart w:id="2" w:name="_Toc8367587"/>
+      <w:bookmarkStart w:id="2" w:name="_Toc8459939"/>
       <w:r>
         <w:t>1. Introduction</w:t>
       </w:r>
@@ -2635,17 +2792,20 @@
         <w:bidi w:val="0"/>
       </w:pPr>
       <w:r>
+        <w:t>We present a platform for automatic summary evaluation. This platforms from the one hand combines different summary evaluation metrics, from the other hand the platform allows data analysis of for summary evaluation</w:t>
+      </w:r>
+      <w:r>
+        <w:t xml:space="preserve"> metrics</w:t>
+      </w:r>
+      <w:r>
+        <w:t>.</w:t>
+      </w:r>
+      <w:r>
+        <w:t xml:space="preserve"> Combining different metrics caused by the fact that </w:t>
+      </w:r>
+      <w:r>
         <w:lastRenderedPageBreak/>
-        <w:t>We present a platform for automatic summary evaluation. This platforms from the one hand combines different summary evaluation metrics, from the other hand the platform allows data analysis of for summary evaluation</w:t>
-      </w:r>
-      <w:r>
-        <w:t xml:space="preserve"> metrics</w:t>
-      </w:r>
-      <w:r>
-        <w:t>.</w:t>
-      </w:r>
-      <w:r>
-        <w:t xml:space="preserve"> Combining different metrics caused by the fact that no metric gives objective view. A summary evaluation metric measures just one aspect of the text. For instance, as it is mentioned in </w:t>
+        <w:t xml:space="preserve">no metric gives objective view. A summary evaluation metric measures just one aspect of the text. For instance, as it is mentioned in </w:t>
       </w:r>
       <w:sdt>
         <w:sdtPr>
@@ -2906,7 +3066,7 @@
         <w:pStyle w:val="Heading1"/>
         <w:bidi w:val="0"/>
       </w:pPr>
-      <w:bookmarkStart w:id="3" w:name="_Toc8367588"/>
+      <w:bookmarkStart w:id="3" w:name="_Toc8459940"/>
       <w:r>
         <w:t xml:space="preserve">2. </w:t>
       </w:r>
@@ -2939,14 +3099,14 @@
         <w:t>bird’s-eye perspective</w:t>
       </w:r>
       <w:r>
-        <w:t xml:space="preserve">. Such need exists because the platform has been developed under </w:t>
+        <w:t>. Such need exists because the platform has been developed under several assumptions. No software in the world exists without taking assumptions. This piece of software should n</w:t>
+      </w:r>
+      <w:r>
+        <w:t xml:space="preserve">ot be an exception too. From the one hand each of us wants software for all possible case in life. From the other hand, the practice says that not taking assumptions can </w:t>
       </w:r>
       <w:r>
         <w:lastRenderedPageBreak/>
-        <w:t>several assumptions. No software in the world exists without taking assumptions. This piece of software should n</w:t>
-      </w:r>
-      <w:r>
-        <w:t>ot be an exception too. From the one hand each of us wants software for all possible case in life. From the other hand, the practice says that not taking assumptions can finally bring the programm</w:t>
+        <w:t>finally bring the programm</w:t>
       </w:r>
       <w:r>
         <w:t>ing</w:t>
@@ -3231,11 +3391,14 @@
         <w:spacing w:after="160" w:line="259" w:lineRule="auto"/>
       </w:pPr>
       <w:r>
+        <w:t xml:space="preserve">As it is already said in this section those details are reflected as assumptions and crystalized as requirements in the developed platform directly. For instance, </w:t>
+      </w:r>
+      <w:r>
+        <w:t xml:space="preserve">the platform expects that all documents either an original document(s) or the summary itself are a simple text encoded by UTF-8 and separated each one in its file. From the one hand it may require the preprocessing </w:t>
+      </w:r>
+      <w:r>
         <w:lastRenderedPageBreak/>
-        <w:t xml:space="preserve">As it is already said in this section those details are reflected as assumptions and crystalized as requirements in the developed platform directly. For instance, </w:t>
-      </w:r>
-      <w:r>
-        <w:t xml:space="preserve">the platform expects that all documents either an original document(s) or the summary itself are a simple text encoded by UTF-8 and separated each one in its file. From the one hand it may require the preprocessing and/or after the summarization but from the other hand simplicity matters. Processing XML or other marked up format will require additional complication even for </w:t>
+        <w:t xml:space="preserve">and/or after the summarization but from the other hand simplicity matters. Processing XML or other marked up format will require additional complication even for </w:t>
       </w:r>
       <w:r>
         <w:t xml:space="preserve">the end </w:t>
@@ -3270,7 +3433,7 @@
         <w:pStyle w:val="Heading1"/>
         <w:bidi w:val="0"/>
       </w:pPr>
-      <w:bookmarkStart w:id="4" w:name="_Toc8367589"/>
+      <w:bookmarkStart w:id="4" w:name="_Toc8459941"/>
       <w:r>
         <w:t xml:space="preserve">3. </w:t>
       </w:r>
@@ -3284,7 +3447,7 @@
         <w:pStyle w:val="Heading2"/>
         <w:bidi w:val="0"/>
       </w:pPr>
-      <w:bookmarkStart w:id="5" w:name="_Toc8367590"/>
+      <w:bookmarkStart w:id="5" w:name="_Toc8459942"/>
       <w:r>
         <w:t>3.1</w:t>
       </w:r>
@@ -3826,44 +3989,44 @@
           <w:rFonts w:eastAsiaTheme="minorEastAsia"/>
         </w:rPr>
       </w:pPr>
-      <w:bookmarkStart w:id="6" w:name="_Toc8367591"/>
-      <w:r>
-        <w:rPr>
-          <w:rFonts w:eastAsiaTheme="minorEastAsia"/>
-        </w:rPr>
+      <w:bookmarkStart w:id="6" w:name="_Toc8459943"/>
+      <w:r>
+        <w:rPr>
+          <w:rFonts w:eastAsiaTheme="minorEastAsia"/>
+        </w:rPr>
+        <w:t>3.2</w:t>
+      </w:r>
+      <w:r>
+        <w:rPr>
+          <w:rFonts w:eastAsiaTheme="minorEastAsia"/>
+        </w:rPr>
+        <w:t>.</w:t>
+      </w:r>
+      <w:r>
+        <w:rPr>
+          <w:rFonts w:eastAsiaTheme="minorEastAsia"/>
+        </w:rPr>
+        <w:t xml:space="preserve"> Evaluation Analysis</w:t>
+      </w:r>
+      <w:bookmarkEnd w:id="6"/>
+    </w:p>
+    <w:p>
+      <w:pPr>
+        <w:bidi w:val="0"/>
+      </w:pPr>
+      <w:r>
+        <w:t>Summary evaluation by itself gives no more than numeric result. However, concluding something only based on numeric results could be a difficult task.</w:t>
+      </w:r>
+      <w:r>
+        <w:t xml:space="preserve"> Therefore, one of the project visions has been allowing data analysis of evaluated summary metrics (the GUI part of the project is divided into two parts, one for evaluating summary, the other one for analysis).</w:t>
+      </w:r>
+    </w:p>
+    <w:p>
+      <w:pPr>
+        <w:bidi w:val="0"/>
+      </w:pPr>
+      <w:r>
         <w:lastRenderedPageBreak/>
-        <w:t>3.2</w:t>
-      </w:r>
-      <w:r>
-        <w:rPr>
-          <w:rFonts w:eastAsiaTheme="minorEastAsia"/>
-        </w:rPr>
-        <w:t>.</w:t>
-      </w:r>
-      <w:r>
-        <w:rPr>
-          <w:rFonts w:eastAsiaTheme="minorEastAsia"/>
-        </w:rPr>
-        <w:t xml:space="preserve"> Evaluation Analysis</w:t>
-      </w:r>
-      <w:bookmarkEnd w:id="6"/>
-    </w:p>
-    <w:p>
-      <w:pPr>
-        <w:bidi w:val="0"/>
-      </w:pPr>
-      <w:r>
-        <w:t>Summary evaluation by itself gives no more than numeric result. However, concluding something only based on numeric results could be a difficult task.</w:t>
-      </w:r>
-      <w:r>
-        <w:t xml:space="preserve"> Therefore, one of the project visions has been allowing data analysis of evaluated summary metrics (the GUI part of the project is divided into two parts, one for evaluating summary, the other one for analysis).</w:t>
-      </w:r>
-    </w:p>
-    <w:p>
-      <w:pPr>
-        <w:bidi w:val="0"/>
-      </w:pPr>
-      <w:r>
         <w:t xml:space="preserve">In general, there are </w:t>
       </w:r>
       <w:proofErr w:type="gramStart"/>
@@ -4010,7 +4173,7 @@
           <w:rFonts w:eastAsiaTheme="minorEastAsia"/>
         </w:rPr>
       </w:pPr>
-      <w:bookmarkStart w:id="7" w:name="_Toc8367592"/>
+      <w:bookmarkStart w:id="7" w:name="_Toc8459944"/>
       <w:r>
         <w:rPr>
           <w:rFonts w:eastAsiaTheme="minorEastAsia"/>
@@ -4036,7 +4199,7 @@
         <w:pStyle w:val="Heading2"/>
         <w:bidi w:val="0"/>
       </w:pPr>
-      <w:bookmarkStart w:id="8" w:name="_Toc8367593"/>
+      <w:bookmarkStart w:id="8" w:name="_Toc8459945"/>
       <w:r>
         <w:t xml:space="preserve">4.1 </w:t>
       </w:r>
@@ -4104,7 +4267,6 @@
               <w:bidi w:val="0"/>
             </w:pPr>
             <w:r>
-              <w:lastRenderedPageBreak/>
               <w:t>Metric Category</w:t>
             </w:r>
           </w:p>
@@ -4231,6 +4393,7 @@
         <w:jc w:val="center"/>
       </w:pPr>
       <w:r>
+        <w:lastRenderedPageBreak/>
         <w:t>Table 1.</w:t>
       </w:r>
     </w:p>
@@ -4239,7 +4402,7 @@
         <w:pStyle w:val="Heading2"/>
         <w:bidi w:val="0"/>
       </w:pPr>
-      <w:bookmarkStart w:id="9" w:name="_Toc8367594"/>
+      <w:bookmarkStart w:id="9" w:name="_Toc8459946"/>
       <w:r>
         <w:t>4.2</w:t>
       </w:r>
@@ -4486,17 +4649,65 @@
         </w:sdtContent>
       </w:sdt>
       <w:r>
-        <w:t xml:space="preserve"> there are two strategies: either the average is taken, or the best result is taken. By our observations, the best result is </w:t>
-      </w:r>
+        <w:t xml:space="preserve"> there are two strategies: either the average is taken, or the best result is taken. By our observations, the best result is not so popular. Therefore, the only strategy implemented by the evaluation platform is </w:t>
+      </w:r>
+      <w:r>
+        <w:t>the</w:t>
+      </w:r>
+      <w:r>
+        <w:t xml:space="preserve"> average among all comparisons.</w:t>
+      </w:r>
+    </w:p>
+    <w:p>
+      <w:pPr>
+        <w:bidi w:val="0"/>
+        <w:spacing w:after="160" w:line="259" w:lineRule="auto"/>
+      </w:pPr>
+      <w:r>
+        <w:t xml:space="preserve">The real art of those comparisons </w:t>
+      </w:r>
+      <w:r>
+        <w:t>is the intermediate form and the following algorithms based on these forms.</w:t>
+      </w:r>
+      <w:r>
+        <w:t xml:space="preserve"> </w:t>
+      </w:r>
+      <w:r>
+        <w:t>Strictly speaking, the algorithm defines (requires the usage of) such form. Thus, for the platform it has been obligated to define a way to hold and produce various forms in generic manner.</w:t>
+      </w:r>
+    </w:p>
+    <w:p>
+      <w:pPr>
+        <w:bidi w:val="0"/>
+        <w:spacing w:after="160" w:line="259" w:lineRule="auto"/>
+      </w:pPr>
       <w:r>
         <w:lastRenderedPageBreak/>
-        <w:t xml:space="preserve">not so popular. Therefore, the only strategy implemented by the evaluation platform is </w:t>
-      </w:r>
-      <w:r>
-        <w:t>the</w:t>
-      </w:r>
-      <w:r>
-        <w:t xml:space="preserve"> average among all comparisons.</w:t>
+        <w:t xml:space="preserve">On the other hand, </w:t>
+      </w:r>
+      <w:r>
+        <w:t xml:space="preserve">obviously, </w:t>
+      </w:r>
+      <w:r>
+        <w:t xml:space="preserve">the </w:t>
+      </w:r>
+      <w:r>
+        <w:t xml:space="preserve">automatic </w:t>
+      </w:r>
+      <w:r>
+        <w:t xml:space="preserve">summary text comparison with ideal </w:t>
+      </w:r>
+      <w:r>
+        <w:t xml:space="preserve">summary is not only the way to have a metric for summary. For example, the platform also proposes variety of readability metrics for automatic summaries. Thus, one can have an overview how much considered system influences on readability. For the platform it was chosen to reflect the difference (i.e. mathematical minus) between the original text metric value and generated summary text metric value. </w:t>
+      </w:r>
+      <w:r>
+        <w:t>A combination of such simplest form with some visualization techniques gives us truly beautiful results for grasping analy</w:t>
+      </w:r>
+      <w:r>
+        <w:t>sis</w:t>
+      </w:r>
+      <w:r>
+        <w:t xml:space="preserve"> without deep dive into results.</w:t>
       </w:r>
     </w:p>
     <w:p>
@@ -4505,57 +4716,6 @@
         <w:spacing w:after="160" w:line="259" w:lineRule="auto"/>
       </w:pPr>
       <w:r>
-        <w:t xml:space="preserve">The real art of those comparisons </w:t>
-      </w:r>
-      <w:r>
-        <w:t>is the intermediate form and the following algorithms based on these forms.</w:t>
-      </w:r>
-      <w:r>
-        <w:t xml:space="preserve"> </w:t>
-      </w:r>
-      <w:r>
-        <w:t>Strictly speaking, the algorithm defines (requires the usage of) such form. Thus, for the platform it has been obligated to define a way to hold and produce various forms in generic manner.</w:t>
-      </w:r>
-    </w:p>
-    <w:p>
-      <w:pPr>
-        <w:bidi w:val="0"/>
-        <w:spacing w:after="160" w:line="259" w:lineRule="auto"/>
-      </w:pPr>
-      <w:r>
-        <w:t xml:space="preserve">On the other hand, </w:t>
-      </w:r>
-      <w:r>
-        <w:t xml:space="preserve">obviously, </w:t>
-      </w:r>
-      <w:r>
-        <w:t xml:space="preserve">the </w:t>
-      </w:r>
-      <w:r>
-        <w:t xml:space="preserve">automatic </w:t>
-      </w:r>
-      <w:r>
-        <w:t xml:space="preserve">summary text comparison with ideal </w:t>
-      </w:r>
-      <w:r>
-        <w:t xml:space="preserve">summary is not only the way to have a metric for summary. For example, the platform also proposes variety of readability metrics for automatic summaries. Thus, one can have an overview how much considered system influences on readability. For the platform it was chosen to reflect the difference (i.e. mathematical minus) between the original text metric value and generated summary text metric value. </w:t>
-      </w:r>
-      <w:r>
-        <w:t>A combination of such simplest form with some visualization techniques gives us truly beautiful results for grasping analy</w:t>
-      </w:r>
-      <w:r>
-        <w:t>sis</w:t>
-      </w:r>
-      <w:r>
-        <w:t xml:space="preserve"> without deep dive into results.</w:t>
-      </w:r>
-    </w:p>
-    <w:p>
-      <w:pPr>
-        <w:bidi w:val="0"/>
-        <w:spacing w:after="160" w:line="259" w:lineRule="auto"/>
-      </w:pPr>
-      <w:r>
         <w:t>The next sections will give a brief overview of the chosen metrics for implementation by our platform. The one might wish as much as possible metrics; however</w:t>
       </w:r>
       <w:r>
@@ -4579,7 +4739,7 @@
         <w:pStyle w:val="Heading3"/>
         <w:bidi w:val="0"/>
       </w:pPr>
-      <w:bookmarkStart w:id="10" w:name="_Toc8367595"/>
+      <w:bookmarkStart w:id="10" w:name="_Toc8459947"/>
       <w:r>
         <w:t>4.</w:t>
       </w:r>
@@ -5423,59 +5583,62 @@
         <w:bidi w:val="0"/>
       </w:pPr>
       <w:r>
+        <w:t xml:space="preserve">Where </w:t>
+      </w:r>
+      <w:proofErr w:type="spellStart"/>
+      <w:r>
+        <w:t>peerGrams</w:t>
+      </w:r>
+      <w:proofErr w:type="spellEnd"/>
+      <w:r>
+        <w:t xml:space="preserve"> dictionary is the token n-gram against the number of its occurrences in the peer (i.e. automated summary generated by some system). Analogously, </w:t>
+      </w:r>
+      <w:proofErr w:type="spellStart"/>
+      <w:r>
+        <w:t>modelGrams</w:t>
+      </w:r>
+      <w:proofErr w:type="spellEnd"/>
+      <w:r>
+        <w:t xml:space="preserve"> is the n-grams against the number of its occurrences of the model. The model in this context is the human summary. Thus, the calculated value is the number of n-gram tokens shared by two texts.</w:t>
+      </w:r>
+      <w:r>
+        <w:t xml:space="preserve"> (The “_</w:t>
+      </w:r>
+      <w:proofErr w:type="spellStart"/>
+      <w:r>
+        <w:t>cn</w:t>
+      </w:r>
+      <w:proofErr w:type="spellEnd"/>
+      <w:r>
+        <w:t>_” token in both</w:t>
+      </w:r>
+      <w:r>
+        <w:t xml:space="preserve"> </w:t>
+      </w:r>
+      <w:r>
+        <w:t>mappings</w:t>
+      </w:r>
+      <w:r>
+        <w:t xml:space="preserve"> </w:t>
+      </w:r>
+      <w:r>
+        <w:t>is an inter</w:t>
+      </w:r>
+      <w:r>
+        <w:t xml:space="preserve">nal token </w:t>
+      </w:r>
+      <w:r>
+        <w:t>indicat</w:t>
+      </w:r>
+      <w:r>
+        <w:t>ing</w:t>
+      </w:r>
+      <w:r>
+        <w:t xml:space="preserve"> the total number per text on n-grams.) In order to calculate the precision, we need to divide the number of shared n-</w:t>
+      </w:r>
+      <w:r>
         <w:lastRenderedPageBreak/>
-        <w:t xml:space="preserve">Where </w:t>
-      </w:r>
-      <w:proofErr w:type="spellStart"/>
-      <w:r>
-        <w:t>peerGrams</w:t>
-      </w:r>
-      <w:proofErr w:type="spellEnd"/>
-      <w:r>
-        <w:t xml:space="preserve"> dictionary is the token n-gram against the number of its occurrences in the peer (i.e. automated summary generated by some system). Analogously, </w:t>
-      </w:r>
-      <w:proofErr w:type="spellStart"/>
-      <w:r>
-        <w:t>modelGrams</w:t>
-      </w:r>
-      <w:proofErr w:type="spellEnd"/>
-      <w:r>
-        <w:t xml:space="preserve"> is the n-grams against the number of its occurrences of the model. The model in this context is the human summary. Thus, the calculated value is the number of n-gram tokens shared by two texts.</w:t>
-      </w:r>
-      <w:r>
-        <w:t xml:space="preserve"> (The “_</w:t>
-      </w:r>
-      <w:proofErr w:type="spellStart"/>
-      <w:r>
-        <w:t>cn</w:t>
-      </w:r>
-      <w:proofErr w:type="spellEnd"/>
-      <w:r>
-        <w:t>_” token in both</w:t>
-      </w:r>
-      <w:r>
-        <w:t xml:space="preserve"> </w:t>
-      </w:r>
-      <w:r>
-        <w:t>mappings</w:t>
-      </w:r>
-      <w:r>
-        <w:t xml:space="preserve"> </w:t>
-      </w:r>
-      <w:r>
-        <w:t>is an inter</w:t>
-      </w:r>
-      <w:r>
-        <w:t xml:space="preserve">nal token </w:t>
-      </w:r>
-      <w:r>
-        <w:t>indicat</w:t>
-      </w:r>
-      <w:r>
-        <w:t>ing</w:t>
-      </w:r>
-      <w:r>
-        <w:t xml:space="preserve"> the total number per text on n-grams.) In order to calculate the precision, we need to divide the number of shared n-grams on the number of tokens in the peer (automated summary). Accordingly, the recall is the number of shared occurrences divided by total number of n-grams in model (human summary).</w:t>
+        <w:t>grams on the number of tokens in the peer (automated summary). Accordingly, the recall is the number of shared occurrences divided by total number of n-grams in model (human summary).</w:t>
       </w:r>
     </w:p>
     <w:p>
@@ -6355,89 +6518,83 @@
         <w:rPr>
           <w:rFonts w:eastAsiaTheme="minorEastAsia"/>
         </w:rPr>
-        <w:t xml:space="preserve">I.e. the numerator is the number of common skip-bigrams. The denominator is the </w:t>
-      </w:r>
+        <w:t>I.e. the numerator is the number of common skip-bigrams. The denominator is the number of skip-bigrams either of a summary (for precision) or a reference (for recall). ROUGE-SU is an extension of ROUGE-S metrics where occurrences of unigrams are also calculated.</w:t>
+      </w:r>
+    </w:p>
+    <w:p>
+      <w:pPr>
+        <w:bidi w:val="0"/>
+        <w:rPr>
+          <w:rFonts w:eastAsiaTheme="minorEastAsia"/>
+        </w:rPr>
+      </w:pPr>
+      <w:r>
+        <w:rPr>
+          <w:rFonts w:eastAsiaTheme="minorEastAsia"/>
+        </w:rPr>
+        <w:t>ROUGE-</w:t>
+      </w:r>
+      <w:r>
+        <w:rPr>
+          <w:rFonts w:eastAsiaTheme="minorEastAsia"/>
+        </w:rPr>
+        <w:t xml:space="preserve">L for metric calculation uses common longest subsequence </w:t>
+      </w:r>
+      <w:r>
+        <w:rPr>
+          <w:rFonts w:eastAsiaTheme="minorEastAsia"/>
+        </w:rPr>
+        <w:t xml:space="preserve">length </w:t>
+      </w:r>
+      <w:r>
+        <w:rPr>
+          <w:rFonts w:eastAsiaTheme="minorEastAsia"/>
+        </w:rPr>
+        <w:t xml:space="preserve">of two texts. Precision </w:t>
+      </w:r>
+      <w:r>
+        <w:rPr>
+          <w:rFonts w:eastAsiaTheme="minorEastAsia"/>
+        </w:rPr>
+        <w:t xml:space="preserve">is calculated as </w:t>
+      </w:r>
+      <w:r>
+        <w:rPr>
+          <w:rFonts w:eastAsiaTheme="minorEastAsia"/>
+        </w:rPr>
+        <w:t xml:space="preserve">longest common subsequence divided by total </w:t>
+      </w:r>
+      <w:r>
+        <w:rPr>
+          <w:rFonts w:eastAsiaTheme="minorEastAsia"/>
+        </w:rPr>
+        <w:t xml:space="preserve">word grams’ </w:t>
+      </w:r>
+      <w:r>
+        <w:rPr>
+          <w:rFonts w:eastAsiaTheme="minorEastAsia"/>
+        </w:rPr>
+        <w:t xml:space="preserve">number in summary. In turn, </w:t>
+      </w:r>
+      <w:r>
+        <w:rPr>
+          <w:rFonts w:eastAsiaTheme="minorEastAsia"/>
+        </w:rPr>
+        <w:t>recall is the longest common subsequence divided by the word grams of reference model.</w:t>
+      </w:r>
+    </w:p>
+    <w:p>
+      <w:pPr>
+        <w:bidi w:val="0"/>
+        <w:rPr>
+          <w:rFonts w:eastAsiaTheme="minorEastAsia"/>
+        </w:rPr>
+      </w:pPr>
       <w:r>
         <w:rPr>
           <w:rFonts w:eastAsiaTheme="minorEastAsia"/>
         </w:rPr>
         <w:lastRenderedPageBreak/>
-        <w:t>number of skip-bigrams either of a summary (for precision) or a reference (for recall). ROUGE-SU is an extension of ROUGE-S metrics where occurrences of unigrams are also calculated.</w:t>
-      </w:r>
-    </w:p>
-    <w:p>
-      <w:pPr>
-        <w:bidi w:val="0"/>
-        <w:rPr>
-          <w:rFonts w:eastAsiaTheme="minorEastAsia"/>
-        </w:rPr>
-      </w:pPr>
-      <w:r>
-        <w:rPr>
-          <w:rFonts w:eastAsiaTheme="minorEastAsia"/>
-        </w:rPr>
-        <w:t>ROUGE-</w:t>
-      </w:r>
-      <w:r>
-        <w:rPr>
-          <w:rFonts w:eastAsiaTheme="minorEastAsia"/>
-        </w:rPr>
-        <w:t xml:space="preserve">L for metric calculation uses common longest subsequence </w:t>
-      </w:r>
-      <w:r>
-        <w:rPr>
-          <w:rFonts w:eastAsiaTheme="minorEastAsia"/>
-        </w:rPr>
-        <w:t xml:space="preserve">length </w:t>
-      </w:r>
-      <w:r>
-        <w:rPr>
-          <w:rFonts w:eastAsiaTheme="minorEastAsia"/>
-        </w:rPr>
-        <w:t xml:space="preserve">of two texts. Precision </w:t>
-      </w:r>
-      <w:r>
-        <w:rPr>
-          <w:rFonts w:eastAsiaTheme="minorEastAsia"/>
-        </w:rPr>
-        <w:t xml:space="preserve">is calculated as </w:t>
-      </w:r>
-      <w:r>
-        <w:rPr>
-          <w:rFonts w:eastAsiaTheme="minorEastAsia"/>
-        </w:rPr>
-        <w:t xml:space="preserve">longest common subsequence divided by total </w:t>
-      </w:r>
-      <w:r>
-        <w:rPr>
-          <w:rFonts w:eastAsiaTheme="minorEastAsia"/>
-        </w:rPr>
-        <w:t xml:space="preserve">word grams’ </w:t>
-      </w:r>
-      <w:r>
-        <w:rPr>
-          <w:rFonts w:eastAsiaTheme="minorEastAsia"/>
-        </w:rPr>
-        <w:t xml:space="preserve">number in summary. In turn, </w:t>
-      </w:r>
-      <w:r>
-        <w:rPr>
-          <w:rFonts w:eastAsiaTheme="minorEastAsia"/>
-        </w:rPr>
-        <w:t>recall is the longest common subsequence divided by the word grams of reference model.</w:t>
-      </w:r>
-    </w:p>
-    <w:p>
-      <w:pPr>
-        <w:bidi w:val="0"/>
-        <w:rPr>
-          <w:rFonts w:eastAsiaTheme="minorEastAsia"/>
-        </w:rPr>
-      </w:pPr>
-      <w:r>
-        <w:rPr>
-          <w:rFonts w:eastAsiaTheme="minorEastAsia"/>
-        </w:rPr>
         <w:t xml:space="preserve">ROUGE-W in some sense </w:t>
       </w:r>
       <w:r>
@@ -7712,11 +7869,7 @@
         <w:t>will have good consequences either for the people that will want to integrate ROUGE metric with the code written in Java that have much wider community or to understand not only the formulas but the concrete implementation</w:t>
       </w:r>
       <w:r>
-        <w:t xml:space="preserve">. At least for us, it was not a trivial approach to understand the Perl code. As well, one can even change the reference implementation to produce her metric with less effort </w:t>
-      </w:r>
-      <w:r>
-        <w:lastRenderedPageBreak/>
-        <w:t xml:space="preserve">because of having the sources. For instance, it was done in </w:t>
+        <w:t xml:space="preserve">. At least for us, it was not a trivial approach to understand the Perl code. As well, one can even change the reference implementation to produce her metric with less effort because of having the sources. For instance, it was done in </w:t>
       </w:r>
       <w:sdt>
         <w:sdtPr>
@@ -7762,7 +7915,7 @@
         <w:pStyle w:val="Heading3"/>
         <w:bidi w:val="0"/>
       </w:pPr>
-      <w:bookmarkStart w:id="11" w:name="_Toc8367596"/>
+      <w:bookmarkStart w:id="11" w:name="_Toc8459948"/>
       <w:r>
         <w:t>4.</w:t>
       </w:r>
@@ -7832,6 +7985,7 @@
         <w:bidi w:val="0"/>
       </w:pPr>
       <w:r>
+        <w:lastRenderedPageBreak/>
         <w:t>Language neutrality. That is, a method should not require language dependent resources and applied directly to various languages.</w:t>
       </w:r>
     </w:p>
@@ -8068,7 +8222,7 @@
         <w:pStyle w:val="Heading2"/>
         <w:bidi w:val="0"/>
       </w:pPr>
-      <w:bookmarkStart w:id="12" w:name="_Toc8367597"/>
+      <w:bookmarkStart w:id="12" w:name="_Toc8459949"/>
       <w:r>
         <w:t>4.</w:t>
       </w:r>
@@ -8266,7 +8420,6 @@
         <w:bidi w:val="0"/>
       </w:pPr>
       <w:r>
-        <w:lastRenderedPageBreak/>
         <w:t>Word Variation Index (OVIX)</w:t>
       </w:r>
     </w:p>
@@ -8486,6 +8639,7 @@
         <w:bidi w:val="0"/>
       </w:pPr>
       <w:r>
+        <w:lastRenderedPageBreak/>
         <w:t>Unique Proper Noun Ratio (</w:t>
       </w:r>
       <w:proofErr w:type="spellStart"/>
@@ -9058,7 +9212,6 @@
         <w:bidi w:val="0"/>
       </w:pPr>
       <w:r>
-        <w:lastRenderedPageBreak/>
         <w:t>It is also should be said that not all metrics are considered better with higher values. Table 2 explains whether the higher metric value is better, or it is the opposite.</w:t>
       </w:r>
     </w:p>
@@ -9184,6 +9337,7 @@
               <w:bidi w:val="0"/>
             </w:pPr>
             <w:r>
+              <w:lastRenderedPageBreak/>
               <w:t>PNR</w:t>
             </w:r>
           </w:p>
@@ -9526,7 +9680,7 @@
         <w:pStyle w:val="Heading1"/>
         <w:bidi w:val="0"/>
       </w:pPr>
-      <w:bookmarkStart w:id="13" w:name="_Toc8367598"/>
+      <w:bookmarkStart w:id="13" w:name="_Toc8459950"/>
       <w:r>
         <w:t xml:space="preserve">5. </w:t>
       </w:r>
@@ -9540,7 +9694,7 @@
         <w:pStyle w:val="Heading2"/>
         <w:bidi w:val="0"/>
       </w:pPr>
-      <w:bookmarkStart w:id="14" w:name="_Toc8367599"/>
+      <w:bookmarkStart w:id="14" w:name="_Toc8459951"/>
       <w:r>
         <w:t>5</w:t>
       </w:r>
@@ -9653,99 +9807,93 @@
         <w:rPr>
           <w:rFonts w:eastAsiaTheme="minorEastAsia"/>
         </w:rPr>
-        <w:t xml:space="preserve">We do not </w:t>
-      </w:r>
+        <w:t>We do not claim but we think it is logically to assume that in those project that are delivered on time and budget</w:t>
+      </w:r>
+      <w:r>
+        <w:rPr>
+          <w:rFonts w:eastAsiaTheme="minorEastAsia"/>
+        </w:rPr>
+        <w:t>,</w:t>
+      </w:r>
+      <w:r>
+        <w:rPr>
+          <w:rFonts w:eastAsiaTheme="minorEastAsia"/>
+        </w:rPr>
+        <w:t xml:space="preserve"> </w:t>
+      </w:r>
+      <w:r>
+        <w:rPr>
+          <w:rFonts w:eastAsiaTheme="minorEastAsia"/>
+        </w:rPr>
+        <w:t>the situation of post</w:t>
+      </w:r>
+      <w:r>
+        <w:rPr>
+          <w:rFonts w:eastAsiaTheme="minorEastAsia"/>
+        </w:rPr>
+        <w:t>-</w:t>
+      </w:r>
+      <w:r>
+        <w:rPr>
+          <w:rFonts w:eastAsiaTheme="minorEastAsia"/>
+        </w:rPr>
+        <w:t>delivery stage</w:t>
+      </w:r>
+      <w:r>
+        <w:rPr>
+          <w:rFonts w:eastAsiaTheme="minorEastAsia"/>
+        </w:rPr>
+        <w:t xml:space="preserve"> is not so rainbow if it would be measured. What we are trying to say is that a software after delivery is still alive. It requires a maintenance, adding</w:t>
+      </w:r>
+      <w:r>
+        <w:rPr>
+          <w:rFonts w:eastAsiaTheme="minorEastAsia"/>
+        </w:rPr>
+        <w:t xml:space="preserve"> features</w:t>
+      </w:r>
+      <w:r>
+        <w:rPr>
+          <w:rFonts w:eastAsiaTheme="minorEastAsia"/>
+        </w:rPr>
+        <w:t xml:space="preserve">, reusability. We assume that if project success measurement would include these parameters the success factor </w:t>
+      </w:r>
+      <w:r>
+        <w:rPr>
+          <w:rFonts w:eastAsiaTheme="minorEastAsia"/>
+        </w:rPr>
+        <w:t>could</w:t>
+      </w:r>
+      <w:r>
+        <w:rPr>
+          <w:rFonts w:eastAsiaTheme="minorEastAsia"/>
+        </w:rPr>
+        <w:t xml:space="preserve"> </w:t>
+      </w:r>
+      <w:r>
+        <w:rPr>
+          <w:rFonts w:eastAsiaTheme="minorEastAsia"/>
+        </w:rPr>
+        <w:t xml:space="preserve">be </w:t>
+      </w:r>
+      <w:r>
+        <w:rPr>
+          <w:rFonts w:eastAsiaTheme="minorEastAsia"/>
+        </w:rPr>
+        <w:t>less.</w:t>
+      </w:r>
+    </w:p>
+    <w:p>
+      <w:pPr>
+        <w:bidi w:val="0"/>
+        <w:rPr>
+          <w:rFonts w:eastAsiaTheme="minorEastAsia"/>
+        </w:rPr>
+      </w:pPr>
       <w:r>
         <w:rPr>
           <w:rFonts w:eastAsiaTheme="minorEastAsia"/>
         </w:rPr>
         <w:lastRenderedPageBreak/>
-        <w:t>claim but we think it is logically to assume that in those project that are delivered on time and budget</w:t>
-      </w:r>
-      <w:r>
-        <w:rPr>
-          <w:rFonts w:eastAsiaTheme="minorEastAsia"/>
-        </w:rPr>
-        <w:t>,</w:t>
-      </w:r>
-      <w:r>
-        <w:rPr>
-          <w:rFonts w:eastAsiaTheme="minorEastAsia"/>
-        </w:rPr>
-        <w:t xml:space="preserve"> </w:t>
-      </w:r>
-      <w:r>
-        <w:rPr>
-          <w:rFonts w:eastAsiaTheme="minorEastAsia"/>
-        </w:rPr>
-        <w:t>the situation of post</w:t>
-      </w:r>
-      <w:r>
-        <w:rPr>
-          <w:rFonts w:eastAsiaTheme="minorEastAsia"/>
-        </w:rPr>
-        <w:t>-</w:t>
-      </w:r>
-      <w:r>
-        <w:rPr>
-          <w:rFonts w:eastAsiaTheme="minorEastAsia"/>
-        </w:rPr>
-        <w:t>delivery stage</w:t>
-      </w:r>
-      <w:r>
-        <w:rPr>
-          <w:rFonts w:eastAsiaTheme="minorEastAsia"/>
-        </w:rPr>
-        <w:t xml:space="preserve"> is not so rainbow if it would be measured. What we are trying to say is that a software after delivery is still alive. It requires a maintenance, adding</w:t>
-      </w:r>
-      <w:r>
-        <w:rPr>
-          <w:rFonts w:eastAsiaTheme="minorEastAsia"/>
-        </w:rPr>
-        <w:t xml:space="preserve"> features</w:t>
-      </w:r>
-      <w:r>
-        <w:rPr>
-          <w:rFonts w:eastAsiaTheme="minorEastAsia"/>
-        </w:rPr>
-        <w:t xml:space="preserve">, reusability. We assume that if project success measurement would include these parameters the success factor </w:t>
-      </w:r>
-      <w:r>
-        <w:rPr>
-          <w:rFonts w:eastAsiaTheme="minorEastAsia"/>
-        </w:rPr>
-        <w:t>could</w:t>
-      </w:r>
-      <w:r>
-        <w:rPr>
-          <w:rFonts w:eastAsiaTheme="minorEastAsia"/>
-        </w:rPr>
-        <w:t xml:space="preserve"> </w:t>
-      </w:r>
-      <w:r>
-        <w:rPr>
-          <w:rFonts w:eastAsiaTheme="minorEastAsia"/>
-        </w:rPr>
-        <w:t xml:space="preserve">be </w:t>
-      </w:r>
-      <w:r>
-        <w:rPr>
-          <w:rFonts w:eastAsiaTheme="minorEastAsia"/>
-        </w:rPr>
-        <w:t>less.</w:t>
-      </w:r>
-    </w:p>
-    <w:p>
-      <w:pPr>
-        <w:bidi w:val="0"/>
-        <w:rPr>
-          <w:rFonts w:eastAsiaTheme="minorEastAsia"/>
-        </w:rPr>
-      </w:pPr>
-      <w:r>
-        <w:rPr>
-          <w:rFonts w:eastAsiaTheme="minorEastAsia"/>
-        </w:rPr>
         <w:t xml:space="preserve">We think that </w:t>
       </w:r>
       <w:proofErr w:type="gramStart"/>
@@ -9966,7 +10114,7 @@
         <w:pStyle w:val="Heading2"/>
         <w:bidi w:val="0"/>
       </w:pPr>
-      <w:bookmarkStart w:id="15" w:name="_Toc8367600"/>
+      <w:bookmarkStart w:id="15" w:name="_Toc8459952"/>
       <w:r>
         <w:t>5.2</w:t>
       </w:r>
@@ -10175,18 +10323,15 @@
         <w:bidi w:val="0"/>
       </w:pPr>
       <w:r>
-        <w:t xml:space="preserve">Thus, the platform almost completely written in Java language. As it was mentioned, the reference implementation of ROUGE metrics is written in Perl. Therefore, we needed to decide how to integrate it within the platform. The decision might have seen non-standard, but we decided to port it to Java language. From the one hand it seems time consuming and, maybe, even useless. From the other hand, many NLP projects today start with Java or even when they </w:t>
-      </w:r>
+        <w:t>Thus, the platform almost completely written in Java language. As it was mentioned, the reference implementation of ROUGE metrics is written in Perl. Therefore, we needed to decide how to integrate it within the platform. The decision might have seen non-standard, but we decided to port it to Java language. From the one hand it seems time consuming and, maybe, even useless. From the other hand, many NLP projects today start with Java or even when they do not start with, integrate it with Java is not an issue because of huge availability of integration tools and large community. Additionally, we think that Perl by today standards is outdated language. Understanding the Perl code is known to be an issue by itself. We believe that the port will help for future researchers/implementors better understanding of the source code of ROUGE metrics.</w:t>
+      </w:r>
+    </w:p>
+    <w:p>
+      <w:pPr>
+        <w:bidi w:val="0"/>
+      </w:pPr>
       <w:r>
         <w:lastRenderedPageBreak/>
-        <w:t>do not start with, integrate it with Java is not an issue because of huge availability of integration tools and large community. Additionally, we think that Perl by today standards is outdated language. Understanding the Perl code is known to be an issue by itself. We believe that the port will help for future researchers/implementors better understanding of the source code of ROUGE metrics.</w:t>
-      </w:r>
-    </w:p>
-    <w:p>
-      <w:pPr>
-        <w:bidi w:val="0"/>
-      </w:pPr>
-      <w:r>
         <w:t xml:space="preserve">Furthermore, possibly it does not seem to be an issue, but Perl is times slower than Java </w:t>
       </w:r>
       <w:sdt>
@@ -10278,7 +10423,7 @@
           <w:rFonts w:eastAsiaTheme="minorEastAsia"/>
         </w:rPr>
       </w:pPr>
-      <w:bookmarkStart w:id="16" w:name="_Toc8367601"/>
+      <w:bookmarkStart w:id="16" w:name="_Toc8459953"/>
       <w:r>
         <w:rPr>
           <w:rFonts w:eastAsiaTheme="minorEastAsia"/>
@@ -10470,26 +10615,26 @@
         <w:rPr>
           <w:rFonts w:eastAsiaTheme="minorEastAsia"/>
         </w:rPr>
-        <w:t xml:space="preserve">needed for GUI widgets library. It could have a common methods’ set as getting/changing size, color, font, background, </w:t>
+        <w:t xml:space="preserve">needed for GUI widgets library. It could have a common methods’ set as getting/changing size, color, font, background, etc. It is also very understood </w:t>
+      </w:r>
+      <w:r>
+        <w:rPr>
+          <w:rFonts w:eastAsiaTheme="minorEastAsia"/>
+        </w:rPr>
+        <w:t xml:space="preserve">how to build a hierarchy of such objects. For instance, a toggle button will just extend a button (i.e. it is ‘is a’ relationship/inheritance). </w:t>
+      </w:r>
+      <w:r>
+        <w:rPr>
+          <w:rFonts w:eastAsiaTheme="minorEastAsia"/>
+        </w:rPr>
+        <w:t xml:space="preserve">Games fall in the ‘easy to model with OOP’ approach since the game behavior and object interaction has a limited and predicted set of methods. For example, if an arcade game is being developed such set could be: ‘find’, ‘detect collision’, ‘draw self’ and so on. Each character will have almost the same </w:t>
       </w:r>
       <w:r>
         <w:rPr>
           <w:rFonts w:eastAsiaTheme="minorEastAsia"/>
         </w:rPr>
         <w:lastRenderedPageBreak/>
-        <w:t xml:space="preserve">etc. It is also very understood </w:t>
-      </w:r>
-      <w:r>
-        <w:rPr>
-          <w:rFonts w:eastAsiaTheme="minorEastAsia"/>
-        </w:rPr>
-        <w:t xml:space="preserve">how to build a hierarchy of such objects. For instance, a toggle button will just extend a button (i.e. it is ‘is a’ relationship/inheritance). </w:t>
-      </w:r>
-      <w:r>
-        <w:rPr>
-          <w:rFonts w:eastAsiaTheme="minorEastAsia"/>
-        </w:rPr>
-        <w:t>Games fall in the ‘easy to model with OOP’ approach since the game behavior and object interaction has a limited and predicted set of methods. For example, if an arcade game is being developed such set could be: ‘find’, ‘detect collision’, ‘draw self’ and so on. Each character will have almost the same methods with different implementation (which one will put in ‘game character’ class). All th</w:t>
+        <w:t>methods with different implementation (which one will put in ‘game character’ class). All th</w:t>
       </w:r>
       <w:r>
         <w:rPr>
@@ -10645,35 +10790,35 @@
         <w:t xml:space="preserve">of </w:t>
       </w:r>
       <w:r>
-        <w:t xml:space="preserve">many entities with many parameters for an entity with many rules </w:t>
+        <w:t xml:space="preserve">many entities with many parameters for an entity with many rules connecting these entities which could even produce some artificial entities (for example, modeling ‘salary’ as some number </w:t>
+      </w:r>
+      <w:r>
+        <w:t xml:space="preserve">property on ‘employee’ </w:t>
+      </w:r>
+      <w:r>
+        <w:t xml:space="preserve">could be wrong since salary should have a date, </w:t>
+      </w:r>
+      <w:r>
+        <w:t>bonuses and so on</w:t>
+      </w:r>
+      <w:r>
+        <w:t xml:space="preserve"> and, thus, has to be reflected as a separate entity</w:t>
+      </w:r>
+      <w:r>
+        <w:t>).</w:t>
+      </w:r>
+      <w:r>
+        <w:t xml:space="preserve"> </w:t>
+      </w:r>
+      <w:r>
+        <w:t xml:space="preserve">The ‘sad’ thing about modeling this kind of software by object-oriented techniques is that no one can predict all fluctuations. </w:t>
+      </w:r>
+      <w:r>
+        <w:t xml:space="preserve">For instance, one would like to model a virtual enterprise. She takes the </w:t>
       </w:r>
       <w:r>
         <w:lastRenderedPageBreak/>
-        <w:t xml:space="preserve">connecting these entities which could even produce some artificial entities (for example, modeling ‘salary’ as some number </w:t>
-      </w:r>
-      <w:r>
-        <w:t xml:space="preserve">property on ‘employee’ </w:t>
-      </w:r>
-      <w:r>
-        <w:t xml:space="preserve">could be wrong since salary should have a date, </w:t>
-      </w:r>
-      <w:r>
-        <w:t>bonuses and so on</w:t>
-      </w:r>
-      <w:r>
-        <w:t xml:space="preserve"> and, thus, has to be reflected as a separate entity</w:t>
-      </w:r>
-      <w:r>
-        <w:t>).</w:t>
-      </w:r>
-      <w:r>
-        <w:t xml:space="preserve"> </w:t>
-      </w:r>
-      <w:r>
-        <w:t xml:space="preserve">The ‘sad’ thing about modeling this kind of software by object-oriented techniques is that no one can predict all fluctuations. </w:t>
-      </w:r>
-      <w:r>
-        <w:t>For instance, one would like to model a virtual enterprise. She takes the current snapshot of some existing enterprise. First, she creates an ‘employee’ class. The next thing that looks logically for her</w:t>
+        <w:t>current snapshot of some existing enterprise. First, she creates an ‘employee’ class. The next thing that looks logically for her</w:t>
       </w:r>
       <w:r>
         <w:t xml:space="preserve"> is to model the enterprise hierarchy. She creates following classes: ‘factory worker’, ‘manager’, ‘bookkeeper’, ‘cleaner’, ‘security guard’. For her it seems consistent since ‘factory worker’ </w:t>
@@ -10949,28 +11094,20 @@
           <w:i/>
           <w:iCs/>
         </w:rPr>
-        <w:t xml:space="preserve">However, when processes involving entities are unclear it will lead to </w:t>
+        <w:t>However, when processes involving entities are unclear it will lead to less changes over the time and the</w:t>
       </w:r>
       <w:r>
         <w:rPr>
           <w:i/>
           <w:iCs/>
         </w:rPr>
-        <w:lastRenderedPageBreak/>
-        <w:t>less changes over the time and the</w:t>
+        <w:t>se</w:t>
       </w:r>
       <w:r>
         <w:rPr>
           <w:i/>
           <w:iCs/>
         </w:rPr>
-        <w:t>se</w:t>
-      </w:r>
-      <w:r>
-        <w:rPr>
-          <w:i/>
-          <w:iCs/>
-        </w:rPr>
         <w:t xml:space="preserve"> changes will be more concentrated</w:t>
       </w:r>
       <w:r>
@@ -10997,6 +11134,7 @@
         <w:bidi w:val="0"/>
       </w:pPr>
       <w:r>
+        <w:lastRenderedPageBreak/>
         <w:t xml:space="preserve">The shown above approach is different for modeling. Surely, one might say that it is functional approach and will be right. </w:t>
       </w:r>
       <w:r>
@@ -11120,7 +11258,7 @@
         <w:pStyle w:val="Heading2"/>
         <w:bidi w:val="0"/>
       </w:pPr>
-      <w:bookmarkStart w:id="17" w:name="_Toc8367602"/>
+      <w:bookmarkStart w:id="17" w:name="_Toc8459954"/>
       <w:r>
         <w:t>5.</w:t>
       </w:r>
@@ -11155,29 +11293,29 @@
         <w:t>,</w:t>
       </w:r>
       <w:r>
-        <w:t xml:space="preserve"> humanity tries to pass information and ideas through specific languages. Despite of speaking, reading and writing abilities of the native language of a person, today it is </w:t>
+        <w:t xml:space="preserve"> humanity tries to pass information and ideas through specific languages. Despite of speaking, reading and writing abilities of the native language of a person, today it is impossible to imagine that the person is not exposed to specific languages. For instance, when </w:t>
+      </w:r>
+      <w:r>
+        <w:t>one</w:t>
+      </w:r>
+      <w:r>
+        <w:t xml:space="preserve"> learn</w:t>
+      </w:r>
+      <w:r>
+        <w:t>s</w:t>
+      </w:r>
+      <w:r>
+        <w:t xml:space="preserve"> mathematics</w:t>
+      </w:r>
+      <w:r>
+        <w:t xml:space="preserve">, </w:t>
+      </w:r>
+      <w:r>
+        <w:t xml:space="preserve">in addition to learn abstract ideas what number is, what set is, etc. he also learns how to express those ideas within mathematical notation. The mathematical notation is no more than a specific language to pass those ideas. We think that everyone agrees </w:t>
       </w:r>
       <w:r>
         <w:lastRenderedPageBreak/>
-        <w:t xml:space="preserve">impossible to imagine that the person is not exposed to specific languages. For instance, when </w:t>
-      </w:r>
-      <w:r>
-        <w:t>one</w:t>
-      </w:r>
-      <w:r>
-        <w:t xml:space="preserve"> learn</w:t>
-      </w:r>
-      <w:r>
-        <w:t>s</w:t>
-      </w:r>
-      <w:r>
-        <w:t xml:space="preserve"> mathematics</w:t>
-      </w:r>
-      <w:r>
-        <w:t xml:space="preserve">, </w:t>
-      </w:r>
-      <w:r>
-        <w:t xml:space="preserve">in addition to learn abstract ideas what number is, what set is, etc. he also learns how to express those ideas within mathematical notation. The mathematical notation is no more than a specific language to pass those ideas. We think that everyone agrees that without </w:t>
+        <w:t xml:space="preserve">that without </w:t>
       </w:r>
       <w:r>
         <w:t>math notation</w:t>
@@ -11519,11 +11657,7 @@
         <w:t xml:space="preserve"> model directly with </w:t>
       </w:r>
       <w:r>
-        <w:t xml:space="preserve">class and methods approach, then complex expressions would be hard to understand because they will be split to many unrelated pieces (lines). To not overcomplicate </w:t>
-      </w:r>
-      <w:r>
-        <w:lastRenderedPageBreak/>
-        <w:t>the example with operator precedence, it is also chosen that the calculator will be built on top reverse polish notation</w:t>
+        <w:t>class and methods approach, then complex expressions would be hard to understand because they will be split to many unrelated pieces (lines). To not overcomplicate the example with operator precedence, it is also chosen that the calculator will be built on top reverse polish notation</w:t>
       </w:r>
       <w:r>
         <w:t xml:space="preserve"> (RPN)</w:t>
@@ -11775,6 +11909,15 @@
           <w:szCs w:val="18"/>
         </w:rPr>
         <w:br/>
+      </w:r>
+      <w:r>
+        <w:rPr>
+          <w:rFonts w:ascii="Courier New" w:eastAsia="Times New Roman" w:hAnsi="Courier New" w:cs="Courier New"/>
+          <w:color w:val="000000"/>
+          <w:sz w:val="18"/>
+          <w:szCs w:val="18"/>
+        </w:rPr>
+        <w:lastRenderedPageBreak/>
         <w:t xml:space="preserve">        </w:t>
       </w:r>
       <w:proofErr w:type="spellStart"/>
@@ -13782,15 +13925,6 @@
           <w:szCs w:val="18"/>
         </w:rPr>
         <w:br/>
-      </w:r>
-      <w:r>
-        <w:rPr>
-          <w:rFonts w:ascii="Courier New" w:eastAsia="Times New Roman" w:hAnsi="Courier New" w:cs="Courier New"/>
-          <w:color w:val="000000"/>
-          <w:sz w:val="18"/>
-          <w:szCs w:val="18"/>
-        </w:rPr>
-        <w:lastRenderedPageBreak/>
         <w:t xml:space="preserve">                .</w:t>
       </w:r>
       <w:proofErr w:type="spellStart"/>
@@ -13959,6 +14093,15 @@
           <w:szCs w:val="18"/>
         </w:rPr>
         <w:br/>
+      </w:r>
+      <w:r>
+        <w:rPr>
+          <w:rFonts w:ascii="Courier New" w:eastAsia="Times New Roman" w:hAnsi="Courier New" w:cs="Courier New"/>
+          <w:color w:val="000000"/>
+          <w:sz w:val="18"/>
+          <w:szCs w:val="18"/>
+        </w:rPr>
+        <w:lastRenderedPageBreak/>
         <w:t xml:space="preserve">        </w:t>
       </w:r>
       <w:proofErr w:type="spellStart"/>
@@ -14412,14 +14555,7 @@
         <w:rPr>
           <w:rFonts w:eastAsiaTheme="minorEastAsia"/>
         </w:rPr>
-        <w:t xml:space="preserve">We think that it also gives an ability to extend the pipeline much simpler way than it would be modeled and coded with a ‘pure’ object-oriented approach. We are going to explain a conceptual part of such pipeline. Although it could be possible to give UML class diagrams, but we think that it will not give any benefits and even confuse. Eventually, usage of diagrams here will not give an idea since we do not model objects and classes, but it is </w:t>
-      </w:r>
-      <w:r>
-        <w:rPr>
-          <w:rFonts w:eastAsiaTheme="minorEastAsia"/>
-        </w:rPr>
-        <w:lastRenderedPageBreak/>
-        <w:t>a language.</w:t>
+        <w:t>We think that it also gives an ability to extend the pipeline much simpler way than it would be modeled and coded with a ‘pure’ object-oriented approach. We are going to explain a conceptual part of such pipeline. Although it could be possible to give UML class diagrams, but we think that it will not give any benefits and even confuse. Eventually, usage of diagrams here will not give an idea since we do not model objects and classes, but it is a language.</w:t>
       </w:r>
       <w:r>
         <w:rPr>
@@ -14527,6 +14663,15 @@
           <w:szCs w:val="18"/>
         </w:rPr>
         <w:br/>
+      </w:r>
+      <w:r>
+        <w:rPr>
+          <w:rFonts w:ascii="Courier New" w:eastAsia="Times New Roman" w:hAnsi="Courier New" w:cs="Courier New"/>
+          <w:color w:val="000000"/>
+          <w:sz w:val="18"/>
+          <w:szCs w:val="18"/>
+        </w:rPr>
+        <w:lastRenderedPageBreak/>
         <w:t xml:space="preserve">    </w:t>
       </w:r>
       <w:r>
@@ -15927,15 +16072,6 @@
           <w:szCs w:val="18"/>
         </w:rPr>
         <w:br/>
-      </w:r>
-      <w:r>
-        <w:rPr>
-          <w:rFonts w:ascii="Courier New" w:eastAsia="Times New Roman" w:hAnsi="Courier New" w:cs="Courier New"/>
-          <w:color w:val="000000"/>
-          <w:sz w:val="18"/>
-          <w:szCs w:val="18"/>
-        </w:rPr>
-        <w:lastRenderedPageBreak/>
         <w:t xml:space="preserve">    </w:t>
       </w:r>
       <w:r>
@@ -16470,6 +16606,15 @@
           <w:szCs w:val="18"/>
         </w:rPr>
         <w:br/>
+      </w:r>
+      <w:r>
+        <w:rPr>
+          <w:rFonts w:ascii="Courier New" w:eastAsia="Times New Roman" w:hAnsi="Courier New" w:cs="Courier New"/>
+          <w:color w:val="000000"/>
+          <w:sz w:val="18"/>
+          <w:szCs w:val="18"/>
+        </w:rPr>
+        <w:lastRenderedPageBreak/>
         <w:t xml:space="preserve">    }</w:t>
       </w:r>
       <w:r>
@@ -17471,15 +17616,6 @@
           <w:szCs w:val="18"/>
         </w:rPr>
         <w:br/>
-      </w:r>
-      <w:r>
-        <w:rPr>
-          <w:rFonts w:ascii="Courier New" w:eastAsia="Times New Roman" w:hAnsi="Courier New" w:cs="Courier New"/>
-          <w:color w:val="000000"/>
-          <w:sz w:val="18"/>
-          <w:szCs w:val="18"/>
-        </w:rPr>
-        <w:lastRenderedPageBreak/>
         <w:t xml:space="preserve">    }</w:t>
       </w:r>
       <w:r>
@@ -17676,6 +17812,7 @@
         <w:rPr>
           <w:rFonts w:eastAsiaTheme="minorEastAsia"/>
         </w:rPr>
+        <w:lastRenderedPageBreak/>
         <w:t xml:space="preserve">The code only defines </w:t>
       </w:r>
       <w:proofErr w:type="gramStart"/>
@@ -19712,7 +19849,6 @@
           <w:sz w:val="14"/>
           <w:szCs w:val="14"/>
         </w:rPr>
-        <w:lastRenderedPageBreak/>
         <w:br/>
         <w:t>}</w:t>
       </w:r>
@@ -19788,7 +19924,14 @@
         <w:rPr>
           <w:rFonts w:eastAsiaTheme="minorEastAsia"/>
         </w:rPr>
-        <w:t>To understand what ‘extract’ method is, one should come to example of RPN calculator previously described in this chapter. There is a ‘pop’ method there. The issue with pop method is that it breaks the fluent interface. The example is written so to not overcomplicate it. However, within real life we might want to continue the fluent interface while having the intermediate result</w:t>
+        <w:t xml:space="preserve">To understand what ‘extract’ method is, one should come to example of RPN calculator previously described in this chapter. There is a ‘pop’ method there. The issue </w:t>
+      </w:r>
+      <w:r>
+        <w:rPr>
+          <w:rFonts w:eastAsiaTheme="minorEastAsia"/>
+        </w:rPr>
+        <w:lastRenderedPageBreak/>
+        <w:t>with pop method is that it breaks the fluent interface. The example is written so to not overcomplicate it. However, within real life we might want to continue the fluent interface while having the intermediate result</w:t>
       </w:r>
       <w:r>
         <w:rPr>
@@ -20948,7 +21091,6 @@
           <w:sz w:val="18"/>
           <w:szCs w:val="18"/>
         </w:rPr>
-        <w:lastRenderedPageBreak/>
         <w:t>initialPipeline.pipe</w:t>
       </w:r>
       <w:proofErr w:type="spellEnd"/>
@@ -21154,6 +21296,7 @@
         <w:rPr>
           <w:rFonts w:eastAsiaTheme="minorEastAsia"/>
         </w:rPr>
+        <w:lastRenderedPageBreak/>
         <w:t xml:space="preserve">One should understand that the above DSL is only for the pipeline definition. </w:t>
       </w:r>
       <w:r>
@@ -22053,6 +22196,7 @@
           <w:sz w:val="18"/>
           <w:szCs w:val="18"/>
         </w:rPr>
+        <w:lastRenderedPageBreak/>
         <w:t xml:space="preserve">    List&lt;String&gt; tokens = tokenize(</w:t>
       </w:r>
       <w:proofErr w:type="spellStart"/>
@@ -22955,7 +23099,7 @@
           <w:i/>
           <w:iCs/>
         </w:rPr>
-        <w:t xml:space="preserve">The KISS principle says </w:t>
+        <w:t>The KISS principle says about having non-overengineered code, but it does not propose non-engineered solutions</w:t>
       </w:r>
       <w:r>
         <w:rPr>
@@ -22963,37 +23107,29 @@
           <w:i/>
           <w:iCs/>
         </w:rPr>
+        <w:t xml:space="preserve"> which we tried to avoid</w:t>
+      </w:r>
+      <w:r>
+        <w:rPr>
+          <w:rFonts w:eastAsiaTheme="minorEastAsia"/>
+        </w:rPr>
+        <w:t>.</w:t>
+      </w:r>
+    </w:p>
+    <w:p>
+      <w:pPr>
+        <w:pStyle w:val="Heading2"/>
+        <w:bidi w:val="0"/>
+        <w:rPr>
+          <w:rFonts w:eastAsiaTheme="minorEastAsia"/>
+        </w:rPr>
+      </w:pPr>
+      <w:bookmarkStart w:id="18" w:name="_Toc8459955"/>
+      <w:r>
+        <w:rPr>
+          <w:rFonts w:eastAsiaTheme="minorEastAsia"/>
+        </w:rPr>
         <w:lastRenderedPageBreak/>
-        <w:t>about having non-overengineered code, but it does not propose non-engineered solutions</w:t>
-      </w:r>
-      <w:r>
-        <w:rPr>
-          <w:rFonts w:eastAsiaTheme="minorEastAsia"/>
-          <w:i/>
-          <w:iCs/>
-        </w:rPr>
-        <w:t xml:space="preserve"> which we tried to avoid</w:t>
-      </w:r>
-      <w:r>
-        <w:rPr>
-          <w:rFonts w:eastAsiaTheme="minorEastAsia"/>
-        </w:rPr>
-        <w:t>.</w:t>
-      </w:r>
-    </w:p>
-    <w:p>
-      <w:pPr>
-        <w:pStyle w:val="Heading2"/>
-        <w:bidi w:val="0"/>
-        <w:rPr>
-          <w:rFonts w:eastAsiaTheme="minorEastAsia"/>
-        </w:rPr>
-      </w:pPr>
-      <w:bookmarkStart w:id="18" w:name="_Toc8367603"/>
-      <w:r>
-        <w:rPr>
-          <w:rFonts w:eastAsiaTheme="minorEastAsia"/>
-        </w:rPr>
         <w:t>5.</w:t>
       </w:r>
       <w:r>
@@ -23217,7 +23353,6 @@
           <w:sz w:val="18"/>
           <w:szCs w:val="18"/>
         </w:rPr>
-        <w:lastRenderedPageBreak/>
         <w:t xml:space="preserve">public interface </w:t>
       </w:r>
       <w:proofErr w:type="spellStart"/>
@@ -23363,6 +23498,7 @@
           <w:sz w:val="18"/>
           <w:szCs w:val="18"/>
         </w:rPr>
+        <w:lastRenderedPageBreak/>
         <w:t xml:space="preserve">    </w:t>
       </w:r>
       <w:proofErr w:type="gramStart"/>
@@ -24470,11 +24606,7 @@
         <w:t>decupled from the concrete implementation. However, it has drawbacks of being dependent on the factory/service locator and asking for the concrete instance.</w:t>
       </w:r>
       <w:r>
-        <w:t xml:space="preserve"> That is, suppose two entities B1 </w:t>
-      </w:r>
-      <w:r>
-        <w:lastRenderedPageBreak/>
-        <w:t xml:space="preserve">and B2 are dependent on an artifact via a service locator. </w:t>
+        <w:t xml:space="preserve"> That is, suppose two entities B1 and B2 are dependent on an artifact via a service locator. </w:t>
       </w:r>
       <w:r>
         <w:rPr>
@@ -24484,7 +24616,11 @@
         <w:t>For B1 and B2 being able to work service locator must exists</w:t>
       </w:r>
       <w:r>
-        <w:t>. For testing or composition, it will require either mocking or separating service locators (which in turn brings to ‘monstrous’ constructions as factories of factories or locators of locators that sure do not make a code more maintainable/scalable). As well, if B1 and B2 are dependent on the same artifact separating artifact</w:t>
+        <w:t xml:space="preserve">. For testing or composition, it will require either mocking or </w:t>
+      </w:r>
+      <w:r>
+        <w:lastRenderedPageBreak/>
+        <w:t>separating service locators (which in turn brings to ‘monstrous’ constructions as factories of factories or locators of locators that sure do not make a code more maintainable/scalable). As well, if B1 and B2 are dependent on the same artifact separating artifact</w:t>
       </w:r>
       <w:r>
         <w:t>s for B1 and B2 will require code changes of B1 and B2. Suppose, C1 and C2 are dependent on an artifact but this artifact is injected externally (i.e. control is inversed for C1 and C2). Within inversion of control, C1 and C2, firstly, do not dependent on intermediate entities. Thus, no mocking or factories of factories are required. The separation of the common dependency does not require direct code intervention for C1 and C2. However, the drawbacks of the approach are that it supposes an upper entity that will care about composition. The second</w:t>
@@ -25099,11 +25235,11 @@
         <w:bidi w:val="0"/>
       </w:pPr>
       <w:r>
-        <w:t xml:space="preserve">The class defines three main entities: some storage for the inner entities (‘container’ class field), configuration and the building of container. The purpose of the ‘container’ field is to </w:t>
+        <w:t xml:space="preserve">The class defines three main entities: some storage for the inner entities (‘container’ class field), configuration and the building of container. The purpose of the ‘container’ field is to behave like as service locator. The purpose of configuration is to have some external configuration while building the container. As by now, there is only one concrete instance of </w:t>
       </w:r>
       <w:r>
         <w:lastRenderedPageBreak/>
-        <w:t>behave like as service locator. The purpose of configuration is to have some external configuration while building the container. As by now, there is only one concrete instance of container. Though, one can define its own container (actually</w:t>
+        <w:t>container. Though, one can define its own container (actually</w:t>
       </w:r>
       <w:r>
         <w:t>,</w:t>
@@ -25316,7 +25452,6 @@
           <w:szCs w:val="26"/>
         </w:rPr>
       </w:pPr>
-      <w:bookmarkStart w:id="19" w:name="_Toc8367604"/>
       <w:r>
         <w:br w:type="page"/>
       </w:r>
@@ -25326,6 +25461,7 @@
         <w:pStyle w:val="Heading2"/>
         <w:bidi w:val="0"/>
       </w:pPr>
+      <w:bookmarkStart w:id="19" w:name="_Toc8459956"/>
       <w:r>
         <w:lastRenderedPageBreak/>
         <w:t>5.</w:t>
@@ -25487,7 +25623,7 @@
         <w:pStyle w:val="Heading3"/>
         <w:bidi w:val="0"/>
       </w:pPr>
-      <w:bookmarkStart w:id="20" w:name="_Toc8367605"/>
+      <w:bookmarkStart w:id="20" w:name="_Toc8459957"/>
       <w:r>
         <w:t>5.</w:t>
       </w:r>
@@ -26143,7 +26279,7 @@
           <w:rFonts w:eastAsiaTheme="minorEastAsia"/>
         </w:rPr>
       </w:pPr>
-      <w:bookmarkStart w:id="21" w:name="_Toc8367606"/>
+      <w:bookmarkStart w:id="21" w:name="_Toc8459958"/>
       <w:r>
         <w:rPr>
           <w:rFonts w:eastAsiaTheme="minorEastAsia"/>
@@ -28953,7 +29089,7 @@
         <w:pStyle w:val="Heading3"/>
         <w:bidi w:val="0"/>
       </w:pPr>
-      <w:bookmarkStart w:id="22" w:name="_Toc8367607"/>
+      <w:bookmarkStart w:id="22" w:name="_Toc8459959"/>
       <w:r>
         <w:t>5.</w:t>
       </w:r>
@@ -29537,7 +29673,7 @@
         <w:pStyle w:val="Heading2"/>
         <w:bidi w:val="0"/>
       </w:pPr>
-      <w:bookmarkStart w:id="23" w:name="_Toc8367608"/>
+      <w:bookmarkStart w:id="23" w:name="_Toc8459960"/>
       <w:r>
         <w:t>5.</w:t>
       </w:r>
@@ -29622,7 +29758,7 @@
         <w:pStyle w:val="Heading1"/>
         <w:bidi w:val="0"/>
       </w:pPr>
-      <w:bookmarkStart w:id="24" w:name="_Toc8367609"/>
+      <w:bookmarkStart w:id="24" w:name="_Toc8459961"/>
       <w:r>
         <w:t>6. Analyzing Metric Results</w:t>
       </w:r>
@@ -29633,7 +29769,7 @@
         <w:pStyle w:val="Heading2"/>
         <w:bidi w:val="0"/>
       </w:pPr>
-      <w:bookmarkStart w:id="25" w:name="_Toc8367610"/>
+      <w:bookmarkStart w:id="25" w:name="_Toc8459962"/>
       <w:r>
         <w:t>6.1</w:t>
       </w:r>
@@ -29854,11 +29990,13 @@
       </w:pPr>
       <w:bookmarkStart w:id="26" w:name="_Toc6721747"/>
       <w:bookmarkStart w:id="27" w:name="_Toc8367200"/>
+      <w:bookmarkStart w:id="28" w:name="_Toc8459963"/>
       <w:r>
         <w:t>6.2. System Section</w:t>
       </w:r>
       <w:bookmarkEnd w:id="26"/>
       <w:bookmarkEnd w:id="27"/>
+      <w:bookmarkEnd w:id="28"/>
     </w:p>
     <w:p>
       <w:pPr>
@@ -30603,7 +30741,7 @@
         <w:pStyle w:val="Heading2"/>
         <w:bidi w:val="0"/>
       </w:pPr>
-      <w:bookmarkStart w:id="28" w:name="_Toc8367611"/>
+      <w:bookmarkStart w:id="29" w:name="_Toc8459964"/>
       <w:r>
         <w:t>6.</w:t>
       </w:r>
@@ -30613,7 +30751,7 @@
       <w:r>
         <w:t>. Notched Box Plot</w:t>
       </w:r>
-      <w:bookmarkEnd w:id="28"/>
+      <w:bookmarkEnd w:id="29"/>
     </w:p>
     <w:p>
       <w:pPr>
@@ -30977,14 +31115,15 @@
         <w:pStyle w:val="Heading2"/>
         <w:bidi w:val="0"/>
       </w:pPr>
-      <w:bookmarkStart w:id="29" w:name="_Toc8367613"/>
       <w:bookmarkStart w:id="30" w:name="_Toc6721749"/>
       <w:bookmarkStart w:id="31" w:name="_Toc8367202"/>
+      <w:bookmarkStart w:id="32" w:name="_Toc8459965"/>
       <w:r>
         <w:t>6.4. Topics Section</w:t>
       </w:r>
       <w:bookmarkEnd w:id="30"/>
       <w:bookmarkEnd w:id="31"/>
+      <w:bookmarkEnd w:id="32"/>
     </w:p>
     <w:p>
       <w:pPr>
@@ -31022,13 +31161,15 @@
         <w:pStyle w:val="Heading2"/>
         <w:bidi w:val="0"/>
       </w:pPr>
-      <w:bookmarkStart w:id="32" w:name="_Toc6721750"/>
-      <w:bookmarkStart w:id="33" w:name="_Toc8367203"/>
+      <w:bookmarkStart w:id="33" w:name="_Toc6721750"/>
+      <w:bookmarkStart w:id="34" w:name="_Toc8367203"/>
+      <w:bookmarkStart w:id="35" w:name="_Toc8459966"/>
       <w:r>
         <w:t>6.5. Metric Heat</w:t>
       </w:r>
-      <w:bookmarkEnd w:id="32"/>
       <w:bookmarkEnd w:id="33"/>
+      <w:bookmarkEnd w:id="34"/>
+      <w:bookmarkEnd w:id="35"/>
     </w:p>
     <w:p>
       <w:pPr>
@@ -31323,10 +31464,11 @@
         <w:pStyle w:val="Heading1"/>
         <w:bidi w:val="0"/>
       </w:pPr>
+      <w:bookmarkStart w:id="36" w:name="_Toc8459967"/>
       <w:r>
         <w:t>7. Conclusions</w:t>
       </w:r>
-      <w:bookmarkEnd w:id="29"/>
+      <w:bookmarkEnd w:id="36"/>
     </w:p>
     <w:p>
       <w:pPr>
@@ -31500,7 +31642,7 @@
         <w:bidi w:val="0"/>
       </w:pPr>
     </w:p>
-    <w:bookmarkStart w:id="34" w:name="_Toc8367614" w:displacedByCustomXml="next"/>
+    <w:bookmarkStart w:id="37" w:name="_Toc8459968" w:displacedByCustomXml="next"/>
     <w:sdt>
       <w:sdtPr>
         <w:rPr>
@@ -31529,7 +31671,7 @@
           <w:r>
             <w:t>References</w:t>
           </w:r>
-          <w:bookmarkEnd w:id="34"/>
+          <w:bookmarkEnd w:id="37"/>
         </w:p>
         <w:sdt>
           <w:sdtPr>
@@ -36630,7 +36772,7 @@
 </file>
 
 <file path=customXml/itemProps1.xml><?xml version="1.0" encoding="utf-8"?>
-<ds:datastoreItem xmlns:ds="http://schemas.openxmlformats.org/officeDocument/2006/customXml" ds:itemID="{73C2AE9B-43CB-4464-BE63-5B852CF80415}">
+<ds:datastoreItem xmlns:ds="http://schemas.openxmlformats.org/officeDocument/2006/customXml" ds:itemID="{61D30929-9A43-4FCA-99AC-03F6919422EF}">
   <ds:schemaRefs>
     <ds:schemaRef ds:uri="http://schemas.openxmlformats.org/officeDocument/2006/bibliography"/>
   </ds:schemaRefs>

</xml_diff>